<commit_message>
Copy Files From Source Repo (2024-12-16 10:29)
</commit_message>
<xml_diff>
--- a/ResourceFiles/ContosoLearn App Overview.docx
+++ b/ResourceFiles/ContosoLearn App Overview.docx
@@ -1,421 +1,72 @@
 
 <file path=word/document.xml><?xml version="1.0" encoding="utf-8"?>
-<w:document xmlns:wpc="http://schemas.microsoft.com/office/word/2010/wordprocessingCanvas" xmlns:cx="http://schemas.microsoft.com/office/drawing/2014/chartex" xmlns:cx1="http://schemas.microsoft.com/office/drawing/2015/9/8/chartex" xmlns:cx2="http://schemas.microsoft.com/office/drawing/2015/10/21/chartex" xmlns:cx3="http://schemas.microsoft.com/office/drawing/2016/5/9/chartex" xmlns:cx4="http://schemas.microsoft.com/office/drawing/2016/5/10/chartex" xmlns:cx5="http://schemas.microsoft.com/office/drawing/2016/5/11/chartex" xmlns:mc="http://schemas.openxmlformats.org/markup-compatibility/2006" xmlns:o="urn:schemas-microsoft-com:office:office" xmlns:r="http://schemas.openxmlformats.org/officeDocument/2006/relationships" xmlns:m="http://schemas.openxmlformats.org/officeDocument/2006/math" xmlns:v="urn:schemas-microsoft-com:vml" xmlns:wp14="http://schemas.microsoft.com/office/word/2010/wordprocessingDrawing" xmlns:wp="http://schemas.openxmlformats.org/drawingml/2006/wordprocessingDrawing" xmlns:w10="urn:schemas-microsoft-com:office:word" xmlns:w="http://schemas.openxmlformats.org/wordprocessingml/2006/main" xmlns:w14="http://schemas.microsoft.com/office/word/2010/wordml" xmlns:w15="http://schemas.microsoft.com/office/word/2012/wordml" xmlns:wne="http://schemas.microsoft.com/office/word/2006/wordml" xmlns:w16cid="http://schemas.microsoft.com/office/word/2016/wordml/cid" xmlns:w16se="http://schemas.microsoft.com/office/word/2015/wordml/symex" xmlns:wpg="http://schemas.microsoft.com/office/word/2010/wordprocessingGroup" xmlns:wpi="http://schemas.microsoft.com/office/word/2010/wordprocessingInk" xmlns:wps="http://schemas.microsoft.com/office/word/2010/wordprocessingShape" mc:Ignorable="w14 w15 wp14 w16se w16cid">
-  <!-- Generated by Aspose.Words for Java 23.6.0 -->
+<w:document xmlns:wpc="http://schemas.microsoft.com/office/word/2010/wordprocessingCanvas" xmlns:cx="http://schemas.microsoft.com/office/drawing/2014/chartex" xmlns:cx1="http://schemas.microsoft.com/office/drawing/2015/9/8/chartex" xmlns:cx2="http://schemas.microsoft.com/office/drawing/2015/10/21/chartex" xmlns:cx3="http://schemas.microsoft.com/office/drawing/2016/5/9/chartex" xmlns:cx4="http://schemas.microsoft.com/office/drawing/2016/5/10/chartex" xmlns:cx5="http://schemas.microsoft.com/office/drawing/2016/5/11/chartex" xmlns:cx6="http://schemas.microsoft.com/office/drawing/2016/5/12/chartex" xmlns:cx7="http://schemas.microsoft.com/office/drawing/2016/5/13/chartex" xmlns:cx8="http://schemas.microsoft.com/office/drawing/2016/5/14/chartex" xmlns:mc="http://schemas.openxmlformats.org/markup-compatibility/2006" xmlns:aink="http://schemas.microsoft.com/office/drawing/2016/ink" xmlns:am3d="http://schemas.microsoft.com/office/drawing/2017/model3d" xmlns:o="urn:schemas-microsoft-com:office:office" xmlns:oel="http://schemas.microsoft.com/office/2019/extlst" xmlns:r="http://schemas.openxmlformats.org/officeDocument/2006/relationships" xmlns:m="http://schemas.openxmlformats.org/officeDocument/2006/math" xmlns:v="urn:schemas-microsoft-com:vml" xmlns:wp14="http://schemas.microsoft.com/office/word/2010/wordprocessingDrawing" xmlns:wp="http://schemas.openxmlformats.org/drawingml/2006/wordprocessingDrawing" xmlns:w10="urn:schemas-microsoft-com:office:word" xmlns:w="http://schemas.openxmlformats.org/wordprocessingml/2006/main" xmlns:w14="http://schemas.microsoft.com/office/word/2010/wordml" xmlns:w15="http://schemas.microsoft.com/office/word/2012/wordml" xmlns:w16cex="http://schemas.microsoft.com/office/word/2018/wordml/cex" xmlns:w16cid="http://schemas.microsoft.com/office/word/2016/wordml/cid" xmlns:w16="http://schemas.microsoft.com/office/word/2018/wordml" xmlns:w16du="http://schemas.microsoft.com/office/word/2023/wordml/word16du" xmlns:w16sdtdh="http://schemas.microsoft.com/office/word/2020/wordml/sdtdatahash" xmlns:w16se="http://schemas.microsoft.com/office/word/2015/wordml/symex" xmlns:wpg="http://schemas.microsoft.com/office/word/2010/wordprocessingGroup" xmlns:wpi="http://schemas.microsoft.com/office/word/2010/wordprocessingInk" xmlns:wne="http://schemas.microsoft.com/office/word/2006/wordml" xmlns:wps="http://schemas.microsoft.com/office/word/2010/wordprocessingShape" mc:Ignorable="w14 w15 w16se w16cid w16 w16cex w16sdtdh w16du wp14">
   <w:body>
     <w:p>
-      <w:pPr>
-        <w:bidi w:val="0"/>
-      </w:pPr>
-      <w:r>
-        <w:rPr>
-          <w:rStyle w:val="DefaultParagraphFont"/>
-          <w:rFonts w:ascii="Aptos" w:eastAsia="Aptos" w:hAnsi="Aptos" w:cs="Times New Roman"/>
-          <w:b w:val="0"/>
-          <w:bCs w:val="0"/>
-          <w:i w:val="0"/>
-          <w:iCs w:val="0"/>
-          <w:caps w:val="0"/>
-          <w:smallCaps w:val="0"/>
-          <w:strike w:val="0"/>
-          <w:dstrike w:val="0"/>
-          <w:outline w:val="0"/>
-          <w:shadow w:val="0"/>
-          <w:emboss w:val="0"/>
-          <w:imprint w:val="0"/>
-          <w:noProof w:val="0"/>
-          <w:vanish w:val="0"/>
-          <w:color w:val="auto"/>
-          <w:spacing w:val="0"/>
-          <w:w w:val="100"/>
-          <w:kern w:val="0"/>
-          <w:position w:val="0"/>
-          <w:sz w:val="22"/>
-          <w:szCs w:val="22"/>
-          <w:highlight w:val="none"/>
-          <w:u w:val="none" w:color="auto"/>
-          <w:bdr w:val="none" w:sz="0" w:space="0" w:color="auto"/>
-          <w:shd w:val="clear" w:color="auto" w:fill="auto"/>
-          <w:vertAlign w:val="baseline"/>
-          <w:rtl w:val="0"/>
-          <w:cs w:val="0"/>
-          <w:lang w:val="id-ID" w:eastAsia="en-US" w:bidi="ar-SA"/>
-        </w:rPr>
-        <w:t>Gambaran Umum Aplikasi ContosoLearn</w:t>
+      <w:r>
+        <w:t>ContosoLearn App Overview</w:t>
       </w:r>
     </w:p>
     <w:p>
-      <w:pPr>
-        <w:bidi w:val="0"/>
-      </w:pPr>
       <w:r>
         <w:rPr>
-          <w:rStyle w:val="DefaultParagraphFont"/>
-          <w:rFonts w:ascii="Aptos" w:eastAsia="Aptos" w:hAnsi="Aptos" w:cs="Times New Roman"/>
           <w:b/>
           <w:bCs/>
-          <w:i w:val="0"/>
-          <w:iCs w:val="0"/>
-          <w:caps w:val="0"/>
-          <w:smallCaps w:val="0"/>
-          <w:strike w:val="0"/>
-          <w:dstrike w:val="0"/>
-          <w:outline w:val="0"/>
-          <w:shadow w:val="0"/>
-          <w:emboss w:val="0"/>
-          <w:imprint w:val="0"/>
-          <w:noProof w:val="0"/>
-          <w:vanish w:val="0"/>
-          <w:color w:val="auto"/>
-          <w:spacing w:val="0"/>
-          <w:w w:val="100"/>
-          <w:kern w:val="0"/>
-          <w:position w:val="0"/>
-          <w:sz w:val="22"/>
-          <w:szCs w:val="22"/>
-          <w:highlight w:val="none"/>
-          <w:u w:val="none" w:color="auto"/>
-          <w:bdr w:val="none" w:sz="0" w:space="0" w:color="auto"/>
-          <w:shd w:val="clear" w:color="auto" w:fill="auto"/>
-          <w:vertAlign w:val="baseline"/>
-          <w:rtl w:val="0"/>
-          <w:cs w:val="0"/>
-          <w:lang w:val="id-ID" w:eastAsia="en-US" w:bidi="ar-SA"/>
         </w:rPr>
-        <w:t>Nama Aplikasi: "ContosoLearn"</w:t>
+        <w:t>App Name: "</w:t>
       </w:r>
       <w:r>
         <w:rPr>
-          <w:rStyle w:val="DefaultParagraphFont"/>
-          <w:rFonts w:ascii="Aptos" w:eastAsia="Aptos" w:hAnsi="Aptos" w:cs="Times New Roman"/>
-          <w:b w:val="0"/>
-          <w:bCs w:val="0"/>
-          <w:i w:val="0"/>
-          <w:iCs w:val="0"/>
-          <w:caps w:val="0"/>
-          <w:smallCaps w:val="0"/>
-          <w:strike w:val="0"/>
-          <w:dstrike w:val="0"/>
-          <w:outline w:val="0"/>
-          <w:shadow w:val="0"/>
-          <w:emboss w:val="0"/>
-          <w:imprint w:val="0"/>
-          <w:noProof w:val="0"/>
-          <w:vanish w:val="0"/>
-          <w:color w:val="auto"/>
-          <w:spacing w:val="0"/>
-          <w:w w:val="100"/>
-          <w:kern w:val="0"/>
-          <w:position w:val="0"/>
-          <w:sz w:val="22"/>
-          <w:szCs w:val="22"/>
-          <w:highlight w:val="none"/>
-          <w:u w:val="none" w:color="auto"/>
-          <w:bdr w:val="none" w:sz="0" w:space="0" w:color="auto"/>
-          <w:shd w:val="clear" w:color="auto" w:fill="auto"/>
-          <w:vertAlign w:val="baseline"/>
-          <w:rtl w:val="0"/>
-          <w:cs w:val="0"/>
-          <w:lang w:val="id-ID" w:eastAsia="en-US" w:bidi="ar-SA"/>
+          <w:b/>
+          <w:bCs/>
         </w:rPr>
+        <w:t>ContosoLearn</w:t>
+      </w:r>
+      <w:r>
+        <w:rPr>
+          <w:b/>
+          <w:bCs/>
+        </w:rPr>
+        <w:t>"</w:t>
+      </w:r>
+      <w:r>
         <w:t> </w:t>
       </w:r>
     </w:p>
     <w:p>
-      <w:pPr>
-        <w:bidi w:val="0"/>
-      </w:pPr>
       <w:r>
         <w:rPr>
-          <w:rStyle w:val="DefaultParagraphFont"/>
-          <w:rFonts w:ascii="Aptos" w:eastAsia="Aptos" w:hAnsi="Aptos" w:cs="Times New Roman"/>
           <w:b/>
           <w:bCs/>
-          <w:i w:val="0"/>
-          <w:iCs w:val="0"/>
-          <w:caps w:val="0"/>
-          <w:smallCaps w:val="0"/>
-          <w:strike w:val="0"/>
-          <w:dstrike w:val="0"/>
-          <w:outline w:val="0"/>
-          <w:shadow w:val="0"/>
-          <w:emboss w:val="0"/>
-          <w:imprint w:val="0"/>
-          <w:noProof w:val="0"/>
-          <w:vanish w:val="0"/>
-          <w:color w:val="auto"/>
-          <w:spacing w:val="0"/>
-          <w:w w:val="100"/>
-          <w:kern w:val="0"/>
-          <w:position w:val="0"/>
-          <w:sz w:val="22"/>
-          <w:szCs w:val="22"/>
-          <w:highlight w:val="none"/>
-          <w:u w:val="none" w:color="auto"/>
-          <w:bdr w:val="none" w:sz="0" w:space="0" w:color="auto"/>
-          <w:shd w:val="clear" w:color="auto" w:fill="auto"/>
-          <w:vertAlign w:val="baseline"/>
-          <w:rtl w:val="0"/>
-          <w:cs w:val="0"/>
-          <w:lang w:val="id-ID" w:eastAsia="en-US" w:bidi="ar-SA"/>
         </w:rPr>
-        <w:t>Gambaran umum:</w:t>
+        <w:t>Overview</w:t>
       </w:r>
       <w:r>
         <w:rPr>
-          <w:rStyle w:val="DefaultParagraphFont"/>
-          <w:rFonts w:ascii="Aptos" w:eastAsia="Aptos" w:hAnsi="Aptos" w:cs="Times New Roman"/>
-          <w:b w:val="0"/>
-          <w:bCs w:val="0"/>
-          <w:i w:val="0"/>
-          <w:iCs w:val="0"/>
-          <w:caps w:val="0"/>
-          <w:smallCaps w:val="0"/>
-          <w:strike w:val="0"/>
-          <w:dstrike w:val="0"/>
-          <w:outline w:val="0"/>
-          <w:shadow w:val="0"/>
-          <w:emboss w:val="0"/>
-          <w:imprint w:val="0"/>
-          <w:noProof w:val="0"/>
-          <w:vanish w:val="0"/>
-          <w:color w:val="auto"/>
-          <w:spacing w:val="0"/>
-          <w:w w:val="100"/>
-          <w:kern w:val="0"/>
-          <w:position w:val="0"/>
-          <w:sz w:val="22"/>
-          <w:szCs w:val="22"/>
-          <w:highlight w:val="none"/>
-          <w:u w:val="none" w:color="auto"/>
-          <w:bdr w:val="none" w:sz="0" w:space="0" w:color="auto"/>
-          <w:shd w:val="clear" w:color="auto" w:fill="auto"/>
-          <w:vertAlign w:val="baseline"/>
-          <w:rtl w:val="0"/>
-          <w:cs w:val="0"/>
-          <w:lang w:val="id-ID" w:eastAsia="en-US" w:bidi="ar-SA"/>
+          <w:b/>
+          <w:bCs/>
         </w:rPr>
-        <w:t xml:space="preserve"> ContosoLearn adalah platform pengembangan keterampilan dan pembelajaran yang didukung AI serta dirancang untuk membantu individu memperoleh keterampilan baru secara efisien.</w:t>
-      </w:r>
-      <w:r>
-        <w:rPr>
-          <w:rStyle w:val="DefaultParagraphFont"/>
-          <w:rFonts w:ascii="Aptos" w:eastAsia="Aptos" w:hAnsi="Aptos" w:cs="Times New Roman"/>
-          <w:b w:val="0"/>
-          <w:bCs w:val="0"/>
-          <w:i w:val="0"/>
-          <w:iCs w:val="0"/>
-          <w:caps w:val="0"/>
-          <w:smallCaps w:val="0"/>
-          <w:strike w:val="0"/>
-          <w:dstrike w:val="0"/>
-          <w:outline w:val="0"/>
-          <w:shadow w:val="0"/>
-          <w:emboss w:val="0"/>
-          <w:imprint w:val="0"/>
-          <w:noProof w:val="0"/>
-          <w:vanish w:val="0"/>
-          <w:color w:val="auto"/>
-          <w:spacing w:val="0"/>
-          <w:w w:val="100"/>
-          <w:kern w:val="0"/>
-          <w:position w:val="0"/>
-          <w:sz w:val="22"/>
-          <w:szCs w:val="22"/>
-          <w:highlight w:val="none"/>
-          <w:u w:val="none" w:color="auto"/>
-          <w:bdr w:val="none" w:sz="0" w:space="0" w:color="auto"/>
-          <w:shd w:val="clear" w:color="auto" w:fill="auto"/>
-          <w:vertAlign w:val="baseline"/>
-          <w:rtl w:val="0"/>
-          <w:cs w:val="0"/>
-          <w:lang w:val="id-ID" w:eastAsia="en-US" w:bidi="ar-SA"/>
-        </w:rPr>
+        <w:t>:</w:t>
+      </w:r>
+      <w:r>
         <w:t xml:space="preserve"> </w:t>
       </w:r>
       <w:r>
-        <w:rPr>
-          <w:rStyle w:val="DefaultParagraphFont"/>
-          <w:rFonts w:ascii="Aptos" w:eastAsia="Aptos" w:hAnsi="Aptos" w:cs="Times New Roman"/>
-          <w:b w:val="0"/>
-          <w:bCs w:val="0"/>
-          <w:i w:val="0"/>
-          <w:iCs w:val="0"/>
-          <w:caps w:val="0"/>
-          <w:smallCaps w:val="0"/>
-          <w:strike w:val="0"/>
-          <w:dstrike w:val="0"/>
-          <w:outline w:val="0"/>
-          <w:shadow w:val="0"/>
-          <w:emboss w:val="0"/>
-          <w:imprint w:val="0"/>
-          <w:noProof w:val="0"/>
-          <w:vanish w:val="0"/>
-          <w:color w:val="auto"/>
-          <w:spacing w:val="0"/>
-          <w:w w:val="100"/>
-          <w:kern w:val="0"/>
-          <w:position w:val="0"/>
-          <w:sz w:val="22"/>
-          <w:szCs w:val="22"/>
-          <w:highlight w:val="none"/>
-          <w:u w:val="none" w:color="auto"/>
-          <w:bdr w:val="none" w:sz="0" w:space="0" w:color="auto"/>
-          <w:shd w:val="clear" w:color="auto" w:fill="auto"/>
-          <w:vertAlign w:val="baseline"/>
-          <w:rtl w:val="0"/>
-          <w:cs w:val="0"/>
-          <w:lang w:val="id-ID" w:eastAsia="en-US" w:bidi="ar-SA"/>
-        </w:rPr>
-        <w:t>Ini berfokus pada pengalaman pembelajaran yang dipersonalisasi, rekomendasi berbasis data, dan menjembatani kesenjangan dalam pendidikan tradisional.</w:t>
-      </w:r>
-      <w:r>
-        <w:rPr>
-          <w:rStyle w:val="DefaultParagraphFont"/>
-          <w:rFonts w:ascii="Aptos" w:eastAsia="Aptos" w:hAnsi="Aptos" w:cs="Times New Roman"/>
-          <w:b w:val="0"/>
-          <w:bCs w:val="0"/>
-          <w:i w:val="0"/>
-          <w:iCs w:val="0"/>
-          <w:caps w:val="0"/>
-          <w:smallCaps w:val="0"/>
-          <w:strike w:val="0"/>
-          <w:dstrike w:val="0"/>
-          <w:outline w:val="0"/>
-          <w:shadow w:val="0"/>
-          <w:emboss w:val="0"/>
-          <w:imprint w:val="0"/>
-          <w:noProof w:val="0"/>
-          <w:vanish w:val="0"/>
-          <w:color w:val="auto"/>
-          <w:spacing w:val="0"/>
-          <w:w w:val="100"/>
-          <w:kern w:val="0"/>
-          <w:position w:val="0"/>
-          <w:sz w:val="22"/>
-          <w:szCs w:val="22"/>
-          <w:highlight w:val="none"/>
-          <w:u w:val="none" w:color="auto"/>
-          <w:bdr w:val="none" w:sz="0" w:space="0" w:color="auto"/>
-          <w:shd w:val="clear" w:color="auto" w:fill="auto"/>
-          <w:vertAlign w:val="baseline"/>
-          <w:rtl w:val="0"/>
-          <w:cs w:val="0"/>
-          <w:lang w:val="id-ID" w:eastAsia="en-US" w:bidi="ar-SA"/>
-        </w:rPr>
-        <w:t> </w:t>
+        <w:t>ContosoLearn</w:t>
+      </w:r>
+      <w:r>
+        <w:t xml:space="preserve"> is an AI-powered learning and skill development platform designed to help individuals acquire new skills efficiently. It focuses on personalized learning experiences, data-driven recommendations, and bridging gaps in traditional education. </w:t>
       </w:r>
     </w:p>
     <w:p>
-      <w:pPr>
-        <w:bidi w:val="0"/>
-      </w:pPr>
       <w:r>
         <w:rPr>
-          <w:rStyle w:val="DefaultParagraphFont"/>
-          <w:rFonts w:ascii="Aptos" w:eastAsia="Aptos" w:hAnsi="Aptos" w:cs="Times New Roman"/>
           <w:b/>
           <w:bCs/>
-          <w:i w:val="0"/>
-          <w:iCs w:val="0"/>
-          <w:caps w:val="0"/>
-          <w:smallCaps w:val="0"/>
-          <w:strike w:val="0"/>
-          <w:dstrike w:val="0"/>
-          <w:outline w:val="0"/>
-          <w:shadow w:val="0"/>
-          <w:emboss w:val="0"/>
-          <w:imprint w:val="0"/>
-          <w:noProof w:val="0"/>
-          <w:vanish w:val="0"/>
-          <w:color w:val="auto"/>
-          <w:spacing w:val="0"/>
-          <w:w w:val="100"/>
-          <w:kern w:val="0"/>
-          <w:position w:val="0"/>
-          <w:sz w:val="22"/>
-          <w:szCs w:val="22"/>
-          <w:highlight w:val="none"/>
-          <w:u w:val="none" w:color="auto"/>
-          <w:bdr w:val="none" w:sz="0" w:space="0" w:color="auto"/>
-          <w:shd w:val="clear" w:color="auto" w:fill="auto"/>
-          <w:vertAlign w:val="baseline"/>
-          <w:rtl w:val="0"/>
-          <w:cs w:val="0"/>
-          <w:lang w:val="id-ID" w:eastAsia="en-US" w:bidi="ar-SA"/>
         </w:rPr>
-        <w:t>Fitur</w:t>
-      </w:r>
-      <w:r>
-        <w:rPr>
-          <w:rStyle w:val="DefaultParagraphFont"/>
-          <w:rFonts w:ascii="Aptos" w:eastAsia="Aptos" w:hAnsi="Aptos" w:cs="Times New Roman"/>
-          <w:b w:val="0"/>
-          <w:bCs w:val="0"/>
-          <w:i w:val="0"/>
-          <w:iCs w:val="0"/>
-          <w:caps w:val="0"/>
-          <w:smallCaps w:val="0"/>
-          <w:strike w:val="0"/>
-          <w:dstrike w:val="0"/>
-          <w:outline w:val="0"/>
-          <w:shadow w:val="0"/>
-          <w:emboss w:val="0"/>
-          <w:imprint w:val="0"/>
-          <w:noProof w:val="0"/>
-          <w:vanish w:val="0"/>
-          <w:color w:val="auto"/>
-          <w:spacing w:val="0"/>
-          <w:w w:val="100"/>
-          <w:kern w:val="0"/>
-          <w:position w:val="0"/>
-          <w:sz w:val="22"/>
-          <w:szCs w:val="22"/>
-          <w:highlight w:val="none"/>
-          <w:u w:val="none" w:color="auto"/>
-          <w:bdr w:val="none" w:sz="0" w:space="0" w:color="auto"/>
-          <w:shd w:val="clear" w:color="auto" w:fill="auto"/>
-          <w:vertAlign w:val="baseline"/>
-          <w:rtl w:val="0"/>
-          <w:cs w:val="0"/>
-          <w:lang w:val="id-ID" w:eastAsia="en-US" w:bidi="ar-SA"/>
-        </w:rPr>
-        <w:t>:</w:t>
-      </w:r>
-      <w:r>
-        <w:rPr>
-          <w:rStyle w:val="DefaultParagraphFont"/>
-          <w:rFonts w:ascii="Aptos" w:eastAsia="Aptos" w:hAnsi="Aptos" w:cs="Times New Roman"/>
-          <w:b w:val="0"/>
-          <w:bCs w:val="0"/>
-          <w:i w:val="0"/>
-          <w:iCs w:val="0"/>
-          <w:caps w:val="0"/>
-          <w:smallCaps w:val="0"/>
-          <w:strike w:val="0"/>
-          <w:dstrike w:val="0"/>
-          <w:outline w:val="0"/>
-          <w:shadow w:val="0"/>
-          <w:emboss w:val="0"/>
-          <w:imprint w:val="0"/>
-          <w:noProof w:val="0"/>
-          <w:vanish w:val="0"/>
-          <w:color w:val="auto"/>
-          <w:spacing w:val="0"/>
-          <w:w w:val="100"/>
-          <w:kern w:val="0"/>
-          <w:position w:val="0"/>
-          <w:sz w:val="22"/>
-          <w:szCs w:val="22"/>
-          <w:highlight w:val="none"/>
-          <w:u w:val="none" w:color="auto"/>
-          <w:bdr w:val="none" w:sz="0" w:space="0" w:color="auto"/>
-          <w:shd w:val="clear" w:color="auto" w:fill="auto"/>
-          <w:vertAlign w:val="baseline"/>
-          <w:rtl w:val="0"/>
-          <w:cs w:val="0"/>
-          <w:lang w:val="id-ID" w:eastAsia="en-US" w:bidi="ar-SA"/>
-        </w:rPr>
+        <w:t>Features:</w:t>
+      </w:r>
+      <w:r>
         <w:t> </w:t>
       </w:r>
     </w:p>
@@ -425,78 +76,15 @@
           <w:ilvl w:val="0"/>
           <w:numId w:val="1"/>
         </w:numPr>
-        <w:bidi w:val="0"/>
       </w:pPr>
       <w:r>
         <w:rPr>
-          <w:rStyle w:val="DefaultParagraphFont"/>
-          <w:rFonts w:ascii="Aptos" w:eastAsia="Aptos" w:hAnsi="Aptos" w:cs="Times New Roman"/>
           <w:b/>
           <w:bCs/>
-          <w:i w:val="0"/>
-          <w:iCs w:val="0"/>
-          <w:caps w:val="0"/>
-          <w:smallCaps w:val="0"/>
-          <w:strike w:val="0"/>
-          <w:dstrike w:val="0"/>
-          <w:outline w:val="0"/>
-          <w:shadow w:val="0"/>
-          <w:emboss w:val="0"/>
-          <w:imprint w:val="0"/>
-          <w:noProof w:val="0"/>
-          <w:vanish w:val="0"/>
-          <w:color w:val="auto"/>
-          <w:spacing w:val="0"/>
-          <w:w w:val="100"/>
-          <w:kern w:val="0"/>
-          <w:position w:val="0"/>
-          <w:sz w:val="22"/>
-          <w:szCs w:val="22"/>
-          <w:highlight w:val="none"/>
-          <w:u w:val="none" w:color="auto"/>
-          <w:bdr w:val="none" w:sz="0" w:space="0" w:color="auto"/>
-          <w:shd w:val="clear" w:color="auto" w:fill="auto"/>
-          <w:vertAlign w:val="baseline"/>
-          <w:rtl w:val="0"/>
-          <w:cs w:val="0"/>
-          <w:lang w:val="id-ID" w:eastAsia="en-US" w:bidi="ar-SA"/>
         </w:rPr>
-        <w:t>Jalur Pembelajaran Adaptif:</w:t>
-      </w:r>
-      <w:r>
-        <w:rPr>
-          <w:rStyle w:val="DefaultParagraphFont"/>
-          <w:rFonts w:ascii="Aptos" w:eastAsia="Aptos" w:hAnsi="Aptos" w:cs="Times New Roman"/>
-          <w:b w:val="0"/>
-          <w:bCs w:val="0"/>
-          <w:i w:val="0"/>
-          <w:iCs w:val="0"/>
-          <w:caps w:val="0"/>
-          <w:smallCaps w:val="0"/>
-          <w:strike w:val="0"/>
-          <w:dstrike w:val="0"/>
-          <w:outline w:val="0"/>
-          <w:shadow w:val="0"/>
-          <w:emboss w:val="0"/>
-          <w:imprint w:val="0"/>
-          <w:noProof w:val="0"/>
-          <w:vanish w:val="0"/>
-          <w:color w:val="auto"/>
-          <w:spacing w:val="0"/>
-          <w:w w:val="100"/>
-          <w:kern w:val="0"/>
-          <w:position w:val="0"/>
-          <w:sz w:val="22"/>
-          <w:szCs w:val="22"/>
-          <w:highlight w:val="none"/>
-          <w:u w:val="none" w:color="auto"/>
-          <w:bdr w:val="none" w:sz="0" w:space="0" w:color="auto"/>
-          <w:shd w:val="clear" w:color="auto" w:fill="auto"/>
-          <w:vertAlign w:val="baseline"/>
-          <w:rtl w:val="0"/>
-          <w:cs w:val="0"/>
-          <w:lang w:val="id-ID" w:eastAsia="en-US" w:bidi="ar-SA"/>
-        </w:rPr>
+        <w:t>Adaptive Learning Paths:</w:t>
+      </w:r>
+      <w:r>
         <w:t> </w:t>
       </w:r>
     </w:p>
@@ -509,79 +97,12 @@
         <w:tabs>
           <w:tab w:val="num" w:pos="720"/>
         </w:tabs>
-        <w:bidi w:val="0"/>
-      </w:pPr>
-      <w:r>
-        <w:rPr>
-          <w:rStyle w:val="DefaultParagraphFont"/>
-          <w:rFonts w:ascii="Aptos" w:eastAsia="Aptos" w:hAnsi="Aptos" w:cs="Times New Roman"/>
-          <w:b w:val="0"/>
-          <w:bCs w:val="0"/>
-          <w:i w:val="0"/>
-          <w:iCs w:val="0"/>
-          <w:caps w:val="0"/>
-          <w:smallCaps w:val="0"/>
-          <w:strike w:val="0"/>
-          <w:dstrike w:val="0"/>
-          <w:outline w:val="0"/>
-          <w:shadow w:val="0"/>
-          <w:emboss w:val="0"/>
-          <w:imprint w:val="0"/>
-          <w:noProof w:val="0"/>
-          <w:vanish w:val="0"/>
-          <w:color w:val="auto"/>
-          <w:spacing w:val="0"/>
-          <w:w w:val="100"/>
-          <w:kern w:val="0"/>
-          <w:position w:val="0"/>
-          <w:sz w:val="22"/>
-          <w:szCs w:val="22"/>
-          <w:highlight w:val="none"/>
-          <w:u w:val="none" w:color="auto"/>
-          <w:bdr w:val="none" w:sz="0" w:space="0" w:color="auto"/>
-          <w:shd w:val="clear" w:color="auto" w:fill="auto"/>
-          <w:vertAlign w:val="baseline"/>
-          <w:rtl w:val="0"/>
-          <w:cs w:val="0"/>
-          <w:lang w:val="id-ID" w:eastAsia="en-US" w:bidi="ar-SA"/>
-        </w:rPr>
-        <w:t>ContosoLearn menilai preferensi pengetahuan dan pembelajaran pengguna yang ada.</w:t>
-      </w:r>
-      <w:r>
-        <w:rPr>
-          <w:rStyle w:val="DefaultParagraphFont"/>
-          <w:rFonts w:ascii="Aptos" w:eastAsia="Aptos" w:hAnsi="Aptos" w:cs="Times New Roman"/>
-          <w:b w:val="0"/>
-          <w:bCs w:val="0"/>
-          <w:i w:val="0"/>
-          <w:iCs w:val="0"/>
-          <w:caps w:val="0"/>
-          <w:smallCaps w:val="0"/>
-          <w:strike w:val="0"/>
-          <w:dstrike w:val="0"/>
-          <w:outline w:val="0"/>
-          <w:shadow w:val="0"/>
-          <w:emboss w:val="0"/>
-          <w:imprint w:val="0"/>
-          <w:noProof w:val="0"/>
-          <w:vanish w:val="0"/>
-          <w:color w:val="auto"/>
-          <w:spacing w:val="0"/>
-          <w:w w:val="100"/>
-          <w:kern w:val="0"/>
-          <w:position w:val="0"/>
-          <w:sz w:val="22"/>
-          <w:szCs w:val="22"/>
-          <w:highlight w:val="none"/>
-          <w:u w:val="none" w:color="auto"/>
-          <w:bdr w:val="none" w:sz="0" w:space="0" w:color="auto"/>
-          <w:shd w:val="clear" w:color="auto" w:fill="auto"/>
-          <w:vertAlign w:val="baseline"/>
-          <w:rtl w:val="0"/>
-          <w:cs w:val="0"/>
-          <w:lang w:val="id-ID" w:eastAsia="en-US" w:bidi="ar-SA"/>
-        </w:rPr>
-        <w:t> </w:t>
+      </w:pPr>
+      <w:r>
+        <w:t>ContosoLearn</w:t>
+      </w:r>
+      <w:r>
+        <w:t xml:space="preserve"> assesses users' existing knowledge and learning preferences. </w:t>
       </w:r>
     </w:p>
     <w:p>
@@ -593,79 +114,9 @@
         <w:tabs>
           <w:tab w:val="num" w:pos="720"/>
         </w:tabs>
-        <w:bidi w:val="0"/>
-      </w:pPr>
-      <w:r>
-        <w:rPr>
-          <w:rStyle w:val="DefaultParagraphFont"/>
-          <w:rFonts w:ascii="Aptos" w:eastAsia="Aptos" w:hAnsi="Aptos" w:cs="Times New Roman"/>
-          <w:b w:val="0"/>
-          <w:bCs w:val="0"/>
-          <w:i w:val="0"/>
-          <w:iCs w:val="0"/>
-          <w:caps w:val="0"/>
-          <w:smallCaps w:val="0"/>
-          <w:strike w:val="0"/>
-          <w:dstrike w:val="0"/>
-          <w:outline w:val="0"/>
-          <w:shadow w:val="0"/>
-          <w:emboss w:val="0"/>
-          <w:imprint w:val="0"/>
-          <w:noProof w:val="0"/>
-          <w:vanish w:val="0"/>
-          <w:color w:val="auto"/>
-          <w:spacing w:val="0"/>
-          <w:w w:val="100"/>
-          <w:kern w:val="0"/>
-          <w:position w:val="0"/>
-          <w:sz w:val="22"/>
-          <w:szCs w:val="22"/>
-          <w:highlight w:val="none"/>
-          <w:u w:val="none" w:color="auto"/>
-          <w:bdr w:val="none" w:sz="0" w:space="0" w:color="auto"/>
-          <w:shd w:val="clear" w:color="auto" w:fill="auto"/>
-          <w:vertAlign w:val="baseline"/>
-          <w:rtl w:val="0"/>
-          <w:cs w:val="0"/>
-          <w:lang w:val="id-ID" w:eastAsia="en-US" w:bidi="ar-SA"/>
-        </w:rPr>
-        <w:t>Ini menciptakan jalur pembelajaran yang dipersonalisasi berdasarkan tujuan individu, minat, dan aspirasi karier.</w:t>
-      </w:r>
-      <w:r>
-        <w:rPr>
-          <w:rStyle w:val="DefaultParagraphFont"/>
-          <w:rFonts w:ascii="Aptos" w:eastAsia="Aptos" w:hAnsi="Aptos" w:cs="Times New Roman"/>
-          <w:b w:val="0"/>
-          <w:bCs w:val="0"/>
-          <w:i w:val="0"/>
-          <w:iCs w:val="0"/>
-          <w:caps w:val="0"/>
-          <w:smallCaps w:val="0"/>
-          <w:strike w:val="0"/>
-          <w:dstrike w:val="0"/>
-          <w:outline w:val="0"/>
-          <w:shadow w:val="0"/>
-          <w:emboss w:val="0"/>
-          <w:imprint w:val="0"/>
-          <w:noProof w:val="0"/>
-          <w:vanish w:val="0"/>
-          <w:color w:val="auto"/>
-          <w:spacing w:val="0"/>
-          <w:w w:val="100"/>
-          <w:kern w:val="0"/>
-          <w:position w:val="0"/>
-          <w:sz w:val="22"/>
-          <w:szCs w:val="22"/>
-          <w:highlight w:val="none"/>
-          <w:u w:val="none" w:color="auto"/>
-          <w:bdr w:val="none" w:sz="0" w:space="0" w:color="auto"/>
-          <w:shd w:val="clear" w:color="auto" w:fill="auto"/>
-          <w:vertAlign w:val="baseline"/>
-          <w:rtl w:val="0"/>
-          <w:cs w:val="0"/>
-          <w:lang w:val="id-ID" w:eastAsia="en-US" w:bidi="ar-SA"/>
-        </w:rPr>
-        <w:t> </w:t>
+      </w:pPr>
+      <w:r>
+        <w:t>It creates personalized learning paths based on individual goals, interests, and career aspirations. </w:t>
       </w:r>
     </w:p>
     <w:p>
@@ -677,79 +128,9 @@
         <w:tabs>
           <w:tab w:val="num" w:pos="720"/>
         </w:tabs>
-        <w:bidi w:val="0"/>
-      </w:pPr>
-      <w:r>
-        <w:rPr>
-          <w:rStyle w:val="DefaultParagraphFont"/>
-          <w:rFonts w:ascii="Aptos" w:eastAsia="Aptos" w:hAnsi="Aptos" w:cs="Times New Roman"/>
-          <w:b w:val="0"/>
-          <w:bCs w:val="0"/>
-          <w:i w:val="0"/>
-          <w:iCs w:val="0"/>
-          <w:caps w:val="0"/>
-          <w:smallCaps w:val="0"/>
-          <w:strike w:val="0"/>
-          <w:dstrike w:val="0"/>
-          <w:outline w:val="0"/>
-          <w:shadow w:val="0"/>
-          <w:emboss w:val="0"/>
-          <w:imprint w:val="0"/>
-          <w:noProof w:val="0"/>
-          <w:vanish w:val="0"/>
-          <w:color w:val="auto"/>
-          <w:spacing w:val="0"/>
-          <w:w w:val="100"/>
-          <w:kern w:val="0"/>
-          <w:position w:val="0"/>
-          <w:sz w:val="22"/>
-          <w:szCs w:val="22"/>
-          <w:highlight w:val="none"/>
-          <w:u w:val="none" w:color="auto"/>
-          <w:bdr w:val="none" w:sz="0" w:space="0" w:color="auto"/>
-          <w:shd w:val="clear" w:color="auto" w:fill="auto"/>
-          <w:vertAlign w:val="baseline"/>
-          <w:rtl w:val="0"/>
-          <w:cs w:val="0"/>
-          <w:lang w:val="id-ID" w:eastAsia="en-US" w:bidi="ar-SA"/>
-        </w:rPr>
-        <w:t>Aplikasi ini mengadaptasi kesulitan, kecepatan, dan format konten untuk mengoptimalkan hasil pembelajaran.</w:t>
-      </w:r>
-      <w:r>
-        <w:rPr>
-          <w:rStyle w:val="DefaultParagraphFont"/>
-          <w:rFonts w:ascii="Aptos" w:eastAsia="Aptos" w:hAnsi="Aptos" w:cs="Times New Roman"/>
-          <w:b w:val="0"/>
-          <w:bCs w:val="0"/>
-          <w:i w:val="0"/>
-          <w:iCs w:val="0"/>
-          <w:caps w:val="0"/>
-          <w:smallCaps w:val="0"/>
-          <w:strike w:val="0"/>
-          <w:dstrike w:val="0"/>
-          <w:outline w:val="0"/>
-          <w:shadow w:val="0"/>
-          <w:emboss w:val="0"/>
-          <w:imprint w:val="0"/>
-          <w:noProof w:val="0"/>
-          <w:vanish w:val="0"/>
-          <w:color w:val="auto"/>
-          <w:spacing w:val="0"/>
-          <w:w w:val="100"/>
-          <w:kern w:val="0"/>
-          <w:position w:val="0"/>
-          <w:sz w:val="22"/>
-          <w:szCs w:val="22"/>
-          <w:highlight w:val="none"/>
-          <w:u w:val="none" w:color="auto"/>
-          <w:bdr w:val="none" w:sz="0" w:space="0" w:color="auto"/>
-          <w:shd w:val="clear" w:color="auto" w:fill="auto"/>
-          <w:vertAlign w:val="baseline"/>
-          <w:rtl w:val="0"/>
-          <w:cs w:val="0"/>
-          <w:lang w:val="id-ID" w:eastAsia="en-US" w:bidi="ar-SA"/>
-        </w:rPr>
-        <w:t> </w:t>
+      </w:pPr>
+      <w:r>
+        <w:t>The app adapts content difficulty, pacing, and format to optimize learning outcomes. </w:t>
       </w:r>
     </w:p>
     <w:p>
@@ -758,78 +139,15 @@
           <w:ilvl w:val="0"/>
           <w:numId w:val="3"/>
         </w:numPr>
-        <w:bidi w:val="0"/>
       </w:pPr>
       <w:r>
         <w:rPr>
-          <w:rStyle w:val="DefaultParagraphFont"/>
-          <w:rFonts w:ascii="Aptos" w:eastAsia="Aptos" w:hAnsi="Aptos" w:cs="Times New Roman"/>
           <w:b/>
           <w:bCs/>
-          <w:i w:val="0"/>
-          <w:iCs w:val="0"/>
-          <w:caps w:val="0"/>
-          <w:smallCaps w:val="0"/>
-          <w:strike w:val="0"/>
-          <w:dstrike w:val="0"/>
-          <w:outline w:val="0"/>
-          <w:shadow w:val="0"/>
-          <w:emboss w:val="0"/>
-          <w:imprint w:val="0"/>
-          <w:noProof w:val="0"/>
-          <w:vanish w:val="0"/>
-          <w:color w:val="auto"/>
-          <w:spacing w:val="0"/>
-          <w:w w:val="100"/>
-          <w:kern w:val="0"/>
-          <w:position w:val="0"/>
-          <w:sz w:val="22"/>
-          <w:szCs w:val="22"/>
-          <w:highlight w:val="none"/>
-          <w:u w:val="none" w:color="auto"/>
-          <w:bdr w:val="none" w:sz="0" w:space="0" w:color="auto"/>
-          <w:shd w:val="clear" w:color="auto" w:fill="auto"/>
-          <w:vertAlign w:val="baseline"/>
-          <w:rtl w:val="0"/>
-          <w:cs w:val="0"/>
-          <w:lang w:val="id-ID" w:eastAsia="en-US" w:bidi="ar-SA"/>
         </w:rPr>
-        <w:t>Agregasi Konten:</w:t>
-      </w:r>
-      <w:r>
-        <w:rPr>
-          <w:rStyle w:val="DefaultParagraphFont"/>
-          <w:rFonts w:ascii="Aptos" w:eastAsia="Aptos" w:hAnsi="Aptos" w:cs="Times New Roman"/>
-          <w:b w:val="0"/>
-          <w:bCs w:val="0"/>
-          <w:i w:val="0"/>
-          <w:iCs w:val="0"/>
-          <w:caps w:val="0"/>
-          <w:smallCaps w:val="0"/>
-          <w:strike w:val="0"/>
-          <w:dstrike w:val="0"/>
-          <w:outline w:val="0"/>
-          <w:shadow w:val="0"/>
-          <w:emboss w:val="0"/>
-          <w:imprint w:val="0"/>
-          <w:noProof w:val="0"/>
-          <w:vanish w:val="0"/>
-          <w:color w:val="auto"/>
-          <w:spacing w:val="0"/>
-          <w:w w:val="100"/>
-          <w:kern w:val="0"/>
-          <w:position w:val="0"/>
-          <w:sz w:val="22"/>
-          <w:szCs w:val="22"/>
-          <w:highlight w:val="none"/>
-          <w:u w:val="none" w:color="auto"/>
-          <w:bdr w:val="none" w:sz="0" w:space="0" w:color="auto"/>
-          <w:shd w:val="clear" w:color="auto" w:fill="auto"/>
-          <w:vertAlign w:val="baseline"/>
-          <w:rtl w:val="0"/>
-          <w:cs w:val="0"/>
-          <w:lang w:val="id-ID" w:eastAsia="en-US" w:bidi="ar-SA"/>
-        </w:rPr>
+        <w:t>Content Aggregation:</w:t>
+      </w:r>
+      <w:r>
         <w:t> </w:t>
       </w:r>
     </w:p>
@@ -842,79 +160,12 @@
         <w:tabs>
           <w:tab w:val="num" w:pos="720"/>
         </w:tabs>
-        <w:bidi w:val="0"/>
-      </w:pPr>
-      <w:r>
-        <w:rPr>
-          <w:rStyle w:val="DefaultParagraphFont"/>
-          <w:rFonts w:ascii="Aptos" w:eastAsia="Aptos" w:hAnsi="Aptos" w:cs="Times New Roman"/>
-          <w:b w:val="0"/>
-          <w:bCs w:val="0"/>
-          <w:i w:val="0"/>
-          <w:iCs w:val="0"/>
-          <w:caps w:val="0"/>
-          <w:smallCaps w:val="0"/>
-          <w:strike w:val="0"/>
-          <w:dstrike w:val="0"/>
-          <w:outline w:val="0"/>
-          <w:shadow w:val="0"/>
-          <w:emboss w:val="0"/>
-          <w:imprint w:val="0"/>
-          <w:noProof w:val="0"/>
-          <w:vanish w:val="0"/>
-          <w:color w:val="auto"/>
-          <w:spacing w:val="0"/>
-          <w:w w:val="100"/>
-          <w:kern w:val="0"/>
-          <w:position w:val="0"/>
-          <w:sz w:val="22"/>
-          <w:szCs w:val="22"/>
-          <w:highlight w:val="none"/>
-          <w:u w:val="none" w:color="auto"/>
-          <w:bdr w:val="none" w:sz="0" w:space="0" w:color="auto"/>
-          <w:shd w:val="clear" w:color="auto" w:fill="auto"/>
-          <w:vertAlign w:val="baseline"/>
-          <w:rtl w:val="0"/>
-          <w:cs w:val="0"/>
-          <w:lang w:val="id-ID" w:eastAsia="en-US" w:bidi="ar-SA"/>
-        </w:rPr>
-        <w:t>ContosoLearn mengagregasi konten pendidikan berkualitas tinggi dari berbagai sumber (misalnya, kursus daring, artikel, video, podcast).</w:t>
-      </w:r>
-      <w:r>
-        <w:rPr>
-          <w:rStyle w:val="DefaultParagraphFont"/>
-          <w:rFonts w:ascii="Aptos" w:eastAsia="Aptos" w:hAnsi="Aptos" w:cs="Times New Roman"/>
-          <w:b w:val="0"/>
-          <w:bCs w:val="0"/>
-          <w:i w:val="0"/>
-          <w:iCs w:val="0"/>
-          <w:caps w:val="0"/>
-          <w:smallCaps w:val="0"/>
-          <w:strike w:val="0"/>
-          <w:dstrike w:val="0"/>
-          <w:outline w:val="0"/>
-          <w:shadow w:val="0"/>
-          <w:emboss w:val="0"/>
-          <w:imprint w:val="0"/>
-          <w:noProof w:val="0"/>
-          <w:vanish w:val="0"/>
-          <w:color w:val="auto"/>
-          <w:spacing w:val="0"/>
-          <w:w w:val="100"/>
-          <w:kern w:val="0"/>
-          <w:position w:val="0"/>
-          <w:sz w:val="22"/>
-          <w:szCs w:val="22"/>
-          <w:highlight w:val="none"/>
-          <w:u w:val="none" w:color="auto"/>
-          <w:bdr w:val="none" w:sz="0" w:space="0" w:color="auto"/>
-          <w:shd w:val="clear" w:color="auto" w:fill="auto"/>
-          <w:vertAlign w:val="baseline"/>
-          <w:rtl w:val="0"/>
-          <w:cs w:val="0"/>
-          <w:lang w:val="id-ID" w:eastAsia="en-US" w:bidi="ar-SA"/>
-        </w:rPr>
-        <w:t> </w:t>
+      </w:pPr>
+      <w:r>
+        <w:t>ContosoLearn</w:t>
+      </w:r>
+      <w:r>
+        <w:t xml:space="preserve"> aggregates high-quality educational content from various sources (e.g., online courses, articles, videos, podcasts). </w:t>
       </w:r>
     </w:p>
     <w:p>
@@ -926,79 +177,17 @@
         <w:tabs>
           <w:tab w:val="num" w:pos="720"/>
         </w:tabs>
-        <w:bidi w:val="0"/>
-      </w:pPr>
-      <w:r>
-        <w:rPr>
-          <w:rStyle w:val="DefaultParagraphFont"/>
-          <w:rFonts w:ascii="Aptos" w:eastAsia="Aptos" w:hAnsi="Aptos" w:cs="Times New Roman"/>
-          <w:b w:val="0"/>
-          <w:bCs w:val="0"/>
-          <w:i w:val="0"/>
-          <w:iCs w:val="0"/>
-          <w:caps w:val="0"/>
-          <w:smallCaps w:val="0"/>
-          <w:strike w:val="0"/>
-          <w:dstrike w:val="0"/>
-          <w:outline w:val="0"/>
-          <w:shadow w:val="0"/>
-          <w:emboss w:val="0"/>
-          <w:imprint w:val="0"/>
-          <w:noProof w:val="0"/>
-          <w:vanish w:val="0"/>
-          <w:color w:val="auto"/>
-          <w:spacing w:val="0"/>
-          <w:w w:val="100"/>
-          <w:kern w:val="0"/>
-          <w:position w:val="0"/>
-          <w:sz w:val="22"/>
-          <w:szCs w:val="22"/>
-          <w:highlight w:val="none"/>
-          <w:u w:val="none" w:color="auto"/>
-          <w:bdr w:val="none" w:sz="0" w:space="0" w:color="auto"/>
-          <w:shd w:val="clear" w:color="auto" w:fill="auto"/>
-          <w:vertAlign w:val="baseline"/>
-          <w:rtl w:val="0"/>
-          <w:cs w:val="0"/>
-          <w:lang w:val="id-ID" w:eastAsia="en-US" w:bidi="ar-SA"/>
-        </w:rPr>
-        <w:t>Ini mengumpulkan konten yang relevan dengan keterampilan, industri, atau peran pekerjaan tertentu.</w:t>
-      </w:r>
-      <w:r>
-        <w:rPr>
-          <w:rStyle w:val="DefaultParagraphFont"/>
-          <w:rFonts w:ascii="Aptos" w:eastAsia="Aptos" w:hAnsi="Aptos" w:cs="Times New Roman"/>
-          <w:b w:val="0"/>
-          <w:bCs w:val="0"/>
-          <w:i w:val="0"/>
-          <w:iCs w:val="0"/>
-          <w:caps w:val="0"/>
-          <w:smallCaps w:val="0"/>
-          <w:strike w:val="0"/>
-          <w:dstrike w:val="0"/>
-          <w:outline w:val="0"/>
-          <w:shadow w:val="0"/>
-          <w:emboss w:val="0"/>
-          <w:imprint w:val="0"/>
-          <w:noProof w:val="0"/>
-          <w:vanish w:val="0"/>
-          <w:color w:val="auto"/>
-          <w:spacing w:val="0"/>
-          <w:w w:val="100"/>
-          <w:kern w:val="0"/>
-          <w:position w:val="0"/>
-          <w:sz w:val="22"/>
-          <w:szCs w:val="22"/>
-          <w:highlight w:val="none"/>
-          <w:u w:val="none" w:color="auto"/>
-          <w:bdr w:val="none" w:sz="0" w:space="0" w:color="auto"/>
-          <w:shd w:val="clear" w:color="auto" w:fill="auto"/>
-          <w:vertAlign w:val="baseline"/>
-          <w:rtl w:val="0"/>
-          <w:cs w:val="0"/>
-          <w:lang w:val="id-ID" w:eastAsia="en-US" w:bidi="ar-SA"/>
-        </w:rPr>
-        <w:t> </w:t>
+      </w:pPr>
+      <w:r>
+        <w:t xml:space="preserve">It </w:t>
+      </w:r>
+      <w:proofErr w:type="gramStart"/>
+      <w:r>
+        <w:t>curates</w:t>
+      </w:r>
+      <w:proofErr w:type="gramEnd"/>
+      <w:r>
+        <w:t xml:space="preserve"> content relevant to specific skills, industries, or job roles. </w:t>
       </w:r>
     </w:p>
     <w:p>
@@ -1010,79 +199,9 @@
         <w:tabs>
           <w:tab w:val="num" w:pos="720"/>
         </w:tabs>
-        <w:bidi w:val="0"/>
-      </w:pPr>
-      <w:r>
-        <w:rPr>
-          <w:rStyle w:val="DefaultParagraphFont"/>
-          <w:rFonts w:ascii="Aptos" w:eastAsia="Aptos" w:hAnsi="Aptos" w:cs="Times New Roman"/>
-          <w:b w:val="0"/>
-          <w:bCs w:val="0"/>
-          <w:i w:val="0"/>
-          <w:iCs w:val="0"/>
-          <w:caps w:val="0"/>
-          <w:smallCaps w:val="0"/>
-          <w:strike w:val="0"/>
-          <w:dstrike w:val="0"/>
-          <w:outline w:val="0"/>
-          <w:shadow w:val="0"/>
-          <w:emboss w:val="0"/>
-          <w:imprint w:val="0"/>
-          <w:noProof w:val="0"/>
-          <w:vanish w:val="0"/>
-          <w:color w:val="auto"/>
-          <w:spacing w:val="0"/>
-          <w:w w:val="100"/>
-          <w:kern w:val="0"/>
-          <w:position w:val="0"/>
-          <w:sz w:val="22"/>
-          <w:szCs w:val="22"/>
-          <w:highlight w:val="none"/>
-          <w:u w:val="none" w:color="auto"/>
-          <w:bdr w:val="none" w:sz="0" w:space="0" w:color="auto"/>
-          <w:shd w:val="clear" w:color="auto" w:fill="auto"/>
-          <w:vertAlign w:val="baseline"/>
-          <w:rtl w:val="0"/>
-          <w:cs w:val="0"/>
-          <w:lang w:val="id-ID" w:eastAsia="en-US" w:bidi="ar-SA"/>
-        </w:rPr>
-        <w:t>Pengguna dapat mengakses berbagai materi tanpa beralih antar berbagai platform.</w:t>
-      </w:r>
-      <w:r>
-        <w:rPr>
-          <w:rStyle w:val="DefaultParagraphFont"/>
-          <w:rFonts w:ascii="Aptos" w:eastAsia="Aptos" w:hAnsi="Aptos" w:cs="Times New Roman"/>
-          <w:b w:val="0"/>
-          <w:bCs w:val="0"/>
-          <w:i w:val="0"/>
-          <w:iCs w:val="0"/>
-          <w:caps w:val="0"/>
-          <w:smallCaps w:val="0"/>
-          <w:strike w:val="0"/>
-          <w:dstrike w:val="0"/>
-          <w:outline w:val="0"/>
-          <w:shadow w:val="0"/>
-          <w:emboss w:val="0"/>
-          <w:imprint w:val="0"/>
-          <w:noProof w:val="0"/>
-          <w:vanish w:val="0"/>
-          <w:color w:val="auto"/>
-          <w:spacing w:val="0"/>
-          <w:w w:val="100"/>
-          <w:kern w:val="0"/>
-          <w:position w:val="0"/>
-          <w:sz w:val="22"/>
-          <w:szCs w:val="22"/>
-          <w:highlight w:val="none"/>
-          <w:u w:val="none" w:color="auto"/>
-          <w:bdr w:val="none" w:sz="0" w:space="0" w:color="auto"/>
-          <w:shd w:val="clear" w:color="auto" w:fill="auto"/>
-          <w:vertAlign w:val="baseline"/>
-          <w:rtl w:val="0"/>
-          <w:cs w:val="0"/>
-          <w:lang w:val="id-ID" w:eastAsia="en-US" w:bidi="ar-SA"/>
-        </w:rPr>
-        <w:t> </w:t>
+      </w:pPr>
+      <w:r>
+        <w:t>Users can access a wide range of materials without switching between multiple platforms. </w:t>
       </w:r>
     </w:p>
     <w:p>
@@ -1091,78 +210,15 @@
           <w:ilvl w:val="0"/>
           <w:numId w:val="5"/>
         </w:numPr>
-        <w:bidi w:val="0"/>
       </w:pPr>
       <w:r>
         <w:rPr>
-          <w:rStyle w:val="DefaultParagraphFont"/>
-          <w:rFonts w:ascii="Aptos" w:eastAsia="Aptos" w:hAnsi="Aptos" w:cs="Times New Roman"/>
           <w:b/>
           <w:bCs/>
-          <w:i w:val="0"/>
-          <w:iCs w:val="0"/>
-          <w:caps w:val="0"/>
-          <w:smallCaps w:val="0"/>
-          <w:strike w:val="0"/>
-          <w:dstrike w:val="0"/>
-          <w:outline w:val="0"/>
-          <w:shadow w:val="0"/>
-          <w:emboss w:val="0"/>
-          <w:imprint w:val="0"/>
-          <w:noProof w:val="0"/>
-          <w:vanish w:val="0"/>
-          <w:color w:val="auto"/>
-          <w:spacing w:val="0"/>
-          <w:w w:val="100"/>
-          <w:kern w:val="0"/>
-          <w:position w:val="0"/>
-          <w:sz w:val="22"/>
-          <w:szCs w:val="22"/>
-          <w:highlight w:val="none"/>
-          <w:u w:val="none" w:color="auto"/>
-          <w:bdr w:val="none" w:sz="0" w:space="0" w:color="auto"/>
-          <w:shd w:val="clear" w:color="auto" w:fill="auto"/>
-          <w:vertAlign w:val="baseline"/>
-          <w:rtl w:val="0"/>
-          <w:cs w:val="0"/>
-          <w:lang w:val="id-ID" w:eastAsia="en-US" w:bidi="ar-SA"/>
         </w:rPr>
-        <w:t>Validasi dan Sertifikasi Keterampilan:</w:t>
-      </w:r>
-      <w:r>
-        <w:rPr>
-          <w:rStyle w:val="DefaultParagraphFont"/>
-          <w:rFonts w:ascii="Aptos" w:eastAsia="Aptos" w:hAnsi="Aptos" w:cs="Times New Roman"/>
-          <w:b w:val="0"/>
-          <w:bCs w:val="0"/>
-          <w:i w:val="0"/>
-          <w:iCs w:val="0"/>
-          <w:caps w:val="0"/>
-          <w:smallCaps w:val="0"/>
-          <w:strike w:val="0"/>
-          <w:dstrike w:val="0"/>
-          <w:outline w:val="0"/>
-          <w:shadow w:val="0"/>
-          <w:emboss w:val="0"/>
-          <w:imprint w:val="0"/>
-          <w:noProof w:val="0"/>
-          <w:vanish w:val="0"/>
-          <w:color w:val="auto"/>
-          <w:spacing w:val="0"/>
-          <w:w w:val="100"/>
-          <w:kern w:val="0"/>
-          <w:position w:val="0"/>
-          <w:sz w:val="22"/>
-          <w:szCs w:val="22"/>
-          <w:highlight w:val="none"/>
-          <w:u w:val="none" w:color="auto"/>
-          <w:bdr w:val="none" w:sz="0" w:space="0" w:color="auto"/>
-          <w:shd w:val="clear" w:color="auto" w:fill="auto"/>
-          <w:vertAlign w:val="baseline"/>
-          <w:rtl w:val="0"/>
-          <w:cs w:val="0"/>
-          <w:lang w:val="id-ID" w:eastAsia="en-US" w:bidi="ar-SA"/>
-        </w:rPr>
+        <w:t>Skill Validation and Certification:</w:t>
+      </w:r>
+      <w:r>
         <w:t> </w:t>
       </w:r>
     </w:p>
@@ -1175,79 +231,12 @@
         <w:tabs>
           <w:tab w:val="num" w:pos="720"/>
         </w:tabs>
-        <w:bidi w:val="0"/>
-      </w:pPr>
-      <w:r>
-        <w:rPr>
-          <w:rStyle w:val="DefaultParagraphFont"/>
-          <w:rFonts w:ascii="Aptos" w:eastAsia="Aptos" w:hAnsi="Aptos" w:cs="Times New Roman"/>
-          <w:b w:val="0"/>
-          <w:bCs w:val="0"/>
-          <w:i w:val="0"/>
-          <w:iCs w:val="0"/>
-          <w:caps w:val="0"/>
-          <w:smallCaps w:val="0"/>
-          <w:strike w:val="0"/>
-          <w:dstrike w:val="0"/>
-          <w:outline w:val="0"/>
-          <w:shadow w:val="0"/>
-          <w:emboss w:val="0"/>
-          <w:imprint w:val="0"/>
-          <w:noProof w:val="0"/>
-          <w:vanish w:val="0"/>
-          <w:color w:val="auto"/>
-          <w:spacing w:val="0"/>
-          <w:w w:val="100"/>
-          <w:kern w:val="0"/>
-          <w:position w:val="0"/>
-          <w:sz w:val="22"/>
-          <w:szCs w:val="22"/>
-          <w:highlight w:val="none"/>
-          <w:u w:val="none" w:color="auto"/>
-          <w:bdr w:val="none" w:sz="0" w:space="0" w:color="auto"/>
-          <w:shd w:val="clear" w:color="auto" w:fill="auto"/>
-          <w:vertAlign w:val="baseline"/>
-          <w:rtl w:val="0"/>
-          <w:cs w:val="0"/>
-          <w:lang w:val="id-ID" w:eastAsia="en-US" w:bidi="ar-SA"/>
-        </w:rPr>
-        <w:t>ContosoLearn terintegrasi dengan program sertifikasi standar industri.</w:t>
-      </w:r>
-      <w:r>
-        <w:rPr>
-          <w:rStyle w:val="DefaultParagraphFont"/>
-          <w:rFonts w:ascii="Aptos" w:eastAsia="Aptos" w:hAnsi="Aptos" w:cs="Times New Roman"/>
-          <w:b w:val="0"/>
-          <w:bCs w:val="0"/>
-          <w:i w:val="0"/>
-          <w:iCs w:val="0"/>
-          <w:caps w:val="0"/>
-          <w:smallCaps w:val="0"/>
-          <w:strike w:val="0"/>
-          <w:dstrike w:val="0"/>
-          <w:outline w:val="0"/>
-          <w:shadow w:val="0"/>
-          <w:emboss w:val="0"/>
-          <w:imprint w:val="0"/>
-          <w:noProof w:val="0"/>
-          <w:vanish w:val="0"/>
-          <w:color w:val="auto"/>
-          <w:spacing w:val="0"/>
-          <w:w w:val="100"/>
-          <w:kern w:val="0"/>
-          <w:position w:val="0"/>
-          <w:sz w:val="22"/>
-          <w:szCs w:val="22"/>
-          <w:highlight w:val="none"/>
-          <w:u w:val="none" w:color="auto"/>
-          <w:bdr w:val="none" w:sz="0" w:space="0" w:color="auto"/>
-          <w:shd w:val="clear" w:color="auto" w:fill="auto"/>
-          <w:vertAlign w:val="baseline"/>
-          <w:rtl w:val="0"/>
-          <w:cs w:val="0"/>
-          <w:lang w:val="id-ID" w:eastAsia="en-US" w:bidi="ar-SA"/>
-        </w:rPr>
-        <w:t> </w:t>
+      </w:pPr>
+      <w:r>
+        <w:t>ContosoLearn</w:t>
+      </w:r>
+      <w:r>
+        <w:t xml:space="preserve"> integrates with industry-standard certification programs. </w:t>
       </w:r>
     </w:p>
     <w:p>
@@ -1259,79 +248,9 @@
         <w:tabs>
           <w:tab w:val="num" w:pos="720"/>
         </w:tabs>
-        <w:bidi w:val="0"/>
-      </w:pPr>
-      <w:r>
-        <w:rPr>
-          <w:rStyle w:val="DefaultParagraphFont"/>
-          <w:rFonts w:ascii="Aptos" w:eastAsia="Aptos" w:hAnsi="Aptos" w:cs="Times New Roman"/>
-          <w:b w:val="0"/>
-          <w:bCs w:val="0"/>
-          <w:i w:val="0"/>
-          <w:iCs w:val="0"/>
-          <w:caps w:val="0"/>
-          <w:smallCaps w:val="0"/>
-          <w:strike w:val="0"/>
-          <w:dstrike w:val="0"/>
-          <w:outline w:val="0"/>
-          <w:shadow w:val="0"/>
-          <w:emboss w:val="0"/>
-          <w:imprint w:val="0"/>
-          <w:noProof w:val="0"/>
-          <w:vanish w:val="0"/>
-          <w:color w:val="auto"/>
-          <w:spacing w:val="0"/>
-          <w:w w:val="100"/>
-          <w:kern w:val="0"/>
-          <w:position w:val="0"/>
-          <w:sz w:val="22"/>
-          <w:szCs w:val="22"/>
-          <w:highlight w:val="none"/>
-          <w:u w:val="none" w:color="auto"/>
-          <w:bdr w:val="none" w:sz="0" w:space="0" w:color="auto"/>
-          <w:shd w:val="clear" w:color="auto" w:fill="auto"/>
-          <w:vertAlign w:val="baseline"/>
-          <w:rtl w:val="0"/>
-          <w:cs w:val="0"/>
-          <w:lang w:val="id-ID" w:eastAsia="en-US" w:bidi="ar-SA"/>
-        </w:rPr>
-        <w:t>Pengguna dapat memvalidasi keterampilannya dengan menyelesaikan penilaian dan mendapatkan sertifikat.</w:t>
-      </w:r>
-      <w:r>
-        <w:rPr>
-          <w:rStyle w:val="DefaultParagraphFont"/>
-          <w:rFonts w:ascii="Aptos" w:eastAsia="Aptos" w:hAnsi="Aptos" w:cs="Times New Roman"/>
-          <w:b w:val="0"/>
-          <w:bCs w:val="0"/>
-          <w:i w:val="0"/>
-          <w:iCs w:val="0"/>
-          <w:caps w:val="0"/>
-          <w:smallCaps w:val="0"/>
-          <w:strike w:val="0"/>
-          <w:dstrike w:val="0"/>
-          <w:outline w:val="0"/>
-          <w:shadow w:val="0"/>
-          <w:emboss w:val="0"/>
-          <w:imprint w:val="0"/>
-          <w:noProof w:val="0"/>
-          <w:vanish w:val="0"/>
-          <w:color w:val="auto"/>
-          <w:spacing w:val="0"/>
-          <w:w w:val="100"/>
-          <w:kern w:val="0"/>
-          <w:position w:val="0"/>
-          <w:sz w:val="22"/>
-          <w:szCs w:val="22"/>
-          <w:highlight w:val="none"/>
-          <w:u w:val="none" w:color="auto"/>
-          <w:bdr w:val="none" w:sz="0" w:space="0" w:color="auto"/>
-          <w:shd w:val="clear" w:color="auto" w:fill="auto"/>
-          <w:vertAlign w:val="baseline"/>
-          <w:rtl w:val="0"/>
-          <w:cs w:val="0"/>
-          <w:lang w:val="id-ID" w:eastAsia="en-US" w:bidi="ar-SA"/>
-        </w:rPr>
-        <w:t> </w:t>
+      </w:pPr>
+      <w:r>
+        <w:t>Users can validate their skills by completing assessments and earning certificates. </w:t>
       </w:r>
     </w:p>
     <w:p>
@@ -1343,79 +262,9 @@
         <w:tabs>
           <w:tab w:val="num" w:pos="720"/>
         </w:tabs>
-        <w:bidi w:val="0"/>
-      </w:pPr>
-      <w:r>
-        <w:rPr>
-          <w:rStyle w:val="DefaultParagraphFont"/>
-          <w:rFonts w:ascii="Aptos" w:eastAsia="Aptos" w:hAnsi="Aptos" w:cs="Times New Roman"/>
-          <w:b w:val="0"/>
-          <w:bCs w:val="0"/>
-          <w:i w:val="0"/>
-          <w:iCs w:val="0"/>
-          <w:caps w:val="0"/>
-          <w:smallCaps w:val="0"/>
-          <w:strike w:val="0"/>
-          <w:dstrike w:val="0"/>
-          <w:outline w:val="0"/>
-          <w:shadow w:val="0"/>
-          <w:emboss w:val="0"/>
-          <w:imprint w:val="0"/>
-          <w:noProof w:val="0"/>
-          <w:vanish w:val="0"/>
-          <w:color w:val="auto"/>
-          <w:spacing w:val="0"/>
-          <w:w w:val="100"/>
-          <w:kern w:val="0"/>
-          <w:position w:val="0"/>
-          <w:sz w:val="22"/>
-          <w:szCs w:val="22"/>
-          <w:highlight w:val="none"/>
-          <w:u w:val="none" w:color="auto"/>
-          <w:bdr w:val="none" w:sz="0" w:space="0" w:color="auto"/>
-          <w:shd w:val="clear" w:color="auto" w:fill="auto"/>
-          <w:vertAlign w:val="baseline"/>
-          <w:rtl w:val="0"/>
-          <w:cs w:val="0"/>
-          <w:lang w:val="id-ID" w:eastAsia="en-US" w:bidi="ar-SA"/>
-        </w:rPr>
-        <w:t>Pengusaha dapat memverifikasi keterampilan kandidat secara langsung melalui aplikasi.</w:t>
-      </w:r>
-      <w:r>
-        <w:rPr>
-          <w:rStyle w:val="DefaultParagraphFont"/>
-          <w:rFonts w:ascii="Aptos" w:eastAsia="Aptos" w:hAnsi="Aptos" w:cs="Times New Roman"/>
-          <w:b w:val="0"/>
-          <w:bCs w:val="0"/>
-          <w:i w:val="0"/>
-          <w:iCs w:val="0"/>
-          <w:caps w:val="0"/>
-          <w:smallCaps w:val="0"/>
-          <w:strike w:val="0"/>
-          <w:dstrike w:val="0"/>
-          <w:outline w:val="0"/>
-          <w:shadow w:val="0"/>
-          <w:emboss w:val="0"/>
-          <w:imprint w:val="0"/>
-          <w:noProof w:val="0"/>
-          <w:vanish w:val="0"/>
-          <w:color w:val="auto"/>
-          <w:spacing w:val="0"/>
-          <w:w w:val="100"/>
-          <w:kern w:val="0"/>
-          <w:position w:val="0"/>
-          <w:sz w:val="22"/>
-          <w:szCs w:val="22"/>
-          <w:highlight w:val="none"/>
-          <w:u w:val="none" w:color="auto"/>
-          <w:bdr w:val="none" w:sz="0" w:space="0" w:color="auto"/>
-          <w:shd w:val="clear" w:color="auto" w:fill="auto"/>
-          <w:vertAlign w:val="baseline"/>
-          <w:rtl w:val="0"/>
-          <w:cs w:val="0"/>
-          <w:lang w:val="id-ID" w:eastAsia="en-US" w:bidi="ar-SA"/>
-        </w:rPr>
-        <w:t> </w:t>
+      </w:pPr>
+      <w:r>
+        <w:t>Employers can verify candidates' skills directly through the app. </w:t>
       </w:r>
     </w:p>
     <w:p>
@@ -1424,78 +273,15 @@
           <w:ilvl w:val="0"/>
           <w:numId w:val="7"/>
         </w:numPr>
-        <w:bidi w:val="0"/>
       </w:pPr>
       <w:r>
         <w:rPr>
-          <w:rStyle w:val="DefaultParagraphFont"/>
-          <w:rFonts w:ascii="Aptos" w:eastAsia="Aptos" w:hAnsi="Aptos" w:cs="Times New Roman"/>
           <w:b/>
           <w:bCs/>
-          <w:i w:val="0"/>
-          <w:iCs w:val="0"/>
-          <w:caps w:val="0"/>
-          <w:smallCaps w:val="0"/>
-          <w:strike w:val="0"/>
-          <w:dstrike w:val="0"/>
-          <w:outline w:val="0"/>
-          <w:shadow w:val="0"/>
-          <w:emboss w:val="0"/>
-          <w:imprint w:val="0"/>
-          <w:noProof w:val="0"/>
-          <w:vanish w:val="0"/>
-          <w:color w:val="auto"/>
-          <w:spacing w:val="0"/>
-          <w:w w:val="100"/>
-          <w:kern w:val="0"/>
-          <w:position w:val="0"/>
-          <w:sz w:val="22"/>
-          <w:szCs w:val="22"/>
-          <w:highlight w:val="none"/>
-          <w:u w:val="none" w:color="auto"/>
-          <w:bdr w:val="none" w:sz="0" w:space="0" w:color="auto"/>
-          <w:shd w:val="clear" w:color="auto" w:fill="auto"/>
-          <w:vertAlign w:val="baseline"/>
-          <w:rtl w:val="0"/>
-          <w:cs w:val="0"/>
-          <w:lang w:val="id-ID" w:eastAsia="en-US" w:bidi="ar-SA"/>
         </w:rPr>
-        <w:t>Analisis Kesenjangan Keterampilan berbasis AI:</w:t>
-      </w:r>
-      <w:r>
-        <w:rPr>
-          <w:rStyle w:val="DefaultParagraphFont"/>
-          <w:rFonts w:ascii="Aptos" w:eastAsia="Aptos" w:hAnsi="Aptos" w:cs="Times New Roman"/>
-          <w:b w:val="0"/>
-          <w:bCs w:val="0"/>
-          <w:i w:val="0"/>
-          <w:iCs w:val="0"/>
-          <w:caps w:val="0"/>
-          <w:smallCaps w:val="0"/>
-          <w:strike w:val="0"/>
-          <w:dstrike w:val="0"/>
-          <w:outline w:val="0"/>
-          <w:shadow w:val="0"/>
-          <w:emboss w:val="0"/>
-          <w:imprint w:val="0"/>
-          <w:noProof w:val="0"/>
-          <w:vanish w:val="0"/>
-          <w:color w:val="auto"/>
-          <w:spacing w:val="0"/>
-          <w:w w:val="100"/>
-          <w:kern w:val="0"/>
-          <w:position w:val="0"/>
-          <w:sz w:val="22"/>
-          <w:szCs w:val="22"/>
-          <w:highlight w:val="none"/>
-          <w:u w:val="none" w:color="auto"/>
-          <w:bdr w:val="none" w:sz="0" w:space="0" w:color="auto"/>
-          <w:shd w:val="clear" w:color="auto" w:fill="auto"/>
-          <w:vertAlign w:val="baseline"/>
-          <w:rtl w:val="0"/>
-          <w:cs w:val="0"/>
-          <w:lang w:val="id-ID" w:eastAsia="en-US" w:bidi="ar-SA"/>
-        </w:rPr>
+        <w:t>AI-Driven Skill Gap Analysis:</w:t>
+      </w:r>
+      <w:r>
         <w:t> </w:t>
       </w:r>
     </w:p>
@@ -1509,80 +295,13 @@
           <w:tab w:val="clear" w:pos="720"/>
           <w:tab w:val="num" w:pos="1080"/>
         </w:tabs>
-        <w:bidi w:val="0"/>
         <w:ind w:left="1080"/>
       </w:pPr>
       <w:r>
-        <w:rPr>
-          <w:rStyle w:val="DefaultParagraphFont"/>
-          <w:rFonts w:ascii="Aptos" w:eastAsia="Aptos" w:hAnsi="Aptos" w:cs="Times New Roman"/>
-          <w:b w:val="0"/>
-          <w:bCs w:val="0"/>
-          <w:i w:val="0"/>
-          <w:iCs w:val="0"/>
-          <w:caps w:val="0"/>
-          <w:smallCaps w:val="0"/>
-          <w:strike w:val="0"/>
-          <w:dstrike w:val="0"/>
-          <w:outline w:val="0"/>
-          <w:shadow w:val="0"/>
-          <w:emboss w:val="0"/>
-          <w:imprint w:val="0"/>
-          <w:noProof w:val="0"/>
-          <w:vanish w:val="0"/>
-          <w:color w:val="auto"/>
-          <w:spacing w:val="0"/>
-          <w:w w:val="100"/>
-          <w:kern w:val="0"/>
-          <w:position w:val="0"/>
-          <w:sz w:val="22"/>
-          <w:szCs w:val="22"/>
-          <w:highlight w:val="none"/>
-          <w:u w:val="none" w:color="auto"/>
-          <w:bdr w:val="none" w:sz="0" w:space="0" w:color="auto"/>
-          <w:shd w:val="clear" w:color="auto" w:fill="auto"/>
-          <w:vertAlign w:val="baseline"/>
-          <w:rtl w:val="0"/>
-          <w:cs w:val="0"/>
-          <w:lang w:val="id-ID" w:eastAsia="en-US" w:bidi="ar-SA"/>
-        </w:rPr>
-        <w:t>ContosoLearn menganalisis profil pengguna, tujuan karier, dan tren pasar kerja.</w:t>
-      </w:r>
-      <w:r>
-        <w:rPr>
-          <w:rStyle w:val="DefaultParagraphFont"/>
-          <w:rFonts w:ascii="Aptos" w:eastAsia="Aptos" w:hAnsi="Aptos" w:cs="Times New Roman"/>
-          <w:b w:val="0"/>
-          <w:bCs w:val="0"/>
-          <w:i w:val="0"/>
-          <w:iCs w:val="0"/>
-          <w:caps w:val="0"/>
-          <w:smallCaps w:val="0"/>
-          <w:strike w:val="0"/>
-          <w:dstrike w:val="0"/>
-          <w:outline w:val="0"/>
-          <w:shadow w:val="0"/>
-          <w:emboss w:val="0"/>
-          <w:imprint w:val="0"/>
-          <w:noProof w:val="0"/>
-          <w:vanish w:val="0"/>
-          <w:color w:val="auto"/>
-          <w:spacing w:val="0"/>
-          <w:w w:val="100"/>
-          <w:kern w:val="0"/>
-          <w:position w:val="0"/>
-          <w:sz w:val="22"/>
-          <w:szCs w:val="22"/>
-          <w:highlight w:val="none"/>
-          <w:u w:val="none" w:color="auto"/>
-          <w:bdr w:val="none" w:sz="0" w:space="0" w:color="auto"/>
-          <w:shd w:val="clear" w:color="auto" w:fill="auto"/>
-          <w:vertAlign w:val="baseline"/>
-          <w:rtl w:val="0"/>
-          <w:cs w:val="0"/>
-          <w:lang w:val="id-ID" w:eastAsia="en-US" w:bidi="ar-SA"/>
-        </w:rPr>
-        <w:t> </w:t>
+        <w:t>ContosoLearn</w:t>
+      </w:r>
+      <w:r>
+        <w:t xml:space="preserve"> analyzes users' profiles, career goals, and job market trends. </w:t>
       </w:r>
     </w:p>
     <w:p>
@@ -1595,80 +314,10 @@
           <w:tab w:val="clear" w:pos="720"/>
           <w:tab w:val="num" w:pos="1080"/>
         </w:tabs>
-        <w:bidi w:val="0"/>
         <w:ind w:left="1080"/>
       </w:pPr>
       <w:r>
-        <w:rPr>
-          <w:rStyle w:val="DefaultParagraphFont"/>
-          <w:rFonts w:ascii="Aptos" w:eastAsia="Aptos" w:hAnsi="Aptos" w:cs="Times New Roman"/>
-          <w:b w:val="0"/>
-          <w:bCs w:val="0"/>
-          <w:i w:val="0"/>
-          <w:iCs w:val="0"/>
-          <w:caps w:val="0"/>
-          <w:smallCaps w:val="0"/>
-          <w:strike w:val="0"/>
-          <w:dstrike w:val="0"/>
-          <w:outline w:val="0"/>
-          <w:shadow w:val="0"/>
-          <w:emboss w:val="0"/>
-          <w:imprint w:val="0"/>
-          <w:noProof w:val="0"/>
-          <w:vanish w:val="0"/>
-          <w:color w:val="auto"/>
-          <w:spacing w:val="0"/>
-          <w:w w:val="100"/>
-          <w:kern w:val="0"/>
-          <w:position w:val="0"/>
-          <w:sz w:val="22"/>
-          <w:szCs w:val="22"/>
-          <w:highlight w:val="none"/>
-          <w:u w:val="none" w:color="auto"/>
-          <w:bdr w:val="none" w:sz="0" w:space="0" w:color="auto"/>
-          <w:shd w:val="clear" w:color="auto" w:fill="auto"/>
-          <w:vertAlign w:val="baseline"/>
-          <w:rtl w:val="0"/>
-          <w:cs w:val="0"/>
-          <w:lang w:val="id-ID" w:eastAsia="en-US" w:bidi="ar-SA"/>
-        </w:rPr>
-        <w:t>Ini mengidentifikasi kesenjangan keterampilan dan merekomendasikan jalur pembelajaran yang relevan.</w:t>
-      </w:r>
-      <w:r>
-        <w:rPr>
-          <w:rStyle w:val="DefaultParagraphFont"/>
-          <w:rFonts w:ascii="Aptos" w:eastAsia="Aptos" w:hAnsi="Aptos" w:cs="Times New Roman"/>
-          <w:b w:val="0"/>
-          <w:bCs w:val="0"/>
-          <w:i w:val="0"/>
-          <w:iCs w:val="0"/>
-          <w:caps w:val="0"/>
-          <w:smallCaps w:val="0"/>
-          <w:strike w:val="0"/>
-          <w:dstrike w:val="0"/>
-          <w:outline w:val="0"/>
-          <w:shadow w:val="0"/>
-          <w:emboss w:val="0"/>
-          <w:imprint w:val="0"/>
-          <w:noProof w:val="0"/>
-          <w:vanish w:val="0"/>
-          <w:color w:val="auto"/>
-          <w:spacing w:val="0"/>
-          <w:w w:val="100"/>
-          <w:kern w:val="0"/>
-          <w:position w:val="0"/>
-          <w:sz w:val="22"/>
-          <w:szCs w:val="22"/>
-          <w:highlight w:val="none"/>
-          <w:u w:val="none" w:color="auto"/>
-          <w:bdr w:val="none" w:sz="0" w:space="0" w:color="auto"/>
-          <w:shd w:val="clear" w:color="auto" w:fill="auto"/>
-          <w:vertAlign w:val="baseline"/>
-          <w:rtl w:val="0"/>
-          <w:cs w:val="0"/>
-          <w:lang w:val="id-ID" w:eastAsia="en-US" w:bidi="ar-SA"/>
-        </w:rPr>
-        <w:t> </w:t>
+        <w:t>It identifies skill gaps and recommends relevant learning paths. </w:t>
       </w:r>
     </w:p>
     <w:p>
@@ -1681,80 +330,10 @@
           <w:tab w:val="clear" w:pos="720"/>
           <w:tab w:val="num" w:pos="1080"/>
         </w:tabs>
-        <w:bidi w:val="0"/>
         <w:ind w:left="1080"/>
       </w:pPr>
       <w:r>
-        <w:rPr>
-          <w:rStyle w:val="DefaultParagraphFont"/>
-          <w:rFonts w:ascii="Aptos" w:eastAsia="Aptos" w:hAnsi="Aptos" w:cs="Times New Roman"/>
-          <w:b w:val="0"/>
-          <w:bCs w:val="0"/>
-          <w:i w:val="0"/>
-          <w:iCs w:val="0"/>
-          <w:caps w:val="0"/>
-          <w:smallCaps w:val="0"/>
-          <w:strike w:val="0"/>
-          <w:dstrike w:val="0"/>
-          <w:outline w:val="0"/>
-          <w:shadow w:val="0"/>
-          <w:emboss w:val="0"/>
-          <w:imprint w:val="0"/>
-          <w:noProof w:val="0"/>
-          <w:vanish w:val="0"/>
-          <w:color w:val="auto"/>
-          <w:spacing w:val="0"/>
-          <w:w w:val="100"/>
-          <w:kern w:val="0"/>
-          <w:position w:val="0"/>
-          <w:sz w:val="22"/>
-          <w:szCs w:val="22"/>
-          <w:highlight w:val="none"/>
-          <w:u w:val="none" w:color="auto"/>
-          <w:bdr w:val="none" w:sz="0" w:space="0" w:color="auto"/>
-          <w:shd w:val="clear" w:color="auto" w:fill="auto"/>
-          <w:vertAlign w:val="baseline"/>
-          <w:rtl w:val="0"/>
-          <w:cs w:val="0"/>
-          <w:lang w:val="id-ID" w:eastAsia="en-US" w:bidi="ar-SA"/>
-        </w:rPr>
-        <w:t>Pengguna menerima konten yang ditargetkan untuk mengatasi kelemahan tertentu.</w:t>
-      </w:r>
-      <w:r>
-        <w:rPr>
-          <w:rStyle w:val="DefaultParagraphFont"/>
-          <w:rFonts w:ascii="Aptos" w:eastAsia="Aptos" w:hAnsi="Aptos" w:cs="Times New Roman"/>
-          <w:b w:val="0"/>
-          <w:bCs w:val="0"/>
-          <w:i w:val="0"/>
-          <w:iCs w:val="0"/>
-          <w:caps w:val="0"/>
-          <w:smallCaps w:val="0"/>
-          <w:strike w:val="0"/>
-          <w:dstrike w:val="0"/>
-          <w:outline w:val="0"/>
-          <w:shadow w:val="0"/>
-          <w:emboss w:val="0"/>
-          <w:imprint w:val="0"/>
-          <w:noProof w:val="0"/>
-          <w:vanish w:val="0"/>
-          <w:color w:val="auto"/>
-          <w:spacing w:val="0"/>
-          <w:w w:val="100"/>
-          <w:kern w:val="0"/>
-          <w:position w:val="0"/>
-          <w:sz w:val="22"/>
-          <w:szCs w:val="22"/>
-          <w:highlight w:val="none"/>
-          <w:u w:val="none" w:color="auto"/>
-          <w:bdr w:val="none" w:sz="0" w:space="0" w:color="auto"/>
-          <w:shd w:val="clear" w:color="auto" w:fill="auto"/>
-          <w:vertAlign w:val="baseline"/>
-          <w:rtl w:val="0"/>
-          <w:cs w:val="0"/>
-          <w:lang w:val="id-ID" w:eastAsia="en-US" w:bidi="ar-SA"/>
-        </w:rPr>
-        <w:t> </w:t>
+        <w:t>Users receive targeted content to address specific weaknesses. </w:t>
       </w:r>
     </w:p>
     <w:p>
@@ -1763,78 +342,15 @@
           <w:ilvl w:val="0"/>
           <w:numId w:val="10"/>
         </w:numPr>
-        <w:bidi w:val="0"/>
       </w:pPr>
       <w:r>
         <w:rPr>
-          <w:rStyle w:val="DefaultParagraphFont"/>
-          <w:rFonts w:ascii="Aptos" w:eastAsia="Aptos" w:hAnsi="Aptos" w:cs="Times New Roman"/>
           <w:b/>
           <w:bCs/>
-          <w:i w:val="0"/>
-          <w:iCs w:val="0"/>
-          <w:caps w:val="0"/>
-          <w:smallCaps w:val="0"/>
-          <w:strike w:val="0"/>
-          <w:dstrike w:val="0"/>
-          <w:outline w:val="0"/>
-          <w:shadow w:val="0"/>
-          <w:emboss w:val="0"/>
-          <w:imprint w:val="0"/>
-          <w:noProof w:val="0"/>
-          <w:vanish w:val="0"/>
-          <w:color w:val="auto"/>
-          <w:spacing w:val="0"/>
-          <w:w w:val="100"/>
-          <w:kern w:val="0"/>
-          <w:position w:val="0"/>
-          <w:sz w:val="22"/>
-          <w:szCs w:val="22"/>
-          <w:highlight w:val="none"/>
-          <w:u w:val="none" w:color="auto"/>
-          <w:bdr w:val="none" w:sz="0" w:space="0" w:color="auto"/>
-          <w:shd w:val="clear" w:color="auto" w:fill="auto"/>
-          <w:vertAlign w:val="baseline"/>
-          <w:rtl w:val="0"/>
-          <w:cs w:val="0"/>
-          <w:lang w:val="id-ID" w:eastAsia="en-US" w:bidi="ar-SA"/>
         </w:rPr>
-        <w:t>Komunitas Pembelajaran Kolaboratif:</w:t>
-      </w:r>
-      <w:r>
-        <w:rPr>
-          <w:rStyle w:val="DefaultParagraphFont"/>
-          <w:rFonts w:ascii="Aptos" w:eastAsia="Aptos" w:hAnsi="Aptos" w:cs="Times New Roman"/>
-          <w:b w:val="0"/>
-          <w:bCs w:val="0"/>
-          <w:i w:val="0"/>
-          <w:iCs w:val="0"/>
-          <w:caps w:val="0"/>
-          <w:smallCaps w:val="0"/>
-          <w:strike w:val="0"/>
-          <w:dstrike w:val="0"/>
-          <w:outline w:val="0"/>
-          <w:shadow w:val="0"/>
-          <w:emboss w:val="0"/>
-          <w:imprint w:val="0"/>
-          <w:noProof w:val="0"/>
-          <w:vanish w:val="0"/>
-          <w:color w:val="auto"/>
-          <w:spacing w:val="0"/>
-          <w:w w:val="100"/>
-          <w:kern w:val="0"/>
-          <w:position w:val="0"/>
-          <w:sz w:val="22"/>
-          <w:szCs w:val="22"/>
-          <w:highlight w:val="none"/>
-          <w:u w:val="none" w:color="auto"/>
-          <w:bdr w:val="none" w:sz="0" w:space="0" w:color="auto"/>
-          <w:shd w:val="clear" w:color="auto" w:fill="auto"/>
-          <w:vertAlign w:val="baseline"/>
-          <w:rtl w:val="0"/>
-          <w:cs w:val="0"/>
-          <w:lang w:val="id-ID" w:eastAsia="en-US" w:bidi="ar-SA"/>
-        </w:rPr>
+        <w:t>Collaborative Learning Communities:</w:t>
+      </w:r>
+      <w:r>
         <w:t> </w:t>
       </w:r>
     </w:p>
@@ -1847,79 +363,12 @@
         <w:tabs>
           <w:tab w:val="num" w:pos="720"/>
         </w:tabs>
-        <w:bidi w:val="0"/>
-      </w:pPr>
-      <w:r>
-        <w:rPr>
-          <w:rStyle w:val="DefaultParagraphFont"/>
-          <w:rFonts w:ascii="Aptos" w:eastAsia="Aptos" w:hAnsi="Aptos" w:cs="Times New Roman"/>
-          <w:b w:val="0"/>
-          <w:bCs w:val="0"/>
-          <w:i w:val="0"/>
-          <w:iCs w:val="0"/>
-          <w:caps w:val="0"/>
-          <w:smallCaps w:val="0"/>
-          <w:strike w:val="0"/>
-          <w:dstrike w:val="0"/>
-          <w:outline w:val="0"/>
-          <w:shadow w:val="0"/>
-          <w:emboss w:val="0"/>
-          <w:imprint w:val="0"/>
-          <w:noProof w:val="0"/>
-          <w:vanish w:val="0"/>
-          <w:color w:val="auto"/>
-          <w:spacing w:val="0"/>
-          <w:w w:val="100"/>
-          <w:kern w:val="0"/>
-          <w:position w:val="0"/>
-          <w:sz w:val="22"/>
-          <w:szCs w:val="22"/>
-          <w:highlight w:val="none"/>
-          <w:u w:val="none" w:color="auto"/>
-          <w:bdr w:val="none" w:sz="0" w:space="0" w:color="auto"/>
-          <w:shd w:val="clear" w:color="auto" w:fill="auto"/>
-          <w:vertAlign w:val="baseline"/>
-          <w:rtl w:val="0"/>
-          <w:cs w:val="0"/>
-          <w:lang w:val="id-ID" w:eastAsia="en-US" w:bidi="ar-SA"/>
-        </w:rPr>
-        <w:t>ContosoLearn menumbuhkan pembelajaran peer-to-peer.</w:t>
-      </w:r>
-      <w:r>
-        <w:rPr>
-          <w:rStyle w:val="DefaultParagraphFont"/>
-          <w:rFonts w:ascii="Aptos" w:eastAsia="Aptos" w:hAnsi="Aptos" w:cs="Times New Roman"/>
-          <w:b w:val="0"/>
-          <w:bCs w:val="0"/>
-          <w:i w:val="0"/>
-          <w:iCs w:val="0"/>
-          <w:caps w:val="0"/>
-          <w:smallCaps w:val="0"/>
-          <w:strike w:val="0"/>
-          <w:dstrike w:val="0"/>
-          <w:outline w:val="0"/>
-          <w:shadow w:val="0"/>
-          <w:emboss w:val="0"/>
-          <w:imprint w:val="0"/>
-          <w:noProof w:val="0"/>
-          <w:vanish w:val="0"/>
-          <w:color w:val="auto"/>
-          <w:spacing w:val="0"/>
-          <w:w w:val="100"/>
-          <w:kern w:val="0"/>
-          <w:position w:val="0"/>
-          <w:sz w:val="22"/>
-          <w:szCs w:val="22"/>
-          <w:highlight w:val="none"/>
-          <w:u w:val="none" w:color="auto"/>
-          <w:bdr w:val="none" w:sz="0" w:space="0" w:color="auto"/>
-          <w:shd w:val="clear" w:color="auto" w:fill="auto"/>
-          <w:vertAlign w:val="baseline"/>
-          <w:rtl w:val="0"/>
-          <w:cs w:val="0"/>
-          <w:lang w:val="id-ID" w:eastAsia="en-US" w:bidi="ar-SA"/>
-        </w:rPr>
-        <w:t> </w:t>
+      </w:pPr>
+      <w:r>
+        <w:t>ContosoLearn</w:t>
+      </w:r>
+      <w:r>
+        <w:t xml:space="preserve"> fosters peer-to-peer learning. </w:t>
       </w:r>
     </w:p>
     <w:p>
@@ -1931,79 +380,9 @@
         <w:tabs>
           <w:tab w:val="num" w:pos="720"/>
         </w:tabs>
-        <w:bidi w:val="0"/>
-      </w:pPr>
-      <w:r>
-        <w:rPr>
-          <w:rStyle w:val="DefaultParagraphFont"/>
-          <w:rFonts w:ascii="Aptos" w:eastAsia="Aptos" w:hAnsi="Aptos" w:cs="Times New Roman"/>
-          <w:b w:val="0"/>
-          <w:bCs w:val="0"/>
-          <w:i w:val="0"/>
-          <w:iCs w:val="0"/>
-          <w:caps w:val="0"/>
-          <w:smallCaps w:val="0"/>
-          <w:strike w:val="0"/>
-          <w:dstrike w:val="0"/>
-          <w:outline w:val="0"/>
-          <w:shadow w:val="0"/>
-          <w:emboss w:val="0"/>
-          <w:imprint w:val="0"/>
-          <w:noProof w:val="0"/>
-          <w:vanish w:val="0"/>
-          <w:color w:val="auto"/>
-          <w:spacing w:val="0"/>
-          <w:w w:val="100"/>
-          <w:kern w:val="0"/>
-          <w:position w:val="0"/>
-          <w:sz w:val="22"/>
-          <w:szCs w:val="22"/>
-          <w:highlight w:val="none"/>
-          <w:u w:val="none" w:color="auto"/>
-          <w:bdr w:val="none" w:sz="0" w:space="0" w:color="auto"/>
-          <w:shd w:val="clear" w:color="auto" w:fill="auto"/>
-          <w:vertAlign w:val="baseline"/>
-          <w:rtl w:val="0"/>
-          <w:cs w:val="0"/>
-          <w:lang w:val="id-ID" w:eastAsia="en-US" w:bidi="ar-SA"/>
-        </w:rPr>
-        <w:t>Pengguna dapat bergabung dengan komunitas khusus topik, berpartisipasi dalam diskusi, dan berbagi wawasan.</w:t>
-      </w:r>
-      <w:r>
-        <w:rPr>
-          <w:rStyle w:val="DefaultParagraphFont"/>
-          <w:rFonts w:ascii="Aptos" w:eastAsia="Aptos" w:hAnsi="Aptos" w:cs="Times New Roman"/>
-          <w:b w:val="0"/>
-          <w:bCs w:val="0"/>
-          <w:i w:val="0"/>
-          <w:iCs w:val="0"/>
-          <w:caps w:val="0"/>
-          <w:smallCaps w:val="0"/>
-          <w:strike w:val="0"/>
-          <w:dstrike w:val="0"/>
-          <w:outline w:val="0"/>
-          <w:shadow w:val="0"/>
-          <w:emboss w:val="0"/>
-          <w:imprint w:val="0"/>
-          <w:noProof w:val="0"/>
-          <w:vanish w:val="0"/>
-          <w:color w:val="auto"/>
-          <w:spacing w:val="0"/>
-          <w:w w:val="100"/>
-          <w:kern w:val="0"/>
-          <w:position w:val="0"/>
-          <w:sz w:val="22"/>
-          <w:szCs w:val="22"/>
-          <w:highlight w:val="none"/>
-          <w:u w:val="none" w:color="auto"/>
-          <w:bdr w:val="none" w:sz="0" w:space="0" w:color="auto"/>
-          <w:shd w:val="clear" w:color="auto" w:fill="auto"/>
-          <w:vertAlign w:val="baseline"/>
-          <w:rtl w:val="0"/>
-          <w:cs w:val="0"/>
-          <w:lang w:val="id-ID" w:eastAsia="en-US" w:bidi="ar-SA"/>
-        </w:rPr>
-        <w:t> </w:t>
+      </w:pPr>
+      <w:r>
+        <w:t>Users can join topic-specific communities, participate in discussions, and share insights. </w:t>
       </w:r>
     </w:p>
     <w:p>
@@ -2015,79 +394,9 @@
         <w:tabs>
           <w:tab w:val="num" w:pos="720"/>
         </w:tabs>
-        <w:bidi w:val="0"/>
-      </w:pPr>
-      <w:r>
-        <w:rPr>
-          <w:rStyle w:val="DefaultParagraphFont"/>
-          <w:rFonts w:ascii="Aptos" w:eastAsia="Aptos" w:hAnsi="Aptos" w:cs="Times New Roman"/>
-          <w:b w:val="0"/>
-          <w:bCs w:val="0"/>
-          <w:i w:val="0"/>
-          <w:iCs w:val="0"/>
-          <w:caps w:val="0"/>
-          <w:smallCaps w:val="0"/>
-          <w:strike w:val="0"/>
-          <w:dstrike w:val="0"/>
-          <w:outline w:val="0"/>
-          <w:shadow w:val="0"/>
-          <w:emboss w:val="0"/>
-          <w:imprint w:val="0"/>
-          <w:noProof w:val="0"/>
-          <w:vanish w:val="0"/>
-          <w:color w:val="auto"/>
-          <w:spacing w:val="0"/>
-          <w:w w:val="100"/>
-          <w:kern w:val="0"/>
-          <w:position w:val="0"/>
-          <w:sz w:val="22"/>
-          <w:szCs w:val="22"/>
-          <w:highlight w:val="none"/>
-          <w:u w:val="none" w:color="auto"/>
-          <w:bdr w:val="none" w:sz="0" w:space="0" w:color="auto"/>
-          <w:shd w:val="clear" w:color="auto" w:fill="auto"/>
-          <w:vertAlign w:val="baseline"/>
-          <w:rtl w:val="0"/>
-          <w:cs w:val="0"/>
-          <w:lang w:val="id-ID" w:eastAsia="en-US" w:bidi="ar-SA"/>
-        </w:rPr>
-        <w:t>Algoritma AI mencocokkan pelajar dengan kelompok belajar yang kompatibel.</w:t>
-      </w:r>
-      <w:r>
-        <w:rPr>
-          <w:rStyle w:val="DefaultParagraphFont"/>
-          <w:rFonts w:ascii="Aptos" w:eastAsia="Aptos" w:hAnsi="Aptos" w:cs="Times New Roman"/>
-          <w:b w:val="0"/>
-          <w:bCs w:val="0"/>
-          <w:i w:val="0"/>
-          <w:iCs w:val="0"/>
-          <w:caps w:val="0"/>
-          <w:smallCaps w:val="0"/>
-          <w:strike w:val="0"/>
-          <w:dstrike w:val="0"/>
-          <w:outline w:val="0"/>
-          <w:shadow w:val="0"/>
-          <w:emboss w:val="0"/>
-          <w:imprint w:val="0"/>
-          <w:noProof w:val="0"/>
-          <w:vanish w:val="0"/>
-          <w:color w:val="auto"/>
-          <w:spacing w:val="0"/>
-          <w:w w:val="100"/>
-          <w:kern w:val="0"/>
-          <w:position w:val="0"/>
-          <w:sz w:val="22"/>
-          <w:szCs w:val="22"/>
-          <w:highlight w:val="none"/>
-          <w:u w:val="none" w:color="auto"/>
-          <w:bdr w:val="none" w:sz="0" w:space="0" w:color="auto"/>
-          <w:shd w:val="clear" w:color="auto" w:fill="auto"/>
-          <w:vertAlign w:val="baseline"/>
-          <w:rtl w:val="0"/>
-          <w:cs w:val="0"/>
-          <w:lang w:val="id-ID" w:eastAsia="en-US" w:bidi="ar-SA"/>
-        </w:rPr>
-        <w:t> </w:t>
+      </w:pPr>
+      <w:r>
+        <w:t>AI algorithms match learners with compatible study groups. </w:t>
       </w:r>
     </w:p>
     <w:p>
@@ -2096,78 +405,15 @@
           <w:ilvl w:val="0"/>
           <w:numId w:val="12"/>
         </w:numPr>
-        <w:bidi w:val="0"/>
       </w:pPr>
       <w:r>
         <w:rPr>
-          <w:rStyle w:val="DefaultParagraphFont"/>
-          <w:rFonts w:ascii="Aptos" w:eastAsia="Aptos" w:hAnsi="Aptos" w:cs="Times New Roman"/>
           <w:b/>
           <w:bCs/>
-          <w:i w:val="0"/>
-          <w:iCs w:val="0"/>
-          <w:caps w:val="0"/>
-          <w:smallCaps w:val="0"/>
-          <w:strike w:val="0"/>
-          <w:dstrike w:val="0"/>
-          <w:outline w:val="0"/>
-          <w:shadow w:val="0"/>
-          <w:emboss w:val="0"/>
-          <w:imprint w:val="0"/>
-          <w:noProof w:val="0"/>
-          <w:vanish w:val="0"/>
-          <w:color w:val="auto"/>
-          <w:spacing w:val="0"/>
-          <w:w w:val="100"/>
-          <w:kern w:val="0"/>
-          <w:position w:val="0"/>
-          <w:sz w:val="22"/>
-          <w:szCs w:val="22"/>
-          <w:highlight w:val="none"/>
-          <w:u w:val="none" w:color="auto"/>
-          <w:bdr w:val="none" w:sz="0" w:space="0" w:color="auto"/>
-          <w:shd w:val="clear" w:color="auto" w:fill="auto"/>
-          <w:vertAlign w:val="baseline"/>
-          <w:rtl w:val="0"/>
-          <w:cs w:val="0"/>
-          <w:lang w:val="id-ID" w:eastAsia="en-US" w:bidi="ar-SA"/>
         </w:rPr>
-        <w:t>Wawasan Pasar Kerja:</w:t>
-      </w:r>
-      <w:r>
-        <w:rPr>
-          <w:rStyle w:val="DefaultParagraphFont"/>
-          <w:rFonts w:ascii="Aptos" w:eastAsia="Aptos" w:hAnsi="Aptos" w:cs="Times New Roman"/>
-          <w:b w:val="0"/>
-          <w:bCs w:val="0"/>
-          <w:i w:val="0"/>
-          <w:iCs w:val="0"/>
-          <w:caps w:val="0"/>
-          <w:smallCaps w:val="0"/>
-          <w:strike w:val="0"/>
-          <w:dstrike w:val="0"/>
-          <w:outline w:val="0"/>
-          <w:shadow w:val="0"/>
-          <w:emboss w:val="0"/>
-          <w:imprint w:val="0"/>
-          <w:noProof w:val="0"/>
-          <w:vanish w:val="0"/>
-          <w:color w:val="auto"/>
-          <w:spacing w:val="0"/>
-          <w:w w:val="100"/>
-          <w:kern w:val="0"/>
-          <w:position w:val="0"/>
-          <w:sz w:val="22"/>
-          <w:szCs w:val="22"/>
-          <w:highlight w:val="none"/>
-          <w:u w:val="none" w:color="auto"/>
-          <w:bdr w:val="none" w:sz="0" w:space="0" w:color="auto"/>
-          <w:shd w:val="clear" w:color="auto" w:fill="auto"/>
-          <w:vertAlign w:val="baseline"/>
-          <w:rtl w:val="0"/>
-          <w:cs w:val="0"/>
-          <w:lang w:val="id-ID" w:eastAsia="en-US" w:bidi="ar-SA"/>
-        </w:rPr>
+        <w:t>Job Market Insights:</w:t>
+      </w:r>
+      <w:r>
         <w:t> </w:t>
       </w:r>
     </w:p>
@@ -2180,79 +426,13 @@
         <w:tabs>
           <w:tab w:val="num" w:pos="720"/>
         </w:tabs>
-        <w:bidi w:val="0"/>
-      </w:pPr>
-      <w:r>
-        <w:rPr>
-          <w:rStyle w:val="DefaultParagraphFont"/>
-          <w:rFonts w:ascii="Aptos" w:eastAsia="Aptos" w:hAnsi="Aptos" w:cs="Times New Roman"/>
-          <w:b w:val="0"/>
-          <w:bCs w:val="0"/>
-          <w:i w:val="0"/>
-          <w:iCs w:val="0"/>
-          <w:caps w:val="0"/>
-          <w:smallCaps w:val="0"/>
-          <w:strike w:val="0"/>
-          <w:dstrike w:val="0"/>
-          <w:outline w:val="0"/>
-          <w:shadow w:val="0"/>
-          <w:emboss w:val="0"/>
-          <w:imprint w:val="0"/>
-          <w:noProof w:val="0"/>
-          <w:vanish w:val="0"/>
-          <w:color w:val="auto"/>
-          <w:spacing w:val="0"/>
-          <w:w w:val="100"/>
-          <w:kern w:val="0"/>
-          <w:position w:val="0"/>
-          <w:sz w:val="22"/>
-          <w:szCs w:val="22"/>
-          <w:highlight w:val="none"/>
-          <w:u w:val="none" w:color="auto"/>
-          <w:bdr w:val="none" w:sz="0" w:space="0" w:color="auto"/>
-          <w:shd w:val="clear" w:color="auto" w:fill="auto"/>
-          <w:vertAlign w:val="baseline"/>
-          <w:rtl w:val="0"/>
-          <w:cs w:val="0"/>
-          <w:lang w:val="id-ID" w:eastAsia="en-US" w:bidi="ar-SA"/>
-        </w:rPr>
-        <w:t>ContosoLearn menyediakan data real time tentang keterampilan sesuai permintaan dan peluang kerja.</w:t>
-      </w:r>
-      <w:r>
-        <w:rPr>
-          <w:rStyle w:val="DefaultParagraphFont"/>
-          <w:rFonts w:ascii="Aptos" w:eastAsia="Aptos" w:hAnsi="Aptos" w:cs="Times New Roman"/>
-          <w:b w:val="0"/>
-          <w:bCs w:val="0"/>
-          <w:i w:val="0"/>
-          <w:iCs w:val="0"/>
-          <w:caps w:val="0"/>
-          <w:smallCaps w:val="0"/>
-          <w:strike w:val="0"/>
-          <w:dstrike w:val="0"/>
-          <w:outline w:val="0"/>
-          <w:shadow w:val="0"/>
-          <w:emboss w:val="0"/>
-          <w:imprint w:val="0"/>
-          <w:noProof w:val="0"/>
-          <w:vanish w:val="0"/>
-          <w:color w:val="auto"/>
-          <w:spacing w:val="0"/>
-          <w:w w:val="100"/>
-          <w:kern w:val="0"/>
-          <w:position w:val="0"/>
-          <w:sz w:val="22"/>
-          <w:szCs w:val="22"/>
-          <w:highlight w:val="none"/>
-          <w:u w:val="none" w:color="auto"/>
-          <w:bdr w:val="none" w:sz="0" w:space="0" w:color="auto"/>
-          <w:shd w:val="clear" w:color="auto" w:fill="auto"/>
-          <w:vertAlign w:val="baseline"/>
-          <w:rtl w:val="0"/>
-          <w:cs w:val="0"/>
-          <w:lang w:val="id-ID" w:eastAsia="en-US" w:bidi="ar-SA"/>
-        </w:rPr>
-        <w:t> </w:t>
+      </w:pPr>
+      <w:r>
+        <w:lastRenderedPageBreak/>
+        <w:t>ContosoLearn</w:t>
+      </w:r>
+      <w:r>
+        <w:t xml:space="preserve"> provides real-time data on in-demand skills and job opportunities. </w:t>
       </w:r>
     </w:p>
     <w:p>
@@ -2264,79 +444,9 @@
         <w:tabs>
           <w:tab w:val="num" w:pos="720"/>
         </w:tabs>
-        <w:bidi w:val="0"/>
-      </w:pPr>
-      <w:r>
-        <w:rPr>
-          <w:rStyle w:val="DefaultParagraphFont"/>
-          <w:rFonts w:ascii="Aptos" w:eastAsia="Aptos" w:hAnsi="Aptos" w:cs="Times New Roman"/>
-          <w:b w:val="0"/>
-          <w:bCs w:val="0"/>
-          <w:i w:val="0"/>
-          <w:iCs w:val="0"/>
-          <w:caps w:val="0"/>
-          <w:smallCaps w:val="0"/>
-          <w:strike w:val="0"/>
-          <w:dstrike w:val="0"/>
-          <w:outline w:val="0"/>
-          <w:shadow w:val="0"/>
-          <w:emboss w:val="0"/>
-          <w:imprint w:val="0"/>
-          <w:noProof w:val="0"/>
-          <w:vanish w:val="0"/>
-          <w:color w:val="auto"/>
-          <w:spacing w:val="0"/>
-          <w:w w:val="100"/>
-          <w:kern w:val="0"/>
-          <w:position w:val="0"/>
-          <w:sz w:val="22"/>
-          <w:szCs w:val="22"/>
-          <w:highlight w:val="none"/>
-          <w:u w:val="none" w:color="auto"/>
-          <w:bdr w:val="none" w:sz="0" w:space="0" w:color="auto"/>
-          <w:shd w:val="clear" w:color="auto" w:fill="auto"/>
-          <w:vertAlign w:val="baseline"/>
-          <w:rtl w:val="0"/>
-          <w:cs w:val="0"/>
-          <w:lang w:val="id-ID" w:eastAsia="en-US" w:bidi="ar-SA"/>
-        </w:rPr>
-        <w:t>Pengguna menerima pemberitahuan tentang tren dan persyaratan keterampilan yang muncul.</w:t>
-      </w:r>
-      <w:r>
-        <w:rPr>
-          <w:rStyle w:val="DefaultParagraphFont"/>
-          <w:rFonts w:ascii="Aptos" w:eastAsia="Aptos" w:hAnsi="Aptos" w:cs="Times New Roman"/>
-          <w:b w:val="0"/>
-          <w:bCs w:val="0"/>
-          <w:i w:val="0"/>
-          <w:iCs w:val="0"/>
-          <w:caps w:val="0"/>
-          <w:smallCaps w:val="0"/>
-          <w:strike w:val="0"/>
-          <w:dstrike w:val="0"/>
-          <w:outline w:val="0"/>
-          <w:shadow w:val="0"/>
-          <w:emboss w:val="0"/>
-          <w:imprint w:val="0"/>
-          <w:noProof w:val="0"/>
-          <w:vanish w:val="0"/>
-          <w:color w:val="auto"/>
-          <w:spacing w:val="0"/>
-          <w:w w:val="100"/>
-          <w:kern w:val="0"/>
-          <w:position w:val="0"/>
-          <w:sz w:val="22"/>
-          <w:szCs w:val="22"/>
-          <w:highlight w:val="none"/>
-          <w:u w:val="none" w:color="auto"/>
-          <w:bdr w:val="none" w:sz="0" w:space="0" w:color="auto"/>
-          <w:shd w:val="clear" w:color="auto" w:fill="auto"/>
-          <w:vertAlign w:val="baseline"/>
-          <w:rtl w:val="0"/>
-          <w:cs w:val="0"/>
-          <w:lang w:val="id-ID" w:eastAsia="en-US" w:bidi="ar-SA"/>
-        </w:rPr>
-        <w:t> </w:t>
+      </w:pPr>
+      <w:r>
+        <w:t>Users receive alerts about emerging trends and skill requirements. </w:t>
       </w:r>
     </w:p>
     <w:p>
@@ -2348,79 +458,9 @@
         <w:tabs>
           <w:tab w:val="num" w:pos="720"/>
         </w:tabs>
-        <w:bidi w:val="0"/>
-      </w:pPr>
-      <w:r>
-        <w:rPr>
-          <w:rStyle w:val="DefaultParagraphFont"/>
-          <w:rFonts w:ascii="Aptos" w:eastAsia="Aptos" w:hAnsi="Aptos" w:cs="Times New Roman"/>
-          <w:b w:val="0"/>
-          <w:bCs w:val="0"/>
-          <w:i w:val="0"/>
-          <w:iCs w:val="0"/>
-          <w:caps w:val="0"/>
-          <w:smallCaps w:val="0"/>
-          <w:strike w:val="0"/>
-          <w:dstrike w:val="0"/>
-          <w:outline w:val="0"/>
-          <w:shadow w:val="0"/>
-          <w:emboss w:val="0"/>
-          <w:imprint w:val="0"/>
-          <w:noProof w:val="0"/>
-          <w:vanish w:val="0"/>
-          <w:color w:val="auto"/>
-          <w:spacing w:val="0"/>
-          <w:w w:val="100"/>
-          <w:kern w:val="0"/>
-          <w:position w:val="0"/>
-          <w:sz w:val="22"/>
-          <w:szCs w:val="22"/>
-          <w:highlight w:val="none"/>
-          <w:u w:val="none" w:color="auto"/>
-          <w:bdr w:val="none" w:sz="0" w:space="0" w:color="auto"/>
-          <w:shd w:val="clear" w:color="auto" w:fill="auto"/>
-          <w:vertAlign w:val="baseline"/>
-          <w:rtl w:val="0"/>
-          <w:cs w:val="0"/>
-          <w:lang w:val="id-ID" w:eastAsia="en-US" w:bidi="ar-SA"/>
-        </w:rPr>
-        <w:t>Ini dapat membantu pelajar untuk tetap maju dalam karier mereka.</w:t>
-      </w:r>
-      <w:r>
-        <w:rPr>
-          <w:rStyle w:val="DefaultParagraphFont"/>
-          <w:rFonts w:ascii="Aptos" w:eastAsia="Aptos" w:hAnsi="Aptos" w:cs="Times New Roman"/>
-          <w:b w:val="0"/>
-          <w:bCs w:val="0"/>
-          <w:i w:val="0"/>
-          <w:iCs w:val="0"/>
-          <w:caps w:val="0"/>
-          <w:smallCaps w:val="0"/>
-          <w:strike w:val="0"/>
-          <w:dstrike w:val="0"/>
-          <w:outline w:val="0"/>
-          <w:shadow w:val="0"/>
-          <w:emboss w:val="0"/>
-          <w:imprint w:val="0"/>
-          <w:noProof w:val="0"/>
-          <w:vanish w:val="0"/>
-          <w:color w:val="auto"/>
-          <w:spacing w:val="0"/>
-          <w:w w:val="100"/>
-          <w:kern w:val="0"/>
-          <w:position w:val="0"/>
-          <w:sz w:val="22"/>
-          <w:szCs w:val="22"/>
-          <w:highlight w:val="none"/>
-          <w:u w:val="none" w:color="auto"/>
-          <w:bdr w:val="none" w:sz="0" w:space="0" w:color="auto"/>
-          <w:shd w:val="clear" w:color="auto" w:fill="auto"/>
-          <w:vertAlign w:val="baseline"/>
-          <w:rtl w:val="0"/>
-          <w:cs w:val="0"/>
-          <w:lang w:val="id-ID" w:eastAsia="en-US" w:bidi="ar-SA"/>
-        </w:rPr>
-        <w:t> </w:t>
+      </w:pPr>
+      <w:r>
+        <w:t>It helps learners stay ahead in their careers. </w:t>
       </w:r>
     </w:p>
     <w:p>
@@ -2429,78 +469,15 @@
           <w:ilvl w:val="0"/>
           <w:numId w:val="14"/>
         </w:numPr>
-        <w:bidi w:val="0"/>
       </w:pPr>
       <w:r>
         <w:rPr>
-          <w:rStyle w:val="DefaultParagraphFont"/>
-          <w:rFonts w:ascii="Aptos" w:eastAsia="Aptos" w:hAnsi="Aptos" w:cs="Times New Roman"/>
           <w:b/>
           <w:bCs/>
-          <w:i w:val="0"/>
-          <w:iCs w:val="0"/>
-          <w:caps w:val="0"/>
-          <w:smallCaps w:val="0"/>
-          <w:strike w:val="0"/>
-          <w:dstrike w:val="0"/>
-          <w:outline w:val="0"/>
-          <w:shadow w:val="0"/>
-          <w:emboss w:val="0"/>
-          <w:imprint w:val="0"/>
-          <w:noProof w:val="0"/>
-          <w:vanish w:val="0"/>
-          <w:color w:val="auto"/>
-          <w:spacing w:val="0"/>
-          <w:w w:val="100"/>
-          <w:kern w:val="0"/>
-          <w:position w:val="0"/>
-          <w:sz w:val="22"/>
-          <w:szCs w:val="22"/>
-          <w:highlight w:val="none"/>
-          <w:u w:val="none" w:color="auto"/>
-          <w:bdr w:val="none" w:sz="0" w:space="0" w:color="auto"/>
-          <w:shd w:val="clear" w:color="auto" w:fill="auto"/>
-          <w:vertAlign w:val="baseline"/>
-          <w:rtl w:val="0"/>
-          <w:cs w:val="0"/>
-          <w:lang w:val="id-ID" w:eastAsia="en-US" w:bidi="ar-SA"/>
         </w:rPr>
-        <w:t>Tutor AI Interaktif:</w:t>
-      </w:r>
-      <w:r>
-        <w:rPr>
-          <w:rStyle w:val="DefaultParagraphFont"/>
-          <w:rFonts w:ascii="Aptos" w:eastAsia="Aptos" w:hAnsi="Aptos" w:cs="Times New Roman"/>
-          <w:b w:val="0"/>
-          <w:bCs w:val="0"/>
-          <w:i w:val="0"/>
-          <w:iCs w:val="0"/>
-          <w:caps w:val="0"/>
-          <w:smallCaps w:val="0"/>
-          <w:strike w:val="0"/>
-          <w:dstrike w:val="0"/>
-          <w:outline w:val="0"/>
-          <w:shadow w:val="0"/>
-          <w:emboss w:val="0"/>
-          <w:imprint w:val="0"/>
-          <w:noProof w:val="0"/>
-          <w:vanish w:val="0"/>
-          <w:color w:val="auto"/>
-          <w:spacing w:val="0"/>
-          <w:w w:val="100"/>
-          <w:kern w:val="0"/>
-          <w:position w:val="0"/>
-          <w:sz w:val="22"/>
-          <w:szCs w:val="22"/>
-          <w:highlight w:val="none"/>
-          <w:u w:val="none" w:color="auto"/>
-          <w:bdr w:val="none" w:sz="0" w:space="0" w:color="auto"/>
-          <w:shd w:val="clear" w:color="auto" w:fill="auto"/>
-          <w:vertAlign w:val="baseline"/>
-          <w:rtl w:val="0"/>
-          <w:cs w:val="0"/>
-          <w:lang w:val="id-ID" w:eastAsia="en-US" w:bidi="ar-SA"/>
-        </w:rPr>
+        <w:t>Interactive AI Tutors:</w:t>
+      </w:r>
+      <w:r>
         <w:t> </w:t>
       </w:r>
     </w:p>
@@ -2513,79 +490,12 @@
         <w:tabs>
           <w:tab w:val="num" w:pos="720"/>
         </w:tabs>
-        <w:bidi w:val="0"/>
-      </w:pPr>
-      <w:r>
-        <w:rPr>
-          <w:rStyle w:val="DefaultParagraphFont"/>
-          <w:rFonts w:ascii="Aptos" w:eastAsia="Aptos" w:hAnsi="Aptos" w:cs="Times New Roman"/>
-          <w:b w:val="0"/>
-          <w:bCs w:val="0"/>
-          <w:i w:val="0"/>
-          <w:iCs w:val="0"/>
-          <w:caps w:val="0"/>
-          <w:smallCaps w:val="0"/>
-          <w:strike w:val="0"/>
-          <w:dstrike w:val="0"/>
-          <w:outline w:val="0"/>
-          <w:shadow w:val="0"/>
-          <w:emboss w:val="0"/>
-          <w:imprint w:val="0"/>
-          <w:noProof w:val="0"/>
-          <w:vanish w:val="0"/>
-          <w:color w:val="auto"/>
-          <w:spacing w:val="0"/>
-          <w:w w:val="100"/>
-          <w:kern w:val="0"/>
-          <w:position w:val="0"/>
-          <w:sz w:val="22"/>
-          <w:szCs w:val="22"/>
-          <w:highlight w:val="none"/>
-          <w:u w:val="none" w:color="auto"/>
-          <w:bdr w:val="none" w:sz="0" w:space="0" w:color="auto"/>
-          <w:shd w:val="clear" w:color="auto" w:fill="auto"/>
-          <w:vertAlign w:val="baseline"/>
-          <w:rtl w:val="0"/>
-          <w:cs w:val="0"/>
-          <w:lang w:val="id-ID" w:eastAsia="en-US" w:bidi="ar-SA"/>
-        </w:rPr>
-        <w:t>ContosoLearn menawarkan chatbot interaktif dan tutor virtual.</w:t>
-      </w:r>
-      <w:r>
-        <w:rPr>
-          <w:rStyle w:val="DefaultParagraphFont"/>
-          <w:rFonts w:ascii="Aptos" w:eastAsia="Aptos" w:hAnsi="Aptos" w:cs="Times New Roman"/>
-          <w:b w:val="0"/>
-          <w:bCs w:val="0"/>
-          <w:i w:val="0"/>
-          <w:iCs w:val="0"/>
-          <w:caps w:val="0"/>
-          <w:smallCaps w:val="0"/>
-          <w:strike w:val="0"/>
-          <w:dstrike w:val="0"/>
-          <w:outline w:val="0"/>
-          <w:shadow w:val="0"/>
-          <w:emboss w:val="0"/>
-          <w:imprint w:val="0"/>
-          <w:noProof w:val="0"/>
-          <w:vanish w:val="0"/>
-          <w:color w:val="auto"/>
-          <w:spacing w:val="0"/>
-          <w:w w:val="100"/>
-          <w:kern w:val="0"/>
-          <w:position w:val="0"/>
-          <w:sz w:val="22"/>
-          <w:szCs w:val="22"/>
-          <w:highlight w:val="none"/>
-          <w:u w:val="none" w:color="auto"/>
-          <w:bdr w:val="none" w:sz="0" w:space="0" w:color="auto"/>
-          <w:shd w:val="clear" w:color="auto" w:fill="auto"/>
-          <w:vertAlign w:val="baseline"/>
-          <w:rtl w:val="0"/>
-          <w:cs w:val="0"/>
-          <w:lang w:val="id-ID" w:eastAsia="en-US" w:bidi="ar-SA"/>
-        </w:rPr>
-        <w:t> </w:t>
+      </w:pPr>
+      <w:r>
+        <w:t>ContosoLearn</w:t>
+      </w:r>
+      <w:r>
+        <w:t xml:space="preserve"> offers interactive chatbots and virtual tutors. </w:t>
       </w:r>
     </w:p>
     <w:p>
@@ -2597,79 +507,9 @@
         <w:tabs>
           <w:tab w:val="num" w:pos="720"/>
         </w:tabs>
-        <w:bidi w:val="0"/>
-      </w:pPr>
-      <w:r>
-        <w:rPr>
-          <w:rStyle w:val="DefaultParagraphFont"/>
-          <w:rFonts w:ascii="Aptos" w:eastAsia="Aptos" w:hAnsi="Aptos" w:cs="Times New Roman"/>
-          <w:b w:val="0"/>
-          <w:bCs w:val="0"/>
-          <w:i w:val="0"/>
-          <w:iCs w:val="0"/>
-          <w:caps w:val="0"/>
-          <w:smallCaps w:val="0"/>
-          <w:strike w:val="0"/>
-          <w:dstrike w:val="0"/>
-          <w:outline w:val="0"/>
-          <w:shadow w:val="0"/>
-          <w:emboss w:val="0"/>
-          <w:imprint w:val="0"/>
-          <w:noProof w:val="0"/>
-          <w:vanish w:val="0"/>
-          <w:color w:val="auto"/>
-          <w:spacing w:val="0"/>
-          <w:w w:val="100"/>
-          <w:kern w:val="0"/>
-          <w:position w:val="0"/>
-          <w:sz w:val="22"/>
-          <w:szCs w:val="22"/>
-          <w:highlight w:val="none"/>
-          <w:u w:val="none" w:color="auto"/>
-          <w:bdr w:val="none" w:sz="0" w:space="0" w:color="auto"/>
-          <w:shd w:val="clear" w:color="auto" w:fill="auto"/>
-          <w:vertAlign w:val="baseline"/>
-          <w:rtl w:val="0"/>
-          <w:cs w:val="0"/>
-          <w:lang w:val="id-ID" w:eastAsia="en-US" w:bidi="ar-SA"/>
-        </w:rPr>
-        <w:t>Pengguna dapat mengajukan pertanyaan, mencari penjelasan, dan menerima umpan balik secara instan.</w:t>
-      </w:r>
-      <w:r>
-        <w:rPr>
-          <w:rStyle w:val="DefaultParagraphFont"/>
-          <w:rFonts w:ascii="Aptos" w:eastAsia="Aptos" w:hAnsi="Aptos" w:cs="Times New Roman"/>
-          <w:b w:val="0"/>
-          <w:bCs w:val="0"/>
-          <w:i w:val="0"/>
-          <w:iCs w:val="0"/>
-          <w:caps w:val="0"/>
-          <w:smallCaps w:val="0"/>
-          <w:strike w:val="0"/>
-          <w:dstrike w:val="0"/>
-          <w:outline w:val="0"/>
-          <w:shadow w:val="0"/>
-          <w:emboss w:val="0"/>
-          <w:imprint w:val="0"/>
-          <w:noProof w:val="0"/>
-          <w:vanish w:val="0"/>
-          <w:color w:val="auto"/>
-          <w:spacing w:val="0"/>
-          <w:w w:val="100"/>
-          <w:kern w:val="0"/>
-          <w:position w:val="0"/>
-          <w:sz w:val="22"/>
-          <w:szCs w:val="22"/>
-          <w:highlight w:val="none"/>
-          <w:u w:val="none" w:color="auto"/>
-          <w:bdr w:val="none" w:sz="0" w:space="0" w:color="auto"/>
-          <w:shd w:val="clear" w:color="auto" w:fill="auto"/>
-          <w:vertAlign w:val="baseline"/>
-          <w:rtl w:val="0"/>
-          <w:cs w:val="0"/>
-          <w:lang w:val="id-ID" w:eastAsia="en-US" w:bidi="ar-SA"/>
-        </w:rPr>
-        <w:t> </w:t>
+      </w:pPr>
+      <w:r>
+        <w:t>Users can ask questions, seek explanations, and receive instant feedback. </w:t>
       </w:r>
     </w:p>
     <w:p>
@@ -2681,155 +521,20 @@
         <w:tabs>
           <w:tab w:val="num" w:pos="720"/>
         </w:tabs>
-        <w:bidi w:val="0"/>
-      </w:pPr>
-      <w:r>
-        <w:rPr>
-          <w:rStyle w:val="DefaultParagraphFont"/>
-          <w:rFonts w:ascii="Aptos" w:eastAsia="Aptos" w:hAnsi="Aptos" w:cs="Times New Roman"/>
-          <w:b w:val="0"/>
-          <w:bCs w:val="0"/>
-          <w:i w:val="0"/>
-          <w:iCs w:val="0"/>
-          <w:caps w:val="0"/>
-          <w:smallCaps w:val="0"/>
-          <w:strike w:val="0"/>
-          <w:dstrike w:val="0"/>
-          <w:outline w:val="0"/>
-          <w:shadow w:val="0"/>
-          <w:emboss w:val="0"/>
-          <w:imprint w:val="0"/>
-          <w:noProof w:val="0"/>
-          <w:vanish w:val="0"/>
-          <w:color w:val="auto"/>
-          <w:spacing w:val="0"/>
-          <w:w w:val="100"/>
-          <w:kern w:val="0"/>
-          <w:position w:val="0"/>
-          <w:sz w:val="22"/>
-          <w:szCs w:val="22"/>
-          <w:highlight w:val="none"/>
-          <w:u w:val="none" w:color="auto"/>
-          <w:bdr w:val="none" w:sz="0" w:space="0" w:color="auto"/>
-          <w:shd w:val="clear" w:color="auto" w:fill="auto"/>
-          <w:vertAlign w:val="baseline"/>
-          <w:rtl w:val="0"/>
-          <w:cs w:val="0"/>
-          <w:lang w:val="id-ID" w:eastAsia="en-US" w:bidi="ar-SA"/>
-        </w:rPr>
-        <w:t>Tutor AI beradaptasi dengan gaya dan kecepatan pembelajaran pengguna.</w:t>
-      </w:r>
-      <w:r>
-        <w:rPr>
-          <w:rStyle w:val="DefaultParagraphFont"/>
-          <w:rFonts w:ascii="Aptos" w:eastAsia="Aptos" w:hAnsi="Aptos" w:cs="Times New Roman"/>
-          <w:b w:val="0"/>
-          <w:bCs w:val="0"/>
-          <w:i w:val="0"/>
-          <w:iCs w:val="0"/>
-          <w:caps w:val="0"/>
-          <w:smallCaps w:val="0"/>
-          <w:strike w:val="0"/>
-          <w:dstrike w:val="0"/>
-          <w:outline w:val="0"/>
-          <w:shadow w:val="0"/>
-          <w:emboss w:val="0"/>
-          <w:imprint w:val="0"/>
-          <w:noProof w:val="0"/>
-          <w:vanish w:val="0"/>
-          <w:color w:val="auto"/>
-          <w:spacing w:val="0"/>
-          <w:w w:val="100"/>
-          <w:kern w:val="0"/>
-          <w:position w:val="0"/>
-          <w:sz w:val="22"/>
-          <w:szCs w:val="22"/>
-          <w:highlight w:val="none"/>
-          <w:u w:val="none" w:color="auto"/>
-          <w:bdr w:val="none" w:sz="0" w:space="0" w:color="auto"/>
-          <w:shd w:val="clear" w:color="auto" w:fill="auto"/>
-          <w:vertAlign w:val="baseline"/>
-          <w:rtl w:val="0"/>
-          <w:cs w:val="0"/>
-          <w:lang w:val="id-ID" w:eastAsia="en-US" w:bidi="ar-SA"/>
-        </w:rPr>
-        <w:t> </w:t>
+      </w:pPr>
+      <w:r>
+        <w:t>AI tutors adapt to users' learning styles and pace. </w:t>
       </w:r>
     </w:p>
     <w:p>
-      <w:pPr>
-        <w:bidi w:val="0"/>
-      </w:pPr>
       <w:r>
         <w:rPr>
-          <w:rStyle w:val="DefaultParagraphFont"/>
-          <w:rFonts w:ascii="Aptos" w:eastAsia="Aptos" w:hAnsi="Aptos" w:cs="Times New Roman"/>
           <w:b/>
           <w:bCs/>
-          <w:i w:val="0"/>
-          <w:iCs w:val="0"/>
-          <w:caps w:val="0"/>
-          <w:smallCaps w:val="0"/>
-          <w:strike w:val="0"/>
-          <w:dstrike w:val="0"/>
-          <w:outline w:val="0"/>
-          <w:shadow w:val="0"/>
-          <w:emboss w:val="0"/>
-          <w:imprint w:val="0"/>
-          <w:noProof w:val="0"/>
-          <w:vanish w:val="0"/>
-          <w:color w:val="auto"/>
-          <w:spacing w:val="0"/>
-          <w:w w:val="100"/>
-          <w:kern w:val="0"/>
-          <w:position w:val="0"/>
-          <w:sz w:val="22"/>
-          <w:szCs w:val="22"/>
-          <w:highlight w:val="none"/>
-          <w:u w:val="none" w:color="auto"/>
-          <w:bdr w:val="none" w:sz="0" w:space="0" w:color="auto"/>
-          <w:shd w:val="clear" w:color="auto" w:fill="auto"/>
-          <w:vertAlign w:val="baseline"/>
-          <w:rtl w:val="0"/>
-          <w:cs w:val="0"/>
-          <w:lang w:val="id-ID" w:eastAsia="en-US" w:bidi="ar-SA"/>
         </w:rPr>
-        <w:t>Monetisasi:</w:t>
-      </w:r>
-      <w:r>
-        <w:rPr>
-          <w:rStyle w:val="DefaultParagraphFont"/>
-          <w:rFonts w:ascii="Aptos" w:eastAsia="Aptos" w:hAnsi="Aptos" w:cs="Times New Roman"/>
-          <w:b w:val="0"/>
-          <w:bCs w:val="0"/>
-          <w:i w:val="0"/>
-          <w:iCs w:val="0"/>
-          <w:caps w:val="0"/>
-          <w:smallCaps w:val="0"/>
-          <w:strike w:val="0"/>
-          <w:dstrike w:val="0"/>
-          <w:outline w:val="0"/>
-          <w:shadow w:val="0"/>
-          <w:emboss w:val="0"/>
-          <w:imprint w:val="0"/>
-          <w:noProof w:val="0"/>
-          <w:vanish w:val="0"/>
-          <w:color w:val="auto"/>
-          <w:spacing w:val="0"/>
-          <w:w w:val="100"/>
-          <w:kern w:val="0"/>
-          <w:position w:val="0"/>
-          <w:sz w:val="22"/>
-          <w:szCs w:val="22"/>
-          <w:highlight w:val="none"/>
-          <w:u w:val="none" w:color="auto"/>
-          <w:bdr w:val="none" w:sz="0" w:space="0" w:color="auto"/>
-          <w:shd w:val="clear" w:color="auto" w:fill="auto"/>
-          <w:vertAlign w:val="baseline"/>
-          <w:rtl w:val="0"/>
-          <w:cs w:val="0"/>
-          <w:lang w:val="id-ID" w:eastAsia="en-US" w:bidi="ar-SA"/>
-        </w:rPr>
+        <w:t>Monetization:</w:t>
+      </w:r>
+      <w:r>
         <w:t> </w:t>
       </w:r>
     </w:p>
@@ -2842,79 +547,9 @@
         <w:tabs>
           <w:tab w:val="num" w:pos="720"/>
         </w:tabs>
-        <w:bidi w:val="0"/>
-      </w:pPr>
-      <w:r>
-        <w:rPr>
-          <w:rStyle w:val="DefaultParagraphFont"/>
-          <w:rFonts w:ascii="Aptos" w:eastAsia="Aptos" w:hAnsi="Aptos" w:cs="Times New Roman"/>
-          <w:b w:val="0"/>
-          <w:bCs w:val="0"/>
-          <w:i w:val="0"/>
-          <w:iCs w:val="0"/>
-          <w:caps w:val="0"/>
-          <w:smallCaps w:val="0"/>
-          <w:strike w:val="0"/>
-          <w:dstrike w:val="0"/>
-          <w:outline w:val="0"/>
-          <w:shadow w:val="0"/>
-          <w:emboss w:val="0"/>
-          <w:imprint w:val="0"/>
-          <w:noProof w:val="0"/>
-          <w:vanish w:val="0"/>
-          <w:color w:val="auto"/>
-          <w:spacing w:val="0"/>
-          <w:w w:val="100"/>
-          <w:kern w:val="0"/>
-          <w:position w:val="0"/>
-          <w:sz w:val="22"/>
-          <w:szCs w:val="22"/>
-          <w:highlight w:val="none"/>
-          <w:u w:val="none" w:color="auto"/>
-          <w:bdr w:val="none" w:sz="0" w:space="0" w:color="auto"/>
-          <w:shd w:val="clear" w:color="auto" w:fill="auto"/>
-          <w:vertAlign w:val="baseline"/>
-          <w:rtl w:val="0"/>
-          <w:cs w:val="0"/>
-          <w:lang w:val="id-ID" w:eastAsia="en-US" w:bidi="ar-SA"/>
-        </w:rPr>
-        <w:t>Model freemium dengan fitur dasar tersedia secara gratis.</w:t>
-      </w:r>
-      <w:r>
-        <w:rPr>
-          <w:rStyle w:val="DefaultParagraphFont"/>
-          <w:rFonts w:ascii="Aptos" w:eastAsia="Aptos" w:hAnsi="Aptos" w:cs="Times New Roman"/>
-          <w:b w:val="0"/>
-          <w:bCs w:val="0"/>
-          <w:i w:val="0"/>
-          <w:iCs w:val="0"/>
-          <w:caps w:val="0"/>
-          <w:smallCaps w:val="0"/>
-          <w:strike w:val="0"/>
-          <w:dstrike w:val="0"/>
-          <w:outline w:val="0"/>
-          <w:shadow w:val="0"/>
-          <w:emboss w:val="0"/>
-          <w:imprint w:val="0"/>
-          <w:noProof w:val="0"/>
-          <w:vanish w:val="0"/>
-          <w:color w:val="auto"/>
-          <w:spacing w:val="0"/>
-          <w:w w:val="100"/>
-          <w:kern w:val="0"/>
-          <w:position w:val="0"/>
-          <w:sz w:val="22"/>
-          <w:szCs w:val="22"/>
-          <w:highlight w:val="none"/>
-          <w:u w:val="none" w:color="auto"/>
-          <w:bdr w:val="none" w:sz="0" w:space="0" w:color="auto"/>
-          <w:shd w:val="clear" w:color="auto" w:fill="auto"/>
-          <w:vertAlign w:val="baseline"/>
-          <w:rtl w:val="0"/>
-          <w:cs w:val="0"/>
-          <w:lang w:val="id-ID" w:eastAsia="en-US" w:bidi="ar-SA"/>
-        </w:rPr>
-        <w:t> </w:t>
+      </w:pPr>
+      <w:r>
+        <w:t>Freemium model with basic features available for free. </w:t>
       </w:r>
     </w:p>
     <w:p>
@@ -2926,79 +561,9 @@
         <w:tabs>
           <w:tab w:val="num" w:pos="720"/>
         </w:tabs>
-        <w:bidi w:val="0"/>
-      </w:pPr>
-      <w:r>
-        <w:rPr>
-          <w:rStyle w:val="DefaultParagraphFont"/>
-          <w:rFonts w:ascii="Aptos" w:eastAsia="Aptos" w:hAnsi="Aptos" w:cs="Times New Roman"/>
-          <w:b w:val="0"/>
-          <w:bCs w:val="0"/>
-          <w:i w:val="0"/>
-          <w:iCs w:val="0"/>
-          <w:caps w:val="0"/>
-          <w:smallCaps w:val="0"/>
-          <w:strike w:val="0"/>
-          <w:dstrike w:val="0"/>
-          <w:outline w:val="0"/>
-          <w:shadow w:val="0"/>
-          <w:emboss w:val="0"/>
-          <w:imprint w:val="0"/>
-          <w:noProof w:val="0"/>
-          <w:vanish w:val="0"/>
-          <w:color w:val="auto"/>
-          <w:spacing w:val="0"/>
-          <w:w w:val="100"/>
-          <w:kern w:val="0"/>
-          <w:position w:val="0"/>
-          <w:sz w:val="22"/>
-          <w:szCs w:val="22"/>
-          <w:highlight w:val="none"/>
-          <w:u w:val="none" w:color="auto"/>
-          <w:bdr w:val="none" w:sz="0" w:space="0" w:color="auto"/>
-          <w:shd w:val="clear" w:color="auto" w:fill="auto"/>
-          <w:vertAlign w:val="baseline"/>
-          <w:rtl w:val="0"/>
-          <w:cs w:val="0"/>
-          <w:lang w:val="id-ID" w:eastAsia="en-US" w:bidi="ar-SA"/>
-        </w:rPr>
-        <w:t>Langganan premium untuk jalur pembelajaran yang dipersonalisasi, analitik tingkat lanjut, dan konten eksklusif.</w:t>
-      </w:r>
-      <w:r>
-        <w:rPr>
-          <w:rStyle w:val="DefaultParagraphFont"/>
-          <w:rFonts w:ascii="Aptos" w:eastAsia="Aptos" w:hAnsi="Aptos" w:cs="Times New Roman"/>
-          <w:b w:val="0"/>
-          <w:bCs w:val="0"/>
-          <w:i w:val="0"/>
-          <w:iCs w:val="0"/>
-          <w:caps w:val="0"/>
-          <w:smallCaps w:val="0"/>
-          <w:strike w:val="0"/>
-          <w:dstrike w:val="0"/>
-          <w:outline w:val="0"/>
-          <w:shadow w:val="0"/>
-          <w:emboss w:val="0"/>
-          <w:imprint w:val="0"/>
-          <w:noProof w:val="0"/>
-          <w:vanish w:val="0"/>
-          <w:color w:val="auto"/>
-          <w:spacing w:val="0"/>
-          <w:w w:val="100"/>
-          <w:kern w:val="0"/>
-          <w:position w:val="0"/>
-          <w:sz w:val="22"/>
-          <w:szCs w:val="22"/>
-          <w:highlight w:val="none"/>
-          <w:u w:val="none" w:color="auto"/>
-          <w:bdr w:val="none" w:sz="0" w:space="0" w:color="auto"/>
-          <w:shd w:val="clear" w:color="auto" w:fill="auto"/>
-          <w:vertAlign w:val="baseline"/>
-          <w:rtl w:val="0"/>
-          <w:cs w:val="0"/>
-          <w:lang w:val="id-ID" w:eastAsia="en-US" w:bidi="ar-SA"/>
-        </w:rPr>
-        <w:t> </w:t>
+      </w:pPr>
+      <w:r>
+        <w:t>Premium subscription for personalized learning paths, advanced analytics, and exclusive content. </w:t>
       </w:r>
     </w:p>
     <w:p>
@@ -3010,264 +575,27 @@
         <w:tabs>
           <w:tab w:val="num" w:pos="720"/>
         </w:tabs>
-        <w:bidi w:val="0"/>
-      </w:pPr>
-      <w:r>
-        <w:rPr>
-          <w:rStyle w:val="DefaultParagraphFont"/>
-          <w:rFonts w:ascii="Aptos" w:eastAsia="Aptos" w:hAnsi="Aptos" w:cs="Times New Roman"/>
-          <w:b w:val="0"/>
-          <w:bCs w:val="0"/>
-          <w:i w:val="0"/>
-          <w:iCs w:val="0"/>
-          <w:caps w:val="0"/>
-          <w:smallCaps w:val="0"/>
-          <w:strike w:val="0"/>
-          <w:dstrike w:val="0"/>
-          <w:outline w:val="0"/>
-          <w:shadow w:val="0"/>
-          <w:emboss w:val="0"/>
-          <w:imprint w:val="0"/>
-          <w:noProof w:val="0"/>
-          <w:vanish w:val="0"/>
-          <w:color w:val="auto"/>
-          <w:spacing w:val="0"/>
-          <w:w w:val="100"/>
-          <w:kern w:val="0"/>
-          <w:position w:val="0"/>
-          <w:sz w:val="22"/>
-          <w:szCs w:val="22"/>
-          <w:highlight w:val="none"/>
-          <w:u w:val="none" w:color="auto"/>
-          <w:bdr w:val="none" w:sz="0" w:space="0" w:color="auto"/>
-          <w:shd w:val="clear" w:color="auto" w:fill="auto"/>
-          <w:vertAlign w:val="baseline"/>
-          <w:rtl w:val="0"/>
-          <w:cs w:val="0"/>
-          <w:lang w:val="id-ID" w:eastAsia="en-US" w:bidi="ar-SA"/>
-        </w:rPr>
-        <w:t>Kemitraan dengan lembaga pendidikan dan perusahaan untuk lisensi perusahaan.</w:t>
-      </w:r>
-      <w:r>
-        <w:rPr>
-          <w:rStyle w:val="DefaultParagraphFont"/>
-          <w:rFonts w:ascii="Aptos" w:eastAsia="Aptos" w:hAnsi="Aptos" w:cs="Times New Roman"/>
-          <w:b w:val="0"/>
-          <w:bCs w:val="0"/>
-          <w:i w:val="0"/>
-          <w:iCs w:val="0"/>
-          <w:caps w:val="0"/>
-          <w:smallCaps w:val="0"/>
-          <w:strike w:val="0"/>
-          <w:dstrike w:val="0"/>
-          <w:outline w:val="0"/>
-          <w:shadow w:val="0"/>
-          <w:emboss w:val="0"/>
-          <w:imprint w:val="0"/>
-          <w:noProof w:val="0"/>
-          <w:vanish w:val="0"/>
-          <w:color w:val="auto"/>
-          <w:spacing w:val="0"/>
-          <w:w w:val="100"/>
-          <w:kern w:val="0"/>
-          <w:position w:val="0"/>
-          <w:sz w:val="22"/>
-          <w:szCs w:val="22"/>
-          <w:highlight w:val="none"/>
-          <w:u w:val="none" w:color="auto"/>
-          <w:bdr w:val="none" w:sz="0" w:space="0" w:color="auto"/>
-          <w:shd w:val="clear" w:color="auto" w:fill="auto"/>
-          <w:vertAlign w:val="baseline"/>
-          <w:rtl w:val="0"/>
-          <w:cs w:val="0"/>
-          <w:lang w:val="id-ID" w:eastAsia="en-US" w:bidi="ar-SA"/>
-        </w:rPr>
-        <w:t> </w:t>
+      </w:pPr>
+      <w:r>
+        <w:t>Partnerships with educational institutions and companies for enterprise licensing. </w:t>
       </w:r>
     </w:p>
     <w:p>
-      <w:pPr>
-        <w:bidi w:val="0"/>
-      </w:pPr>
       <w:r>
         <w:rPr>
-          <w:rStyle w:val="DefaultParagraphFont"/>
-          <w:rFonts w:ascii="Aptos" w:eastAsia="Aptos" w:hAnsi="Aptos" w:cs="Times New Roman"/>
           <w:b/>
           <w:bCs/>
-          <w:i w:val="0"/>
-          <w:iCs w:val="0"/>
-          <w:caps w:val="0"/>
-          <w:smallCaps w:val="0"/>
-          <w:strike w:val="0"/>
-          <w:dstrike w:val="0"/>
-          <w:outline w:val="0"/>
-          <w:shadow w:val="0"/>
-          <w:emboss w:val="0"/>
-          <w:imprint w:val="0"/>
-          <w:noProof w:val="0"/>
-          <w:vanish w:val="0"/>
-          <w:color w:val="auto"/>
-          <w:spacing w:val="0"/>
-          <w:w w:val="100"/>
-          <w:kern w:val="0"/>
-          <w:position w:val="0"/>
-          <w:sz w:val="22"/>
-          <w:szCs w:val="22"/>
-          <w:highlight w:val="none"/>
-          <w:u w:val="none" w:color="auto"/>
-          <w:bdr w:val="none" w:sz="0" w:space="0" w:color="auto"/>
-          <w:shd w:val="clear" w:color="auto" w:fill="auto"/>
-          <w:vertAlign w:val="baseline"/>
-          <w:rtl w:val="0"/>
-          <w:cs w:val="0"/>
-          <w:lang w:val="id-ID" w:eastAsia="en-US" w:bidi="ar-SA"/>
         </w:rPr>
-        <w:t>Mengapa Mengisi Kesenjangan:</w:t>
-      </w:r>
-      <w:r>
-        <w:rPr>
-          <w:rStyle w:val="DefaultParagraphFont"/>
-          <w:rFonts w:ascii="Aptos" w:eastAsia="Aptos" w:hAnsi="Aptos" w:cs="Times New Roman"/>
-          <w:b w:val="0"/>
-          <w:bCs w:val="0"/>
-          <w:i w:val="0"/>
-          <w:iCs w:val="0"/>
-          <w:caps w:val="0"/>
-          <w:smallCaps w:val="0"/>
-          <w:strike w:val="0"/>
-          <w:dstrike w:val="0"/>
-          <w:outline w:val="0"/>
-          <w:shadow w:val="0"/>
-          <w:emboss w:val="0"/>
-          <w:imprint w:val="0"/>
-          <w:noProof w:val="0"/>
-          <w:vanish w:val="0"/>
-          <w:color w:val="auto"/>
-          <w:spacing w:val="0"/>
-          <w:w w:val="100"/>
-          <w:kern w:val="0"/>
-          <w:position w:val="0"/>
-          <w:sz w:val="22"/>
-          <w:szCs w:val="22"/>
-          <w:highlight w:val="none"/>
-          <w:u w:val="none" w:color="auto"/>
-          <w:bdr w:val="none" w:sz="0" w:space="0" w:color="auto"/>
-          <w:shd w:val="clear" w:color="auto" w:fill="auto"/>
-          <w:vertAlign w:val="baseline"/>
-          <w:rtl w:val="0"/>
-          <w:cs w:val="0"/>
-          <w:lang w:val="id-ID" w:eastAsia="en-US" w:bidi="ar-SA"/>
-        </w:rPr>
-        <w:t xml:space="preserve"> Pendidikan tradisional sering kali tidak memiliki personalisasi, relevansi dunia nyata, dan konten yang terbaru.</w:t>
-      </w:r>
-      <w:r>
-        <w:rPr>
-          <w:rStyle w:val="DefaultParagraphFont"/>
-          <w:rFonts w:ascii="Aptos" w:eastAsia="Aptos" w:hAnsi="Aptos" w:cs="Times New Roman"/>
-          <w:b w:val="0"/>
-          <w:bCs w:val="0"/>
-          <w:i w:val="0"/>
-          <w:iCs w:val="0"/>
-          <w:caps w:val="0"/>
-          <w:smallCaps w:val="0"/>
-          <w:strike w:val="0"/>
-          <w:dstrike w:val="0"/>
-          <w:outline w:val="0"/>
-          <w:shadow w:val="0"/>
-          <w:emboss w:val="0"/>
-          <w:imprint w:val="0"/>
-          <w:noProof w:val="0"/>
-          <w:vanish w:val="0"/>
-          <w:color w:val="auto"/>
-          <w:spacing w:val="0"/>
-          <w:w w:val="100"/>
-          <w:kern w:val="0"/>
-          <w:position w:val="0"/>
-          <w:sz w:val="22"/>
-          <w:szCs w:val="22"/>
-          <w:highlight w:val="none"/>
-          <w:u w:val="none" w:color="auto"/>
-          <w:bdr w:val="none" w:sz="0" w:space="0" w:color="auto"/>
-          <w:shd w:val="clear" w:color="auto" w:fill="auto"/>
-          <w:vertAlign w:val="baseline"/>
-          <w:rtl w:val="0"/>
-          <w:cs w:val="0"/>
-          <w:lang w:val="id-ID" w:eastAsia="en-US" w:bidi="ar-SA"/>
-        </w:rPr>
-        <w:t xml:space="preserve"> </w:t>
-      </w:r>
-      <w:r>
-        <w:rPr>
-          <w:rStyle w:val="DefaultParagraphFont"/>
-          <w:rFonts w:ascii="Aptos" w:eastAsia="Aptos" w:hAnsi="Aptos" w:cs="Times New Roman"/>
-          <w:b w:val="0"/>
-          <w:bCs w:val="0"/>
-          <w:i w:val="0"/>
-          <w:iCs w:val="0"/>
-          <w:caps w:val="0"/>
-          <w:smallCaps w:val="0"/>
-          <w:strike w:val="0"/>
-          <w:dstrike w:val="0"/>
-          <w:outline w:val="0"/>
-          <w:shadow w:val="0"/>
-          <w:emboss w:val="0"/>
-          <w:imprint w:val="0"/>
-          <w:noProof w:val="0"/>
-          <w:vanish w:val="0"/>
-          <w:color w:val="auto"/>
-          <w:spacing w:val="0"/>
-          <w:w w:val="100"/>
-          <w:kern w:val="0"/>
-          <w:position w:val="0"/>
-          <w:sz w:val="22"/>
-          <w:szCs w:val="22"/>
-          <w:highlight w:val="none"/>
-          <w:u w:val="none" w:color="auto"/>
-          <w:bdr w:val="none" w:sz="0" w:space="0" w:color="auto"/>
-          <w:shd w:val="clear" w:color="auto" w:fill="auto"/>
-          <w:vertAlign w:val="baseline"/>
-          <w:rtl w:val="0"/>
-          <w:cs w:val="0"/>
-          <w:lang w:val="id-ID" w:eastAsia="en-US" w:bidi="ar-SA"/>
-        </w:rPr>
-        <w:t>ContosoLearn menjembatani kesenjangan ini dengan memanfaatkan AI, membuat pembelajaran lebih efisien, praktis, dan disesuaikan dengan kebutuhan individu.</w:t>
-      </w:r>
-      <w:r>
-        <w:rPr>
-          <w:rStyle w:val="DefaultParagraphFont"/>
-          <w:rFonts w:ascii="Aptos" w:eastAsia="Aptos" w:hAnsi="Aptos" w:cs="Times New Roman"/>
-          <w:b w:val="0"/>
-          <w:bCs w:val="0"/>
-          <w:i w:val="0"/>
-          <w:iCs w:val="0"/>
-          <w:caps w:val="0"/>
-          <w:smallCaps w:val="0"/>
-          <w:strike w:val="0"/>
-          <w:dstrike w:val="0"/>
-          <w:outline w:val="0"/>
-          <w:shadow w:val="0"/>
-          <w:emboss w:val="0"/>
-          <w:imprint w:val="0"/>
-          <w:noProof w:val="0"/>
-          <w:vanish w:val="0"/>
-          <w:color w:val="auto"/>
-          <w:spacing w:val="0"/>
-          <w:w w:val="100"/>
-          <w:kern w:val="0"/>
-          <w:position w:val="0"/>
-          <w:sz w:val="22"/>
-          <w:szCs w:val="22"/>
-          <w:highlight w:val="none"/>
-          <w:u w:val="none" w:color="auto"/>
-          <w:bdr w:val="none" w:sz="0" w:space="0" w:color="auto"/>
-          <w:shd w:val="clear" w:color="auto" w:fill="auto"/>
-          <w:vertAlign w:val="baseline"/>
-          <w:rtl w:val="0"/>
-          <w:cs w:val="0"/>
-          <w:lang w:val="id-ID" w:eastAsia="en-US" w:bidi="ar-SA"/>
-        </w:rPr>
-        <w:t> </w:t>
+        <w:t>Why It Fills a Gap:</w:t>
+      </w:r>
+      <w:r>
+        <w:t xml:space="preserve"> Traditional education often lacks personalization, real-world relevance, and up-to-date content. </w:t>
+      </w:r>
+      <w:r>
+        <w:t>ContosoLearn</w:t>
+      </w:r>
+      <w:r>
+        <w:t xml:space="preserve"> bridges these gaps by leveraging AI, making learning more efficient, practical, and tailored to individual needs. </w:t>
       </w:r>
     </w:p>
     <w:p/>
@@ -3282,8 +610,8 @@
 </file>
 
 <file path=word/numbering.xml><?xml version="1.0" encoding="utf-8"?>
-<w:numbering xmlns:wpc="http://schemas.microsoft.com/office/word/2010/wordprocessingCanvas" xmlns:cx="http://schemas.microsoft.com/office/drawing/2014/chartex" xmlns:cx1="http://schemas.microsoft.com/office/drawing/2015/9/8/chartex" xmlns:cx2="http://schemas.microsoft.com/office/drawing/2015/10/21/chartex" xmlns:cx3="http://schemas.microsoft.com/office/drawing/2016/5/9/chartex" xmlns:cx4="http://schemas.microsoft.com/office/drawing/2016/5/10/chartex" xmlns:cx5="http://schemas.microsoft.com/office/drawing/2016/5/11/chartex" xmlns:mc="http://schemas.openxmlformats.org/markup-compatibility/2006" xmlns:o="urn:schemas-microsoft-com:office:office" xmlns:r="http://schemas.openxmlformats.org/officeDocument/2006/relationships" xmlns:m="http://schemas.openxmlformats.org/officeDocument/2006/math" xmlns:v="urn:schemas-microsoft-com:vml" xmlns:wp14="http://schemas.microsoft.com/office/word/2010/wordprocessingDrawing" xmlns:wp="http://schemas.openxmlformats.org/drawingml/2006/wordprocessingDrawing" xmlns:w10="urn:schemas-microsoft-com:office:word" xmlns:w="http://schemas.openxmlformats.org/wordprocessingml/2006/main" xmlns:w14="http://schemas.microsoft.com/office/word/2010/wordml" xmlns:w15="http://schemas.microsoft.com/office/word/2012/wordml" xmlns:wne="http://schemas.microsoft.com/office/word/2006/wordml" xmlns:w16cid="http://schemas.microsoft.com/office/word/2016/wordml/cid" xmlns:w16se="http://schemas.microsoft.com/office/word/2015/wordml/symex" xmlns:wpg="http://schemas.microsoft.com/office/word/2010/wordprocessingGroup" xmlns:wpi="http://schemas.microsoft.com/office/word/2010/wordprocessingInk" xmlns:wps="http://schemas.microsoft.com/office/word/2010/wordprocessingShape" mc:Ignorable="w14 w15 wp14 w16se w16cid">
-  <w:abstractNum w:abstractNumId="0">
+<w:numbering xmlns:wpc="http://schemas.microsoft.com/office/word/2010/wordprocessingCanvas" xmlns:cx="http://schemas.microsoft.com/office/drawing/2014/chartex" xmlns:cx1="http://schemas.microsoft.com/office/drawing/2015/9/8/chartex" xmlns:cx2="http://schemas.microsoft.com/office/drawing/2015/10/21/chartex" xmlns:cx3="http://schemas.microsoft.com/office/drawing/2016/5/9/chartex" xmlns:cx4="http://schemas.microsoft.com/office/drawing/2016/5/10/chartex" xmlns:cx5="http://schemas.microsoft.com/office/drawing/2016/5/11/chartex" xmlns:cx6="http://schemas.microsoft.com/office/drawing/2016/5/12/chartex" xmlns:cx7="http://schemas.microsoft.com/office/drawing/2016/5/13/chartex" xmlns:cx8="http://schemas.microsoft.com/office/drawing/2016/5/14/chartex" xmlns:mc="http://schemas.openxmlformats.org/markup-compatibility/2006" xmlns:aink="http://schemas.microsoft.com/office/drawing/2016/ink" xmlns:am3d="http://schemas.microsoft.com/office/drawing/2017/model3d" xmlns:o="urn:schemas-microsoft-com:office:office" xmlns:oel="http://schemas.microsoft.com/office/2019/extlst" xmlns:r="http://schemas.openxmlformats.org/officeDocument/2006/relationships" xmlns:m="http://schemas.openxmlformats.org/officeDocument/2006/math" xmlns:v="urn:schemas-microsoft-com:vml" xmlns:wp14="http://schemas.microsoft.com/office/word/2010/wordprocessingDrawing" xmlns:wp="http://schemas.openxmlformats.org/drawingml/2006/wordprocessingDrawing" xmlns:w10="urn:schemas-microsoft-com:office:word" xmlns:w="http://schemas.openxmlformats.org/wordprocessingml/2006/main" xmlns:w14="http://schemas.microsoft.com/office/word/2010/wordml" xmlns:w15="http://schemas.microsoft.com/office/word/2012/wordml" xmlns:w16cex="http://schemas.microsoft.com/office/word/2018/wordml/cex" xmlns:w16cid="http://schemas.microsoft.com/office/word/2016/wordml/cid" xmlns:w16="http://schemas.microsoft.com/office/word/2018/wordml" xmlns:w16du="http://schemas.microsoft.com/office/word/2023/wordml/word16du" xmlns:w16sdtdh="http://schemas.microsoft.com/office/word/2020/wordml/sdtdatahash" xmlns:w16se="http://schemas.microsoft.com/office/word/2015/wordml/symex" xmlns:wpg="http://schemas.microsoft.com/office/word/2010/wordprocessingGroup" xmlns:wpi="http://schemas.microsoft.com/office/word/2010/wordprocessingInk" xmlns:wne="http://schemas.microsoft.com/office/word/2006/wordml" xmlns:wps="http://schemas.microsoft.com/office/word/2010/wordprocessingShape" mc:Ignorable="w14 w15 w16se w16cid w16 w16cex w16sdtdh w16du wp14">
+  <w:abstractNum w:abstractNumId="0" w15:restartNumberingAfterBreak="0">
     <w:nsid w:val="13537909"/>
     <w:multiLevelType w:val="multilevel"/>
     <w:tmpl w:val="54908BBC"/>
@@ -3396,7 +724,7 @@
       </w:pPr>
     </w:lvl>
   </w:abstractNum>
-  <w:abstractNum w:abstractNumId="1">
+  <w:abstractNum w:abstractNumId="1" w15:restartNumberingAfterBreak="0">
     <w:nsid w:val="14702EBB"/>
     <w:multiLevelType w:val="multilevel"/>
     <w:tmpl w:val="04B8507C"/>
@@ -3545,7 +873,7 @@
       </w:rPr>
     </w:lvl>
   </w:abstractNum>
-  <w:abstractNum w:abstractNumId="2">
+  <w:abstractNum w:abstractNumId="2" w15:restartNumberingAfterBreak="0">
     <w:nsid w:val="247728D5"/>
     <w:multiLevelType w:val="multilevel"/>
     <w:tmpl w:val="5CEE757A"/>
@@ -3658,7 +986,7 @@
       </w:pPr>
     </w:lvl>
   </w:abstractNum>
-  <w:abstractNum w:abstractNumId="3">
+  <w:abstractNum w:abstractNumId="3" w15:restartNumberingAfterBreak="0">
     <w:nsid w:val="32A22E78"/>
     <w:multiLevelType w:val="multilevel"/>
     <w:tmpl w:val="B6C638F4"/>
@@ -3807,7 +1135,7 @@
       </w:rPr>
     </w:lvl>
   </w:abstractNum>
-  <w:abstractNum w:abstractNumId="4">
+  <w:abstractNum w:abstractNumId="4" w15:restartNumberingAfterBreak="0">
     <w:nsid w:val="3548539D"/>
     <w:multiLevelType w:val="multilevel"/>
     <w:tmpl w:val="E98080CC"/>
@@ -3956,7 +1284,7 @@
       </w:rPr>
     </w:lvl>
   </w:abstractNum>
-  <w:abstractNum w:abstractNumId="5">
+  <w:abstractNum w:abstractNumId="5" w15:restartNumberingAfterBreak="0">
     <w:nsid w:val="36B91017"/>
     <w:multiLevelType w:val="multilevel"/>
     <w:tmpl w:val="0038C0D2"/>
@@ -4105,7 +1433,7 @@
       </w:rPr>
     </w:lvl>
   </w:abstractNum>
-  <w:abstractNum w:abstractNumId="6">
+  <w:abstractNum w:abstractNumId="6" w15:restartNumberingAfterBreak="0">
     <w:nsid w:val="3C4B5CAD"/>
     <w:multiLevelType w:val="multilevel"/>
     <w:tmpl w:val="5636AF48"/>
@@ -4254,7 +1582,7 @@
       </w:rPr>
     </w:lvl>
   </w:abstractNum>
-  <w:abstractNum w:abstractNumId="7">
+  <w:abstractNum w:abstractNumId="7" w15:restartNumberingAfterBreak="0">
     <w:nsid w:val="3F7951C9"/>
     <w:multiLevelType w:val="multilevel"/>
     <w:tmpl w:val="8F94CC6C"/>
@@ -4367,7 +1695,7 @@
       </w:pPr>
     </w:lvl>
   </w:abstractNum>
-  <w:abstractNum w:abstractNumId="8">
+  <w:abstractNum w:abstractNumId="8" w15:restartNumberingAfterBreak="0">
     <w:nsid w:val="3FBE10A8"/>
     <w:multiLevelType w:val="multilevel"/>
     <w:tmpl w:val="83E0AFE6"/>
@@ -4516,7 +1844,7 @@
       </w:rPr>
     </w:lvl>
   </w:abstractNum>
-  <w:abstractNum w:abstractNumId="9">
+  <w:abstractNum w:abstractNumId="9" w15:restartNumberingAfterBreak="0">
     <w:nsid w:val="45365E5B"/>
     <w:multiLevelType w:val="multilevel"/>
     <w:tmpl w:val="07CA4E0A"/>
@@ -4629,7 +1957,7 @@
       </w:pPr>
     </w:lvl>
   </w:abstractNum>
-  <w:abstractNum w:abstractNumId="10">
+  <w:abstractNum w:abstractNumId="10" w15:restartNumberingAfterBreak="0">
     <w:nsid w:val="4AF56534"/>
     <w:multiLevelType w:val="multilevel"/>
     <w:tmpl w:val="71DA56B0"/>
@@ -4742,7 +2070,7 @@
       </w:pPr>
     </w:lvl>
   </w:abstractNum>
-  <w:abstractNum w:abstractNumId="11">
+  <w:abstractNum w:abstractNumId="11" w15:restartNumberingAfterBreak="0">
     <w:nsid w:val="4FDE375E"/>
     <w:multiLevelType w:val="multilevel"/>
     <w:tmpl w:val="8526A73A"/>
@@ -4855,7 +2183,7 @@
       </w:pPr>
     </w:lvl>
   </w:abstractNum>
-  <w:abstractNum w:abstractNumId="12">
+  <w:abstractNum w:abstractNumId="12" w15:restartNumberingAfterBreak="0">
     <w:nsid w:val="57FC339B"/>
     <w:multiLevelType w:val="multilevel"/>
     <w:tmpl w:val="012C5764"/>
@@ -5004,7 +2332,7 @@
       </w:rPr>
     </w:lvl>
   </w:abstractNum>
-  <w:abstractNum w:abstractNumId="13">
+  <w:abstractNum w:abstractNumId="13" w15:restartNumberingAfterBreak="0">
     <w:nsid w:val="5C4812EF"/>
     <w:multiLevelType w:val="multilevel"/>
     <w:tmpl w:val="261EA5B8"/>
@@ -5153,7 +2481,7 @@
       </w:rPr>
     </w:lvl>
   </w:abstractNum>
-  <w:abstractNum w:abstractNumId="14">
+  <w:abstractNum w:abstractNumId="14" w15:restartNumberingAfterBreak="0">
     <w:nsid w:val="63755440"/>
     <w:multiLevelType w:val="multilevel"/>
     <w:tmpl w:val="D7BA73F6"/>
@@ -5266,7 +2594,7 @@
       </w:pPr>
     </w:lvl>
   </w:abstractNum>
-  <w:abstractNum w:abstractNumId="15">
+  <w:abstractNum w:abstractNumId="15" w15:restartNumberingAfterBreak="0">
     <w:nsid w:val="65C339C9"/>
     <w:multiLevelType w:val="multilevel"/>
     <w:tmpl w:val="294E15CE"/>
@@ -5379,7 +2707,7 @@
       </w:pPr>
     </w:lvl>
   </w:abstractNum>
-  <w:abstractNum w:abstractNumId="16">
+  <w:abstractNum w:abstractNumId="16" w15:restartNumberingAfterBreak="0">
     <w:nsid w:val="684617BD"/>
     <w:multiLevelType w:val="multilevel"/>
     <w:tmpl w:val="DF80B846"/>
@@ -5528,7 +2856,7 @@
       </w:rPr>
     </w:lvl>
   </w:abstractNum>
-  <w:abstractNum w:abstractNumId="17">
+  <w:abstractNum w:abstractNumId="17" w15:restartNumberingAfterBreak="0">
     <w:nsid w:val="68DE52BD"/>
     <w:multiLevelType w:val="multilevel"/>
     <w:tmpl w:val="A532193E"/>
@@ -5641,7 +2969,7 @@
       </w:pPr>
     </w:lvl>
   </w:abstractNum>
-  <w:abstractNum w:abstractNumId="18">
+  <w:abstractNum w:abstractNumId="18" w15:restartNumberingAfterBreak="0">
     <w:nsid w:val="6DDD0347"/>
     <w:multiLevelType w:val="multilevel"/>
     <w:tmpl w:val="F9AAB3D4"/>
@@ -5754,7 +3082,7 @@
       </w:pPr>
     </w:lvl>
   </w:abstractNum>
-  <w:abstractNum w:abstractNumId="19">
+  <w:abstractNum w:abstractNumId="19" w15:restartNumberingAfterBreak="0">
     <w:nsid w:val="7C255AC4"/>
     <w:multiLevelType w:val="multilevel"/>
     <w:tmpl w:val="95AC8534"/>
@@ -5931,7 +3259,7 @@
 </file>
 
 <file path=word/styles.xml><?xml version="1.0" encoding="utf-8"?>
-<w:styles xmlns:mc="http://schemas.openxmlformats.org/markup-compatibility/2006" xmlns:r="http://schemas.openxmlformats.org/officeDocument/2006/relationships" xmlns:w="http://schemas.openxmlformats.org/wordprocessingml/2006/main" xmlns:w14="http://schemas.microsoft.com/office/word/2010/wordml" xmlns:w15="http://schemas.microsoft.com/office/word/2012/wordml" xmlns:w16cid="http://schemas.microsoft.com/office/word/2016/wordml/cid" xmlns:w16se="http://schemas.microsoft.com/office/word/2015/wordml/symex" mc:Ignorable="w14 w15 w16se w16cid">
+<w:styles xmlns:mc="http://schemas.openxmlformats.org/markup-compatibility/2006" xmlns:r="http://schemas.openxmlformats.org/officeDocument/2006/relationships" xmlns:w="http://schemas.openxmlformats.org/wordprocessingml/2006/main" xmlns:w14="http://schemas.microsoft.com/office/word/2010/wordml" xmlns:w15="http://schemas.microsoft.com/office/word/2012/wordml" xmlns:w16cex="http://schemas.microsoft.com/office/word/2018/wordml/cex" xmlns:w16cid="http://schemas.microsoft.com/office/word/2016/wordml/cid" xmlns:w16="http://schemas.microsoft.com/office/word/2018/wordml" xmlns:w16du="http://schemas.microsoft.com/office/word/2023/wordml/word16du" xmlns:w16sdtdh="http://schemas.microsoft.com/office/word/2020/wordml/sdtdatahash" xmlns:w16se="http://schemas.microsoft.com/office/word/2015/wordml/symex" mc:Ignorable="w14 w15 w16se w16cid w16 w16cex w16sdtdh w16du">
   <w:docDefaults>
     <w:rPrDefault>
       <w:rPr>
@@ -6319,11 +3647,11 @@
     <w:lsdException w:name="List Table 5 Dark Accent 6" w:uiPriority="50"/>
     <w:lsdException w:name="List Table 6 Colorful Accent 6" w:uiPriority="51"/>
     <w:lsdException w:name="List Table 7 Colorful Accent 6" w:uiPriority="52"/>
-    <w:lsdException w:name="Smart Link" w:semiHidden="1" w:unhideWhenUsed="1"/>
     <w:lsdException w:name="Mention" w:semiHidden="1" w:unhideWhenUsed="1"/>
     <w:lsdException w:name="Smart Hyperlink" w:semiHidden="1" w:unhideWhenUsed="1"/>
     <w:lsdException w:name="Hashtag" w:semiHidden="1" w:unhideWhenUsed="1"/>
     <w:lsdException w:name="Unresolved Mention" w:semiHidden="1" w:unhideWhenUsed="1"/>
+    <w:lsdException w:name="Smart Link" w:semiHidden="1" w:unhideWhenUsed="1"/>
   </w:latentStyles>
   <w:style w:type="paragraph" w:default="1" w:styleId="Normal">
     <w:name w:val="Normal"/>

</xml_diff>

<commit_message>
Copy Files From Source Repo (2024-12-16 17:21)
</commit_message>
<xml_diff>
--- a/ResourceFiles/ContosoLearn App Overview.docx
+++ b/ResourceFiles/ContosoLearn App Overview.docx
@@ -1,72 +1,421 @@
 
 <file path=word/document.xml><?xml version="1.0" encoding="utf-8"?>
-<w:document xmlns:wpc="http://schemas.microsoft.com/office/word/2010/wordprocessingCanvas" xmlns:cx="http://schemas.microsoft.com/office/drawing/2014/chartex" xmlns:cx1="http://schemas.microsoft.com/office/drawing/2015/9/8/chartex" xmlns:cx2="http://schemas.microsoft.com/office/drawing/2015/10/21/chartex" xmlns:cx3="http://schemas.microsoft.com/office/drawing/2016/5/9/chartex" xmlns:cx4="http://schemas.microsoft.com/office/drawing/2016/5/10/chartex" xmlns:cx5="http://schemas.microsoft.com/office/drawing/2016/5/11/chartex" xmlns:cx6="http://schemas.microsoft.com/office/drawing/2016/5/12/chartex" xmlns:cx7="http://schemas.microsoft.com/office/drawing/2016/5/13/chartex" xmlns:cx8="http://schemas.microsoft.com/office/drawing/2016/5/14/chartex" xmlns:mc="http://schemas.openxmlformats.org/markup-compatibility/2006" xmlns:aink="http://schemas.microsoft.com/office/drawing/2016/ink" xmlns:am3d="http://schemas.microsoft.com/office/drawing/2017/model3d" xmlns:o="urn:schemas-microsoft-com:office:office" xmlns:oel="http://schemas.microsoft.com/office/2019/extlst" xmlns:r="http://schemas.openxmlformats.org/officeDocument/2006/relationships" xmlns:m="http://schemas.openxmlformats.org/officeDocument/2006/math" xmlns:v="urn:schemas-microsoft-com:vml" xmlns:wp14="http://schemas.microsoft.com/office/word/2010/wordprocessingDrawing" xmlns:wp="http://schemas.openxmlformats.org/drawingml/2006/wordprocessingDrawing" xmlns:w10="urn:schemas-microsoft-com:office:word" xmlns:w="http://schemas.openxmlformats.org/wordprocessingml/2006/main" xmlns:w14="http://schemas.microsoft.com/office/word/2010/wordml" xmlns:w15="http://schemas.microsoft.com/office/word/2012/wordml" xmlns:w16cex="http://schemas.microsoft.com/office/word/2018/wordml/cex" xmlns:w16cid="http://schemas.microsoft.com/office/word/2016/wordml/cid" xmlns:w16="http://schemas.microsoft.com/office/word/2018/wordml" xmlns:w16du="http://schemas.microsoft.com/office/word/2023/wordml/word16du" xmlns:w16sdtdh="http://schemas.microsoft.com/office/word/2020/wordml/sdtdatahash" xmlns:w16se="http://schemas.microsoft.com/office/word/2015/wordml/symex" xmlns:wpg="http://schemas.microsoft.com/office/word/2010/wordprocessingGroup" xmlns:wpi="http://schemas.microsoft.com/office/word/2010/wordprocessingInk" xmlns:wne="http://schemas.microsoft.com/office/word/2006/wordml" xmlns:wps="http://schemas.microsoft.com/office/word/2010/wordprocessingShape" mc:Ignorable="w14 w15 w16se w16cid w16 w16cex w16sdtdh w16du wp14">
+<w:document xmlns:wpc="http://schemas.microsoft.com/office/word/2010/wordprocessingCanvas" xmlns:cx="http://schemas.microsoft.com/office/drawing/2014/chartex" xmlns:cx1="http://schemas.microsoft.com/office/drawing/2015/9/8/chartex" xmlns:cx2="http://schemas.microsoft.com/office/drawing/2015/10/21/chartex" xmlns:cx3="http://schemas.microsoft.com/office/drawing/2016/5/9/chartex" xmlns:cx4="http://schemas.microsoft.com/office/drawing/2016/5/10/chartex" xmlns:cx5="http://schemas.microsoft.com/office/drawing/2016/5/11/chartex" xmlns:mc="http://schemas.openxmlformats.org/markup-compatibility/2006" xmlns:o="urn:schemas-microsoft-com:office:office" xmlns:r="http://schemas.openxmlformats.org/officeDocument/2006/relationships" xmlns:m="http://schemas.openxmlformats.org/officeDocument/2006/math" xmlns:v="urn:schemas-microsoft-com:vml" xmlns:wp14="http://schemas.microsoft.com/office/word/2010/wordprocessingDrawing" xmlns:wp="http://schemas.openxmlformats.org/drawingml/2006/wordprocessingDrawing" xmlns:w10="urn:schemas-microsoft-com:office:word" xmlns:w="http://schemas.openxmlformats.org/wordprocessingml/2006/main" xmlns:w14="http://schemas.microsoft.com/office/word/2010/wordml" xmlns:w15="http://schemas.microsoft.com/office/word/2012/wordml" xmlns:wne="http://schemas.microsoft.com/office/word/2006/wordml" xmlns:w16cid="http://schemas.microsoft.com/office/word/2016/wordml/cid" xmlns:w16se="http://schemas.microsoft.com/office/word/2015/wordml/symex" xmlns:wpg="http://schemas.microsoft.com/office/word/2010/wordprocessingGroup" xmlns:wpi="http://schemas.microsoft.com/office/word/2010/wordprocessingInk" xmlns:wps="http://schemas.microsoft.com/office/word/2010/wordprocessingShape" mc:Ignorable="w14 w15 wp14 w16se w16cid">
+  <!-- Generated by Aspose.Words for Java 23.6.0 -->
   <w:body>
     <w:p>
-      <w:r>
-        <w:t>ContosoLearn App Overview</w:t>
+      <w:pPr>
+        <w:bidi w:val="0"/>
+      </w:pPr>
+      <w:r>
+        <w:rPr>
+          <w:rStyle w:val="DefaultParagraphFont"/>
+          <w:rFonts w:ascii="Aptos" w:eastAsia="Aptos" w:hAnsi="Aptos" w:cs="Times New Roman"/>
+          <w:b w:val="0"/>
+          <w:bCs w:val="0"/>
+          <w:i w:val="0"/>
+          <w:iCs w:val="0"/>
+          <w:caps w:val="0"/>
+          <w:smallCaps w:val="0"/>
+          <w:strike w:val="0"/>
+          <w:dstrike w:val="0"/>
+          <w:outline w:val="0"/>
+          <w:shadow w:val="0"/>
+          <w:emboss w:val="0"/>
+          <w:imprint w:val="0"/>
+          <w:noProof w:val="0"/>
+          <w:vanish w:val="0"/>
+          <w:color w:val="auto"/>
+          <w:spacing w:val="0"/>
+          <w:w w:val="100"/>
+          <w:kern w:val="0"/>
+          <w:position w:val="0"/>
+          <w:sz w:val="22"/>
+          <w:szCs w:val="22"/>
+          <w:highlight w:val="none"/>
+          <w:u w:val="none" w:color="auto"/>
+          <w:bdr w:val="none" w:sz="0" w:space="0" w:color="auto"/>
+          <w:shd w:val="clear" w:color="auto" w:fill="auto"/>
+          <w:vertAlign w:val="baseline"/>
+          <w:rtl w:val="0"/>
+          <w:cs w:val="0"/>
+          <w:lang w:val="id-ID" w:eastAsia="en-US" w:bidi="ar-SA"/>
+        </w:rPr>
+        <w:t>Gambaran Umum Aplikasi ContosoLearn</w:t>
       </w:r>
     </w:p>
     <w:p>
-      <w:r>
-        <w:rPr>
+      <w:pPr>
+        <w:bidi w:val="0"/>
+      </w:pPr>
+      <w:r>
+        <w:rPr>
+          <w:rStyle w:val="DefaultParagraphFont"/>
+          <w:rFonts w:ascii="Aptos" w:eastAsia="Aptos" w:hAnsi="Aptos" w:cs="Times New Roman"/>
           <w:b/>
           <w:bCs/>
-        </w:rPr>
-        <w:t>App Name: "</w:t>
-      </w:r>
-      <w:r>
-        <w:rPr>
+          <w:i w:val="0"/>
+          <w:iCs w:val="0"/>
+          <w:caps w:val="0"/>
+          <w:smallCaps w:val="0"/>
+          <w:strike w:val="0"/>
+          <w:dstrike w:val="0"/>
+          <w:outline w:val="0"/>
+          <w:shadow w:val="0"/>
+          <w:emboss w:val="0"/>
+          <w:imprint w:val="0"/>
+          <w:noProof w:val="0"/>
+          <w:vanish w:val="0"/>
+          <w:color w:val="auto"/>
+          <w:spacing w:val="0"/>
+          <w:w w:val="100"/>
+          <w:kern w:val="0"/>
+          <w:position w:val="0"/>
+          <w:sz w:val="22"/>
+          <w:szCs w:val="22"/>
+          <w:highlight w:val="none"/>
+          <w:u w:val="none" w:color="auto"/>
+          <w:bdr w:val="none" w:sz="0" w:space="0" w:color="auto"/>
+          <w:shd w:val="clear" w:color="auto" w:fill="auto"/>
+          <w:vertAlign w:val="baseline"/>
+          <w:rtl w:val="0"/>
+          <w:cs w:val="0"/>
+          <w:lang w:val="id-ID" w:eastAsia="en-US" w:bidi="ar-SA"/>
+        </w:rPr>
+        <w:t>Nama Aplikasi: "ContosoLearn"</w:t>
+      </w:r>
+      <w:r>
+        <w:rPr>
+          <w:rStyle w:val="DefaultParagraphFont"/>
+          <w:rFonts w:ascii="Aptos" w:eastAsia="Aptos" w:hAnsi="Aptos" w:cs="Times New Roman"/>
+          <w:b w:val="0"/>
+          <w:bCs w:val="0"/>
+          <w:i w:val="0"/>
+          <w:iCs w:val="0"/>
+          <w:caps w:val="0"/>
+          <w:smallCaps w:val="0"/>
+          <w:strike w:val="0"/>
+          <w:dstrike w:val="0"/>
+          <w:outline w:val="0"/>
+          <w:shadow w:val="0"/>
+          <w:emboss w:val="0"/>
+          <w:imprint w:val="0"/>
+          <w:noProof w:val="0"/>
+          <w:vanish w:val="0"/>
+          <w:color w:val="auto"/>
+          <w:spacing w:val="0"/>
+          <w:w w:val="100"/>
+          <w:kern w:val="0"/>
+          <w:position w:val="0"/>
+          <w:sz w:val="22"/>
+          <w:szCs w:val="22"/>
+          <w:highlight w:val="none"/>
+          <w:u w:val="none" w:color="auto"/>
+          <w:bdr w:val="none" w:sz="0" w:space="0" w:color="auto"/>
+          <w:shd w:val="clear" w:color="auto" w:fill="auto"/>
+          <w:vertAlign w:val="baseline"/>
+          <w:rtl w:val="0"/>
+          <w:cs w:val="0"/>
+          <w:lang w:val="id-ID" w:eastAsia="en-US" w:bidi="ar-SA"/>
+        </w:rPr>
+        <w:t> </w:t>
+      </w:r>
+    </w:p>
+    <w:p>
+      <w:pPr>
+        <w:bidi w:val="0"/>
+      </w:pPr>
+      <w:r>
+        <w:rPr>
+          <w:rStyle w:val="DefaultParagraphFont"/>
+          <w:rFonts w:ascii="Aptos" w:eastAsia="Aptos" w:hAnsi="Aptos" w:cs="Times New Roman"/>
           <w:b/>
           <w:bCs/>
-        </w:rPr>
-        <w:t>ContosoLearn</w:t>
-      </w:r>
-      <w:r>
-        <w:rPr>
+          <w:i w:val="0"/>
+          <w:iCs w:val="0"/>
+          <w:caps w:val="0"/>
+          <w:smallCaps w:val="0"/>
+          <w:strike w:val="0"/>
+          <w:dstrike w:val="0"/>
+          <w:outline w:val="0"/>
+          <w:shadow w:val="0"/>
+          <w:emboss w:val="0"/>
+          <w:imprint w:val="0"/>
+          <w:noProof w:val="0"/>
+          <w:vanish w:val="0"/>
+          <w:color w:val="auto"/>
+          <w:spacing w:val="0"/>
+          <w:w w:val="100"/>
+          <w:kern w:val="0"/>
+          <w:position w:val="0"/>
+          <w:sz w:val="22"/>
+          <w:szCs w:val="22"/>
+          <w:highlight w:val="none"/>
+          <w:u w:val="none" w:color="auto"/>
+          <w:bdr w:val="none" w:sz="0" w:space="0" w:color="auto"/>
+          <w:shd w:val="clear" w:color="auto" w:fill="auto"/>
+          <w:vertAlign w:val="baseline"/>
+          <w:rtl w:val="0"/>
+          <w:cs w:val="0"/>
+          <w:lang w:val="id-ID" w:eastAsia="en-US" w:bidi="ar-SA"/>
+        </w:rPr>
+        <w:t>Gambaran umum:</w:t>
+      </w:r>
+      <w:r>
+        <w:rPr>
+          <w:rStyle w:val="DefaultParagraphFont"/>
+          <w:rFonts w:ascii="Aptos" w:eastAsia="Aptos" w:hAnsi="Aptos" w:cs="Times New Roman"/>
+          <w:b w:val="0"/>
+          <w:bCs w:val="0"/>
+          <w:i w:val="0"/>
+          <w:iCs w:val="0"/>
+          <w:caps w:val="0"/>
+          <w:smallCaps w:val="0"/>
+          <w:strike w:val="0"/>
+          <w:dstrike w:val="0"/>
+          <w:outline w:val="0"/>
+          <w:shadow w:val="0"/>
+          <w:emboss w:val="0"/>
+          <w:imprint w:val="0"/>
+          <w:noProof w:val="0"/>
+          <w:vanish w:val="0"/>
+          <w:color w:val="auto"/>
+          <w:spacing w:val="0"/>
+          <w:w w:val="100"/>
+          <w:kern w:val="0"/>
+          <w:position w:val="0"/>
+          <w:sz w:val="22"/>
+          <w:szCs w:val="22"/>
+          <w:highlight w:val="none"/>
+          <w:u w:val="none" w:color="auto"/>
+          <w:bdr w:val="none" w:sz="0" w:space="0" w:color="auto"/>
+          <w:shd w:val="clear" w:color="auto" w:fill="auto"/>
+          <w:vertAlign w:val="baseline"/>
+          <w:rtl w:val="0"/>
+          <w:cs w:val="0"/>
+          <w:lang w:val="id-ID" w:eastAsia="en-US" w:bidi="ar-SA"/>
+        </w:rPr>
+        <w:t xml:space="preserve"> ContosoLearn adalah platform pengembangan keterampilan dan pembelajaran yang didukung AI serta dirancang untuk membantu individu memperoleh keterampilan baru secara efisien.</w:t>
+      </w:r>
+      <w:r>
+        <w:rPr>
+          <w:rStyle w:val="DefaultParagraphFont"/>
+          <w:rFonts w:ascii="Aptos" w:eastAsia="Aptos" w:hAnsi="Aptos" w:cs="Times New Roman"/>
+          <w:b w:val="0"/>
+          <w:bCs w:val="0"/>
+          <w:i w:val="0"/>
+          <w:iCs w:val="0"/>
+          <w:caps w:val="0"/>
+          <w:smallCaps w:val="0"/>
+          <w:strike w:val="0"/>
+          <w:dstrike w:val="0"/>
+          <w:outline w:val="0"/>
+          <w:shadow w:val="0"/>
+          <w:emboss w:val="0"/>
+          <w:imprint w:val="0"/>
+          <w:noProof w:val="0"/>
+          <w:vanish w:val="0"/>
+          <w:color w:val="auto"/>
+          <w:spacing w:val="0"/>
+          <w:w w:val="100"/>
+          <w:kern w:val="0"/>
+          <w:position w:val="0"/>
+          <w:sz w:val="22"/>
+          <w:szCs w:val="22"/>
+          <w:highlight w:val="none"/>
+          <w:u w:val="none" w:color="auto"/>
+          <w:bdr w:val="none" w:sz="0" w:space="0" w:color="auto"/>
+          <w:shd w:val="clear" w:color="auto" w:fill="auto"/>
+          <w:vertAlign w:val="baseline"/>
+          <w:rtl w:val="0"/>
+          <w:cs w:val="0"/>
+          <w:lang w:val="id-ID" w:eastAsia="en-US" w:bidi="ar-SA"/>
+        </w:rPr>
+        <w:t xml:space="preserve"> </w:t>
+      </w:r>
+      <w:r>
+        <w:rPr>
+          <w:rStyle w:val="DefaultParagraphFont"/>
+          <w:rFonts w:ascii="Aptos" w:eastAsia="Aptos" w:hAnsi="Aptos" w:cs="Times New Roman"/>
+          <w:b w:val="0"/>
+          <w:bCs w:val="0"/>
+          <w:i w:val="0"/>
+          <w:iCs w:val="0"/>
+          <w:caps w:val="0"/>
+          <w:smallCaps w:val="0"/>
+          <w:strike w:val="0"/>
+          <w:dstrike w:val="0"/>
+          <w:outline w:val="0"/>
+          <w:shadow w:val="0"/>
+          <w:emboss w:val="0"/>
+          <w:imprint w:val="0"/>
+          <w:noProof w:val="0"/>
+          <w:vanish w:val="0"/>
+          <w:color w:val="auto"/>
+          <w:spacing w:val="0"/>
+          <w:w w:val="100"/>
+          <w:kern w:val="0"/>
+          <w:position w:val="0"/>
+          <w:sz w:val="22"/>
+          <w:szCs w:val="22"/>
+          <w:highlight w:val="none"/>
+          <w:u w:val="none" w:color="auto"/>
+          <w:bdr w:val="none" w:sz="0" w:space="0" w:color="auto"/>
+          <w:shd w:val="clear" w:color="auto" w:fill="auto"/>
+          <w:vertAlign w:val="baseline"/>
+          <w:rtl w:val="0"/>
+          <w:cs w:val="0"/>
+          <w:lang w:val="id-ID" w:eastAsia="en-US" w:bidi="ar-SA"/>
+        </w:rPr>
+        <w:t>Ini berfokus pada pengalaman pembelajaran yang dipersonalisasi, rekomendasi berbasis data, dan menjembatani kesenjangan dalam pendidikan tradisional.</w:t>
+      </w:r>
+      <w:r>
+        <w:rPr>
+          <w:rStyle w:val="DefaultParagraphFont"/>
+          <w:rFonts w:ascii="Aptos" w:eastAsia="Aptos" w:hAnsi="Aptos" w:cs="Times New Roman"/>
+          <w:b w:val="0"/>
+          <w:bCs w:val="0"/>
+          <w:i w:val="0"/>
+          <w:iCs w:val="0"/>
+          <w:caps w:val="0"/>
+          <w:smallCaps w:val="0"/>
+          <w:strike w:val="0"/>
+          <w:dstrike w:val="0"/>
+          <w:outline w:val="0"/>
+          <w:shadow w:val="0"/>
+          <w:emboss w:val="0"/>
+          <w:imprint w:val="0"/>
+          <w:noProof w:val="0"/>
+          <w:vanish w:val="0"/>
+          <w:color w:val="auto"/>
+          <w:spacing w:val="0"/>
+          <w:w w:val="100"/>
+          <w:kern w:val="0"/>
+          <w:position w:val="0"/>
+          <w:sz w:val="22"/>
+          <w:szCs w:val="22"/>
+          <w:highlight w:val="none"/>
+          <w:u w:val="none" w:color="auto"/>
+          <w:bdr w:val="none" w:sz="0" w:space="0" w:color="auto"/>
+          <w:shd w:val="clear" w:color="auto" w:fill="auto"/>
+          <w:vertAlign w:val="baseline"/>
+          <w:rtl w:val="0"/>
+          <w:cs w:val="0"/>
+          <w:lang w:val="id-ID" w:eastAsia="en-US" w:bidi="ar-SA"/>
+        </w:rPr>
+        <w:t> </w:t>
+      </w:r>
+    </w:p>
+    <w:p>
+      <w:pPr>
+        <w:bidi w:val="0"/>
+      </w:pPr>
+      <w:r>
+        <w:rPr>
+          <w:rStyle w:val="DefaultParagraphFont"/>
+          <w:rFonts w:ascii="Aptos" w:eastAsia="Aptos" w:hAnsi="Aptos" w:cs="Times New Roman"/>
           <w:b/>
           <w:bCs/>
-        </w:rPr>
-        <w:t>"</w:t>
-      </w:r>
-      <w:r>
-        <w:t> </w:t>
-      </w:r>
-    </w:p>
-    <w:p>
-      <w:r>
-        <w:rPr>
-          <w:b/>
-          <w:bCs/>
-        </w:rPr>
-        <w:t>Overview</w:t>
-      </w:r>
-      <w:r>
-        <w:rPr>
-          <w:b/>
-          <w:bCs/>
+          <w:i w:val="0"/>
+          <w:iCs w:val="0"/>
+          <w:caps w:val="0"/>
+          <w:smallCaps w:val="0"/>
+          <w:strike w:val="0"/>
+          <w:dstrike w:val="0"/>
+          <w:outline w:val="0"/>
+          <w:shadow w:val="0"/>
+          <w:emboss w:val="0"/>
+          <w:imprint w:val="0"/>
+          <w:noProof w:val="0"/>
+          <w:vanish w:val="0"/>
+          <w:color w:val="auto"/>
+          <w:spacing w:val="0"/>
+          <w:w w:val="100"/>
+          <w:kern w:val="0"/>
+          <w:position w:val="0"/>
+          <w:sz w:val="22"/>
+          <w:szCs w:val="22"/>
+          <w:highlight w:val="none"/>
+          <w:u w:val="none" w:color="auto"/>
+          <w:bdr w:val="none" w:sz="0" w:space="0" w:color="auto"/>
+          <w:shd w:val="clear" w:color="auto" w:fill="auto"/>
+          <w:vertAlign w:val="baseline"/>
+          <w:rtl w:val="0"/>
+          <w:cs w:val="0"/>
+          <w:lang w:val="id-ID" w:eastAsia="en-US" w:bidi="ar-SA"/>
+        </w:rPr>
+        <w:t>Fitur</w:t>
+      </w:r>
+      <w:r>
+        <w:rPr>
+          <w:rStyle w:val="DefaultParagraphFont"/>
+          <w:rFonts w:ascii="Aptos" w:eastAsia="Aptos" w:hAnsi="Aptos" w:cs="Times New Roman"/>
+          <w:b w:val="0"/>
+          <w:bCs w:val="0"/>
+          <w:i w:val="0"/>
+          <w:iCs w:val="0"/>
+          <w:caps w:val="0"/>
+          <w:smallCaps w:val="0"/>
+          <w:strike w:val="0"/>
+          <w:dstrike w:val="0"/>
+          <w:outline w:val="0"/>
+          <w:shadow w:val="0"/>
+          <w:emboss w:val="0"/>
+          <w:imprint w:val="0"/>
+          <w:noProof w:val="0"/>
+          <w:vanish w:val="0"/>
+          <w:color w:val="auto"/>
+          <w:spacing w:val="0"/>
+          <w:w w:val="100"/>
+          <w:kern w:val="0"/>
+          <w:position w:val="0"/>
+          <w:sz w:val="22"/>
+          <w:szCs w:val="22"/>
+          <w:highlight w:val="none"/>
+          <w:u w:val="none" w:color="auto"/>
+          <w:bdr w:val="none" w:sz="0" w:space="0" w:color="auto"/>
+          <w:shd w:val="clear" w:color="auto" w:fill="auto"/>
+          <w:vertAlign w:val="baseline"/>
+          <w:rtl w:val="0"/>
+          <w:cs w:val="0"/>
+          <w:lang w:val="id-ID" w:eastAsia="en-US" w:bidi="ar-SA"/>
         </w:rPr>
         <w:t>:</w:t>
       </w:r>
       <w:r>
-        <w:t xml:space="preserve"> </w:t>
-      </w:r>
-      <w:r>
-        <w:t>ContosoLearn</w:t>
-      </w:r>
-      <w:r>
-        <w:t xml:space="preserve"> is an AI-powered learning and skill development platform designed to help individuals acquire new skills efficiently. It focuses on personalized learning experiences, data-driven recommendations, and bridging gaps in traditional education. </w:t>
-      </w:r>
-    </w:p>
-    <w:p>
-      <w:r>
-        <w:rPr>
-          <w:b/>
-          <w:bCs/>
-        </w:rPr>
-        <w:t>Features:</w:t>
-      </w:r>
-      <w:r>
+        <w:rPr>
+          <w:rStyle w:val="DefaultParagraphFont"/>
+          <w:rFonts w:ascii="Aptos" w:eastAsia="Aptos" w:hAnsi="Aptos" w:cs="Times New Roman"/>
+          <w:b w:val="0"/>
+          <w:bCs w:val="0"/>
+          <w:i w:val="0"/>
+          <w:iCs w:val="0"/>
+          <w:caps w:val="0"/>
+          <w:smallCaps w:val="0"/>
+          <w:strike w:val="0"/>
+          <w:dstrike w:val="0"/>
+          <w:outline w:val="0"/>
+          <w:shadow w:val="0"/>
+          <w:emboss w:val="0"/>
+          <w:imprint w:val="0"/>
+          <w:noProof w:val="0"/>
+          <w:vanish w:val="0"/>
+          <w:color w:val="auto"/>
+          <w:spacing w:val="0"/>
+          <w:w w:val="100"/>
+          <w:kern w:val="0"/>
+          <w:position w:val="0"/>
+          <w:sz w:val="22"/>
+          <w:szCs w:val="22"/>
+          <w:highlight w:val="none"/>
+          <w:u w:val="none" w:color="auto"/>
+          <w:bdr w:val="none" w:sz="0" w:space="0" w:color="auto"/>
+          <w:shd w:val="clear" w:color="auto" w:fill="auto"/>
+          <w:vertAlign w:val="baseline"/>
+          <w:rtl w:val="0"/>
+          <w:cs w:val="0"/>
+          <w:lang w:val="id-ID" w:eastAsia="en-US" w:bidi="ar-SA"/>
+        </w:rPr>
         <w:t> </w:t>
       </w:r>
     </w:p>
@@ -76,15 +425,78 @@
           <w:ilvl w:val="0"/>
           <w:numId w:val="1"/>
         </w:numPr>
-      </w:pPr>
-      <w:r>
-        <w:rPr>
+        <w:bidi w:val="0"/>
+      </w:pPr>
+      <w:r>
+        <w:rPr>
+          <w:rStyle w:val="DefaultParagraphFont"/>
+          <w:rFonts w:ascii="Aptos" w:eastAsia="Aptos" w:hAnsi="Aptos" w:cs="Times New Roman"/>
           <w:b/>
           <w:bCs/>
-        </w:rPr>
-        <w:t>Adaptive Learning Paths:</w:t>
-      </w:r>
-      <w:r>
+          <w:i w:val="0"/>
+          <w:iCs w:val="0"/>
+          <w:caps w:val="0"/>
+          <w:smallCaps w:val="0"/>
+          <w:strike w:val="0"/>
+          <w:dstrike w:val="0"/>
+          <w:outline w:val="0"/>
+          <w:shadow w:val="0"/>
+          <w:emboss w:val="0"/>
+          <w:imprint w:val="0"/>
+          <w:noProof w:val="0"/>
+          <w:vanish w:val="0"/>
+          <w:color w:val="auto"/>
+          <w:spacing w:val="0"/>
+          <w:w w:val="100"/>
+          <w:kern w:val="0"/>
+          <w:position w:val="0"/>
+          <w:sz w:val="22"/>
+          <w:szCs w:val="22"/>
+          <w:highlight w:val="none"/>
+          <w:u w:val="none" w:color="auto"/>
+          <w:bdr w:val="none" w:sz="0" w:space="0" w:color="auto"/>
+          <w:shd w:val="clear" w:color="auto" w:fill="auto"/>
+          <w:vertAlign w:val="baseline"/>
+          <w:rtl w:val="0"/>
+          <w:cs w:val="0"/>
+          <w:lang w:val="id-ID" w:eastAsia="en-US" w:bidi="ar-SA"/>
+        </w:rPr>
+        <w:t>Jalur Pembelajaran Adaptif:</w:t>
+      </w:r>
+      <w:r>
+        <w:rPr>
+          <w:rStyle w:val="DefaultParagraphFont"/>
+          <w:rFonts w:ascii="Aptos" w:eastAsia="Aptos" w:hAnsi="Aptos" w:cs="Times New Roman"/>
+          <w:b w:val="0"/>
+          <w:bCs w:val="0"/>
+          <w:i w:val="0"/>
+          <w:iCs w:val="0"/>
+          <w:caps w:val="0"/>
+          <w:smallCaps w:val="0"/>
+          <w:strike w:val="0"/>
+          <w:dstrike w:val="0"/>
+          <w:outline w:val="0"/>
+          <w:shadow w:val="0"/>
+          <w:emboss w:val="0"/>
+          <w:imprint w:val="0"/>
+          <w:noProof w:val="0"/>
+          <w:vanish w:val="0"/>
+          <w:color w:val="auto"/>
+          <w:spacing w:val="0"/>
+          <w:w w:val="100"/>
+          <w:kern w:val="0"/>
+          <w:position w:val="0"/>
+          <w:sz w:val="22"/>
+          <w:szCs w:val="22"/>
+          <w:highlight w:val="none"/>
+          <w:u w:val="none" w:color="auto"/>
+          <w:bdr w:val="none" w:sz="0" w:space="0" w:color="auto"/>
+          <w:shd w:val="clear" w:color="auto" w:fill="auto"/>
+          <w:vertAlign w:val="baseline"/>
+          <w:rtl w:val="0"/>
+          <w:cs w:val="0"/>
+          <w:lang w:val="id-ID" w:eastAsia="en-US" w:bidi="ar-SA"/>
+        </w:rPr>
         <w:t> </w:t>
       </w:r>
     </w:p>
@@ -97,12 +509,79 @@
         <w:tabs>
           <w:tab w:val="num" w:pos="720"/>
         </w:tabs>
-      </w:pPr>
-      <w:r>
-        <w:t>ContosoLearn</w:t>
-      </w:r>
-      <w:r>
-        <w:t xml:space="preserve"> assesses users' existing knowledge and learning preferences. </w:t>
+        <w:bidi w:val="0"/>
+      </w:pPr>
+      <w:r>
+        <w:rPr>
+          <w:rStyle w:val="DefaultParagraphFont"/>
+          <w:rFonts w:ascii="Aptos" w:eastAsia="Aptos" w:hAnsi="Aptos" w:cs="Times New Roman"/>
+          <w:b w:val="0"/>
+          <w:bCs w:val="0"/>
+          <w:i w:val="0"/>
+          <w:iCs w:val="0"/>
+          <w:caps w:val="0"/>
+          <w:smallCaps w:val="0"/>
+          <w:strike w:val="0"/>
+          <w:dstrike w:val="0"/>
+          <w:outline w:val="0"/>
+          <w:shadow w:val="0"/>
+          <w:emboss w:val="0"/>
+          <w:imprint w:val="0"/>
+          <w:noProof w:val="0"/>
+          <w:vanish w:val="0"/>
+          <w:color w:val="auto"/>
+          <w:spacing w:val="0"/>
+          <w:w w:val="100"/>
+          <w:kern w:val="0"/>
+          <w:position w:val="0"/>
+          <w:sz w:val="22"/>
+          <w:szCs w:val="22"/>
+          <w:highlight w:val="none"/>
+          <w:u w:val="none" w:color="auto"/>
+          <w:bdr w:val="none" w:sz="0" w:space="0" w:color="auto"/>
+          <w:shd w:val="clear" w:color="auto" w:fill="auto"/>
+          <w:vertAlign w:val="baseline"/>
+          <w:rtl w:val="0"/>
+          <w:cs w:val="0"/>
+          <w:lang w:val="id-ID" w:eastAsia="en-US" w:bidi="ar-SA"/>
+        </w:rPr>
+        <w:t>ContosoLearn menilai preferensi pengetahuan dan pembelajaran pengguna yang ada.</w:t>
+      </w:r>
+      <w:r>
+        <w:rPr>
+          <w:rStyle w:val="DefaultParagraphFont"/>
+          <w:rFonts w:ascii="Aptos" w:eastAsia="Aptos" w:hAnsi="Aptos" w:cs="Times New Roman"/>
+          <w:b w:val="0"/>
+          <w:bCs w:val="0"/>
+          <w:i w:val="0"/>
+          <w:iCs w:val="0"/>
+          <w:caps w:val="0"/>
+          <w:smallCaps w:val="0"/>
+          <w:strike w:val="0"/>
+          <w:dstrike w:val="0"/>
+          <w:outline w:val="0"/>
+          <w:shadow w:val="0"/>
+          <w:emboss w:val="0"/>
+          <w:imprint w:val="0"/>
+          <w:noProof w:val="0"/>
+          <w:vanish w:val="0"/>
+          <w:color w:val="auto"/>
+          <w:spacing w:val="0"/>
+          <w:w w:val="100"/>
+          <w:kern w:val="0"/>
+          <w:position w:val="0"/>
+          <w:sz w:val="22"/>
+          <w:szCs w:val="22"/>
+          <w:highlight w:val="none"/>
+          <w:u w:val="none" w:color="auto"/>
+          <w:bdr w:val="none" w:sz="0" w:space="0" w:color="auto"/>
+          <w:shd w:val="clear" w:color="auto" w:fill="auto"/>
+          <w:vertAlign w:val="baseline"/>
+          <w:rtl w:val="0"/>
+          <w:cs w:val="0"/>
+          <w:lang w:val="id-ID" w:eastAsia="en-US" w:bidi="ar-SA"/>
+        </w:rPr>
+        <w:t> </w:t>
       </w:r>
     </w:p>
     <w:p>
@@ -114,9 +593,79 @@
         <w:tabs>
           <w:tab w:val="num" w:pos="720"/>
         </w:tabs>
-      </w:pPr>
-      <w:r>
-        <w:t>It creates personalized learning paths based on individual goals, interests, and career aspirations. </w:t>
+        <w:bidi w:val="0"/>
+      </w:pPr>
+      <w:r>
+        <w:rPr>
+          <w:rStyle w:val="DefaultParagraphFont"/>
+          <w:rFonts w:ascii="Aptos" w:eastAsia="Aptos" w:hAnsi="Aptos" w:cs="Times New Roman"/>
+          <w:b w:val="0"/>
+          <w:bCs w:val="0"/>
+          <w:i w:val="0"/>
+          <w:iCs w:val="0"/>
+          <w:caps w:val="0"/>
+          <w:smallCaps w:val="0"/>
+          <w:strike w:val="0"/>
+          <w:dstrike w:val="0"/>
+          <w:outline w:val="0"/>
+          <w:shadow w:val="0"/>
+          <w:emboss w:val="0"/>
+          <w:imprint w:val="0"/>
+          <w:noProof w:val="0"/>
+          <w:vanish w:val="0"/>
+          <w:color w:val="auto"/>
+          <w:spacing w:val="0"/>
+          <w:w w:val="100"/>
+          <w:kern w:val="0"/>
+          <w:position w:val="0"/>
+          <w:sz w:val="22"/>
+          <w:szCs w:val="22"/>
+          <w:highlight w:val="none"/>
+          <w:u w:val="none" w:color="auto"/>
+          <w:bdr w:val="none" w:sz="0" w:space="0" w:color="auto"/>
+          <w:shd w:val="clear" w:color="auto" w:fill="auto"/>
+          <w:vertAlign w:val="baseline"/>
+          <w:rtl w:val="0"/>
+          <w:cs w:val="0"/>
+          <w:lang w:val="id-ID" w:eastAsia="en-US" w:bidi="ar-SA"/>
+        </w:rPr>
+        <w:t>Ini menciptakan jalur pembelajaran yang dipersonalisasi berdasarkan tujuan individu, minat, dan aspirasi karier.</w:t>
+      </w:r>
+      <w:r>
+        <w:rPr>
+          <w:rStyle w:val="DefaultParagraphFont"/>
+          <w:rFonts w:ascii="Aptos" w:eastAsia="Aptos" w:hAnsi="Aptos" w:cs="Times New Roman"/>
+          <w:b w:val="0"/>
+          <w:bCs w:val="0"/>
+          <w:i w:val="0"/>
+          <w:iCs w:val="0"/>
+          <w:caps w:val="0"/>
+          <w:smallCaps w:val="0"/>
+          <w:strike w:val="0"/>
+          <w:dstrike w:val="0"/>
+          <w:outline w:val="0"/>
+          <w:shadow w:val="0"/>
+          <w:emboss w:val="0"/>
+          <w:imprint w:val="0"/>
+          <w:noProof w:val="0"/>
+          <w:vanish w:val="0"/>
+          <w:color w:val="auto"/>
+          <w:spacing w:val="0"/>
+          <w:w w:val="100"/>
+          <w:kern w:val="0"/>
+          <w:position w:val="0"/>
+          <w:sz w:val="22"/>
+          <w:szCs w:val="22"/>
+          <w:highlight w:val="none"/>
+          <w:u w:val="none" w:color="auto"/>
+          <w:bdr w:val="none" w:sz="0" w:space="0" w:color="auto"/>
+          <w:shd w:val="clear" w:color="auto" w:fill="auto"/>
+          <w:vertAlign w:val="baseline"/>
+          <w:rtl w:val="0"/>
+          <w:cs w:val="0"/>
+          <w:lang w:val="id-ID" w:eastAsia="en-US" w:bidi="ar-SA"/>
+        </w:rPr>
+        <w:t> </w:t>
       </w:r>
     </w:p>
     <w:p>
@@ -128,9 +677,79 @@
         <w:tabs>
           <w:tab w:val="num" w:pos="720"/>
         </w:tabs>
-      </w:pPr>
-      <w:r>
-        <w:t>The app adapts content difficulty, pacing, and format to optimize learning outcomes. </w:t>
+        <w:bidi w:val="0"/>
+      </w:pPr>
+      <w:r>
+        <w:rPr>
+          <w:rStyle w:val="DefaultParagraphFont"/>
+          <w:rFonts w:ascii="Aptos" w:eastAsia="Aptos" w:hAnsi="Aptos" w:cs="Times New Roman"/>
+          <w:b w:val="0"/>
+          <w:bCs w:val="0"/>
+          <w:i w:val="0"/>
+          <w:iCs w:val="0"/>
+          <w:caps w:val="0"/>
+          <w:smallCaps w:val="0"/>
+          <w:strike w:val="0"/>
+          <w:dstrike w:val="0"/>
+          <w:outline w:val="0"/>
+          <w:shadow w:val="0"/>
+          <w:emboss w:val="0"/>
+          <w:imprint w:val="0"/>
+          <w:noProof w:val="0"/>
+          <w:vanish w:val="0"/>
+          <w:color w:val="auto"/>
+          <w:spacing w:val="0"/>
+          <w:w w:val="100"/>
+          <w:kern w:val="0"/>
+          <w:position w:val="0"/>
+          <w:sz w:val="22"/>
+          <w:szCs w:val="22"/>
+          <w:highlight w:val="none"/>
+          <w:u w:val="none" w:color="auto"/>
+          <w:bdr w:val="none" w:sz="0" w:space="0" w:color="auto"/>
+          <w:shd w:val="clear" w:color="auto" w:fill="auto"/>
+          <w:vertAlign w:val="baseline"/>
+          <w:rtl w:val="0"/>
+          <w:cs w:val="0"/>
+          <w:lang w:val="id-ID" w:eastAsia="en-US" w:bidi="ar-SA"/>
+        </w:rPr>
+        <w:t>Aplikasi ini mengadaptasi kesulitan, kecepatan, dan format konten untuk mengoptimalkan hasil pembelajaran.</w:t>
+      </w:r>
+      <w:r>
+        <w:rPr>
+          <w:rStyle w:val="DefaultParagraphFont"/>
+          <w:rFonts w:ascii="Aptos" w:eastAsia="Aptos" w:hAnsi="Aptos" w:cs="Times New Roman"/>
+          <w:b w:val="0"/>
+          <w:bCs w:val="0"/>
+          <w:i w:val="0"/>
+          <w:iCs w:val="0"/>
+          <w:caps w:val="0"/>
+          <w:smallCaps w:val="0"/>
+          <w:strike w:val="0"/>
+          <w:dstrike w:val="0"/>
+          <w:outline w:val="0"/>
+          <w:shadow w:val="0"/>
+          <w:emboss w:val="0"/>
+          <w:imprint w:val="0"/>
+          <w:noProof w:val="0"/>
+          <w:vanish w:val="0"/>
+          <w:color w:val="auto"/>
+          <w:spacing w:val="0"/>
+          <w:w w:val="100"/>
+          <w:kern w:val="0"/>
+          <w:position w:val="0"/>
+          <w:sz w:val="22"/>
+          <w:szCs w:val="22"/>
+          <w:highlight w:val="none"/>
+          <w:u w:val="none" w:color="auto"/>
+          <w:bdr w:val="none" w:sz="0" w:space="0" w:color="auto"/>
+          <w:shd w:val="clear" w:color="auto" w:fill="auto"/>
+          <w:vertAlign w:val="baseline"/>
+          <w:rtl w:val="0"/>
+          <w:cs w:val="0"/>
+          <w:lang w:val="id-ID" w:eastAsia="en-US" w:bidi="ar-SA"/>
+        </w:rPr>
+        <w:t> </w:t>
       </w:r>
     </w:p>
     <w:p>
@@ -139,15 +758,78 @@
           <w:ilvl w:val="0"/>
           <w:numId w:val="3"/>
         </w:numPr>
-      </w:pPr>
-      <w:r>
-        <w:rPr>
+        <w:bidi w:val="0"/>
+      </w:pPr>
+      <w:r>
+        <w:rPr>
+          <w:rStyle w:val="DefaultParagraphFont"/>
+          <w:rFonts w:ascii="Aptos" w:eastAsia="Aptos" w:hAnsi="Aptos" w:cs="Times New Roman"/>
           <w:b/>
           <w:bCs/>
-        </w:rPr>
-        <w:t>Content Aggregation:</w:t>
-      </w:r>
-      <w:r>
+          <w:i w:val="0"/>
+          <w:iCs w:val="0"/>
+          <w:caps w:val="0"/>
+          <w:smallCaps w:val="0"/>
+          <w:strike w:val="0"/>
+          <w:dstrike w:val="0"/>
+          <w:outline w:val="0"/>
+          <w:shadow w:val="0"/>
+          <w:emboss w:val="0"/>
+          <w:imprint w:val="0"/>
+          <w:noProof w:val="0"/>
+          <w:vanish w:val="0"/>
+          <w:color w:val="auto"/>
+          <w:spacing w:val="0"/>
+          <w:w w:val="100"/>
+          <w:kern w:val="0"/>
+          <w:position w:val="0"/>
+          <w:sz w:val="22"/>
+          <w:szCs w:val="22"/>
+          <w:highlight w:val="none"/>
+          <w:u w:val="none" w:color="auto"/>
+          <w:bdr w:val="none" w:sz="0" w:space="0" w:color="auto"/>
+          <w:shd w:val="clear" w:color="auto" w:fill="auto"/>
+          <w:vertAlign w:val="baseline"/>
+          <w:rtl w:val="0"/>
+          <w:cs w:val="0"/>
+          <w:lang w:val="id-ID" w:eastAsia="en-US" w:bidi="ar-SA"/>
+        </w:rPr>
+        <w:t>Agregasi Konten:</w:t>
+      </w:r>
+      <w:r>
+        <w:rPr>
+          <w:rStyle w:val="DefaultParagraphFont"/>
+          <w:rFonts w:ascii="Aptos" w:eastAsia="Aptos" w:hAnsi="Aptos" w:cs="Times New Roman"/>
+          <w:b w:val="0"/>
+          <w:bCs w:val="0"/>
+          <w:i w:val="0"/>
+          <w:iCs w:val="0"/>
+          <w:caps w:val="0"/>
+          <w:smallCaps w:val="0"/>
+          <w:strike w:val="0"/>
+          <w:dstrike w:val="0"/>
+          <w:outline w:val="0"/>
+          <w:shadow w:val="0"/>
+          <w:emboss w:val="0"/>
+          <w:imprint w:val="0"/>
+          <w:noProof w:val="0"/>
+          <w:vanish w:val="0"/>
+          <w:color w:val="auto"/>
+          <w:spacing w:val="0"/>
+          <w:w w:val="100"/>
+          <w:kern w:val="0"/>
+          <w:position w:val="0"/>
+          <w:sz w:val="22"/>
+          <w:szCs w:val="22"/>
+          <w:highlight w:val="none"/>
+          <w:u w:val="none" w:color="auto"/>
+          <w:bdr w:val="none" w:sz="0" w:space="0" w:color="auto"/>
+          <w:shd w:val="clear" w:color="auto" w:fill="auto"/>
+          <w:vertAlign w:val="baseline"/>
+          <w:rtl w:val="0"/>
+          <w:cs w:val="0"/>
+          <w:lang w:val="id-ID" w:eastAsia="en-US" w:bidi="ar-SA"/>
+        </w:rPr>
         <w:t> </w:t>
       </w:r>
     </w:p>
@@ -160,12 +842,79 @@
         <w:tabs>
           <w:tab w:val="num" w:pos="720"/>
         </w:tabs>
-      </w:pPr>
-      <w:r>
-        <w:t>ContosoLearn</w:t>
-      </w:r>
-      <w:r>
-        <w:t xml:space="preserve"> aggregates high-quality educational content from various sources (e.g., online courses, articles, videos, podcasts). </w:t>
+        <w:bidi w:val="0"/>
+      </w:pPr>
+      <w:r>
+        <w:rPr>
+          <w:rStyle w:val="DefaultParagraphFont"/>
+          <w:rFonts w:ascii="Aptos" w:eastAsia="Aptos" w:hAnsi="Aptos" w:cs="Times New Roman"/>
+          <w:b w:val="0"/>
+          <w:bCs w:val="0"/>
+          <w:i w:val="0"/>
+          <w:iCs w:val="0"/>
+          <w:caps w:val="0"/>
+          <w:smallCaps w:val="0"/>
+          <w:strike w:val="0"/>
+          <w:dstrike w:val="0"/>
+          <w:outline w:val="0"/>
+          <w:shadow w:val="0"/>
+          <w:emboss w:val="0"/>
+          <w:imprint w:val="0"/>
+          <w:noProof w:val="0"/>
+          <w:vanish w:val="0"/>
+          <w:color w:val="auto"/>
+          <w:spacing w:val="0"/>
+          <w:w w:val="100"/>
+          <w:kern w:val="0"/>
+          <w:position w:val="0"/>
+          <w:sz w:val="22"/>
+          <w:szCs w:val="22"/>
+          <w:highlight w:val="none"/>
+          <w:u w:val="none" w:color="auto"/>
+          <w:bdr w:val="none" w:sz="0" w:space="0" w:color="auto"/>
+          <w:shd w:val="clear" w:color="auto" w:fill="auto"/>
+          <w:vertAlign w:val="baseline"/>
+          <w:rtl w:val="0"/>
+          <w:cs w:val="0"/>
+          <w:lang w:val="id-ID" w:eastAsia="en-US" w:bidi="ar-SA"/>
+        </w:rPr>
+        <w:t>ContosoLearn mengagregasi konten pendidikan berkualitas tinggi dari berbagai sumber (misalnya, kursus daring, artikel, video, podcast).</w:t>
+      </w:r>
+      <w:r>
+        <w:rPr>
+          <w:rStyle w:val="DefaultParagraphFont"/>
+          <w:rFonts w:ascii="Aptos" w:eastAsia="Aptos" w:hAnsi="Aptos" w:cs="Times New Roman"/>
+          <w:b w:val="0"/>
+          <w:bCs w:val="0"/>
+          <w:i w:val="0"/>
+          <w:iCs w:val="0"/>
+          <w:caps w:val="0"/>
+          <w:smallCaps w:val="0"/>
+          <w:strike w:val="0"/>
+          <w:dstrike w:val="0"/>
+          <w:outline w:val="0"/>
+          <w:shadow w:val="0"/>
+          <w:emboss w:val="0"/>
+          <w:imprint w:val="0"/>
+          <w:noProof w:val="0"/>
+          <w:vanish w:val="0"/>
+          <w:color w:val="auto"/>
+          <w:spacing w:val="0"/>
+          <w:w w:val="100"/>
+          <w:kern w:val="0"/>
+          <w:position w:val="0"/>
+          <w:sz w:val="22"/>
+          <w:szCs w:val="22"/>
+          <w:highlight w:val="none"/>
+          <w:u w:val="none" w:color="auto"/>
+          <w:bdr w:val="none" w:sz="0" w:space="0" w:color="auto"/>
+          <w:shd w:val="clear" w:color="auto" w:fill="auto"/>
+          <w:vertAlign w:val="baseline"/>
+          <w:rtl w:val="0"/>
+          <w:cs w:val="0"/>
+          <w:lang w:val="id-ID" w:eastAsia="en-US" w:bidi="ar-SA"/>
+        </w:rPr>
+        <w:t> </w:t>
       </w:r>
     </w:p>
     <w:p>
@@ -177,17 +926,79 @@
         <w:tabs>
           <w:tab w:val="num" w:pos="720"/>
         </w:tabs>
-      </w:pPr>
-      <w:r>
-        <w:t xml:space="preserve">It </w:t>
-      </w:r>
-      <w:proofErr w:type="gramStart"/>
-      <w:r>
-        <w:t>curates</w:t>
-      </w:r>
-      <w:proofErr w:type="gramEnd"/>
-      <w:r>
-        <w:t xml:space="preserve"> content relevant to specific skills, industries, or job roles. </w:t>
+        <w:bidi w:val="0"/>
+      </w:pPr>
+      <w:r>
+        <w:rPr>
+          <w:rStyle w:val="DefaultParagraphFont"/>
+          <w:rFonts w:ascii="Aptos" w:eastAsia="Aptos" w:hAnsi="Aptos" w:cs="Times New Roman"/>
+          <w:b w:val="0"/>
+          <w:bCs w:val="0"/>
+          <w:i w:val="0"/>
+          <w:iCs w:val="0"/>
+          <w:caps w:val="0"/>
+          <w:smallCaps w:val="0"/>
+          <w:strike w:val="0"/>
+          <w:dstrike w:val="0"/>
+          <w:outline w:val="0"/>
+          <w:shadow w:val="0"/>
+          <w:emboss w:val="0"/>
+          <w:imprint w:val="0"/>
+          <w:noProof w:val="0"/>
+          <w:vanish w:val="0"/>
+          <w:color w:val="auto"/>
+          <w:spacing w:val="0"/>
+          <w:w w:val="100"/>
+          <w:kern w:val="0"/>
+          <w:position w:val="0"/>
+          <w:sz w:val="22"/>
+          <w:szCs w:val="22"/>
+          <w:highlight w:val="none"/>
+          <w:u w:val="none" w:color="auto"/>
+          <w:bdr w:val="none" w:sz="0" w:space="0" w:color="auto"/>
+          <w:shd w:val="clear" w:color="auto" w:fill="auto"/>
+          <w:vertAlign w:val="baseline"/>
+          <w:rtl w:val="0"/>
+          <w:cs w:val="0"/>
+          <w:lang w:val="id-ID" w:eastAsia="en-US" w:bidi="ar-SA"/>
+        </w:rPr>
+        <w:t>Ini mengumpulkan konten yang relevan dengan keterampilan, industri, atau peran pekerjaan tertentu.</w:t>
+      </w:r>
+      <w:r>
+        <w:rPr>
+          <w:rStyle w:val="DefaultParagraphFont"/>
+          <w:rFonts w:ascii="Aptos" w:eastAsia="Aptos" w:hAnsi="Aptos" w:cs="Times New Roman"/>
+          <w:b w:val="0"/>
+          <w:bCs w:val="0"/>
+          <w:i w:val="0"/>
+          <w:iCs w:val="0"/>
+          <w:caps w:val="0"/>
+          <w:smallCaps w:val="0"/>
+          <w:strike w:val="0"/>
+          <w:dstrike w:val="0"/>
+          <w:outline w:val="0"/>
+          <w:shadow w:val="0"/>
+          <w:emboss w:val="0"/>
+          <w:imprint w:val="0"/>
+          <w:noProof w:val="0"/>
+          <w:vanish w:val="0"/>
+          <w:color w:val="auto"/>
+          <w:spacing w:val="0"/>
+          <w:w w:val="100"/>
+          <w:kern w:val="0"/>
+          <w:position w:val="0"/>
+          <w:sz w:val="22"/>
+          <w:szCs w:val="22"/>
+          <w:highlight w:val="none"/>
+          <w:u w:val="none" w:color="auto"/>
+          <w:bdr w:val="none" w:sz="0" w:space="0" w:color="auto"/>
+          <w:shd w:val="clear" w:color="auto" w:fill="auto"/>
+          <w:vertAlign w:val="baseline"/>
+          <w:rtl w:val="0"/>
+          <w:cs w:val="0"/>
+          <w:lang w:val="id-ID" w:eastAsia="en-US" w:bidi="ar-SA"/>
+        </w:rPr>
+        <w:t> </w:t>
       </w:r>
     </w:p>
     <w:p>
@@ -199,9 +1010,79 @@
         <w:tabs>
           <w:tab w:val="num" w:pos="720"/>
         </w:tabs>
-      </w:pPr>
-      <w:r>
-        <w:t>Users can access a wide range of materials without switching between multiple platforms. </w:t>
+        <w:bidi w:val="0"/>
+      </w:pPr>
+      <w:r>
+        <w:rPr>
+          <w:rStyle w:val="DefaultParagraphFont"/>
+          <w:rFonts w:ascii="Aptos" w:eastAsia="Aptos" w:hAnsi="Aptos" w:cs="Times New Roman"/>
+          <w:b w:val="0"/>
+          <w:bCs w:val="0"/>
+          <w:i w:val="0"/>
+          <w:iCs w:val="0"/>
+          <w:caps w:val="0"/>
+          <w:smallCaps w:val="0"/>
+          <w:strike w:val="0"/>
+          <w:dstrike w:val="0"/>
+          <w:outline w:val="0"/>
+          <w:shadow w:val="0"/>
+          <w:emboss w:val="0"/>
+          <w:imprint w:val="0"/>
+          <w:noProof w:val="0"/>
+          <w:vanish w:val="0"/>
+          <w:color w:val="auto"/>
+          <w:spacing w:val="0"/>
+          <w:w w:val="100"/>
+          <w:kern w:val="0"/>
+          <w:position w:val="0"/>
+          <w:sz w:val="22"/>
+          <w:szCs w:val="22"/>
+          <w:highlight w:val="none"/>
+          <w:u w:val="none" w:color="auto"/>
+          <w:bdr w:val="none" w:sz="0" w:space="0" w:color="auto"/>
+          <w:shd w:val="clear" w:color="auto" w:fill="auto"/>
+          <w:vertAlign w:val="baseline"/>
+          <w:rtl w:val="0"/>
+          <w:cs w:val="0"/>
+          <w:lang w:val="id-ID" w:eastAsia="en-US" w:bidi="ar-SA"/>
+        </w:rPr>
+        <w:t>Pengguna dapat mengakses berbagai materi tanpa beralih antar berbagai platform.</w:t>
+      </w:r>
+      <w:r>
+        <w:rPr>
+          <w:rStyle w:val="DefaultParagraphFont"/>
+          <w:rFonts w:ascii="Aptos" w:eastAsia="Aptos" w:hAnsi="Aptos" w:cs="Times New Roman"/>
+          <w:b w:val="0"/>
+          <w:bCs w:val="0"/>
+          <w:i w:val="0"/>
+          <w:iCs w:val="0"/>
+          <w:caps w:val="0"/>
+          <w:smallCaps w:val="0"/>
+          <w:strike w:val="0"/>
+          <w:dstrike w:val="0"/>
+          <w:outline w:val="0"/>
+          <w:shadow w:val="0"/>
+          <w:emboss w:val="0"/>
+          <w:imprint w:val="0"/>
+          <w:noProof w:val="0"/>
+          <w:vanish w:val="0"/>
+          <w:color w:val="auto"/>
+          <w:spacing w:val="0"/>
+          <w:w w:val="100"/>
+          <w:kern w:val="0"/>
+          <w:position w:val="0"/>
+          <w:sz w:val="22"/>
+          <w:szCs w:val="22"/>
+          <w:highlight w:val="none"/>
+          <w:u w:val="none" w:color="auto"/>
+          <w:bdr w:val="none" w:sz="0" w:space="0" w:color="auto"/>
+          <w:shd w:val="clear" w:color="auto" w:fill="auto"/>
+          <w:vertAlign w:val="baseline"/>
+          <w:rtl w:val="0"/>
+          <w:cs w:val="0"/>
+          <w:lang w:val="id-ID" w:eastAsia="en-US" w:bidi="ar-SA"/>
+        </w:rPr>
+        <w:t> </w:t>
       </w:r>
     </w:p>
     <w:p>
@@ -210,15 +1091,78 @@
           <w:ilvl w:val="0"/>
           <w:numId w:val="5"/>
         </w:numPr>
-      </w:pPr>
-      <w:r>
-        <w:rPr>
+        <w:bidi w:val="0"/>
+      </w:pPr>
+      <w:r>
+        <w:rPr>
+          <w:rStyle w:val="DefaultParagraphFont"/>
+          <w:rFonts w:ascii="Aptos" w:eastAsia="Aptos" w:hAnsi="Aptos" w:cs="Times New Roman"/>
           <w:b/>
           <w:bCs/>
-        </w:rPr>
-        <w:t>Skill Validation and Certification:</w:t>
-      </w:r>
-      <w:r>
+          <w:i w:val="0"/>
+          <w:iCs w:val="0"/>
+          <w:caps w:val="0"/>
+          <w:smallCaps w:val="0"/>
+          <w:strike w:val="0"/>
+          <w:dstrike w:val="0"/>
+          <w:outline w:val="0"/>
+          <w:shadow w:val="0"/>
+          <w:emboss w:val="0"/>
+          <w:imprint w:val="0"/>
+          <w:noProof w:val="0"/>
+          <w:vanish w:val="0"/>
+          <w:color w:val="auto"/>
+          <w:spacing w:val="0"/>
+          <w:w w:val="100"/>
+          <w:kern w:val="0"/>
+          <w:position w:val="0"/>
+          <w:sz w:val="22"/>
+          <w:szCs w:val="22"/>
+          <w:highlight w:val="none"/>
+          <w:u w:val="none" w:color="auto"/>
+          <w:bdr w:val="none" w:sz="0" w:space="0" w:color="auto"/>
+          <w:shd w:val="clear" w:color="auto" w:fill="auto"/>
+          <w:vertAlign w:val="baseline"/>
+          <w:rtl w:val="0"/>
+          <w:cs w:val="0"/>
+          <w:lang w:val="id-ID" w:eastAsia="en-US" w:bidi="ar-SA"/>
+        </w:rPr>
+        <w:t>Validasi dan Sertifikasi Keterampilan:</w:t>
+      </w:r>
+      <w:r>
+        <w:rPr>
+          <w:rStyle w:val="DefaultParagraphFont"/>
+          <w:rFonts w:ascii="Aptos" w:eastAsia="Aptos" w:hAnsi="Aptos" w:cs="Times New Roman"/>
+          <w:b w:val="0"/>
+          <w:bCs w:val="0"/>
+          <w:i w:val="0"/>
+          <w:iCs w:val="0"/>
+          <w:caps w:val="0"/>
+          <w:smallCaps w:val="0"/>
+          <w:strike w:val="0"/>
+          <w:dstrike w:val="0"/>
+          <w:outline w:val="0"/>
+          <w:shadow w:val="0"/>
+          <w:emboss w:val="0"/>
+          <w:imprint w:val="0"/>
+          <w:noProof w:val="0"/>
+          <w:vanish w:val="0"/>
+          <w:color w:val="auto"/>
+          <w:spacing w:val="0"/>
+          <w:w w:val="100"/>
+          <w:kern w:val="0"/>
+          <w:position w:val="0"/>
+          <w:sz w:val="22"/>
+          <w:szCs w:val="22"/>
+          <w:highlight w:val="none"/>
+          <w:u w:val="none" w:color="auto"/>
+          <w:bdr w:val="none" w:sz="0" w:space="0" w:color="auto"/>
+          <w:shd w:val="clear" w:color="auto" w:fill="auto"/>
+          <w:vertAlign w:val="baseline"/>
+          <w:rtl w:val="0"/>
+          <w:cs w:val="0"/>
+          <w:lang w:val="id-ID" w:eastAsia="en-US" w:bidi="ar-SA"/>
+        </w:rPr>
         <w:t> </w:t>
       </w:r>
     </w:p>
@@ -231,12 +1175,79 @@
         <w:tabs>
           <w:tab w:val="num" w:pos="720"/>
         </w:tabs>
-      </w:pPr>
-      <w:r>
-        <w:t>ContosoLearn</w:t>
-      </w:r>
-      <w:r>
-        <w:t xml:space="preserve"> integrates with industry-standard certification programs. </w:t>
+        <w:bidi w:val="0"/>
+      </w:pPr>
+      <w:r>
+        <w:rPr>
+          <w:rStyle w:val="DefaultParagraphFont"/>
+          <w:rFonts w:ascii="Aptos" w:eastAsia="Aptos" w:hAnsi="Aptos" w:cs="Times New Roman"/>
+          <w:b w:val="0"/>
+          <w:bCs w:val="0"/>
+          <w:i w:val="0"/>
+          <w:iCs w:val="0"/>
+          <w:caps w:val="0"/>
+          <w:smallCaps w:val="0"/>
+          <w:strike w:val="0"/>
+          <w:dstrike w:val="0"/>
+          <w:outline w:val="0"/>
+          <w:shadow w:val="0"/>
+          <w:emboss w:val="0"/>
+          <w:imprint w:val="0"/>
+          <w:noProof w:val="0"/>
+          <w:vanish w:val="0"/>
+          <w:color w:val="auto"/>
+          <w:spacing w:val="0"/>
+          <w:w w:val="100"/>
+          <w:kern w:val="0"/>
+          <w:position w:val="0"/>
+          <w:sz w:val="22"/>
+          <w:szCs w:val="22"/>
+          <w:highlight w:val="none"/>
+          <w:u w:val="none" w:color="auto"/>
+          <w:bdr w:val="none" w:sz="0" w:space="0" w:color="auto"/>
+          <w:shd w:val="clear" w:color="auto" w:fill="auto"/>
+          <w:vertAlign w:val="baseline"/>
+          <w:rtl w:val="0"/>
+          <w:cs w:val="0"/>
+          <w:lang w:val="id-ID" w:eastAsia="en-US" w:bidi="ar-SA"/>
+        </w:rPr>
+        <w:t>ContosoLearn terintegrasi dengan program sertifikasi standar industri.</w:t>
+      </w:r>
+      <w:r>
+        <w:rPr>
+          <w:rStyle w:val="DefaultParagraphFont"/>
+          <w:rFonts w:ascii="Aptos" w:eastAsia="Aptos" w:hAnsi="Aptos" w:cs="Times New Roman"/>
+          <w:b w:val="0"/>
+          <w:bCs w:val="0"/>
+          <w:i w:val="0"/>
+          <w:iCs w:val="0"/>
+          <w:caps w:val="0"/>
+          <w:smallCaps w:val="0"/>
+          <w:strike w:val="0"/>
+          <w:dstrike w:val="0"/>
+          <w:outline w:val="0"/>
+          <w:shadow w:val="0"/>
+          <w:emboss w:val="0"/>
+          <w:imprint w:val="0"/>
+          <w:noProof w:val="0"/>
+          <w:vanish w:val="0"/>
+          <w:color w:val="auto"/>
+          <w:spacing w:val="0"/>
+          <w:w w:val="100"/>
+          <w:kern w:val="0"/>
+          <w:position w:val="0"/>
+          <w:sz w:val="22"/>
+          <w:szCs w:val="22"/>
+          <w:highlight w:val="none"/>
+          <w:u w:val="none" w:color="auto"/>
+          <w:bdr w:val="none" w:sz="0" w:space="0" w:color="auto"/>
+          <w:shd w:val="clear" w:color="auto" w:fill="auto"/>
+          <w:vertAlign w:val="baseline"/>
+          <w:rtl w:val="0"/>
+          <w:cs w:val="0"/>
+          <w:lang w:val="id-ID" w:eastAsia="en-US" w:bidi="ar-SA"/>
+        </w:rPr>
+        <w:t> </w:t>
       </w:r>
     </w:p>
     <w:p>
@@ -248,9 +1259,79 @@
         <w:tabs>
           <w:tab w:val="num" w:pos="720"/>
         </w:tabs>
-      </w:pPr>
-      <w:r>
-        <w:t>Users can validate their skills by completing assessments and earning certificates. </w:t>
+        <w:bidi w:val="0"/>
+      </w:pPr>
+      <w:r>
+        <w:rPr>
+          <w:rStyle w:val="DefaultParagraphFont"/>
+          <w:rFonts w:ascii="Aptos" w:eastAsia="Aptos" w:hAnsi="Aptos" w:cs="Times New Roman"/>
+          <w:b w:val="0"/>
+          <w:bCs w:val="0"/>
+          <w:i w:val="0"/>
+          <w:iCs w:val="0"/>
+          <w:caps w:val="0"/>
+          <w:smallCaps w:val="0"/>
+          <w:strike w:val="0"/>
+          <w:dstrike w:val="0"/>
+          <w:outline w:val="0"/>
+          <w:shadow w:val="0"/>
+          <w:emboss w:val="0"/>
+          <w:imprint w:val="0"/>
+          <w:noProof w:val="0"/>
+          <w:vanish w:val="0"/>
+          <w:color w:val="auto"/>
+          <w:spacing w:val="0"/>
+          <w:w w:val="100"/>
+          <w:kern w:val="0"/>
+          <w:position w:val="0"/>
+          <w:sz w:val="22"/>
+          <w:szCs w:val="22"/>
+          <w:highlight w:val="none"/>
+          <w:u w:val="none" w:color="auto"/>
+          <w:bdr w:val="none" w:sz="0" w:space="0" w:color="auto"/>
+          <w:shd w:val="clear" w:color="auto" w:fill="auto"/>
+          <w:vertAlign w:val="baseline"/>
+          <w:rtl w:val="0"/>
+          <w:cs w:val="0"/>
+          <w:lang w:val="id-ID" w:eastAsia="en-US" w:bidi="ar-SA"/>
+        </w:rPr>
+        <w:t>Pengguna dapat memvalidasi keterampilannya dengan menyelesaikan penilaian dan mendapatkan sertifikat.</w:t>
+      </w:r>
+      <w:r>
+        <w:rPr>
+          <w:rStyle w:val="DefaultParagraphFont"/>
+          <w:rFonts w:ascii="Aptos" w:eastAsia="Aptos" w:hAnsi="Aptos" w:cs="Times New Roman"/>
+          <w:b w:val="0"/>
+          <w:bCs w:val="0"/>
+          <w:i w:val="0"/>
+          <w:iCs w:val="0"/>
+          <w:caps w:val="0"/>
+          <w:smallCaps w:val="0"/>
+          <w:strike w:val="0"/>
+          <w:dstrike w:val="0"/>
+          <w:outline w:val="0"/>
+          <w:shadow w:val="0"/>
+          <w:emboss w:val="0"/>
+          <w:imprint w:val="0"/>
+          <w:noProof w:val="0"/>
+          <w:vanish w:val="0"/>
+          <w:color w:val="auto"/>
+          <w:spacing w:val="0"/>
+          <w:w w:val="100"/>
+          <w:kern w:val="0"/>
+          <w:position w:val="0"/>
+          <w:sz w:val="22"/>
+          <w:szCs w:val="22"/>
+          <w:highlight w:val="none"/>
+          <w:u w:val="none" w:color="auto"/>
+          <w:bdr w:val="none" w:sz="0" w:space="0" w:color="auto"/>
+          <w:shd w:val="clear" w:color="auto" w:fill="auto"/>
+          <w:vertAlign w:val="baseline"/>
+          <w:rtl w:val="0"/>
+          <w:cs w:val="0"/>
+          <w:lang w:val="id-ID" w:eastAsia="en-US" w:bidi="ar-SA"/>
+        </w:rPr>
+        <w:t> </w:t>
       </w:r>
     </w:p>
     <w:p>
@@ -262,9 +1343,79 @@
         <w:tabs>
           <w:tab w:val="num" w:pos="720"/>
         </w:tabs>
-      </w:pPr>
-      <w:r>
-        <w:t>Employers can verify candidates' skills directly through the app. </w:t>
+        <w:bidi w:val="0"/>
+      </w:pPr>
+      <w:r>
+        <w:rPr>
+          <w:rStyle w:val="DefaultParagraphFont"/>
+          <w:rFonts w:ascii="Aptos" w:eastAsia="Aptos" w:hAnsi="Aptos" w:cs="Times New Roman"/>
+          <w:b w:val="0"/>
+          <w:bCs w:val="0"/>
+          <w:i w:val="0"/>
+          <w:iCs w:val="0"/>
+          <w:caps w:val="0"/>
+          <w:smallCaps w:val="0"/>
+          <w:strike w:val="0"/>
+          <w:dstrike w:val="0"/>
+          <w:outline w:val="0"/>
+          <w:shadow w:val="0"/>
+          <w:emboss w:val="0"/>
+          <w:imprint w:val="0"/>
+          <w:noProof w:val="0"/>
+          <w:vanish w:val="0"/>
+          <w:color w:val="auto"/>
+          <w:spacing w:val="0"/>
+          <w:w w:val="100"/>
+          <w:kern w:val="0"/>
+          <w:position w:val="0"/>
+          <w:sz w:val="22"/>
+          <w:szCs w:val="22"/>
+          <w:highlight w:val="none"/>
+          <w:u w:val="none" w:color="auto"/>
+          <w:bdr w:val="none" w:sz="0" w:space="0" w:color="auto"/>
+          <w:shd w:val="clear" w:color="auto" w:fill="auto"/>
+          <w:vertAlign w:val="baseline"/>
+          <w:rtl w:val="0"/>
+          <w:cs w:val="0"/>
+          <w:lang w:val="id-ID" w:eastAsia="en-US" w:bidi="ar-SA"/>
+        </w:rPr>
+        <w:t>Pengusaha dapat memverifikasi keterampilan kandidat secara langsung melalui aplikasi.</w:t>
+      </w:r>
+      <w:r>
+        <w:rPr>
+          <w:rStyle w:val="DefaultParagraphFont"/>
+          <w:rFonts w:ascii="Aptos" w:eastAsia="Aptos" w:hAnsi="Aptos" w:cs="Times New Roman"/>
+          <w:b w:val="0"/>
+          <w:bCs w:val="0"/>
+          <w:i w:val="0"/>
+          <w:iCs w:val="0"/>
+          <w:caps w:val="0"/>
+          <w:smallCaps w:val="0"/>
+          <w:strike w:val="0"/>
+          <w:dstrike w:val="0"/>
+          <w:outline w:val="0"/>
+          <w:shadow w:val="0"/>
+          <w:emboss w:val="0"/>
+          <w:imprint w:val="0"/>
+          <w:noProof w:val="0"/>
+          <w:vanish w:val="0"/>
+          <w:color w:val="auto"/>
+          <w:spacing w:val="0"/>
+          <w:w w:val="100"/>
+          <w:kern w:val="0"/>
+          <w:position w:val="0"/>
+          <w:sz w:val="22"/>
+          <w:szCs w:val="22"/>
+          <w:highlight w:val="none"/>
+          <w:u w:val="none" w:color="auto"/>
+          <w:bdr w:val="none" w:sz="0" w:space="0" w:color="auto"/>
+          <w:shd w:val="clear" w:color="auto" w:fill="auto"/>
+          <w:vertAlign w:val="baseline"/>
+          <w:rtl w:val="0"/>
+          <w:cs w:val="0"/>
+          <w:lang w:val="id-ID" w:eastAsia="en-US" w:bidi="ar-SA"/>
+        </w:rPr>
+        <w:t> </w:t>
       </w:r>
     </w:p>
     <w:p>
@@ -273,15 +1424,78 @@
           <w:ilvl w:val="0"/>
           <w:numId w:val="7"/>
         </w:numPr>
-      </w:pPr>
-      <w:r>
-        <w:rPr>
+        <w:bidi w:val="0"/>
+      </w:pPr>
+      <w:r>
+        <w:rPr>
+          <w:rStyle w:val="DefaultParagraphFont"/>
+          <w:rFonts w:ascii="Aptos" w:eastAsia="Aptos" w:hAnsi="Aptos" w:cs="Times New Roman"/>
           <w:b/>
           <w:bCs/>
-        </w:rPr>
-        <w:t>AI-Driven Skill Gap Analysis:</w:t>
-      </w:r>
-      <w:r>
+          <w:i w:val="0"/>
+          <w:iCs w:val="0"/>
+          <w:caps w:val="0"/>
+          <w:smallCaps w:val="0"/>
+          <w:strike w:val="0"/>
+          <w:dstrike w:val="0"/>
+          <w:outline w:val="0"/>
+          <w:shadow w:val="0"/>
+          <w:emboss w:val="0"/>
+          <w:imprint w:val="0"/>
+          <w:noProof w:val="0"/>
+          <w:vanish w:val="0"/>
+          <w:color w:val="auto"/>
+          <w:spacing w:val="0"/>
+          <w:w w:val="100"/>
+          <w:kern w:val="0"/>
+          <w:position w:val="0"/>
+          <w:sz w:val="22"/>
+          <w:szCs w:val="22"/>
+          <w:highlight w:val="none"/>
+          <w:u w:val="none" w:color="auto"/>
+          <w:bdr w:val="none" w:sz="0" w:space="0" w:color="auto"/>
+          <w:shd w:val="clear" w:color="auto" w:fill="auto"/>
+          <w:vertAlign w:val="baseline"/>
+          <w:rtl w:val="0"/>
+          <w:cs w:val="0"/>
+          <w:lang w:val="id-ID" w:eastAsia="en-US" w:bidi="ar-SA"/>
+        </w:rPr>
+        <w:t>Analisis Kesenjangan Keterampilan berbasis AI:</w:t>
+      </w:r>
+      <w:r>
+        <w:rPr>
+          <w:rStyle w:val="DefaultParagraphFont"/>
+          <w:rFonts w:ascii="Aptos" w:eastAsia="Aptos" w:hAnsi="Aptos" w:cs="Times New Roman"/>
+          <w:b w:val="0"/>
+          <w:bCs w:val="0"/>
+          <w:i w:val="0"/>
+          <w:iCs w:val="0"/>
+          <w:caps w:val="0"/>
+          <w:smallCaps w:val="0"/>
+          <w:strike w:val="0"/>
+          <w:dstrike w:val="0"/>
+          <w:outline w:val="0"/>
+          <w:shadow w:val="0"/>
+          <w:emboss w:val="0"/>
+          <w:imprint w:val="0"/>
+          <w:noProof w:val="0"/>
+          <w:vanish w:val="0"/>
+          <w:color w:val="auto"/>
+          <w:spacing w:val="0"/>
+          <w:w w:val="100"/>
+          <w:kern w:val="0"/>
+          <w:position w:val="0"/>
+          <w:sz w:val="22"/>
+          <w:szCs w:val="22"/>
+          <w:highlight w:val="none"/>
+          <w:u w:val="none" w:color="auto"/>
+          <w:bdr w:val="none" w:sz="0" w:space="0" w:color="auto"/>
+          <w:shd w:val="clear" w:color="auto" w:fill="auto"/>
+          <w:vertAlign w:val="baseline"/>
+          <w:rtl w:val="0"/>
+          <w:cs w:val="0"/>
+          <w:lang w:val="id-ID" w:eastAsia="en-US" w:bidi="ar-SA"/>
+        </w:rPr>
         <w:t> </w:t>
       </w:r>
     </w:p>
@@ -295,13 +1509,80 @@
           <w:tab w:val="clear" w:pos="720"/>
           <w:tab w:val="num" w:pos="1080"/>
         </w:tabs>
+        <w:bidi w:val="0"/>
         <w:ind w:left="1080"/>
       </w:pPr>
       <w:r>
-        <w:t>ContosoLearn</w:t>
-      </w:r>
-      <w:r>
-        <w:t xml:space="preserve"> analyzes users' profiles, career goals, and job market trends. </w:t>
+        <w:rPr>
+          <w:rStyle w:val="DefaultParagraphFont"/>
+          <w:rFonts w:ascii="Aptos" w:eastAsia="Aptos" w:hAnsi="Aptos" w:cs="Times New Roman"/>
+          <w:b w:val="0"/>
+          <w:bCs w:val="0"/>
+          <w:i w:val="0"/>
+          <w:iCs w:val="0"/>
+          <w:caps w:val="0"/>
+          <w:smallCaps w:val="0"/>
+          <w:strike w:val="0"/>
+          <w:dstrike w:val="0"/>
+          <w:outline w:val="0"/>
+          <w:shadow w:val="0"/>
+          <w:emboss w:val="0"/>
+          <w:imprint w:val="0"/>
+          <w:noProof w:val="0"/>
+          <w:vanish w:val="0"/>
+          <w:color w:val="auto"/>
+          <w:spacing w:val="0"/>
+          <w:w w:val="100"/>
+          <w:kern w:val="0"/>
+          <w:position w:val="0"/>
+          <w:sz w:val="22"/>
+          <w:szCs w:val="22"/>
+          <w:highlight w:val="none"/>
+          <w:u w:val="none" w:color="auto"/>
+          <w:bdr w:val="none" w:sz="0" w:space="0" w:color="auto"/>
+          <w:shd w:val="clear" w:color="auto" w:fill="auto"/>
+          <w:vertAlign w:val="baseline"/>
+          <w:rtl w:val="0"/>
+          <w:cs w:val="0"/>
+          <w:lang w:val="id-ID" w:eastAsia="en-US" w:bidi="ar-SA"/>
+        </w:rPr>
+        <w:t>ContosoLearn menganalisis profil pengguna, tujuan karier, dan tren pasar kerja.</w:t>
+      </w:r>
+      <w:r>
+        <w:rPr>
+          <w:rStyle w:val="DefaultParagraphFont"/>
+          <w:rFonts w:ascii="Aptos" w:eastAsia="Aptos" w:hAnsi="Aptos" w:cs="Times New Roman"/>
+          <w:b w:val="0"/>
+          <w:bCs w:val="0"/>
+          <w:i w:val="0"/>
+          <w:iCs w:val="0"/>
+          <w:caps w:val="0"/>
+          <w:smallCaps w:val="0"/>
+          <w:strike w:val="0"/>
+          <w:dstrike w:val="0"/>
+          <w:outline w:val="0"/>
+          <w:shadow w:val="0"/>
+          <w:emboss w:val="0"/>
+          <w:imprint w:val="0"/>
+          <w:noProof w:val="0"/>
+          <w:vanish w:val="0"/>
+          <w:color w:val="auto"/>
+          <w:spacing w:val="0"/>
+          <w:w w:val="100"/>
+          <w:kern w:val="0"/>
+          <w:position w:val="0"/>
+          <w:sz w:val="22"/>
+          <w:szCs w:val="22"/>
+          <w:highlight w:val="none"/>
+          <w:u w:val="none" w:color="auto"/>
+          <w:bdr w:val="none" w:sz="0" w:space="0" w:color="auto"/>
+          <w:shd w:val="clear" w:color="auto" w:fill="auto"/>
+          <w:vertAlign w:val="baseline"/>
+          <w:rtl w:val="0"/>
+          <w:cs w:val="0"/>
+          <w:lang w:val="id-ID" w:eastAsia="en-US" w:bidi="ar-SA"/>
+        </w:rPr>
+        <w:t> </w:t>
       </w:r>
     </w:p>
     <w:p>
@@ -314,10 +1595,80 @@
           <w:tab w:val="clear" w:pos="720"/>
           <w:tab w:val="num" w:pos="1080"/>
         </w:tabs>
+        <w:bidi w:val="0"/>
         <w:ind w:left="1080"/>
       </w:pPr>
       <w:r>
-        <w:t>It identifies skill gaps and recommends relevant learning paths. </w:t>
+        <w:rPr>
+          <w:rStyle w:val="DefaultParagraphFont"/>
+          <w:rFonts w:ascii="Aptos" w:eastAsia="Aptos" w:hAnsi="Aptos" w:cs="Times New Roman"/>
+          <w:b w:val="0"/>
+          <w:bCs w:val="0"/>
+          <w:i w:val="0"/>
+          <w:iCs w:val="0"/>
+          <w:caps w:val="0"/>
+          <w:smallCaps w:val="0"/>
+          <w:strike w:val="0"/>
+          <w:dstrike w:val="0"/>
+          <w:outline w:val="0"/>
+          <w:shadow w:val="0"/>
+          <w:emboss w:val="0"/>
+          <w:imprint w:val="0"/>
+          <w:noProof w:val="0"/>
+          <w:vanish w:val="0"/>
+          <w:color w:val="auto"/>
+          <w:spacing w:val="0"/>
+          <w:w w:val="100"/>
+          <w:kern w:val="0"/>
+          <w:position w:val="0"/>
+          <w:sz w:val="22"/>
+          <w:szCs w:val="22"/>
+          <w:highlight w:val="none"/>
+          <w:u w:val="none" w:color="auto"/>
+          <w:bdr w:val="none" w:sz="0" w:space="0" w:color="auto"/>
+          <w:shd w:val="clear" w:color="auto" w:fill="auto"/>
+          <w:vertAlign w:val="baseline"/>
+          <w:rtl w:val="0"/>
+          <w:cs w:val="0"/>
+          <w:lang w:val="id-ID" w:eastAsia="en-US" w:bidi="ar-SA"/>
+        </w:rPr>
+        <w:t>Ini mengidentifikasi kesenjangan keterampilan dan merekomendasikan jalur pembelajaran yang relevan.</w:t>
+      </w:r>
+      <w:r>
+        <w:rPr>
+          <w:rStyle w:val="DefaultParagraphFont"/>
+          <w:rFonts w:ascii="Aptos" w:eastAsia="Aptos" w:hAnsi="Aptos" w:cs="Times New Roman"/>
+          <w:b w:val="0"/>
+          <w:bCs w:val="0"/>
+          <w:i w:val="0"/>
+          <w:iCs w:val="0"/>
+          <w:caps w:val="0"/>
+          <w:smallCaps w:val="0"/>
+          <w:strike w:val="0"/>
+          <w:dstrike w:val="0"/>
+          <w:outline w:val="0"/>
+          <w:shadow w:val="0"/>
+          <w:emboss w:val="0"/>
+          <w:imprint w:val="0"/>
+          <w:noProof w:val="0"/>
+          <w:vanish w:val="0"/>
+          <w:color w:val="auto"/>
+          <w:spacing w:val="0"/>
+          <w:w w:val="100"/>
+          <w:kern w:val="0"/>
+          <w:position w:val="0"/>
+          <w:sz w:val="22"/>
+          <w:szCs w:val="22"/>
+          <w:highlight w:val="none"/>
+          <w:u w:val="none" w:color="auto"/>
+          <w:bdr w:val="none" w:sz="0" w:space="0" w:color="auto"/>
+          <w:shd w:val="clear" w:color="auto" w:fill="auto"/>
+          <w:vertAlign w:val="baseline"/>
+          <w:rtl w:val="0"/>
+          <w:cs w:val="0"/>
+          <w:lang w:val="id-ID" w:eastAsia="en-US" w:bidi="ar-SA"/>
+        </w:rPr>
+        <w:t> </w:t>
       </w:r>
     </w:p>
     <w:p>
@@ -330,10 +1681,80 @@
           <w:tab w:val="clear" w:pos="720"/>
           <w:tab w:val="num" w:pos="1080"/>
         </w:tabs>
+        <w:bidi w:val="0"/>
         <w:ind w:left="1080"/>
       </w:pPr>
       <w:r>
-        <w:t>Users receive targeted content to address specific weaknesses. </w:t>
+        <w:rPr>
+          <w:rStyle w:val="DefaultParagraphFont"/>
+          <w:rFonts w:ascii="Aptos" w:eastAsia="Aptos" w:hAnsi="Aptos" w:cs="Times New Roman"/>
+          <w:b w:val="0"/>
+          <w:bCs w:val="0"/>
+          <w:i w:val="0"/>
+          <w:iCs w:val="0"/>
+          <w:caps w:val="0"/>
+          <w:smallCaps w:val="0"/>
+          <w:strike w:val="0"/>
+          <w:dstrike w:val="0"/>
+          <w:outline w:val="0"/>
+          <w:shadow w:val="0"/>
+          <w:emboss w:val="0"/>
+          <w:imprint w:val="0"/>
+          <w:noProof w:val="0"/>
+          <w:vanish w:val="0"/>
+          <w:color w:val="auto"/>
+          <w:spacing w:val="0"/>
+          <w:w w:val="100"/>
+          <w:kern w:val="0"/>
+          <w:position w:val="0"/>
+          <w:sz w:val="22"/>
+          <w:szCs w:val="22"/>
+          <w:highlight w:val="none"/>
+          <w:u w:val="none" w:color="auto"/>
+          <w:bdr w:val="none" w:sz="0" w:space="0" w:color="auto"/>
+          <w:shd w:val="clear" w:color="auto" w:fill="auto"/>
+          <w:vertAlign w:val="baseline"/>
+          <w:rtl w:val="0"/>
+          <w:cs w:val="0"/>
+          <w:lang w:val="id-ID" w:eastAsia="en-US" w:bidi="ar-SA"/>
+        </w:rPr>
+        <w:t>Pengguna menerima konten yang ditargetkan untuk mengatasi kelemahan tertentu.</w:t>
+      </w:r>
+      <w:r>
+        <w:rPr>
+          <w:rStyle w:val="DefaultParagraphFont"/>
+          <w:rFonts w:ascii="Aptos" w:eastAsia="Aptos" w:hAnsi="Aptos" w:cs="Times New Roman"/>
+          <w:b w:val="0"/>
+          <w:bCs w:val="0"/>
+          <w:i w:val="0"/>
+          <w:iCs w:val="0"/>
+          <w:caps w:val="0"/>
+          <w:smallCaps w:val="0"/>
+          <w:strike w:val="0"/>
+          <w:dstrike w:val="0"/>
+          <w:outline w:val="0"/>
+          <w:shadow w:val="0"/>
+          <w:emboss w:val="0"/>
+          <w:imprint w:val="0"/>
+          <w:noProof w:val="0"/>
+          <w:vanish w:val="0"/>
+          <w:color w:val="auto"/>
+          <w:spacing w:val="0"/>
+          <w:w w:val="100"/>
+          <w:kern w:val="0"/>
+          <w:position w:val="0"/>
+          <w:sz w:val="22"/>
+          <w:szCs w:val="22"/>
+          <w:highlight w:val="none"/>
+          <w:u w:val="none" w:color="auto"/>
+          <w:bdr w:val="none" w:sz="0" w:space="0" w:color="auto"/>
+          <w:shd w:val="clear" w:color="auto" w:fill="auto"/>
+          <w:vertAlign w:val="baseline"/>
+          <w:rtl w:val="0"/>
+          <w:cs w:val="0"/>
+          <w:lang w:val="id-ID" w:eastAsia="en-US" w:bidi="ar-SA"/>
+        </w:rPr>
+        <w:t> </w:t>
       </w:r>
     </w:p>
     <w:p>
@@ -342,15 +1763,78 @@
           <w:ilvl w:val="0"/>
           <w:numId w:val="10"/>
         </w:numPr>
-      </w:pPr>
-      <w:r>
-        <w:rPr>
+        <w:bidi w:val="0"/>
+      </w:pPr>
+      <w:r>
+        <w:rPr>
+          <w:rStyle w:val="DefaultParagraphFont"/>
+          <w:rFonts w:ascii="Aptos" w:eastAsia="Aptos" w:hAnsi="Aptos" w:cs="Times New Roman"/>
           <w:b/>
           <w:bCs/>
-        </w:rPr>
-        <w:t>Collaborative Learning Communities:</w:t>
-      </w:r>
-      <w:r>
+          <w:i w:val="0"/>
+          <w:iCs w:val="0"/>
+          <w:caps w:val="0"/>
+          <w:smallCaps w:val="0"/>
+          <w:strike w:val="0"/>
+          <w:dstrike w:val="0"/>
+          <w:outline w:val="0"/>
+          <w:shadow w:val="0"/>
+          <w:emboss w:val="0"/>
+          <w:imprint w:val="0"/>
+          <w:noProof w:val="0"/>
+          <w:vanish w:val="0"/>
+          <w:color w:val="auto"/>
+          <w:spacing w:val="0"/>
+          <w:w w:val="100"/>
+          <w:kern w:val="0"/>
+          <w:position w:val="0"/>
+          <w:sz w:val="22"/>
+          <w:szCs w:val="22"/>
+          <w:highlight w:val="none"/>
+          <w:u w:val="none" w:color="auto"/>
+          <w:bdr w:val="none" w:sz="0" w:space="0" w:color="auto"/>
+          <w:shd w:val="clear" w:color="auto" w:fill="auto"/>
+          <w:vertAlign w:val="baseline"/>
+          <w:rtl w:val="0"/>
+          <w:cs w:val="0"/>
+          <w:lang w:val="id-ID" w:eastAsia="en-US" w:bidi="ar-SA"/>
+        </w:rPr>
+        <w:t>Komunitas Pembelajaran Kolaboratif:</w:t>
+      </w:r>
+      <w:r>
+        <w:rPr>
+          <w:rStyle w:val="DefaultParagraphFont"/>
+          <w:rFonts w:ascii="Aptos" w:eastAsia="Aptos" w:hAnsi="Aptos" w:cs="Times New Roman"/>
+          <w:b w:val="0"/>
+          <w:bCs w:val="0"/>
+          <w:i w:val="0"/>
+          <w:iCs w:val="0"/>
+          <w:caps w:val="0"/>
+          <w:smallCaps w:val="0"/>
+          <w:strike w:val="0"/>
+          <w:dstrike w:val="0"/>
+          <w:outline w:val="0"/>
+          <w:shadow w:val="0"/>
+          <w:emboss w:val="0"/>
+          <w:imprint w:val="0"/>
+          <w:noProof w:val="0"/>
+          <w:vanish w:val="0"/>
+          <w:color w:val="auto"/>
+          <w:spacing w:val="0"/>
+          <w:w w:val="100"/>
+          <w:kern w:val="0"/>
+          <w:position w:val="0"/>
+          <w:sz w:val="22"/>
+          <w:szCs w:val="22"/>
+          <w:highlight w:val="none"/>
+          <w:u w:val="none" w:color="auto"/>
+          <w:bdr w:val="none" w:sz="0" w:space="0" w:color="auto"/>
+          <w:shd w:val="clear" w:color="auto" w:fill="auto"/>
+          <w:vertAlign w:val="baseline"/>
+          <w:rtl w:val="0"/>
+          <w:cs w:val="0"/>
+          <w:lang w:val="id-ID" w:eastAsia="en-US" w:bidi="ar-SA"/>
+        </w:rPr>
         <w:t> </w:t>
       </w:r>
     </w:p>
@@ -363,12 +1847,79 @@
         <w:tabs>
           <w:tab w:val="num" w:pos="720"/>
         </w:tabs>
-      </w:pPr>
-      <w:r>
-        <w:t>ContosoLearn</w:t>
-      </w:r>
-      <w:r>
-        <w:t xml:space="preserve"> fosters peer-to-peer learning. </w:t>
+        <w:bidi w:val="0"/>
+      </w:pPr>
+      <w:r>
+        <w:rPr>
+          <w:rStyle w:val="DefaultParagraphFont"/>
+          <w:rFonts w:ascii="Aptos" w:eastAsia="Aptos" w:hAnsi="Aptos" w:cs="Times New Roman"/>
+          <w:b w:val="0"/>
+          <w:bCs w:val="0"/>
+          <w:i w:val="0"/>
+          <w:iCs w:val="0"/>
+          <w:caps w:val="0"/>
+          <w:smallCaps w:val="0"/>
+          <w:strike w:val="0"/>
+          <w:dstrike w:val="0"/>
+          <w:outline w:val="0"/>
+          <w:shadow w:val="0"/>
+          <w:emboss w:val="0"/>
+          <w:imprint w:val="0"/>
+          <w:noProof w:val="0"/>
+          <w:vanish w:val="0"/>
+          <w:color w:val="auto"/>
+          <w:spacing w:val="0"/>
+          <w:w w:val="100"/>
+          <w:kern w:val="0"/>
+          <w:position w:val="0"/>
+          <w:sz w:val="22"/>
+          <w:szCs w:val="22"/>
+          <w:highlight w:val="none"/>
+          <w:u w:val="none" w:color="auto"/>
+          <w:bdr w:val="none" w:sz="0" w:space="0" w:color="auto"/>
+          <w:shd w:val="clear" w:color="auto" w:fill="auto"/>
+          <w:vertAlign w:val="baseline"/>
+          <w:rtl w:val="0"/>
+          <w:cs w:val="0"/>
+          <w:lang w:val="id-ID" w:eastAsia="en-US" w:bidi="ar-SA"/>
+        </w:rPr>
+        <w:t>ContosoLearn menumbuhkan pembelajaran peer-to-peer.</w:t>
+      </w:r>
+      <w:r>
+        <w:rPr>
+          <w:rStyle w:val="DefaultParagraphFont"/>
+          <w:rFonts w:ascii="Aptos" w:eastAsia="Aptos" w:hAnsi="Aptos" w:cs="Times New Roman"/>
+          <w:b w:val="0"/>
+          <w:bCs w:val="0"/>
+          <w:i w:val="0"/>
+          <w:iCs w:val="0"/>
+          <w:caps w:val="0"/>
+          <w:smallCaps w:val="0"/>
+          <w:strike w:val="0"/>
+          <w:dstrike w:val="0"/>
+          <w:outline w:val="0"/>
+          <w:shadow w:val="0"/>
+          <w:emboss w:val="0"/>
+          <w:imprint w:val="0"/>
+          <w:noProof w:val="0"/>
+          <w:vanish w:val="0"/>
+          <w:color w:val="auto"/>
+          <w:spacing w:val="0"/>
+          <w:w w:val="100"/>
+          <w:kern w:val="0"/>
+          <w:position w:val="0"/>
+          <w:sz w:val="22"/>
+          <w:szCs w:val="22"/>
+          <w:highlight w:val="none"/>
+          <w:u w:val="none" w:color="auto"/>
+          <w:bdr w:val="none" w:sz="0" w:space="0" w:color="auto"/>
+          <w:shd w:val="clear" w:color="auto" w:fill="auto"/>
+          <w:vertAlign w:val="baseline"/>
+          <w:rtl w:val="0"/>
+          <w:cs w:val="0"/>
+          <w:lang w:val="id-ID" w:eastAsia="en-US" w:bidi="ar-SA"/>
+        </w:rPr>
+        <w:t> </w:t>
       </w:r>
     </w:p>
     <w:p>
@@ -380,9 +1931,79 @@
         <w:tabs>
           <w:tab w:val="num" w:pos="720"/>
         </w:tabs>
-      </w:pPr>
-      <w:r>
-        <w:t>Users can join topic-specific communities, participate in discussions, and share insights. </w:t>
+        <w:bidi w:val="0"/>
+      </w:pPr>
+      <w:r>
+        <w:rPr>
+          <w:rStyle w:val="DefaultParagraphFont"/>
+          <w:rFonts w:ascii="Aptos" w:eastAsia="Aptos" w:hAnsi="Aptos" w:cs="Times New Roman"/>
+          <w:b w:val="0"/>
+          <w:bCs w:val="0"/>
+          <w:i w:val="0"/>
+          <w:iCs w:val="0"/>
+          <w:caps w:val="0"/>
+          <w:smallCaps w:val="0"/>
+          <w:strike w:val="0"/>
+          <w:dstrike w:val="0"/>
+          <w:outline w:val="0"/>
+          <w:shadow w:val="0"/>
+          <w:emboss w:val="0"/>
+          <w:imprint w:val="0"/>
+          <w:noProof w:val="0"/>
+          <w:vanish w:val="0"/>
+          <w:color w:val="auto"/>
+          <w:spacing w:val="0"/>
+          <w:w w:val="100"/>
+          <w:kern w:val="0"/>
+          <w:position w:val="0"/>
+          <w:sz w:val="22"/>
+          <w:szCs w:val="22"/>
+          <w:highlight w:val="none"/>
+          <w:u w:val="none" w:color="auto"/>
+          <w:bdr w:val="none" w:sz="0" w:space="0" w:color="auto"/>
+          <w:shd w:val="clear" w:color="auto" w:fill="auto"/>
+          <w:vertAlign w:val="baseline"/>
+          <w:rtl w:val="0"/>
+          <w:cs w:val="0"/>
+          <w:lang w:val="id-ID" w:eastAsia="en-US" w:bidi="ar-SA"/>
+        </w:rPr>
+        <w:t>Pengguna dapat bergabung dengan komunitas khusus topik, berpartisipasi dalam diskusi, dan berbagi wawasan.</w:t>
+      </w:r>
+      <w:r>
+        <w:rPr>
+          <w:rStyle w:val="DefaultParagraphFont"/>
+          <w:rFonts w:ascii="Aptos" w:eastAsia="Aptos" w:hAnsi="Aptos" w:cs="Times New Roman"/>
+          <w:b w:val="0"/>
+          <w:bCs w:val="0"/>
+          <w:i w:val="0"/>
+          <w:iCs w:val="0"/>
+          <w:caps w:val="0"/>
+          <w:smallCaps w:val="0"/>
+          <w:strike w:val="0"/>
+          <w:dstrike w:val="0"/>
+          <w:outline w:val="0"/>
+          <w:shadow w:val="0"/>
+          <w:emboss w:val="0"/>
+          <w:imprint w:val="0"/>
+          <w:noProof w:val="0"/>
+          <w:vanish w:val="0"/>
+          <w:color w:val="auto"/>
+          <w:spacing w:val="0"/>
+          <w:w w:val="100"/>
+          <w:kern w:val="0"/>
+          <w:position w:val="0"/>
+          <w:sz w:val="22"/>
+          <w:szCs w:val="22"/>
+          <w:highlight w:val="none"/>
+          <w:u w:val="none" w:color="auto"/>
+          <w:bdr w:val="none" w:sz="0" w:space="0" w:color="auto"/>
+          <w:shd w:val="clear" w:color="auto" w:fill="auto"/>
+          <w:vertAlign w:val="baseline"/>
+          <w:rtl w:val="0"/>
+          <w:cs w:val="0"/>
+          <w:lang w:val="id-ID" w:eastAsia="en-US" w:bidi="ar-SA"/>
+        </w:rPr>
+        <w:t> </w:t>
       </w:r>
     </w:p>
     <w:p>
@@ -394,9 +2015,79 @@
         <w:tabs>
           <w:tab w:val="num" w:pos="720"/>
         </w:tabs>
-      </w:pPr>
-      <w:r>
-        <w:t>AI algorithms match learners with compatible study groups. </w:t>
+        <w:bidi w:val="0"/>
+      </w:pPr>
+      <w:r>
+        <w:rPr>
+          <w:rStyle w:val="DefaultParagraphFont"/>
+          <w:rFonts w:ascii="Aptos" w:eastAsia="Aptos" w:hAnsi="Aptos" w:cs="Times New Roman"/>
+          <w:b w:val="0"/>
+          <w:bCs w:val="0"/>
+          <w:i w:val="0"/>
+          <w:iCs w:val="0"/>
+          <w:caps w:val="0"/>
+          <w:smallCaps w:val="0"/>
+          <w:strike w:val="0"/>
+          <w:dstrike w:val="0"/>
+          <w:outline w:val="0"/>
+          <w:shadow w:val="0"/>
+          <w:emboss w:val="0"/>
+          <w:imprint w:val="0"/>
+          <w:noProof w:val="0"/>
+          <w:vanish w:val="0"/>
+          <w:color w:val="auto"/>
+          <w:spacing w:val="0"/>
+          <w:w w:val="100"/>
+          <w:kern w:val="0"/>
+          <w:position w:val="0"/>
+          <w:sz w:val="22"/>
+          <w:szCs w:val="22"/>
+          <w:highlight w:val="none"/>
+          <w:u w:val="none" w:color="auto"/>
+          <w:bdr w:val="none" w:sz="0" w:space="0" w:color="auto"/>
+          <w:shd w:val="clear" w:color="auto" w:fill="auto"/>
+          <w:vertAlign w:val="baseline"/>
+          <w:rtl w:val="0"/>
+          <w:cs w:val="0"/>
+          <w:lang w:val="id-ID" w:eastAsia="en-US" w:bidi="ar-SA"/>
+        </w:rPr>
+        <w:t>Algoritma AI mencocokkan pelajar dengan kelompok belajar yang kompatibel.</w:t>
+      </w:r>
+      <w:r>
+        <w:rPr>
+          <w:rStyle w:val="DefaultParagraphFont"/>
+          <w:rFonts w:ascii="Aptos" w:eastAsia="Aptos" w:hAnsi="Aptos" w:cs="Times New Roman"/>
+          <w:b w:val="0"/>
+          <w:bCs w:val="0"/>
+          <w:i w:val="0"/>
+          <w:iCs w:val="0"/>
+          <w:caps w:val="0"/>
+          <w:smallCaps w:val="0"/>
+          <w:strike w:val="0"/>
+          <w:dstrike w:val="0"/>
+          <w:outline w:val="0"/>
+          <w:shadow w:val="0"/>
+          <w:emboss w:val="0"/>
+          <w:imprint w:val="0"/>
+          <w:noProof w:val="0"/>
+          <w:vanish w:val="0"/>
+          <w:color w:val="auto"/>
+          <w:spacing w:val="0"/>
+          <w:w w:val="100"/>
+          <w:kern w:val="0"/>
+          <w:position w:val="0"/>
+          <w:sz w:val="22"/>
+          <w:szCs w:val="22"/>
+          <w:highlight w:val="none"/>
+          <w:u w:val="none" w:color="auto"/>
+          <w:bdr w:val="none" w:sz="0" w:space="0" w:color="auto"/>
+          <w:shd w:val="clear" w:color="auto" w:fill="auto"/>
+          <w:vertAlign w:val="baseline"/>
+          <w:rtl w:val="0"/>
+          <w:cs w:val="0"/>
+          <w:lang w:val="id-ID" w:eastAsia="en-US" w:bidi="ar-SA"/>
+        </w:rPr>
+        <w:t> </w:t>
       </w:r>
     </w:p>
     <w:p>
@@ -405,15 +2096,78 @@
           <w:ilvl w:val="0"/>
           <w:numId w:val="12"/>
         </w:numPr>
-      </w:pPr>
-      <w:r>
-        <w:rPr>
+        <w:bidi w:val="0"/>
+      </w:pPr>
+      <w:r>
+        <w:rPr>
+          <w:rStyle w:val="DefaultParagraphFont"/>
+          <w:rFonts w:ascii="Aptos" w:eastAsia="Aptos" w:hAnsi="Aptos" w:cs="Times New Roman"/>
           <w:b/>
           <w:bCs/>
-        </w:rPr>
-        <w:t>Job Market Insights:</w:t>
-      </w:r>
-      <w:r>
+          <w:i w:val="0"/>
+          <w:iCs w:val="0"/>
+          <w:caps w:val="0"/>
+          <w:smallCaps w:val="0"/>
+          <w:strike w:val="0"/>
+          <w:dstrike w:val="0"/>
+          <w:outline w:val="0"/>
+          <w:shadow w:val="0"/>
+          <w:emboss w:val="0"/>
+          <w:imprint w:val="0"/>
+          <w:noProof w:val="0"/>
+          <w:vanish w:val="0"/>
+          <w:color w:val="auto"/>
+          <w:spacing w:val="0"/>
+          <w:w w:val="100"/>
+          <w:kern w:val="0"/>
+          <w:position w:val="0"/>
+          <w:sz w:val="22"/>
+          <w:szCs w:val="22"/>
+          <w:highlight w:val="none"/>
+          <w:u w:val="none" w:color="auto"/>
+          <w:bdr w:val="none" w:sz="0" w:space="0" w:color="auto"/>
+          <w:shd w:val="clear" w:color="auto" w:fill="auto"/>
+          <w:vertAlign w:val="baseline"/>
+          <w:rtl w:val="0"/>
+          <w:cs w:val="0"/>
+          <w:lang w:val="id-ID" w:eastAsia="en-US" w:bidi="ar-SA"/>
+        </w:rPr>
+        <w:t>Wawasan Pasar Kerja:</w:t>
+      </w:r>
+      <w:r>
+        <w:rPr>
+          <w:rStyle w:val="DefaultParagraphFont"/>
+          <w:rFonts w:ascii="Aptos" w:eastAsia="Aptos" w:hAnsi="Aptos" w:cs="Times New Roman"/>
+          <w:b w:val="0"/>
+          <w:bCs w:val="0"/>
+          <w:i w:val="0"/>
+          <w:iCs w:val="0"/>
+          <w:caps w:val="0"/>
+          <w:smallCaps w:val="0"/>
+          <w:strike w:val="0"/>
+          <w:dstrike w:val="0"/>
+          <w:outline w:val="0"/>
+          <w:shadow w:val="0"/>
+          <w:emboss w:val="0"/>
+          <w:imprint w:val="0"/>
+          <w:noProof w:val="0"/>
+          <w:vanish w:val="0"/>
+          <w:color w:val="auto"/>
+          <w:spacing w:val="0"/>
+          <w:w w:val="100"/>
+          <w:kern w:val="0"/>
+          <w:position w:val="0"/>
+          <w:sz w:val="22"/>
+          <w:szCs w:val="22"/>
+          <w:highlight w:val="none"/>
+          <w:u w:val="none" w:color="auto"/>
+          <w:bdr w:val="none" w:sz="0" w:space="0" w:color="auto"/>
+          <w:shd w:val="clear" w:color="auto" w:fill="auto"/>
+          <w:vertAlign w:val="baseline"/>
+          <w:rtl w:val="0"/>
+          <w:cs w:val="0"/>
+          <w:lang w:val="id-ID" w:eastAsia="en-US" w:bidi="ar-SA"/>
+        </w:rPr>
         <w:t> </w:t>
       </w:r>
     </w:p>
@@ -426,13 +2180,79 @@
         <w:tabs>
           <w:tab w:val="num" w:pos="720"/>
         </w:tabs>
-      </w:pPr>
-      <w:r>
-        <w:lastRenderedPageBreak/>
-        <w:t>ContosoLearn</w:t>
-      </w:r>
-      <w:r>
-        <w:t xml:space="preserve"> provides real-time data on in-demand skills and job opportunities. </w:t>
+        <w:bidi w:val="0"/>
+      </w:pPr>
+      <w:r>
+        <w:rPr>
+          <w:rStyle w:val="DefaultParagraphFont"/>
+          <w:rFonts w:ascii="Aptos" w:eastAsia="Aptos" w:hAnsi="Aptos" w:cs="Times New Roman"/>
+          <w:b w:val="0"/>
+          <w:bCs w:val="0"/>
+          <w:i w:val="0"/>
+          <w:iCs w:val="0"/>
+          <w:caps w:val="0"/>
+          <w:smallCaps w:val="0"/>
+          <w:strike w:val="0"/>
+          <w:dstrike w:val="0"/>
+          <w:outline w:val="0"/>
+          <w:shadow w:val="0"/>
+          <w:emboss w:val="0"/>
+          <w:imprint w:val="0"/>
+          <w:noProof w:val="0"/>
+          <w:vanish w:val="0"/>
+          <w:color w:val="auto"/>
+          <w:spacing w:val="0"/>
+          <w:w w:val="100"/>
+          <w:kern w:val="0"/>
+          <w:position w:val="0"/>
+          <w:sz w:val="22"/>
+          <w:szCs w:val="22"/>
+          <w:highlight w:val="none"/>
+          <w:u w:val="none" w:color="auto"/>
+          <w:bdr w:val="none" w:sz="0" w:space="0" w:color="auto"/>
+          <w:shd w:val="clear" w:color="auto" w:fill="auto"/>
+          <w:vertAlign w:val="baseline"/>
+          <w:rtl w:val="0"/>
+          <w:cs w:val="0"/>
+          <w:lang w:val="id-ID" w:eastAsia="en-US" w:bidi="ar-SA"/>
+        </w:rPr>
+        <w:t>ContosoLearn menyediakan data real time tentang keterampilan sesuai permintaan dan peluang kerja.</w:t>
+      </w:r>
+      <w:r>
+        <w:rPr>
+          <w:rStyle w:val="DefaultParagraphFont"/>
+          <w:rFonts w:ascii="Aptos" w:eastAsia="Aptos" w:hAnsi="Aptos" w:cs="Times New Roman"/>
+          <w:b w:val="0"/>
+          <w:bCs w:val="0"/>
+          <w:i w:val="0"/>
+          <w:iCs w:val="0"/>
+          <w:caps w:val="0"/>
+          <w:smallCaps w:val="0"/>
+          <w:strike w:val="0"/>
+          <w:dstrike w:val="0"/>
+          <w:outline w:val="0"/>
+          <w:shadow w:val="0"/>
+          <w:emboss w:val="0"/>
+          <w:imprint w:val="0"/>
+          <w:noProof w:val="0"/>
+          <w:vanish w:val="0"/>
+          <w:color w:val="auto"/>
+          <w:spacing w:val="0"/>
+          <w:w w:val="100"/>
+          <w:kern w:val="0"/>
+          <w:position w:val="0"/>
+          <w:sz w:val="22"/>
+          <w:szCs w:val="22"/>
+          <w:highlight w:val="none"/>
+          <w:u w:val="none" w:color="auto"/>
+          <w:bdr w:val="none" w:sz="0" w:space="0" w:color="auto"/>
+          <w:shd w:val="clear" w:color="auto" w:fill="auto"/>
+          <w:vertAlign w:val="baseline"/>
+          <w:rtl w:val="0"/>
+          <w:cs w:val="0"/>
+          <w:lang w:val="id-ID" w:eastAsia="en-US" w:bidi="ar-SA"/>
+        </w:rPr>
+        <w:t> </w:t>
       </w:r>
     </w:p>
     <w:p>
@@ -444,9 +2264,79 @@
         <w:tabs>
           <w:tab w:val="num" w:pos="720"/>
         </w:tabs>
-      </w:pPr>
-      <w:r>
-        <w:t>Users receive alerts about emerging trends and skill requirements. </w:t>
+        <w:bidi w:val="0"/>
+      </w:pPr>
+      <w:r>
+        <w:rPr>
+          <w:rStyle w:val="DefaultParagraphFont"/>
+          <w:rFonts w:ascii="Aptos" w:eastAsia="Aptos" w:hAnsi="Aptos" w:cs="Times New Roman"/>
+          <w:b w:val="0"/>
+          <w:bCs w:val="0"/>
+          <w:i w:val="0"/>
+          <w:iCs w:val="0"/>
+          <w:caps w:val="0"/>
+          <w:smallCaps w:val="0"/>
+          <w:strike w:val="0"/>
+          <w:dstrike w:val="0"/>
+          <w:outline w:val="0"/>
+          <w:shadow w:val="0"/>
+          <w:emboss w:val="0"/>
+          <w:imprint w:val="0"/>
+          <w:noProof w:val="0"/>
+          <w:vanish w:val="0"/>
+          <w:color w:val="auto"/>
+          <w:spacing w:val="0"/>
+          <w:w w:val="100"/>
+          <w:kern w:val="0"/>
+          <w:position w:val="0"/>
+          <w:sz w:val="22"/>
+          <w:szCs w:val="22"/>
+          <w:highlight w:val="none"/>
+          <w:u w:val="none" w:color="auto"/>
+          <w:bdr w:val="none" w:sz="0" w:space="0" w:color="auto"/>
+          <w:shd w:val="clear" w:color="auto" w:fill="auto"/>
+          <w:vertAlign w:val="baseline"/>
+          <w:rtl w:val="0"/>
+          <w:cs w:val="0"/>
+          <w:lang w:val="id-ID" w:eastAsia="en-US" w:bidi="ar-SA"/>
+        </w:rPr>
+        <w:t>Pengguna menerima pemberitahuan tentang tren dan persyaratan keterampilan yang muncul.</w:t>
+      </w:r>
+      <w:r>
+        <w:rPr>
+          <w:rStyle w:val="DefaultParagraphFont"/>
+          <w:rFonts w:ascii="Aptos" w:eastAsia="Aptos" w:hAnsi="Aptos" w:cs="Times New Roman"/>
+          <w:b w:val="0"/>
+          <w:bCs w:val="0"/>
+          <w:i w:val="0"/>
+          <w:iCs w:val="0"/>
+          <w:caps w:val="0"/>
+          <w:smallCaps w:val="0"/>
+          <w:strike w:val="0"/>
+          <w:dstrike w:val="0"/>
+          <w:outline w:val="0"/>
+          <w:shadow w:val="0"/>
+          <w:emboss w:val="0"/>
+          <w:imprint w:val="0"/>
+          <w:noProof w:val="0"/>
+          <w:vanish w:val="0"/>
+          <w:color w:val="auto"/>
+          <w:spacing w:val="0"/>
+          <w:w w:val="100"/>
+          <w:kern w:val="0"/>
+          <w:position w:val="0"/>
+          <w:sz w:val="22"/>
+          <w:szCs w:val="22"/>
+          <w:highlight w:val="none"/>
+          <w:u w:val="none" w:color="auto"/>
+          <w:bdr w:val="none" w:sz="0" w:space="0" w:color="auto"/>
+          <w:shd w:val="clear" w:color="auto" w:fill="auto"/>
+          <w:vertAlign w:val="baseline"/>
+          <w:rtl w:val="0"/>
+          <w:cs w:val="0"/>
+          <w:lang w:val="id-ID" w:eastAsia="en-US" w:bidi="ar-SA"/>
+        </w:rPr>
+        <w:t> </w:t>
       </w:r>
     </w:p>
     <w:p>
@@ -458,9 +2348,79 @@
         <w:tabs>
           <w:tab w:val="num" w:pos="720"/>
         </w:tabs>
-      </w:pPr>
-      <w:r>
-        <w:t>It helps learners stay ahead in their careers. </w:t>
+        <w:bidi w:val="0"/>
+      </w:pPr>
+      <w:r>
+        <w:rPr>
+          <w:rStyle w:val="DefaultParagraphFont"/>
+          <w:rFonts w:ascii="Aptos" w:eastAsia="Aptos" w:hAnsi="Aptos" w:cs="Times New Roman"/>
+          <w:b w:val="0"/>
+          <w:bCs w:val="0"/>
+          <w:i w:val="0"/>
+          <w:iCs w:val="0"/>
+          <w:caps w:val="0"/>
+          <w:smallCaps w:val="0"/>
+          <w:strike w:val="0"/>
+          <w:dstrike w:val="0"/>
+          <w:outline w:val="0"/>
+          <w:shadow w:val="0"/>
+          <w:emboss w:val="0"/>
+          <w:imprint w:val="0"/>
+          <w:noProof w:val="0"/>
+          <w:vanish w:val="0"/>
+          <w:color w:val="auto"/>
+          <w:spacing w:val="0"/>
+          <w:w w:val="100"/>
+          <w:kern w:val="0"/>
+          <w:position w:val="0"/>
+          <w:sz w:val="22"/>
+          <w:szCs w:val="22"/>
+          <w:highlight w:val="none"/>
+          <w:u w:val="none" w:color="auto"/>
+          <w:bdr w:val="none" w:sz="0" w:space="0" w:color="auto"/>
+          <w:shd w:val="clear" w:color="auto" w:fill="auto"/>
+          <w:vertAlign w:val="baseline"/>
+          <w:rtl w:val="0"/>
+          <w:cs w:val="0"/>
+          <w:lang w:val="id-ID" w:eastAsia="en-US" w:bidi="ar-SA"/>
+        </w:rPr>
+        <w:t>Ini dapat membantu pelajar untuk tetap maju dalam karier mereka.</w:t>
+      </w:r>
+      <w:r>
+        <w:rPr>
+          <w:rStyle w:val="DefaultParagraphFont"/>
+          <w:rFonts w:ascii="Aptos" w:eastAsia="Aptos" w:hAnsi="Aptos" w:cs="Times New Roman"/>
+          <w:b w:val="0"/>
+          <w:bCs w:val="0"/>
+          <w:i w:val="0"/>
+          <w:iCs w:val="0"/>
+          <w:caps w:val="0"/>
+          <w:smallCaps w:val="0"/>
+          <w:strike w:val="0"/>
+          <w:dstrike w:val="0"/>
+          <w:outline w:val="0"/>
+          <w:shadow w:val="0"/>
+          <w:emboss w:val="0"/>
+          <w:imprint w:val="0"/>
+          <w:noProof w:val="0"/>
+          <w:vanish w:val="0"/>
+          <w:color w:val="auto"/>
+          <w:spacing w:val="0"/>
+          <w:w w:val="100"/>
+          <w:kern w:val="0"/>
+          <w:position w:val="0"/>
+          <w:sz w:val="22"/>
+          <w:szCs w:val="22"/>
+          <w:highlight w:val="none"/>
+          <w:u w:val="none" w:color="auto"/>
+          <w:bdr w:val="none" w:sz="0" w:space="0" w:color="auto"/>
+          <w:shd w:val="clear" w:color="auto" w:fill="auto"/>
+          <w:vertAlign w:val="baseline"/>
+          <w:rtl w:val="0"/>
+          <w:cs w:val="0"/>
+          <w:lang w:val="id-ID" w:eastAsia="en-US" w:bidi="ar-SA"/>
+        </w:rPr>
+        <w:t> </w:t>
       </w:r>
     </w:p>
     <w:p>
@@ -469,15 +2429,78 @@
           <w:ilvl w:val="0"/>
           <w:numId w:val="14"/>
         </w:numPr>
-      </w:pPr>
-      <w:r>
-        <w:rPr>
+        <w:bidi w:val="0"/>
+      </w:pPr>
+      <w:r>
+        <w:rPr>
+          <w:rStyle w:val="DefaultParagraphFont"/>
+          <w:rFonts w:ascii="Aptos" w:eastAsia="Aptos" w:hAnsi="Aptos" w:cs="Times New Roman"/>
           <w:b/>
           <w:bCs/>
-        </w:rPr>
-        <w:t>Interactive AI Tutors:</w:t>
-      </w:r>
-      <w:r>
+          <w:i w:val="0"/>
+          <w:iCs w:val="0"/>
+          <w:caps w:val="0"/>
+          <w:smallCaps w:val="0"/>
+          <w:strike w:val="0"/>
+          <w:dstrike w:val="0"/>
+          <w:outline w:val="0"/>
+          <w:shadow w:val="0"/>
+          <w:emboss w:val="0"/>
+          <w:imprint w:val="0"/>
+          <w:noProof w:val="0"/>
+          <w:vanish w:val="0"/>
+          <w:color w:val="auto"/>
+          <w:spacing w:val="0"/>
+          <w:w w:val="100"/>
+          <w:kern w:val="0"/>
+          <w:position w:val="0"/>
+          <w:sz w:val="22"/>
+          <w:szCs w:val="22"/>
+          <w:highlight w:val="none"/>
+          <w:u w:val="none" w:color="auto"/>
+          <w:bdr w:val="none" w:sz="0" w:space="0" w:color="auto"/>
+          <w:shd w:val="clear" w:color="auto" w:fill="auto"/>
+          <w:vertAlign w:val="baseline"/>
+          <w:rtl w:val="0"/>
+          <w:cs w:val="0"/>
+          <w:lang w:val="id-ID" w:eastAsia="en-US" w:bidi="ar-SA"/>
+        </w:rPr>
+        <w:t>Tutor AI Interaktif:</w:t>
+      </w:r>
+      <w:r>
+        <w:rPr>
+          <w:rStyle w:val="DefaultParagraphFont"/>
+          <w:rFonts w:ascii="Aptos" w:eastAsia="Aptos" w:hAnsi="Aptos" w:cs="Times New Roman"/>
+          <w:b w:val="0"/>
+          <w:bCs w:val="0"/>
+          <w:i w:val="0"/>
+          <w:iCs w:val="0"/>
+          <w:caps w:val="0"/>
+          <w:smallCaps w:val="0"/>
+          <w:strike w:val="0"/>
+          <w:dstrike w:val="0"/>
+          <w:outline w:val="0"/>
+          <w:shadow w:val="0"/>
+          <w:emboss w:val="0"/>
+          <w:imprint w:val="0"/>
+          <w:noProof w:val="0"/>
+          <w:vanish w:val="0"/>
+          <w:color w:val="auto"/>
+          <w:spacing w:val="0"/>
+          <w:w w:val="100"/>
+          <w:kern w:val="0"/>
+          <w:position w:val="0"/>
+          <w:sz w:val="22"/>
+          <w:szCs w:val="22"/>
+          <w:highlight w:val="none"/>
+          <w:u w:val="none" w:color="auto"/>
+          <w:bdr w:val="none" w:sz="0" w:space="0" w:color="auto"/>
+          <w:shd w:val="clear" w:color="auto" w:fill="auto"/>
+          <w:vertAlign w:val="baseline"/>
+          <w:rtl w:val="0"/>
+          <w:cs w:val="0"/>
+          <w:lang w:val="id-ID" w:eastAsia="en-US" w:bidi="ar-SA"/>
+        </w:rPr>
         <w:t> </w:t>
       </w:r>
     </w:p>
@@ -490,12 +2513,79 @@
         <w:tabs>
           <w:tab w:val="num" w:pos="720"/>
         </w:tabs>
-      </w:pPr>
-      <w:r>
-        <w:t>ContosoLearn</w:t>
-      </w:r>
-      <w:r>
-        <w:t xml:space="preserve"> offers interactive chatbots and virtual tutors. </w:t>
+        <w:bidi w:val="0"/>
+      </w:pPr>
+      <w:r>
+        <w:rPr>
+          <w:rStyle w:val="DefaultParagraphFont"/>
+          <w:rFonts w:ascii="Aptos" w:eastAsia="Aptos" w:hAnsi="Aptos" w:cs="Times New Roman"/>
+          <w:b w:val="0"/>
+          <w:bCs w:val="0"/>
+          <w:i w:val="0"/>
+          <w:iCs w:val="0"/>
+          <w:caps w:val="0"/>
+          <w:smallCaps w:val="0"/>
+          <w:strike w:val="0"/>
+          <w:dstrike w:val="0"/>
+          <w:outline w:val="0"/>
+          <w:shadow w:val="0"/>
+          <w:emboss w:val="0"/>
+          <w:imprint w:val="0"/>
+          <w:noProof w:val="0"/>
+          <w:vanish w:val="0"/>
+          <w:color w:val="auto"/>
+          <w:spacing w:val="0"/>
+          <w:w w:val="100"/>
+          <w:kern w:val="0"/>
+          <w:position w:val="0"/>
+          <w:sz w:val="22"/>
+          <w:szCs w:val="22"/>
+          <w:highlight w:val="none"/>
+          <w:u w:val="none" w:color="auto"/>
+          <w:bdr w:val="none" w:sz="0" w:space="0" w:color="auto"/>
+          <w:shd w:val="clear" w:color="auto" w:fill="auto"/>
+          <w:vertAlign w:val="baseline"/>
+          <w:rtl w:val="0"/>
+          <w:cs w:val="0"/>
+          <w:lang w:val="id-ID" w:eastAsia="en-US" w:bidi="ar-SA"/>
+        </w:rPr>
+        <w:t>ContosoLearn menawarkan chatbot interaktif dan tutor virtual.</w:t>
+      </w:r>
+      <w:r>
+        <w:rPr>
+          <w:rStyle w:val="DefaultParagraphFont"/>
+          <w:rFonts w:ascii="Aptos" w:eastAsia="Aptos" w:hAnsi="Aptos" w:cs="Times New Roman"/>
+          <w:b w:val="0"/>
+          <w:bCs w:val="0"/>
+          <w:i w:val="0"/>
+          <w:iCs w:val="0"/>
+          <w:caps w:val="0"/>
+          <w:smallCaps w:val="0"/>
+          <w:strike w:val="0"/>
+          <w:dstrike w:val="0"/>
+          <w:outline w:val="0"/>
+          <w:shadow w:val="0"/>
+          <w:emboss w:val="0"/>
+          <w:imprint w:val="0"/>
+          <w:noProof w:val="0"/>
+          <w:vanish w:val="0"/>
+          <w:color w:val="auto"/>
+          <w:spacing w:val="0"/>
+          <w:w w:val="100"/>
+          <w:kern w:val="0"/>
+          <w:position w:val="0"/>
+          <w:sz w:val="22"/>
+          <w:szCs w:val="22"/>
+          <w:highlight w:val="none"/>
+          <w:u w:val="none" w:color="auto"/>
+          <w:bdr w:val="none" w:sz="0" w:space="0" w:color="auto"/>
+          <w:shd w:val="clear" w:color="auto" w:fill="auto"/>
+          <w:vertAlign w:val="baseline"/>
+          <w:rtl w:val="0"/>
+          <w:cs w:val="0"/>
+          <w:lang w:val="id-ID" w:eastAsia="en-US" w:bidi="ar-SA"/>
+        </w:rPr>
+        <w:t> </w:t>
       </w:r>
     </w:p>
     <w:p>
@@ -507,9 +2597,79 @@
         <w:tabs>
           <w:tab w:val="num" w:pos="720"/>
         </w:tabs>
-      </w:pPr>
-      <w:r>
-        <w:t>Users can ask questions, seek explanations, and receive instant feedback. </w:t>
+        <w:bidi w:val="0"/>
+      </w:pPr>
+      <w:r>
+        <w:rPr>
+          <w:rStyle w:val="DefaultParagraphFont"/>
+          <w:rFonts w:ascii="Aptos" w:eastAsia="Aptos" w:hAnsi="Aptos" w:cs="Times New Roman"/>
+          <w:b w:val="0"/>
+          <w:bCs w:val="0"/>
+          <w:i w:val="0"/>
+          <w:iCs w:val="0"/>
+          <w:caps w:val="0"/>
+          <w:smallCaps w:val="0"/>
+          <w:strike w:val="0"/>
+          <w:dstrike w:val="0"/>
+          <w:outline w:val="0"/>
+          <w:shadow w:val="0"/>
+          <w:emboss w:val="0"/>
+          <w:imprint w:val="0"/>
+          <w:noProof w:val="0"/>
+          <w:vanish w:val="0"/>
+          <w:color w:val="auto"/>
+          <w:spacing w:val="0"/>
+          <w:w w:val="100"/>
+          <w:kern w:val="0"/>
+          <w:position w:val="0"/>
+          <w:sz w:val="22"/>
+          <w:szCs w:val="22"/>
+          <w:highlight w:val="none"/>
+          <w:u w:val="none" w:color="auto"/>
+          <w:bdr w:val="none" w:sz="0" w:space="0" w:color="auto"/>
+          <w:shd w:val="clear" w:color="auto" w:fill="auto"/>
+          <w:vertAlign w:val="baseline"/>
+          <w:rtl w:val="0"/>
+          <w:cs w:val="0"/>
+          <w:lang w:val="id-ID" w:eastAsia="en-US" w:bidi="ar-SA"/>
+        </w:rPr>
+        <w:t>Pengguna dapat mengajukan pertanyaan, mencari penjelasan, dan menerima umpan balik secara instan.</w:t>
+      </w:r>
+      <w:r>
+        <w:rPr>
+          <w:rStyle w:val="DefaultParagraphFont"/>
+          <w:rFonts w:ascii="Aptos" w:eastAsia="Aptos" w:hAnsi="Aptos" w:cs="Times New Roman"/>
+          <w:b w:val="0"/>
+          <w:bCs w:val="0"/>
+          <w:i w:val="0"/>
+          <w:iCs w:val="0"/>
+          <w:caps w:val="0"/>
+          <w:smallCaps w:val="0"/>
+          <w:strike w:val="0"/>
+          <w:dstrike w:val="0"/>
+          <w:outline w:val="0"/>
+          <w:shadow w:val="0"/>
+          <w:emboss w:val="0"/>
+          <w:imprint w:val="0"/>
+          <w:noProof w:val="0"/>
+          <w:vanish w:val="0"/>
+          <w:color w:val="auto"/>
+          <w:spacing w:val="0"/>
+          <w:w w:val="100"/>
+          <w:kern w:val="0"/>
+          <w:position w:val="0"/>
+          <w:sz w:val="22"/>
+          <w:szCs w:val="22"/>
+          <w:highlight w:val="none"/>
+          <w:u w:val="none" w:color="auto"/>
+          <w:bdr w:val="none" w:sz="0" w:space="0" w:color="auto"/>
+          <w:shd w:val="clear" w:color="auto" w:fill="auto"/>
+          <w:vertAlign w:val="baseline"/>
+          <w:rtl w:val="0"/>
+          <w:cs w:val="0"/>
+          <w:lang w:val="id-ID" w:eastAsia="en-US" w:bidi="ar-SA"/>
+        </w:rPr>
+        <w:t> </w:t>
       </w:r>
     </w:p>
     <w:p>
@@ -521,20 +2681,155 @@
         <w:tabs>
           <w:tab w:val="num" w:pos="720"/>
         </w:tabs>
-      </w:pPr>
-      <w:r>
-        <w:t>AI tutors adapt to users' learning styles and pace. </w:t>
+        <w:bidi w:val="0"/>
+      </w:pPr>
+      <w:r>
+        <w:rPr>
+          <w:rStyle w:val="DefaultParagraphFont"/>
+          <w:rFonts w:ascii="Aptos" w:eastAsia="Aptos" w:hAnsi="Aptos" w:cs="Times New Roman"/>
+          <w:b w:val="0"/>
+          <w:bCs w:val="0"/>
+          <w:i w:val="0"/>
+          <w:iCs w:val="0"/>
+          <w:caps w:val="0"/>
+          <w:smallCaps w:val="0"/>
+          <w:strike w:val="0"/>
+          <w:dstrike w:val="0"/>
+          <w:outline w:val="0"/>
+          <w:shadow w:val="0"/>
+          <w:emboss w:val="0"/>
+          <w:imprint w:val="0"/>
+          <w:noProof w:val="0"/>
+          <w:vanish w:val="0"/>
+          <w:color w:val="auto"/>
+          <w:spacing w:val="0"/>
+          <w:w w:val="100"/>
+          <w:kern w:val="0"/>
+          <w:position w:val="0"/>
+          <w:sz w:val="22"/>
+          <w:szCs w:val="22"/>
+          <w:highlight w:val="none"/>
+          <w:u w:val="none" w:color="auto"/>
+          <w:bdr w:val="none" w:sz="0" w:space="0" w:color="auto"/>
+          <w:shd w:val="clear" w:color="auto" w:fill="auto"/>
+          <w:vertAlign w:val="baseline"/>
+          <w:rtl w:val="0"/>
+          <w:cs w:val="0"/>
+          <w:lang w:val="id-ID" w:eastAsia="en-US" w:bidi="ar-SA"/>
+        </w:rPr>
+        <w:t>Tutor AI beradaptasi dengan gaya dan kecepatan pembelajaran pengguna.</w:t>
+      </w:r>
+      <w:r>
+        <w:rPr>
+          <w:rStyle w:val="DefaultParagraphFont"/>
+          <w:rFonts w:ascii="Aptos" w:eastAsia="Aptos" w:hAnsi="Aptos" w:cs="Times New Roman"/>
+          <w:b w:val="0"/>
+          <w:bCs w:val="0"/>
+          <w:i w:val="0"/>
+          <w:iCs w:val="0"/>
+          <w:caps w:val="0"/>
+          <w:smallCaps w:val="0"/>
+          <w:strike w:val="0"/>
+          <w:dstrike w:val="0"/>
+          <w:outline w:val="0"/>
+          <w:shadow w:val="0"/>
+          <w:emboss w:val="0"/>
+          <w:imprint w:val="0"/>
+          <w:noProof w:val="0"/>
+          <w:vanish w:val="0"/>
+          <w:color w:val="auto"/>
+          <w:spacing w:val="0"/>
+          <w:w w:val="100"/>
+          <w:kern w:val="0"/>
+          <w:position w:val="0"/>
+          <w:sz w:val="22"/>
+          <w:szCs w:val="22"/>
+          <w:highlight w:val="none"/>
+          <w:u w:val="none" w:color="auto"/>
+          <w:bdr w:val="none" w:sz="0" w:space="0" w:color="auto"/>
+          <w:shd w:val="clear" w:color="auto" w:fill="auto"/>
+          <w:vertAlign w:val="baseline"/>
+          <w:rtl w:val="0"/>
+          <w:cs w:val="0"/>
+          <w:lang w:val="id-ID" w:eastAsia="en-US" w:bidi="ar-SA"/>
+        </w:rPr>
+        <w:t> </w:t>
       </w:r>
     </w:p>
     <w:p>
-      <w:r>
-        <w:rPr>
+      <w:pPr>
+        <w:bidi w:val="0"/>
+      </w:pPr>
+      <w:r>
+        <w:rPr>
+          <w:rStyle w:val="DefaultParagraphFont"/>
+          <w:rFonts w:ascii="Aptos" w:eastAsia="Aptos" w:hAnsi="Aptos" w:cs="Times New Roman"/>
           <w:b/>
           <w:bCs/>
-        </w:rPr>
-        <w:t>Monetization:</w:t>
-      </w:r>
-      <w:r>
+          <w:i w:val="0"/>
+          <w:iCs w:val="0"/>
+          <w:caps w:val="0"/>
+          <w:smallCaps w:val="0"/>
+          <w:strike w:val="0"/>
+          <w:dstrike w:val="0"/>
+          <w:outline w:val="0"/>
+          <w:shadow w:val="0"/>
+          <w:emboss w:val="0"/>
+          <w:imprint w:val="0"/>
+          <w:noProof w:val="0"/>
+          <w:vanish w:val="0"/>
+          <w:color w:val="auto"/>
+          <w:spacing w:val="0"/>
+          <w:w w:val="100"/>
+          <w:kern w:val="0"/>
+          <w:position w:val="0"/>
+          <w:sz w:val="22"/>
+          <w:szCs w:val="22"/>
+          <w:highlight w:val="none"/>
+          <w:u w:val="none" w:color="auto"/>
+          <w:bdr w:val="none" w:sz="0" w:space="0" w:color="auto"/>
+          <w:shd w:val="clear" w:color="auto" w:fill="auto"/>
+          <w:vertAlign w:val="baseline"/>
+          <w:rtl w:val="0"/>
+          <w:cs w:val="0"/>
+          <w:lang w:val="id-ID" w:eastAsia="en-US" w:bidi="ar-SA"/>
+        </w:rPr>
+        <w:t>Monetisasi:</w:t>
+      </w:r>
+      <w:r>
+        <w:rPr>
+          <w:rStyle w:val="DefaultParagraphFont"/>
+          <w:rFonts w:ascii="Aptos" w:eastAsia="Aptos" w:hAnsi="Aptos" w:cs="Times New Roman"/>
+          <w:b w:val="0"/>
+          <w:bCs w:val="0"/>
+          <w:i w:val="0"/>
+          <w:iCs w:val="0"/>
+          <w:caps w:val="0"/>
+          <w:smallCaps w:val="0"/>
+          <w:strike w:val="0"/>
+          <w:dstrike w:val="0"/>
+          <w:outline w:val="0"/>
+          <w:shadow w:val="0"/>
+          <w:emboss w:val="0"/>
+          <w:imprint w:val="0"/>
+          <w:noProof w:val="0"/>
+          <w:vanish w:val="0"/>
+          <w:color w:val="auto"/>
+          <w:spacing w:val="0"/>
+          <w:w w:val="100"/>
+          <w:kern w:val="0"/>
+          <w:position w:val="0"/>
+          <w:sz w:val="22"/>
+          <w:szCs w:val="22"/>
+          <w:highlight w:val="none"/>
+          <w:u w:val="none" w:color="auto"/>
+          <w:bdr w:val="none" w:sz="0" w:space="0" w:color="auto"/>
+          <w:shd w:val="clear" w:color="auto" w:fill="auto"/>
+          <w:vertAlign w:val="baseline"/>
+          <w:rtl w:val="0"/>
+          <w:cs w:val="0"/>
+          <w:lang w:val="id-ID" w:eastAsia="en-US" w:bidi="ar-SA"/>
+        </w:rPr>
         <w:t> </w:t>
       </w:r>
     </w:p>
@@ -547,9 +2842,79 @@
         <w:tabs>
           <w:tab w:val="num" w:pos="720"/>
         </w:tabs>
-      </w:pPr>
-      <w:r>
-        <w:t>Freemium model with basic features available for free. </w:t>
+        <w:bidi w:val="0"/>
+      </w:pPr>
+      <w:r>
+        <w:rPr>
+          <w:rStyle w:val="DefaultParagraphFont"/>
+          <w:rFonts w:ascii="Aptos" w:eastAsia="Aptos" w:hAnsi="Aptos" w:cs="Times New Roman"/>
+          <w:b w:val="0"/>
+          <w:bCs w:val="0"/>
+          <w:i w:val="0"/>
+          <w:iCs w:val="0"/>
+          <w:caps w:val="0"/>
+          <w:smallCaps w:val="0"/>
+          <w:strike w:val="0"/>
+          <w:dstrike w:val="0"/>
+          <w:outline w:val="0"/>
+          <w:shadow w:val="0"/>
+          <w:emboss w:val="0"/>
+          <w:imprint w:val="0"/>
+          <w:noProof w:val="0"/>
+          <w:vanish w:val="0"/>
+          <w:color w:val="auto"/>
+          <w:spacing w:val="0"/>
+          <w:w w:val="100"/>
+          <w:kern w:val="0"/>
+          <w:position w:val="0"/>
+          <w:sz w:val="22"/>
+          <w:szCs w:val="22"/>
+          <w:highlight w:val="none"/>
+          <w:u w:val="none" w:color="auto"/>
+          <w:bdr w:val="none" w:sz="0" w:space="0" w:color="auto"/>
+          <w:shd w:val="clear" w:color="auto" w:fill="auto"/>
+          <w:vertAlign w:val="baseline"/>
+          <w:rtl w:val="0"/>
+          <w:cs w:val="0"/>
+          <w:lang w:val="id-ID" w:eastAsia="en-US" w:bidi="ar-SA"/>
+        </w:rPr>
+        <w:t>Model freemium dengan fitur dasar tersedia secara gratis.</w:t>
+      </w:r>
+      <w:r>
+        <w:rPr>
+          <w:rStyle w:val="DefaultParagraphFont"/>
+          <w:rFonts w:ascii="Aptos" w:eastAsia="Aptos" w:hAnsi="Aptos" w:cs="Times New Roman"/>
+          <w:b w:val="0"/>
+          <w:bCs w:val="0"/>
+          <w:i w:val="0"/>
+          <w:iCs w:val="0"/>
+          <w:caps w:val="0"/>
+          <w:smallCaps w:val="0"/>
+          <w:strike w:val="0"/>
+          <w:dstrike w:val="0"/>
+          <w:outline w:val="0"/>
+          <w:shadow w:val="0"/>
+          <w:emboss w:val="0"/>
+          <w:imprint w:val="0"/>
+          <w:noProof w:val="0"/>
+          <w:vanish w:val="0"/>
+          <w:color w:val="auto"/>
+          <w:spacing w:val="0"/>
+          <w:w w:val="100"/>
+          <w:kern w:val="0"/>
+          <w:position w:val="0"/>
+          <w:sz w:val="22"/>
+          <w:szCs w:val="22"/>
+          <w:highlight w:val="none"/>
+          <w:u w:val="none" w:color="auto"/>
+          <w:bdr w:val="none" w:sz="0" w:space="0" w:color="auto"/>
+          <w:shd w:val="clear" w:color="auto" w:fill="auto"/>
+          <w:vertAlign w:val="baseline"/>
+          <w:rtl w:val="0"/>
+          <w:cs w:val="0"/>
+          <w:lang w:val="id-ID" w:eastAsia="en-US" w:bidi="ar-SA"/>
+        </w:rPr>
+        <w:t> </w:t>
       </w:r>
     </w:p>
     <w:p>
@@ -561,9 +2926,79 @@
         <w:tabs>
           <w:tab w:val="num" w:pos="720"/>
         </w:tabs>
-      </w:pPr>
-      <w:r>
-        <w:t>Premium subscription for personalized learning paths, advanced analytics, and exclusive content. </w:t>
+        <w:bidi w:val="0"/>
+      </w:pPr>
+      <w:r>
+        <w:rPr>
+          <w:rStyle w:val="DefaultParagraphFont"/>
+          <w:rFonts w:ascii="Aptos" w:eastAsia="Aptos" w:hAnsi="Aptos" w:cs="Times New Roman"/>
+          <w:b w:val="0"/>
+          <w:bCs w:val="0"/>
+          <w:i w:val="0"/>
+          <w:iCs w:val="0"/>
+          <w:caps w:val="0"/>
+          <w:smallCaps w:val="0"/>
+          <w:strike w:val="0"/>
+          <w:dstrike w:val="0"/>
+          <w:outline w:val="0"/>
+          <w:shadow w:val="0"/>
+          <w:emboss w:val="0"/>
+          <w:imprint w:val="0"/>
+          <w:noProof w:val="0"/>
+          <w:vanish w:val="0"/>
+          <w:color w:val="auto"/>
+          <w:spacing w:val="0"/>
+          <w:w w:val="100"/>
+          <w:kern w:val="0"/>
+          <w:position w:val="0"/>
+          <w:sz w:val="22"/>
+          <w:szCs w:val="22"/>
+          <w:highlight w:val="none"/>
+          <w:u w:val="none" w:color="auto"/>
+          <w:bdr w:val="none" w:sz="0" w:space="0" w:color="auto"/>
+          <w:shd w:val="clear" w:color="auto" w:fill="auto"/>
+          <w:vertAlign w:val="baseline"/>
+          <w:rtl w:val="0"/>
+          <w:cs w:val="0"/>
+          <w:lang w:val="id-ID" w:eastAsia="en-US" w:bidi="ar-SA"/>
+        </w:rPr>
+        <w:t>Langganan premium untuk jalur pembelajaran yang dipersonalisasi, analitik tingkat lanjut, dan konten eksklusif.</w:t>
+      </w:r>
+      <w:r>
+        <w:rPr>
+          <w:rStyle w:val="DefaultParagraphFont"/>
+          <w:rFonts w:ascii="Aptos" w:eastAsia="Aptos" w:hAnsi="Aptos" w:cs="Times New Roman"/>
+          <w:b w:val="0"/>
+          <w:bCs w:val="0"/>
+          <w:i w:val="0"/>
+          <w:iCs w:val="0"/>
+          <w:caps w:val="0"/>
+          <w:smallCaps w:val="0"/>
+          <w:strike w:val="0"/>
+          <w:dstrike w:val="0"/>
+          <w:outline w:val="0"/>
+          <w:shadow w:val="0"/>
+          <w:emboss w:val="0"/>
+          <w:imprint w:val="0"/>
+          <w:noProof w:val="0"/>
+          <w:vanish w:val="0"/>
+          <w:color w:val="auto"/>
+          <w:spacing w:val="0"/>
+          <w:w w:val="100"/>
+          <w:kern w:val="0"/>
+          <w:position w:val="0"/>
+          <w:sz w:val="22"/>
+          <w:szCs w:val="22"/>
+          <w:highlight w:val="none"/>
+          <w:u w:val="none" w:color="auto"/>
+          <w:bdr w:val="none" w:sz="0" w:space="0" w:color="auto"/>
+          <w:shd w:val="clear" w:color="auto" w:fill="auto"/>
+          <w:vertAlign w:val="baseline"/>
+          <w:rtl w:val="0"/>
+          <w:cs w:val="0"/>
+          <w:lang w:val="id-ID" w:eastAsia="en-US" w:bidi="ar-SA"/>
+        </w:rPr>
+        <w:t> </w:t>
       </w:r>
     </w:p>
     <w:p>
@@ -575,27 +3010,264 @@
         <w:tabs>
           <w:tab w:val="num" w:pos="720"/>
         </w:tabs>
-      </w:pPr>
-      <w:r>
-        <w:t>Partnerships with educational institutions and companies for enterprise licensing. </w:t>
+        <w:bidi w:val="0"/>
+      </w:pPr>
+      <w:r>
+        <w:rPr>
+          <w:rStyle w:val="DefaultParagraphFont"/>
+          <w:rFonts w:ascii="Aptos" w:eastAsia="Aptos" w:hAnsi="Aptos" w:cs="Times New Roman"/>
+          <w:b w:val="0"/>
+          <w:bCs w:val="0"/>
+          <w:i w:val="0"/>
+          <w:iCs w:val="0"/>
+          <w:caps w:val="0"/>
+          <w:smallCaps w:val="0"/>
+          <w:strike w:val="0"/>
+          <w:dstrike w:val="0"/>
+          <w:outline w:val="0"/>
+          <w:shadow w:val="0"/>
+          <w:emboss w:val="0"/>
+          <w:imprint w:val="0"/>
+          <w:noProof w:val="0"/>
+          <w:vanish w:val="0"/>
+          <w:color w:val="auto"/>
+          <w:spacing w:val="0"/>
+          <w:w w:val="100"/>
+          <w:kern w:val="0"/>
+          <w:position w:val="0"/>
+          <w:sz w:val="22"/>
+          <w:szCs w:val="22"/>
+          <w:highlight w:val="none"/>
+          <w:u w:val="none" w:color="auto"/>
+          <w:bdr w:val="none" w:sz="0" w:space="0" w:color="auto"/>
+          <w:shd w:val="clear" w:color="auto" w:fill="auto"/>
+          <w:vertAlign w:val="baseline"/>
+          <w:rtl w:val="0"/>
+          <w:cs w:val="0"/>
+          <w:lang w:val="id-ID" w:eastAsia="en-US" w:bidi="ar-SA"/>
+        </w:rPr>
+        <w:t>Kemitraan dengan lembaga pendidikan dan perusahaan untuk lisensi perusahaan.</w:t>
+      </w:r>
+      <w:r>
+        <w:rPr>
+          <w:rStyle w:val="DefaultParagraphFont"/>
+          <w:rFonts w:ascii="Aptos" w:eastAsia="Aptos" w:hAnsi="Aptos" w:cs="Times New Roman"/>
+          <w:b w:val="0"/>
+          <w:bCs w:val="0"/>
+          <w:i w:val="0"/>
+          <w:iCs w:val="0"/>
+          <w:caps w:val="0"/>
+          <w:smallCaps w:val="0"/>
+          <w:strike w:val="0"/>
+          <w:dstrike w:val="0"/>
+          <w:outline w:val="0"/>
+          <w:shadow w:val="0"/>
+          <w:emboss w:val="0"/>
+          <w:imprint w:val="0"/>
+          <w:noProof w:val="0"/>
+          <w:vanish w:val="0"/>
+          <w:color w:val="auto"/>
+          <w:spacing w:val="0"/>
+          <w:w w:val="100"/>
+          <w:kern w:val="0"/>
+          <w:position w:val="0"/>
+          <w:sz w:val="22"/>
+          <w:szCs w:val="22"/>
+          <w:highlight w:val="none"/>
+          <w:u w:val="none" w:color="auto"/>
+          <w:bdr w:val="none" w:sz="0" w:space="0" w:color="auto"/>
+          <w:shd w:val="clear" w:color="auto" w:fill="auto"/>
+          <w:vertAlign w:val="baseline"/>
+          <w:rtl w:val="0"/>
+          <w:cs w:val="0"/>
+          <w:lang w:val="id-ID" w:eastAsia="en-US" w:bidi="ar-SA"/>
+        </w:rPr>
+        <w:t> </w:t>
       </w:r>
     </w:p>
     <w:p>
-      <w:r>
-        <w:rPr>
+      <w:pPr>
+        <w:bidi w:val="0"/>
+      </w:pPr>
+      <w:r>
+        <w:rPr>
+          <w:rStyle w:val="DefaultParagraphFont"/>
+          <w:rFonts w:ascii="Aptos" w:eastAsia="Aptos" w:hAnsi="Aptos" w:cs="Times New Roman"/>
           <w:b/>
           <w:bCs/>
-        </w:rPr>
-        <w:t>Why It Fills a Gap:</w:t>
-      </w:r>
-      <w:r>
-        <w:t xml:space="preserve"> Traditional education often lacks personalization, real-world relevance, and up-to-date content. </w:t>
-      </w:r>
-      <w:r>
-        <w:t>ContosoLearn</w:t>
-      </w:r>
-      <w:r>
-        <w:t xml:space="preserve"> bridges these gaps by leveraging AI, making learning more efficient, practical, and tailored to individual needs. </w:t>
+          <w:i w:val="0"/>
+          <w:iCs w:val="0"/>
+          <w:caps w:val="0"/>
+          <w:smallCaps w:val="0"/>
+          <w:strike w:val="0"/>
+          <w:dstrike w:val="0"/>
+          <w:outline w:val="0"/>
+          <w:shadow w:val="0"/>
+          <w:emboss w:val="0"/>
+          <w:imprint w:val="0"/>
+          <w:noProof w:val="0"/>
+          <w:vanish w:val="0"/>
+          <w:color w:val="auto"/>
+          <w:spacing w:val="0"/>
+          <w:w w:val="100"/>
+          <w:kern w:val="0"/>
+          <w:position w:val="0"/>
+          <w:sz w:val="22"/>
+          <w:szCs w:val="22"/>
+          <w:highlight w:val="none"/>
+          <w:u w:val="none" w:color="auto"/>
+          <w:bdr w:val="none" w:sz="0" w:space="0" w:color="auto"/>
+          <w:shd w:val="clear" w:color="auto" w:fill="auto"/>
+          <w:vertAlign w:val="baseline"/>
+          <w:rtl w:val="0"/>
+          <w:cs w:val="0"/>
+          <w:lang w:val="id-ID" w:eastAsia="en-US" w:bidi="ar-SA"/>
+        </w:rPr>
+        <w:t>Mengapa Mengisi Kesenjangan:</w:t>
+      </w:r>
+      <w:r>
+        <w:rPr>
+          <w:rStyle w:val="DefaultParagraphFont"/>
+          <w:rFonts w:ascii="Aptos" w:eastAsia="Aptos" w:hAnsi="Aptos" w:cs="Times New Roman"/>
+          <w:b w:val="0"/>
+          <w:bCs w:val="0"/>
+          <w:i w:val="0"/>
+          <w:iCs w:val="0"/>
+          <w:caps w:val="0"/>
+          <w:smallCaps w:val="0"/>
+          <w:strike w:val="0"/>
+          <w:dstrike w:val="0"/>
+          <w:outline w:val="0"/>
+          <w:shadow w:val="0"/>
+          <w:emboss w:val="0"/>
+          <w:imprint w:val="0"/>
+          <w:noProof w:val="0"/>
+          <w:vanish w:val="0"/>
+          <w:color w:val="auto"/>
+          <w:spacing w:val="0"/>
+          <w:w w:val="100"/>
+          <w:kern w:val="0"/>
+          <w:position w:val="0"/>
+          <w:sz w:val="22"/>
+          <w:szCs w:val="22"/>
+          <w:highlight w:val="none"/>
+          <w:u w:val="none" w:color="auto"/>
+          <w:bdr w:val="none" w:sz="0" w:space="0" w:color="auto"/>
+          <w:shd w:val="clear" w:color="auto" w:fill="auto"/>
+          <w:vertAlign w:val="baseline"/>
+          <w:rtl w:val="0"/>
+          <w:cs w:val="0"/>
+          <w:lang w:val="id-ID" w:eastAsia="en-US" w:bidi="ar-SA"/>
+        </w:rPr>
+        <w:t xml:space="preserve"> Pendidikan tradisional sering kali tidak memiliki personalisasi, relevansi dunia nyata, dan konten yang terbaru.</w:t>
+      </w:r>
+      <w:r>
+        <w:rPr>
+          <w:rStyle w:val="DefaultParagraphFont"/>
+          <w:rFonts w:ascii="Aptos" w:eastAsia="Aptos" w:hAnsi="Aptos" w:cs="Times New Roman"/>
+          <w:b w:val="0"/>
+          <w:bCs w:val="0"/>
+          <w:i w:val="0"/>
+          <w:iCs w:val="0"/>
+          <w:caps w:val="0"/>
+          <w:smallCaps w:val="0"/>
+          <w:strike w:val="0"/>
+          <w:dstrike w:val="0"/>
+          <w:outline w:val="0"/>
+          <w:shadow w:val="0"/>
+          <w:emboss w:val="0"/>
+          <w:imprint w:val="0"/>
+          <w:noProof w:val="0"/>
+          <w:vanish w:val="0"/>
+          <w:color w:val="auto"/>
+          <w:spacing w:val="0"/>
+          <w:w w:val="100"/>
+          <w:kern w:val="0"/>
+          <w:position w:val="0"/>
+          <w:sz w:val="22"/>
+          <w:szCs w:val="22"/>
+          <w:highlight w:val="none"/>
+          <w:u w:val="none" w:color="auto"/>
+          <w:bdr w:val="none" w:sz="0" w:space="0" w:color="auto"/>
+          <w:shd w:val="clear" w:color="auto" w:fill="auto"/>
+          <w:vertAlign w:val="baseline"/>
+          <w:rtl w:val="0"/>
+          <w:cs w:val="0"/>
+          <w:lang w:val="id-ID" w:eastAsia="en-US" w:bidi="ar-SA"/>
+        </w:rPr>
+        <w:t xml:space="preserve"> </w:t>
+      </w:r>
+      <w:r>
+        <w:rPr>
+          <w:rStyle w:val="DefaultParagraphFont"/>
+          <w:rFonts w:ascii="Aptos" w:eastAsia="Aptos" w:hAnsi="Aptos" w:cs="Times New Roman"/>
+          <w:b w:val="0"/>
+          <w:bCs w:val="0"/>
+          <w:i w:val="0"/>
+          <w:iCs w:val="0"/>
+          <w:caps w:val="0"/>
+          <w:smallCaps w:val="0"/>
+          <w:strike w:val="0"/>
+          <w:dstrike w:val="0"/>
+          <w:outline w:val="0"/>
+          <w:shadow w:val="0"/>
+          <w:emboss w:val="0"/>
+          <w:imprint w:val="0"/>
+          <w:noProof w:val="0"/>
+          <w:vanish w:val="0"/>
+          <w:color w:val="auto"/>
+          <w:spacing w:val="0"/>
+          <w:w w:val="100"/>
+          <w:kern w:val="0"/>
+          <w:position w:val="0"/>
+          <w:sz w:val="22"/>
+          <w:szCs w:val="22"/>
+          <w:highlight w:val="none"/>
+          <w:u w:val="none" w:color="auto"/>
+          <w:bdr w:val="none" w:sz="0" w:space="0" w:color="auto"/>
+          <w:shd w:val="clear" w:color="auto" w:fill="auto"/>
+          <w:vertAlign w:val="baseline"/>
+          <w:rtl w:val="0"/>
+          <w:cs w:val="0"/>
+          <w:lang w:val="id-ID" w:eastAsia="en-US" w:bidi="ar-SA"/>
+        </w:rPr>
+        <w:t>ContosoLearn menjembatani kesenjangan ini dengan memanfaatkan AI, membuat pembelajaran lebih efisien, praktis, dan disesuaikan dengan kebutuhan individu.</w:t>
+      </w:r>
+      <w:r>
+        <w:rPr>
+          <w:rStyle w:val="DefaultParagraphFont"/>
+          <w:rFonts w:ascii="Aptos" w:eastAsia="Aptos" w:hAnsi="Aptos" w:cs="Times New Roman"/>
+          <w:b w:val="0"/>
+          <w:bCs w:val="0"/>
+          <w:i w:val="0"/>
+          <w:iCs w:val="0"/>
+          <w:caps w:val="0"/>
+          <w:smallCaps w:val="0"/>
+          <w:strike w:val="0"/>
+          <w:dstrike w:val="0"/>
+          <w:outline w:val="0"/>
+          <w:shadow w:val="0"/>
+          <w:emboss w:val="0"/>
+          <w:imprint w:val="0"/>
+          <w:noProof w:val="0"/>
+          <w:vanish w:val="0"/>
+          <w:color w:val="auto"/>
+          <w:spacing w:val="0"/>
+          <w:w w:val="100"/>
+          <w:kern w:val="0"/>
+          <w:position w:val="0"/>
+          <w:sz w:val="22"/>
+          <w:szCs w:val="22"/>
+          <w:highlight w:val="none"/>
+          <w:u w:val="none" w:color="auto"/>
+          <w:bdr w:val="none" w:sz="0" w:space="0" w:color="auto"/>
+          <w:shd w:val="clear" w:color="auto" w:fill="auto"/>
+          <w:vertAlign w:val="baseline"/>
+          <w:rtl w:val="0"/>
+          <w:cs w:val="0"/>
+          <w:lang w:val="id-ID" w:eastAsia="en-US" w:bidi="ar-SA"/>
+        </w:rPr>
+        <w:t> </w:t>
       </w:r>
     </w:p>
     <w:p/>
@@ -610,8 +3282,8 @@
 </file>
 
 <file path=word/numbering.xml><?xml version="1.0" encoding="utf-8"?>
-<w:numbering xmlns:wpc="http://schemas.microsoft.com/office/word/2010/wordprocessingCanvas" xmlns:cx="http://schemas.microsoft.com/office/drawing/2014/chartex" xmlns:cx1="http://schemas.microsoft.com/office/drawing/2015/9/8/chartex" xmlns:cx2="http://schemas.microsoft.com/office/drawing/2015/10/21/chartex" xmlns:cx3="http://schemas.microsoft.com/office/drawing/2016/5/9/chartex" xmlns:cx4="http://schemas.microsoft.com/office/drawing/2016/5/10/chartex" xmlns:cx5="http://schemas.microsoft.com/office/drawing/2016/5/11/chartex" xmlns:cx6="http://schemas.microsoft.com/office/drawing/2016/5/12/chartex" xmlns:cx7="http://schemas.microsoft.com/office/drawing/2016/5/13/chartex" xmlns:cx8="http://schemas.microsoft.com/office/drawing/2016/5/14/chartex" xmlns:mc="http://schemas.openxmlformats.org/markup-compatibility/2006" xmlns:aink="http://schemas.microsoft.com/office/drawing/2016/ink" xmlns:am3d="http://schemas.microsoft.com/office/drawing/2017/model3d" xmlns:o="urn:schemas-microsoft-com:office:office" xmlns:oel="http://schemas.microsoft.com/office/2019/extlst" xmlns:r="http://schemas.openxmlformats.org/officeDocument/2006/relationships" xmlns:m="http://schemas.openxmlformats.org/officeDocument/2006/math" xmlns:v="urn:schemas-microsoft-com:vml" xmlns:wp14="http://schemas.microsoft.com/office/word/2010/wordprocessingDrawing" xmlns:wp="http://schemas.openxmlformats.org/drawingml/2006/wordprocessingDrawing" xmlns:w10="urn:schemas-microsoft-com:office:word" xmlns:w="http://schemas.openxmlformats.org/wordprocessingml/2006/main" xmlns:w14="http://schemas.microsoft.com/office/word/2010/wordml" xmlns:w15="http://schemas.microsoft.com/office/word/2012/wordml" xmlns:w16cex="http://schemas.microsoft.com/office/word/2018/wordml/cex" xmlns:w16cid="http://schemas.microsoft.com/office/word/2016/wordml/cid" xmlns:w16="http://schemas.microsoft.com/office/word/2018/wordml" xmlns:w16du="http://schemas.microsoft.com/office/word/2023/wordml/word16du" xmlns:w16sdtdh="http://schemas.microsoft.com/office/word/2020/wordml/sdtdatahash" xmlns:w16se="http://schemas.microsoft.com/office/word/2015/wordml/symex" xmlns:wpg="http://schemas.microsoft.com/office/word/2010/wordprocessingGroup" xmlns:wpi="http://schemas.microsoft.com/office/word/2010/wordprocessingInk" xmlns:wne="http://schemas.microsoft.com/office/word/2006/wordml" xmlns:wps="http://schemas.microsoft.com/office/word/2010/wordprocessingShape" mc:Ignorable="w14 w15 w16se w16cid w16 w16cex w16sdtdh w16du wp14">
-  <w:abstractNum w:abstractNumId="0" w15:restartNumberingAfterBreak="0">
+<w:numbering xmlns:wpc="http://schemas.microsoft.com/office/word/2010/wordprocessingCanvas" xmlns:cx="http://schemas.microsoft.com/office/drawing/2014/chartex" xmlns:cx1="http://schemas.microsoft.com/office/drawing/2015/9/8/chartex" xmlns:cx2="http://schemas.microsoft.com/office/drawing/2015/10/21/chartex" xmlns:cx3="http://schemas.microsoft.com/office/drawing/2016/5/9/chartex" xmlns:cx4="http://schemas.microsoft.com/office/drawing/2016/5/10/chartex" xmlns:cx5="http://schemas.microsoft.com/office/drawing/2016/5/11/chartex" xmlns:mc="http://schemas.openxmlformats.org/markup-compatibility/2006" xmlns:o="urn:schemas-microsoft-com:office:office" xmlns:r="http://schemas.openxmlformats.org/officeDocument/2006/relationships" xmlns:m="http://schemas.openxmlformats.org/officeDocument/2006/math" xmlns:v="urn:schemas-microsoft-com:vml" xmlns:wp14="http://schemas.microsoft.com/office/word/2010/wordprocessingDrawing" xmlns:wp="http://schemas.openxmlformats.org/drawingml/2006/wordprocessingDrawing" xmlns:w10="urn:schemas-microsoft-com:office:word" xmlns:w="http://schemas.openxmlformats.org/wordprocessingml/2006/main" xmlns:w14="http://schemas.microsoft.com/office/word/2010/wordml" xmlns:w15="http://schemas.microsoft.com/office/word/2012/wordml" xmlns:wne="http://schemas.microsoft.com/office/word/2006/wordml" xmlns:w16cid="http://schemas.microsoft.com/office/word/2016/wordml/cid" xmlns:w16se="http://schemas.microsoft.com/office/word/2015/wordml/symex" xmlns:wpg="http://schemas.microsoft.com/office/word/2010/wordprocessingGroup" xmlns:wpi="http://schemas.microsoft.com/office/word/2010/wordprocessingInk" xmlns:wps="http://schemas.microsoft.com/office/word/2010/wordprocessingShape" mc:Ignorable="w14 w15 wp14 w16se w16cid">
+  <w:abstractNum w:abstractNumId="0">
     <w:nsid w:val="13537909"/>
     <w:multiLevelType w:val="multilevel"/>
     <w:tmpl w:val="54908BBC"/>
@@ -724,7 +3396,7 @@
       </w:pPr>
     </w:lvl>
   </w:abstractNum>
-  <w:abstractNum w:abstractNumId="1" w15:restartNumberingAfterBreak="0">
+  <w:abstractNum w:abstractNumId="1">
     <w:nsid w:val="14702EBB"/>
     <w:multiLevelType w:val="multilevel"/>
     <w:tmpl w:val="04B8507C"/>
@@ -873,7 +3545,7 @@
       </w:rPr>
     </w:lvl>
   </w:abstractNum>
-  <w:abstractNum w:abstractNumId="2" w15:restartNumberingAfterBreak="0">
+  <w:abstractNum w:abstractNumId="2">
     <w:nsid w:val="247728D5"/>
     <w:multiLevelType w:val="multilevel"/>
     <w:tmpl w:val="5CEE757A"/>
@@ -986,7 +3658,7 @@
       </w:pPr>
     </w:lvl>
   </w:abstractNum>
-  <w:abstractNum w:abstractNumId="3" w15:restartNumberingAfterBreak="0">
+  <w:abstractNum w:abstractNumId="3">
     <w:nsid w:val="32A22E78"/>
     <w:multiLevelType w:val="multilevel"/>
     <w:tmpl w:val="B6C638F4"/>
@@ -1135,7 +3807,7 @@
       </w:rPr>
     </w:lvl>
   </w:abstractNum>
-  <w:abstractNum w:abstractNumId="4" w15:restartNumberingAfterBreak="0">
+  <w:abstractNum w:abstractNumId="4">
     <w:nsid w:val="3548539D"/>
     <w:multiLevelType w:val="multilevel"/>
     <w:tmpl w:val="E98080CC"/>
@@ -1284,7 +3956,7 @@
       </w:rPr>
     </w:lvl>
   </w:abstractNum>
-  <w:abstractNum w:abstractNumId="5" w15:restartNumberingAfterBreak="0">
+  <w:abstractNum w:abstractNumId="5">
     <w:nsid w:val="36B91017"/>
     <w:multiLevelType w:val="multilevel"/>
     <w:tmpl w:val="0038C0D2"/>
@@ -1433,7 +4105,7 @@
       </w:rPr>
     </w:lvl>
   </w:abstractNum>
-  <w:abstractNum w:abstractNumId="6" w15:restartNumberingAfterBreak="0">
+  <w:abstractNum w:abstractNumId="6">
     <w:nsid w:val="3C4B5CAD"/>
     <w:multiLevelType w:val="multilevel"/>
     <w:tmpl w:val="5636AF48"/>
@@ -1582,7 +4254,7 @@
       </w:rPr>
     </w:lvl>
   </w:abstractNum>
-  <w:abstractNum w:abstractNumId="7" w15:restartNumberingAfterBreak="0">
+  <w:abstractNum w:abstractNumId="7">
     <w:nsid w:val="3F7951C9"/>
     <w:multiLevelType w:val="multilevel"/>
     <w:tmpl w:val="8F94CC6C"/>
@@ -1695,7 +4367,7 @@
       </w:pPr>
     </w:lvl>
   </w:abstractNum>
-  <w:abstractNum w:abstractNumId="8" w15:restartNumberingAfterBreak="0">
+  <w:abstractNum w:abstractNumId="8">
     <w:nsid w:val="3FBE10A8"/>
     <w:multiLevelType w:val="multilevel"/>
     <w:tmpl w:val="83E0AFE6"/>
@@ -1844,7 +4516,7 @@
       </w:rPr>
     </w:lvl>
   </w:abstractNum>
-  <w:abstractNum w:abstractNumId="9" w15:restartNumberingAfterBreak="0">
+  <w:abstractNum w:abstractNumId="9">
     <w:nsid w:val="45365E5B"/>
     <w:multiLevelType w:val="multilevel"/>
     <w:tmpl w:val="07CA4E0A"/>
@@ -1957,7 +4629,7 @@
       </w:pPr>
     </w:lvl>
   </w:abstractNum>
-  <w:abstractNum w:abstractNumId="10" w15:restartNumberingAfterBreak="0">
+  <w:abstractNum w:abstractNumId="10">
     <w:nsid w:val="4AF56534"/>
     <w:multiLevelType w:val="multilevel"/>
     <w:tmpl w:val="71DA56B0"/>
@@ -2070,7 +4742,7 @@
       </w:pPr>
     </w:lvl>
   </w:abstractNum>
-  <w:abstractNum w:abstractNumId="11" w15:restartNumberingAfterBreak="0">
+  <w:abstractNum w:abstractNumId="11">
     <w:nsid w:val="4FDE375E"/>
     <w:multiLevelType w:val="multilevel"/>
     <w:tmpl w:val="8526A73A"/>
@@ -2183,7 +4855,7 @@
       </w:pPr>
     </w:lvl>
   </w:abstractNum>
-  <w:abstractNum w:abstractNumId="12" w15:restartNumberingAfterBreak="0">
+  <w:abstractNum w:abstractNumId="12">
     <w:nsid w:val="57FC339B"/>
     <w:multiLevelType w:val="multilevel"/>
     <w:tmpl w:val="012C5764"/>
@@ -2332,7 +5004,7 @@
       </w:rPr>
     </w:lvl>
   </w:abstractNum>
-  <w:abstractNum w:abstractNumId="13" w15:restartNumberingAfterBreak="0">
+  <w:abstractNum w:abstractNumId="13">
     <w:nsid w:val="5C4812EF"/>
     <w:multiLevelType w:val="multilevel"/>
     <w:tmpl w:val="261EA5B8"/>
@@ -2481,7 +5153,7 @@
       </w:rPr>
     </w:lvl>
   </w:abstractNum>
-  <w:abstractNum w:abstractNumId="14" w15:restartNumberingAfterBreak="0">
+  <w:abstractNum w:abstractNumId="14">
     <w:nsid w:val="63755440"/>
     <w:multiLevelType w:val="multilevel"/>
     <w:tmpl w:val="D7BA73F6"/>
@@ -2594,7 +5266,7 @@
       </w:pPr>
     </w:lvl>
   </w:abstractNum>
-  <w:abstractNum w:abstractNumId="15" w15:restartNumberingAfterBreak="0">
+  <w:abstractNum w:abstractNumId="15">
     <w:nsid w:val="65C339C9"/>
     <w:multiLevelType w:val="multilevel"/>
     <w:tmpl w:val="294E15CE"/>
@@ -2707,7 +5379,7 @@
       </w:pPr>
     </w:lvl>
   </w:abstractNum>
-  <w:abstractNum w:abstractNumId="16" w15:restartNumberingAfterBreak="0">
+  <w:abstractNum w:abstractNumId="16">
     <w:nsid w:val="684617BD"/>
     <w:multiLevelType w:val="multilevel"/>
     <w:tmpl w:val="DF80B846"/>
@@ -2856,7 +5528,7 @@
       </w:rPr>
     </w:lvl>
   </w:abstractNum>
-  <w:abstractNum w:abstractNumId="17" w15:restartNumberingAfterBreak="0">
+  <w:abstractNum w:abstractNumId="17">
     <w:nsid w:val="68DE52BD"/>
     <w:multiLevelType w:val="multilevel"/>
     <w:tmpl w:val="A532193E"/>
@@ -2969,7 +5641,7 @@
       </w:pPr>
     </w:lvl>
   </w:abstractNum>
-  <w:abstractNum w:abstractNumId="18" w15:restartNumberingAfterBreak="0">
+  <w:abstractNum w:abstractNumId="18">
     <w:nsid w:val="6DDD0347"/>
     <w:multiLevelType w:val="multilevel"/>
     <w:tmpl w:val="F9AAB3D4"/>
@@ -3082,7 +5754,7 @@
       </w:pPr>
     </w:lvl>
   </w:abstractNum>
-  <w:abstractNum w:abstractNumId="19" w15:restartNumberingAfterBreak="0">
+  <w:abstractNum w:abstractNumId="19">
     <w:nsid w:val="7C255AC4"/>
     <w:multiLevelType w:val="multilevel"/>
     <w:tmpl w:val="95AC8534"/>
@@ -3259,7 +5931,7 @@
 </file>
 
 <file path=word/styles.xml><?xml version="1.0" encoding="utf-8"?>
-<w:styles xmlns:mc="http://schemas.openxmlformats.org/markup-compatibility/2006" xmlns:r="http://schemas.openxmlformats.org/officeDocument/2006/relationships" xmlns:w="http://schemas.openxmlformats.org/wordprocessingml/2006/main" xmlns:w14="http://schemas.microsoft.com/office/word/2010/wordml" xmlns:w15="http://schemas.microsoft.com/office/word/2012/wordml" xmlns:w16cex="http://schemas.microsoft.com/office/word/2018/wordml/cex" xmlns:w16cid="http://schemas.microsoft.com/office/word/2016/wordml/cid" xmlns:w16="http://schemas.microsoft.com/office/word/2018/wordml" xmlns:w16du="http://schemas.microsoft.com/office/word/2023/wordml/word16du" xmlns:w16sdtdh="http://schemas.microsoft.com/office/word/2020/wordml/sdtdatahash" xmlns:w16se="http://schemas.microsoft.com/office/word/2015/wordml/symex" mc:Ignorable="w14 w15 w16se w16cid w16 w16cex w16sdtdh w16du">
+<w:styles xmlns:mc="http://schemas.openxmlformats.org/markup-compatibility/2006" xmlns:r="http://schemas.openxmlformats.org/officeDocument/2006/relationships" xmlns:w="http://schemas.openxmlformats.org/wordprocessingml/2006/main" xmlns:w14="http://schemas.microsoft.com/office/word/2010/wordml" xmlns:w15="http://schemas.microsoft.com/office/word/2012/wordml" xmlns:w16cid="http://schemas.microsoft.com/office/word/2016/wordml/cid" xmlns:w16se="http://schemas.microsoft.com/office/word/2015/wordml/symex" mc:Ignorable="w14 w15 w16se w16cid">
   <w:docDefaults>
     <w:rPrDefault>
       <w:rPr>
@@ -3647,11 +6319,11 @@
     <w:lsdException w:name="List Table 5 Dark Accent 6" w:uiPriority="50"/>
     <w:lsdException w:name="List Table 6 Colorful Accent 6" w:uiPriority="51"/>
     <w:lsdException w:name="List Table 7 Colorful Accent 6" w:uiPriority="52"/>
+    <w:lsdException w:name="Smart Link" w:semiHidden="1" w:unhideWhenUsed="1"/>
     <w:lsdException w:name="Mention" w:semiHidden="1" w:unhideWhenUsed="1"/>
     <w:lsdException w:name="Smart Hyperlink" w:semiHidden="1" w:unhideWhenUsed="1"/>
     <w:lsdException w:name="Hashtag" w:semiHidden="1" w:unhideWhenUsed="1"/>
     <w:lsdException w:name="Unresolved Mention" w:semiHidden="1" w:unhideWhenUsed="1"/>
-    <w:lsdException w:name="Smart Link" w:semiHidden="1" w:unhideWhenUsed="1"/>
   </w:latentStyles>
   <w:style w:type="paragraph" w:default="1" w:styleId="Normal">
     <w:name w:val="Normal"/>

</xml_diff>

<commit_message>
Copy Files From Source Repo (2024-12-20 18:58)
</commit_message>
<xml_diff>
--- a/ResourceFiles/ContosoLearn App Overview.docx
+++ b/ResourceFiles/ContosoLearn App Overview.docx
@@ -1,421 +1,72 @@
 
 <file path=word/document.xml><?xml version="1.0" encoding="utf-8"?>
-<w:document xmlns:wpc="http://schemas.microsoft.com/office/word/2010/wordprocessingCanvas" xmlns:cx="http://schemas.microsoft.com/office/drawing/2014/chartex" xmlns:cx1="http://schemas.microsoft.com/office/drawing/2015/9/8/chartex" xmlns:cx2="http://schemas.microsoft.com/office/drawing/2015/10/21/chartex" xmlns:cx3="http://schemas.microsoft.com/office/drawing/2016/5/9/chartex" xmlns:cx4="http://schemas.microsoft.com/office/drawing/2016/5/10/chartex" xmlns:cx5="http://schemas.microsoft.com/office/drawing/2016/5/11/chartex" xmlns:mc="http://schemas.openxmlformats.org/markup-compatibility/2006" xmlns:o="urn:schemas-microsoft-com:office:office" xmlns:r="http://schemas.openxmlformats.org/officeDocument/2006/relationships" xmlns:m="http://schemas.openxmlformats.org/officeDocument/2006/math" xmlns:v="urn:schemas-microsoft-com:vml" xmlns:wp14="http://schemas.microsoft.com/office/word/2010/wordprocessingDrawing" xmlns:wp="http://schemas.openxmlformats.org/drawingml/2006/wordprocessingDrawing" xmlns:w10="urn:schemas-microsoft-com:office:word" xmlns:w="http://schemas.openxmlformats.org/wordprocessingml/2006/main" xmlns:w14="http://schemas.microsoft.com/office/word/2010/wordml" xmlns:w15="http://schemas.microsoft.com/office/word/2012/wordml" xmlns:wne="http://schemas.microsoft.com/office/word/2006/wordml" xmlns:w16cid="http://schemas.microsoft.com/office/word/2016/wordml/cid" xmlns:w16se="http://schemas.microsoft.com/office/word/2015/wordml/symex" xmlns:wpg="http://schemas.microsoft.com/office/word/2010/wordprocessingGroup" xmlns:wpi="http://schemas.microsoft.com/office/word/2010/wordprocessingInk" xmlns:wps="http://schemas.microsoft.com/office/word/2010/wordprocessingShape" mc:Ignorable="w14 w15 wp14 w16se w16cid">
-  <!-- Generated by Aspose.Words for Java 23.6.0 -->
+<w:document xmlns:wpc="http://schemas.microsoft.com/office/word/2010/wordprocessingCanvas" xmlns:cx="http://schemas.microsoft.com/office/drawing/2014/chartex" xmlns:cx1="http://schemas.microsoft.com/office/drawing/2015/9/8/chartex" xmlns:cx2="http://schemas.microsoft.com/office/drawing/2015/10/21/chartex" xmlns:cx3="http://schemas.microsoft.com/office/drawing/2016/5/9/chartex" xmlns:cx4="http://schemas.microsoft.com/office/drawing/2016/5/10/chartex" xmlns:cx5="http://schemas.microsoft.com/office/drawing/2016/5/11/chartex" xmlns:cx6="http://schemas.microsoft.com/office/drawing/2016/5/12/chartex" xmlns:cx7="http://schemas.microsoft.com/office/drawing/2016/5/13/chartex" xmlns:cx8="http://schemas.microsoft.com/office/drawing/2016/5/14/chartex" xmlns:mc="http://schemas.openxmlformats.org/markup-compatibility/2006" xmlns:aink="http://schemas.microsoft.com/office/drawing/2016/ink" xmlns:am3d="http://schemas.microsoft.com/office/drawing/2017/model3d" xmlns:o="urn:schemas-microsoft-com:office:office" xmlns:oel="http://schemas.microsoft.com/office/2019/extlst" xmlns:r="http://schemas.openxmlformats.org/officeDocument/2006/relationships" xmlns:m="http://schemas.openxmlformats.org/officeDocument/2006/math" xmlns:v="urn:schemas-microsoft-com:vml" xmlns:wp14="http://schemas.microsoft.com/office/word/2010/wordprocessingDrawing" xmlns:wp="http://schemas.openxmlformats.org/drawingml/2006/wordprocessingDrawing" xmlns:w10="urn:schemas-microsoft-com:office:word" xmlns:w="http://schemas.openxmlformats.org/wordprocessingml/2006/main" xmlns:w14="http://schemas.microsoft.com/office/word/2010/wordml" xmlns:w15="http://schemas.microsoft.com/office/word/2012/wordml" xmlns:w16cex="http://schemas.microsoft.com/office/word/2018/wordml/cex" xmlns:w16cid="http://schemas.microsoft.com/office/word/2016/wordml/cid" xmlns:w16="http://schemas.microsoft.com/office/word/2018/wordml" xmlns:w16du="http://schemas.microsoft.com/office/word/2023/wordml/word16du" xmlns:w16sdtdh="http://schemas.microsoft.com/office/word/2020/wordml/sdtdatahash" xmlns:w16se="http://schemas.microsoft.com/office/word/2015/wordml/symex" xmlns:wpg="http://schemas.microsoft.com/office/word/2010/wordprocessingGroup" xmlns:wpi="http://schemas.microsoft.com/office/word/2010/wordprocessingInk" xmlns:wne="http://schemas.microsoft.com/office/word/2006/wordml" xmlns:wps="http://schemas.microsoft.com/office/word/2010/wordprocessingShape" mc:Ignorable="w14 w15 w16se w16cid w16 w16cex w16sdtdh w16du wp14">
   <w:body>
     <w:p>
-      <w:pPr>
-        <w:bidi w:val="0"/>
-      </w:pPr>
-      <w:r>
-        <w:rPr>
-          <w:rStyle w:val="DefaultParagraphFont"/>
-          <w:rFonts w:ascii="Aptos" w:eastAsia="Aptos" w:hAnsi="Aptos" w:cs="Times New Roman"/>
-          <w:b w:val="0"/>
-          <w:bCs w:val="0"/>
-          <w:i w:val="0"/>
-          <w:iCs w:val="0"/>
-          <w:caps w:val="0"/>
-          <w:smallCaps w:val="0"/>
-          <w:strike w:val="0"/>
-          <w:dstrike w:val="0"/>
-          <w:outline w:val="0"/>
-          <w:shadow w:val="0"/>
-          <w:emboss w:val="0"/>
-          <w:imprint w:val="0"/>
-          <w:noProof w:val="0"/>
-          <w:vanish w:val="0"/>
-          <w:color w:val="auto"/>
-          <w:spacing w:val="0"/>
-          <w:w w:val="100"/>
-          <w:kern w:val="0"/>
-          <w:position w:val="0"/>
-          <w:sz w:val="22"/>
-          <w:szCs w:val="22"/>
-          <w:highlight w:val="none"/>
-          <w:u w:val="none" w:color="auto"/>
-          <w:bdr w:val="none" w:sz="0" w:space="0" w:color="auto"/>
-          <w:shd w:val="clear" w:color="auto" w:fill="auto"/>
-          <w:vertAlign w:val="baseline"/>
-          <w:rtl w:val="0"/>
-          <w:cs w:val="0"/>
-          <w:lang w:val="id-ID" w:eastAsia="en-US" w:bidi="ar-SA"/>
-        </w:rPr>
-        <w:t>Gambaran Umum Aplikasi ContosoLearn</w:t>
+      <w:r>
+        <w:t>ContosoLearn App Overview</w:t>
       </w:r>
     </w:p>
     <w:p>
-      <w:pPr>
-        <w:bidi w:val="0"/>
-      </w:pPr>
       <w:r>
         <w:rPr>
-          <w:rStyle w:val="DefaultParagraphFont"/>
-          <w:rFonts w:ascii="Aptos" w:eastAsia="Aptos" w:hAnsi="Aptos" w:cs="Times New Roman"/>
           <w:b/>
           <w:bCs/>
-          <w:i w:val="0"/>
-          <w:iCs w:val="0"/>
-          <w:caps w:val="0"/>
-          <w:smallCaps w:val="0"/>
-          <w:strike w:val="0"/>
-          <w:dstrike w:val="0"/>
-          <w:outline w:val="0"/>
-          <w:shadow w:val="0"/>
-          <w:emboss w:val="0"/>
-          <w:imprint w:val="0"/>
-          <w:noProof w:val="0"/>
-          <w:vanish w:val="0"/>
-          <w:color w:val="auto"/>
-          <w:spacing w:val="0"/>
-          <w:w w:val="100"/>
-          <w:kern w:val="0"/>
-          <w:position w:val="0"/>
-          <w:sz w:val="22"/>
-          <w:szCs w:val="22"/>
-          <w:highlight w:val="none"/>
-          <w:u w:val="none" w:color="auto"/>
-          <w:bdr w:val="none" w:sz="0" w:space="0" w:color="auto"/>
-          <w:shd w:val="clear" w:color="auto" w:fill="auto"/>
-          <w:vertAlign w:val="baseline"/>
-          <w:rtl w:val="0"/>
-          <w:cs w:val="0"/>
-          <w:lang w:val="id-ID" w:eastAsia="en-US" w:bidi="ar-SA"/>
         </w:rPr>
-        <w:t>Nama Aplikasi: "ContosoLearn"</w:t>
+        <w:t>App Name: "</w:t>
       </w:r>
       <w:r>
         <w:rPr>
-          <w:rStyle w:val="DefaultParagraphFont"/>
-          <w:rFonts w:ascii="Aptos" w:eastAsia="Aptos" w:hAnsi="Aptos" w:cs="Times New Roman"/>
-          <w:b w:val="0"/>
-          <w:bCs w:val="0"/>
-          <w:i w:val="0"/>
-          <w:iCs w:val="0"/>
-          <w:caps w:val="0"/>
-          <w:smallCaps w:val="0"/>
-          <w:strike w:val="0"/>
-          <w:dstrike w:val="0"/>
-          <w:outline w:val="0"/>
-          <w:shadow w:val="0"/>
-          <w:emboss w:val="0"/>
-          <w:imprint w:val="0"/>
-          <w:noProof w:val="0"/>
-          <w:vanish w:val="0"/>
-          <w:color w:val="auto"/>
-          <w:spacing w:val="0"/>
-          <w:w w:val="100"/>
-          <w:kern w:val="0"/>
-          <w:position w:val="0"/>
-          <w:sz w:val="22"/>
-          <w:szCs w:val="22"/>
-          <w:highlight w:val="none"/>
-          <w:u w:val="none" w:color="auto"/>
-          <w:bdr w:val="none" w:sz="0" w:space="0" w:color="auto"/>
-          <w:shd w:val="clear" w:color="auto" w:fill="auto"/>
-          <w:vertAlign w:val="baseline"/>
-          <w:rtl w:val="0"/>
-          <w:cs w:val="0"/>
-          <w:lang w:val="id-ID" w:eastAsia="en-US" w:bidi="ar-SA"/>
+          <w:b/>
+          <w:bCs/>
         </w:rPr>
+        <w:t>ContosoLearn</w:t>
+      </w:r>
+      <w:r>
+        <w:rPr>
+          <w:b/>
+          <w:bCs/>
+        </w:rPr>
+        <w:t>"</w:t>
+      </w:r>
+      <w:r>
         <w:t> </w:t>
       </w:r>
     </w:p>
     <w:p>
-      <w:pPr>
-        <w:bidi w:val="0"/>
-      </w:pPr>
       <w:r>
         <w:rPr>
-          <w:rStyle w:val="DefaultParagraphFont"/>
-          <w:rFonts w:ascii="Aptos" w:eastAsia="Aptos" w:hAnsi="Aptos" w:cs="Times New Roman"/>
           <w:b/>
           <w:bCs/>
-          <w:i w:val="0"/>
-          <w:iCs w:val="0"/>
-          <w:caps w:val="0"/>
-          <w:smallCaps w:val="0"/>
-          <w:strike w:val="0"/>
-          <w:dstrike w:val="0"/>
-          <w:outline w:val="0"/>
-          <w:shadow w:val="0"/>
-          <w:emboss w:val="0"/>
-          <w:imprint w:val="0"/>
-          <w:noProof w:val="0"/>
-          <w:vanish w:val="0"/>
-          <w:color w:val="auto"/>
-          <w:spacing w:val="0"/>
-          <w:w w:val="100"/>
-          <w:kern w:val="0"/>
-          <w:position w:val="0"/>
-          <w:sz w:val="22"/>
-          <w:szCs w:val="22"/>
-          <w:highlight w:val="none"/>
-          <w:u w:val="none" w:color="auto"/>
-          <w:bdr w:val="none" w:sz="0" w:space="0" w:color="auto"/>
-          <w:shd w:val="clear" w:color="auto" w:fill="auto"/>
-          <w:vertAlign w:val="baseline"/>
-          <w:rtl w:val="0"/>
-          <w:cs w:val="0"/>
-          <w:lang w:val="id-ID" w:eastAsia="en-US" w:bidi="ar-SA"/>
         </w:rPr>
-        <w:t>Gambaran umum:</w:t>
+        <w:t>Overview</w:t>
       </w:r>
       <w:r>
         <w:rPr>
-          <w:rStyle w:val="DefaultParagraphFont"/>
-          <w:rFonts w:ascii="Aptos" w:eastAsia="Aptos" w:hAnsi="Aptos" w:cs="Times New Roman"/>
-          <w:b w:val="0"/>
-          <w:bCs w:val="0"/>
-          <w:i w:val="0"/>
-          <w:iCs w:val="0"/>
-          <w:caps w:val="0"/>
-          <w:smallCaps w:val="0"/>
-          <w:strike w:val="0"/>
-          <w:dstrike w:val="0"/>
-          <w:outline w:val="0"/>
-          <w:shadow w:val="0"/>
-          <w:emboss w:val="0"/>
-          <w:imprint w:val="0"/>
-          <w:noProof w:val="0"/>
-          <w:vanish w:val="0"/>
-          <w:color w:val="auto"/>
-          <w:spacing w:val="0"/>
-          <w:w w:val="100"/>
-          <w:kern w:val="0"/>
-          <w:position w:val="0"/>
-          <w:sz w:val="22"/>
-          <w:szCs w:val="22"/>
-          <w:highlight w:val="none"/>
-          <w:u w:val="none" w:color="auto"/>
-          <w:bdr w:val="none" w:sz="0" w:space="0" w:color="auto"/>
-          <w:shd w:val="clear" w:color="auto" w:fill="auto"/>
-          <w:vertAlign w:val="baseline"/>
-          <w:rtl w:val="0"/>
-          <w:cs w:val="0"/>
-          <w:lang w:val="id-ID" w:eastAsia="en-US" w:bidi="ar-SA"/>
+          <w:b/>
+          <w:bCs/>
         </w:rPr>
-        <w:t xml:space="preserve"> ContosoLearn adalah platform pengembangan keterampilan dan pembelajaran yang didukung AI serta dirancang untuk membantu individu memperoleh keterampilan baru secara efisien.</w:t>
-      </w:r>
-      <w:r>
-        <w:rPr>
-          <w:rStyle w:val="DefaultParagraphFont"/>
-          <w:rFonts w:ascii="Aptos" w:eastAsia="Aptos" w:hAnsi="Aptos" w:cs="Times New Roman"/>
-          <w:b w:val="0"/>
-          <w:bCs w:val="0"/>
-          <w:i w:val="0"/>
-          <w:iCs w:val="0"/>
-          <w:caps w:val="0"/>
-          <w:smallCaps w:val="0"/>
-          <w:strike w:val="0"/>
-          <w:dstrike w:val="0"/>
-          <w:outline w:val="0"/>
-          <w:shadow w:val="0"/>
-          <w:emboss w:val="0"/>
-          <w:imprint w:val="0"/>
-          <w:noProof w:val="0"/>
-          <w:vanish w:val="0"/>
-          <w:color w:val="auto"/>
-          <w:spacing w:val="0"/>
-          <w:w w:val="100"/>
-          <w:kern w:val="0"/>
-          <w:position w:val="0"/>
-          <w:sz w:val="22"/>
-          <w:szCs w:val="22"/>
-          <w:highlight w:val="none"/>
-          <w:u w:val="none" w:color="auto"/>
-          <w:bdr w:val="none" w:sz="0" w:space="0" w:color="auto"/>
-          <w:shd w:val="clear" w:color="auto" w:fill="auto"/>
-          <w:vertAlign w:val="baseline"/>
-          <w:rtl w:val="0"/>
-          <w:cs w:val="0"/>
-          <w:lang w:val="id-ID" w:eastAsia="en-US" w:bidi="ar-SA"/>
-        </w:rPr>
+        <w:t>:</w:t>
+      </w:r>
+      <w:r>
         <w:t xml:space="preserve"> </w:t>
       </w:r>
       <w:r>
-        <w:rPr>
-          <w:rStyle w:val="DefaultParagraphFont"/>
-          <w:rFonts w:ascii="Aptos" w:eastAsia="Aptos" w:hAnsi="Aptos" w:cs="Times New Roman"/>
-          <w:b w:val="0"/>
-          <w:bCs w:val="0"/>
-          <w:i w:val="0"/>
-          <w:iCs w:val="0"/>
-          <w:caps w:val="0"/>
-          <w:smallCaps w:val="0"/>
-          <w:strike w:val="0"/>
-          <w:dstrike w:val="0"/>
-          <w:outline w:val="0"/>
-          <w:shadow w:val="0"/>
-          <w:emboss w:val="0"/>
-          <w:imprint w:val="0"/>
-          <w:noProof w:val="0"/>
-          <w:vanish w:val="0"/>
-          <w:color w:val="auto"/>
-          <w:spacing w:val="0"/>
-          <w:w w:val="100"/>
-          <w:kern w:val="0"/>
-          <w:position w:val="0"/>
-          <w:sz w:val="22"/>
-          <w:szCs w:val="22"/>
-          <w:highlight w:val="none"/>
-          <w:u w:val="none" w:color="auto"/>
-          <w:bdr w:val="none" w:sz="0" w:space="0" w:color="auto"/>
-          <w:shd w:val="clear" w:color="auto" w:fill="auto"/>
-          <w:vertAlign w:val="baseline"/>
-          <w:rtl w:val="0"/>
-          <w:cs w:val="0"/>
-          <w:lang w:val="id-ID" w:eastAsia="en-US" w:bidi="ar-SA"/>
-        </w:rPr>
-        <w:t>Ini berfokus pada pengalaman pembelajaran yang dipersonalisasi, rekomendasi berbasis data, dan menjembatani kesenjangan dalam pendidikan tradisional.</w:t>
-      </w:r>
-      <w:r>
-        <w:rPr>
-          <w:rStyle w:val="DefaultParagraphFont"/>
-          <w:rFonts w:ascii="Aptos" w:eastAsia="Aptos" w:hAnsi="Aptos" w:cs="Times New Roman"/>
-          <w:b w:val="0"/>
-          <w:bCs w:val="0"/>
-          <w:i w:val="0"/>
-          <w:iCs w:val="0"/>
-          <w:caps w:val="0"/>
-          <w:smallCaps w:val="0"/>
-          <w:strike w:val="0"/>
-          <w:dstrike w:val="0"/>
-          <w:outline w:val="0"/>
-          <w:shadow w:val="0"/>
-          <w:emboss w:val="0"/>
-          <w:imprint w:val="0"/>
-          <w:noProof w:val="0"/>
-          <w:vanish w:val="0"/>
-          <w:color w:val="auto"/>
-          <w:spacing w:val="0"/>
-          <w:w w:val="100"/>
-          <w:kern w:val="0"/>
-          <w:position w:val="0"/>
-          <w:sz w:val="22"/>
-          <w:szCs w:val="22"/>
-          <w:highlight w:val="none"/>
-          <w:u w:val="none" w:color="auto"/>
-          <w:bdr w:val="none" w:sz="0" w:space="0" w:color="auto"/>
-          <w:shd w:val="clear" w:color="auto" w:fill="auto"/>
-          <w:vertAlign w:val="baseline"/>
-          <w:rtl w:val="0"/>
-          <w:cs w:val="0"/>
-          <w:lang w:val="id-ID" w:eastAsia="en-US" w:bidi="ar-SA"/>
-        </w:rPr>
-        <w:t> </w:t>
+        <w:t>ContosoLearn</w:t>
+      </w:r>
+      <w:r>
+        <w:t xml:space="preserve"> is an AI-powered learning and skill development platform designed to help individuals acquire new skills efficiently. It focuses on personalized learning experiences, data-driven recommendations, and bridging gaps in traditional education. </w:t>
       </w:r>
     </w:p>
     <w:p>
-      <w:pPr>
-        <w:bidi w:val="0"/>
-      </w:pPr>
       <w:r>
         <w:rPr>
-          <w:rStyle w:val="DefaultParagraphFont"/>
-          <w:rFonts w:ascii="Aptos" w:eastAsia="Aptos" w:hAnsi="Aptos" w:cs="Times New Roman"/>
           <w:b/>
           <w:bCs/>
-          <w:i w:val="0"/>
-          <w:iCs w:val="0"/>
-          <w:caps w:val="0"/>
-          <w:smallCaps w:val="0"/>
-          <w:strike w:val="0"/>
-          <w:dstrike w:val="0"/>
-          <w:outline w:val="0"/>
-          <w:shadow w:val="0"/>
-          <w:emboss w:val="0"/>
-          <w:imprint w:val="0"/>
-          <w:noProof w:val="0"/>
-          <w:vanish w:val="0"/>
-          <w:color w:val="auto"/>
-          <w:spacing w:val="0"/>
-          <w:w w:val="100"/>
-          <w:kern w:val="0"/>
-          <w:position w:val="0"/>
-          <w:sz w:val="22"/>
-          <w:szCs w:val="22"/>
-          <w:highlight w:val="none"/>
-          <w:u w:val="none" w:color="auto"/>
-          <w:bdr w:val="none" w:sz="0" w:space="0" w:color="auto"/>
-          <w:shd w:val="clear" w:color="auto" w:fill="auto"/>
-          <w:vertAlign w:val="baseline"/>
-          <w:rtl w:val="0"/>
-          <w:cs w:val="0"/>
-          <w:lang w:val="id-ID" w:eastAsia="en-US" w:bidi="ar-SA"/>
         </w:rPr>
-        <w:t>Fitur</w:t>
-      </w:r>
-      <w:r>
-        <w:rPr>
-          <w:rStyle w:val="DefaultParagraphFont"/>
-          <w:rFonts w:ascii="Aptos" w:eastAsia="Aptos" w:hAnsi="Aptos" w:cs="Times New Roman"/>
-          <w:b w:val="0"/>
-          <w:bCs w:val="0"/>
-          <w:i w:val="0"/>
-          <w:iCs w:val="0"/>
-          <w:caps w:val="0"/>
-          <w:smallCaps w:val="0"/>
-          <w:strike w:val="0"/>
-          <w:dstrike w:val="0"/>
-          <w:outline w:val="0"/>
-          <w:shadow w:val="0"/>
-          <w:emboss w:val="0"/>
-          <w:imprint w:val="0"/>
-          <w:noProof w:val="0"/>
-          <w:vanish w:val="0"/>
-          <w:color w:val="auto"/>
-          <w:spacing w:val="0"/>
-          <w:w w:val="100"/>
-          <w:kern w:val="0"/>
-          <w:position w:val="0"/>
-          <w:sz w:val="22"/>
-          <w:szCs w:val="22"/>
-          <w:highlight w:val="none"/>
-          <w:u w:val="none" w:color="auto"/>
-          <w:bdr w:val="none" w:sz="0" w:space="0" w:color="auto"/>
-          <w:shd w:val="clear" w:color="auto" w:fill="auto"/>
-          <w:vertAlign w:val="baseline"/>
-          <w:rtl w:val="0"/>
-          <w:cs w:val="0"/>
-          <w:lang w:val="id-ID" w:eastAsia="en-US" w:bidi="ar-SA"/>
-        </w:rPr>
-        <w:t>:</w:t>
-      </w:r>
-      <w:r>
-        <w:rPr>
-          <w:rStyle w:val="DefaultParagraphFont"/>
-          <w:rFonts w:ascii="Aptos" w:eastAsia="Aptos" w:hAnsi="Aptos" w:cs="Times New Roman"/>
-          <w:b w:val="0"/>
-          <w:bCs w:val="0"/>
-          <w:i w:val="0"/>
-          <w:iCs w:val="0"/>
-          <w:caps w:val="0"/>
-          <w:smallCaps w:val="0"/>
-          <w:strike w:val="0"/>
-          <w:dstrike w:val="0"/>
-          <w:outline w:val="0"/>
-          <w:shadow w:val="0"/>
-          <w:emboss w:val="0"/>
-          <w:imprint w:val="0"/>
-          <w:noProof w:val="0"/>
-          <w:vanish w:val="0"/>
-          <w:color w:val="auto"/>
-          <w:spacing w:val="0"/>
-          <w:w w:val="100"/>
-          <w:kern w:val="0"/>
-          <w:position w:val="0"/>
-          <w:sz w:val="22"/>
-          <w:szCs w:val="22"/>
-          <w:highlight w:val="none"/>
-          <w:u w:val="none" w:color="auto"/>
-          <w:bdr w:val="none" w:sz="0" w:space="0" w:color="auto"/>
-          <w:shd w:val="clear" w:color="auto" w:fill="auto"/>
-          <w:vertAlign w:val="baseline"/>
-          <w:rtl w:val="0"/>
-          <w:cs w:val="0"/>
-          <w:lang w:val="id-ID" w:eastAsia="en-US" w:bidi="ar-SA"/>
-        </w:rPr>
+        <w:t>Features:</w:t>
+      </w:r>
+      <w:r>
         <w:t> </w:t>
       </w:r>
     </w:p>
@@ -425,78 +76,15 @@
           <w:ilvl w:val="0"/>
           <w:numId w:val="1"/>
         </w:numPr>
-        <w:bidi w:val="0"/>
       </w:pPr>
       <w:r>
         <w:rPr>
-          <w:rStyle w:val="DefaultParagraphFont"/>
-          <w:rFonts w:ascii="Aptos" w:eastAsia="Aptos" w:hAnsi="Aptos" w:cs="Times New Roman"/>
           <w:b/>
           <w:bCs/>
-          <w:i w:val="0"/>
-          <w:iCs w:val="0"/>
-          <w:caps w:val="0"/>
-          <w:smallCaps w:val="0"/>
-          <w:strike w:val="0"/>
-          <w:dstrike w:val="0"/>
-          <w:outline w:val="0"/>
-          <w:shadow w:val="0"/>
-          <w:emboss w:val="0"/>
-          <w:imprint w:val="0"/>
-          <w:noProof w:val="0"/>
-          <w:vanish w:val="0"/>
-          <w:color w:val="auto"/>
-          <w:spacing w:val="0"/>
-          <w:w w:val="100"/>
-          <w:kern w:val="0"/>
-          <w:position w:val="0"/>
-          <w:sz w:val="22"/>
-          <w:szCs w:val="22"/>
-          <w:highlight w:val="none"/>
-          <w:u w:val="none" w:color="auto"/>
-          <w:bdr w:val="none" w:sz="0" w:space="0" w:color="auto"/>
-          <w:shd w:val="clear" w:color="auto" w:fill="auto"/>
-          <w:vertAlign w:val="baseline"/>
-          <w:rtl w:val="0"/>
-          <w:cs w:val="0"/>
-          <w:lang w:val="id-ID" w:eastAsia="en-US" w:bidi="ar-SA"/>
         </w:rPr>
-        <w:t>Jalur Pembelajaran Adaptif:</w:t>
-      </w:r>
-      <w:r>
-        <w:rPr>
-          <w:rStyle w:val="DefaultParagraphFont"/>
-          <w:rFonts w:ascii="Aptos" w:eastAsia="Aptos" w:hAnsi="Aptos" w:cs="Times New Roman"/>
-          <w:b w:val="0"/>
-          <w:bCs w:val="0"/>
-          <w:i w:val="0"/>
-          <w:iCs w:val="0"/>
-          <w:caps w:val="0"/>
-          <w:smallCaps w:val="0"/>
-          <w:strike w:val="0"/>
-          <w:dstrike w:val="0"/>
-          <w:outline w:val="0"/>
-          <w:shadow w:val="0"/>
-          <w:emboss w:val="0"/>
-          <w:imprint w:val="0"/>
-          <w:noProof w:val="0"/>
-          <w:vanish w:val="0"/>
-          <w:color w:val="auto"/>
-          <w:spacing w:val="0"/>
-          <w:w w:val="100"/>
-          <w:kern w:val="0"/>
-          <w:position w:val="0"/>
-          <w:sz w:val="22"/>
-          <w:szCs w:val="22"/>
-          <w:highlight w:val="none"/>
-          <w:u w:val="none" w:color="auto"/>
-          <w:bdr w:val="none" w:sz="0" w:space="0" w:color="auto"/>
-          <w:shd w:val="clear" w:color="auto" w:fill="auto"/>
-          <w:vertAlign w:val="baseline"/>
-          <w:rtl w:val="0"/>
-          <w:cs w:val="0"/>
-          <w:lang w:val="id-ID" w:eastAsia="en-US" w:bidi="ar-SA"/>
-        </w:rPr>
+        <w:t>Adaptive Learning Paths:</w:t>
+      </w:r>
+      <w:r>
         <w:t> </w:t>
       </w:r>
     </w:p>
@@ -509,79 +97,12 @@
         <w:tabs>
           <w:tab w:val="num" w:pos="720"/>
         </w:tabs>
-        <w:bidi w:val="0"/>
-      </w:pPr>
-      <w:r>
-        <w:rPr>
-          <w:rStyle w:val="DefaultParagraphFont"/>
-          <w:rFonts w:ascii="Aptos" w:eastAsia="Aptos" w:hAnsi="Aptos" w:cs="Times New Roman"/>
-          <w:b w:val="0"/>
-          <w:bCs w:val="0"/>
-          <w:i w:val="0"/>
-          <w:iCs w:val="0"/>
-          <w:caps w:val="0"/>
-          <w:smallCaps w:val="0"/>
-          <w:strike w:val="0"/>
-          <w:dstrike w:val="0"/>
-          <w:outline w:val="0"/>
-          <w:shadow w:val="0"/>
-          <w:emboss w:val="0"/>
-          <w:imprint w:val="0"/>
-          <w:noProof w:val="0"/>
-          <w:vanish w:val="0"/>
-          <w:color w:val="auto"/>
-          <w:spacing w:val="0"/>
-          <w:w w:val="100"/>
-          <w:kern w:val="0"/>
-          <w:position w:val="0"/>
-          <w:sz w:val="22"/>
-          <w:szCs w:val="22"/>
-          <w:highlight w:val="none"/>
-          <w:u w:val="none" w:color="auto"/>
-          <w:bdr w:val="none" w:sz="0" w:space="0" w:color="auto"/>
-          <w:shd w:val="clear" w:color="auto" w:fill="auto"/>
-          <w:vertAlign w:val="baseline"/>
-          <w:rtl w:val="0"/>
-          <w:cs w:val="0"/>
-          <w:lang w:val="id-ID" w:eastAsia="en-US" w:bidi="ar-SA"/>
-        </w:rPr>
-        <w:t>ContosoLearn menilai preferensi pengetahuan dan pembelajaran pengguna yang ada.</w:t>
-      </w:r>
-      <w:r>
-        <w:rPr>
-          <w:rStyle w:val="DefaultParagraphFont"/>
-          <w:rFonts w:ascii="Aptos" w:eastAsia="Aptos" w:hAnsi="Aptos" w:cs="Times New Roman"/>
-          <w:b w:val="0"/>
-          <w:bCs w:val="0"/>
-          <w:i w:val="0"/>
-          <w:iCs w:val="0"/>
-          <w:caps w:val="0"/>
-          <w:smallCaps w:val="0"/>
-          <w:strike w:val="0"/>
-          <w:dstrike w:val="0"/>
-          <w:outline w:val="0"/>
-          <w:shadow w:val="0"/>
-          <w:emboss w:val="0"/>
-          <w:imprint w:val="0"/>
-          <w:noProof w:val="0"/>
-          <w:vanish w:val="0"/>
-          <w:color w:val="auto"/>
-          <w:spacing w:val="0"/>
-          <w:w w:val="100"/>
-          <w:kern w:val="0"/>
-          <w:position w:val="0"/>
-          <w:sz w:val="22"/>
-          <w:szCs w:val="22"/>
-          <w:highlight w:val="none"/>
-          <w:u w:val="none" w:color="auto"/>
-          <w:bdr w:val="none" w:sz="0" w:space="0" w:color="auto"/>
-          <w:shd w:val="clear" w:color="auto" w:fill="auto"/>
-          <w:vertAlign w:val="baseline"/>
-          <w:rtl w:val="0"/>
-          <w:cs w:val="0"/>
-          <w:lang w:val="id-ID" w:eastAsia="en-US" w:bidi="ar-SA"/>
-        </w:rPr>
-        <w:t> </w:t>
+      </w:pPr>
+      <w:r>
+        <w:t>ContosoLearn</w:t>
+      </w:r>
+      <w:r>
+        <w:t xml:space="preserve"> assesses users' existing knowledge and learning preferences. </w:t>
       </w:r>
     </w:p>
     <w:p>
@@ -593,79 +114,9 @@
         <w:tabs>
           <w:tab w:val="num" w:pos="720"/>
         </w:tabs>
-        <w:bidi w:val="0"/>
-      </w:pPr>
-      <w:r>
-        <w:rPr>
-          <w:rStyle w:val="DefaultParagraphFont"/>
-          <w:rFonts w:ascii="Aptos" w:eastAsia="Aptos" w:hAnsi="Aptos" w:cs="Times New Roman"/>
-          <w:b w:val="0"/>
-          <w:bCs w:val="0"/>
-          <w:i w:val="0"/>
-          <w:iCs w:val="0"/>
-          <w:caps w:val="0"/>
-          <w:smallCaps w:val="0"/>
-          <w:strike w:val="0"/>
-          <w:dstrike w:val="0"/>
-          <w:outline w:val="0"/>
-          <w:shadow w:val="0"/>
-          <w:emboss w:val="0"/>
-          <w:imprint w:val="0"/>
-          <w:noProof w:val="0"/>
-          <w:vanish w:val="0"/>
-          <w:color w:val="auto"/>
-          <w:spacing w:val="0"/>
-          <w:w w:val="100"/>
-          <w:kern w:val="0"/>
-          <w:position w:val="0"/>
-          <w:sz w:val="22"/>
-          <w:szCs w:val="22"/>
-          <w:highlight w:val="none"/>
-          <w:u w:val="none" w:color="auto"/>
-          <w:bdr w:val="none" w:sz="0" w:space="0" w:color="auto"/>
-          <w:shd w:val="clear" w:color="auto" w:fill="auto"/>
-          <w:vertAlign w:val="baseline"/>
-          <w:rtl w:val="0"/>
-          <w:cs w:val="0"/>
-          <w:lang w:val="id-ID" w:eastAsia="en-US" w:bidi="ar-SA"/>
-        </w:rPr>
-        <w:t>Ini menciptakan jalur pembelajaran yang dipersonalisasi berdasarkan tujuan individu, minat, dan aspirasi karier.</w:t>
-      </w:r>
-      <w:r>
-        <w:rPr>
-          <w:rStyle w:val="DefaultParagraphFont"/>
-          <w:rFonts w:ascii="Aptos" w:eastAsia="Aptos" w:hAnsi="Aptos" w:cs="Times New Roman"/>
-          <w:b w:val="0"/>
-          <w:bCs w:val="0"/>
-          <w:i w:val="0"/>
-          <w:iCs w:val="0"/>
-          <w:caps w:val="0"/>
-          <w:smallCaps w:val="0"/>
-          <w:strike w:val="0"/>
-          <w:dstrike w:val="0"/>
-          <w:outline w:val="0"/>
-          <w:shadow w:val="0"/>
-          <w:emboss w:val="0"/>
-          <w:imprint w:val="0"/>
-          <w:noProof w:val="0"/>
-          <w:vanish w:val="0"/>
-          <w:color w:val="auto"/>
-          <w:spacing w:val="0"/>
-          <w:w w:val="100"/>
-          <w:kern w:val="0"/>
-          <w:position w:val="0"/>
-          <w:sz w:val="22"/>
-          <w:szCs w:val="22"/>
-          <w:highlight w:val="none"/>
-          <w:u w:val="none" w:color="auto"/>
-          <w:bdr w:val="none" w:sz="0" w:space="0" w:color="auto"/>
-          <w:shd w:val="clear" w:color="auto" w:fill="auto"/>
-          <w:vertAlign w:val="baseline"/>
-          <w:rtl w:val="0"/>
-          <w:cs w:val="0"/>
-          <w:lang w:val="id-ID" w:eastAsia="en-US" w:bidi="ar-SA"/>
-        </w:rPr>
-        <w:t> </w:t>
+      </w:pPr>
+      <w:r>
+        <w:t>It creates personalized learning paths based on individual goals, interests, and career aspirations. </w:t>
       </w:r>
     </w:p>
     <w:p>
@@ -677,79 +128,9 @@
         <w:tabs>
           <w:tab w:val="num" w:pos="720"/>
         </w:tabs>
-        <w:bidi w:val="0"/>
-      </w:pPr>
-      <w:r>
-        <w:rPr>
-          <w:rStyle w:val="DefaultParagraphFont"/>
-          <w:rFonts w:ascii="Aptos" w:eastAsia="Aptos" w:hAnsi="Aptos" w:cs="Times New Roman"/>
-          <w:b w:val="0"/>
-          <w:bCs w:val="0"/>
-          <w:i w:val="0"/>
-          <w:iCs w:val="0"/>
-          <w:caps w:val="0"/>
-          <w:smallCaps w:val="0"/>
-          <w:strike w:val="0"/>
-          <w:dstrike w:val="0"/>
-          <w:outline w:val="0"/>
-          <w:shadow w:val="0"/>
-          <w:emboss w:val="0"/>
-          <w:imprint w:val="0"/>
-          <w:noProof w:val="0"/>
-          <w:vanish w:val="0"/>
-          <w:color w:val="auto"/>
-          <w:spacing w:val="0"/>
-          <w:w w:val="100"/>
-          <w:kern w:val="0"/>
-          <w:position w:val="0"/>
-          <w:sz w:val="22"/>
-          <w:szCs w:val="22"/>
-          <w:highlight w:val="none"/>
-          <w:u w:val="none" w:color="auto"/>
-          <w:bdr w:val="none" w:sz="0" w:space="0" w:color="auto"/>
-          <w:shd w:val="clear" w:color="auto" w:fill="auto"/>
-          <w:vertAlign w:val="baseline"/>
-          <w:rtl w:val="0"/>
-          <w:cs w:val="0"/>
-          <w:lang w:val="id-ID" w:eastAsia="en-US" w:bidi="ar-SA"/>
-        </w:rPr>
-        <w:t>Aplikasi ini mengadaptasi kesulitan, kecepatan, dan format konten untuk mengoptimalkan hasil pembelajaran.</w:t>
-      </w:r>
-      <w:r>
-        <w:rPr>
-          <w:rStyle w:val="DefaultParagraphFont"/>
-          <w:rFonts w:ascii="Aptos" w:eastAsia="Aptos" w:hAnsi="Aptos" w:cs="Times New Roman"/>
-          <w:b w:val="0"/>
-          <w:bCs w:val="0"/>
-          <w:i w:val="0"/>
-          <w:iCs w:val="0"/>
-          <w:caps w:val="0"/>
-          <w:smallCaps w:val="0"/>
-          <w:strike w:val="0"/>
-          <w:dstrike w:val="0"/>
-          <w:outline w:val="0"/>
-          <w:shadow w:val="0"/>
-          <w:emboss w:val="0"/>
-          <w:imprint w:val="0"/>
-          <w:noProof w:val="0"/>
-          <w:vanish w:val="0"/>
-          <w:color w:val="auto"/>
-          <w:spacing w:val="0"/>
-          <w:w w:val="100"/>
-          <w:kern w:val="0"/>
-          <w:position w:val="0"/>
-          <w:sz w:val="22"/>
-          <w:szCs w:val="22"/>
-          <w:highlight w:val="none"/>
-          <w:u w:val="none" w:color="auto"/>
-          <w:bdr w:val="none" w:sz="0" w:space="0" w:color="auto"/>
-          <w:shd w:val="clear" w:color="auto" w:fill="auto"/>
-          <w:vertAlign w:val="baseline"/>
-          <w:rtl w:val="0"/>
-          <w:cs w:val="0"/>
-          <w:lang w:val="id-ID" w:eastAsia="en-US" w:bidi="ar-SA"/>
-        </w:rPr>
-        <w:t> </w:t>
+      </w:pPr>
+      <w:r>
+        <w:t>The app adapts content difficulty, pacing, and format to optimize learning outcomes. </w:t>
       </w:r>
     </w:p>
     <w:p>
@@ -758,78 +139,15 @@
           <w:ilvl w:val="0"/>
           <w:numId w:val="3"/>
         </w:numPr>
-        <w:bidi w:val="0"/>
       </w:pPr>
       <w:r>
         <w:rPr>
-          <w:rStyle w:val="DefaultParagraphFont"/>
-          <w:rFonts w:ascii="Aptos" w:eastAsia="Aptos" w:hAnsi="Aptos" w:cs="Times New Roman"/>
           <w:b/>
           <w:bCs/>
-          <w:i w:val="0"/>
-          <w:iCs w:val="0"/>
-          <w:caps w:val="0"/>
-          <w:smallCaps w:val="0"/>
-          <w:strike w:val="0"/>
-          <w:dstrike w:val="0"/>
-          <w:outline w:val="0"/>
-          <w:shadow w:val="0"/>
-          <w:emboss w:val="0"/>
-          <w:imprint w:val="0"/>
-          <w:noProof w:val="0"/>
-          <w:vanish w:val="0"/>
-          <w:color w:val="auto"/>
-          <w:spacing w:val="0"/>
-          <w:w w:val="100"/>
-          <w:kern w:val="0"/>
-          <w:position w:val="0"/>
-          <w:sz w:val="22"/>
-          <w:szCs w:val="22"/>
-          <w:highlight w:val="none"/>
-          <w:u w:val="none" w:color="auto"/>
-          <w:bdr w:val="none" w:sz="0" w:space="0" w:color="auto"/>
-          <w:shd w:val="clear" w:color="auto" w:fill="auto"/>
-          <w:vertAlign w:val="baseline"/>
-          <w:rtl w:val="0"/>
-          <w:cs w:val="0"/>
-          <w:lang w:val="id-ID" w:eastAsia="en-US" w:bidi="ar-SA"/>
         </w:rPr>
-        <w:t>Agregasi Konten:</w:t>
-      </w:r>
-      <w:r>
-        <w:rPr>
-          <w:rStyle w:val="DefaultParagraphFont"/>
-          <w:rFonts w:ascii="Aptos" w:eastAsia="Aptos" w:hAnsi="Aptos" w:cs="Times New Roman"/>
-          <w:b w:val="0"/>
-          <w:bCs w:val="0"/>
-          <w:i w:val="0"/>
-          <w:iCs w:val="0"/>
-          <w:caps w:val="0"/>
-          <w:smallCaps w:val="0"/>
-          <w:strike w:val="0"/>
-          <w:dstrike w:val="0"/>
-          <w:outline w:val="0"/>
-          <w:shadow w:val="0"/>
-          <w:emboss w:val="0"/>
-          <w:imprint w:val="0"/>
-          <w:noProof w:val="0"/>
-          <w:vanish w:val="0"/>
-          <w:color w:val="auto"/>
-          <w:spacing w:val="0"/>
-          <w:w w:val="100"/>
-          <w:kern w:val="0"/>
-          <w:position w:val="0"/>
-          <w:sz w:val="22"/>
-          <w:szCs w:val="22"/>
-          <w:highlight w:val="none"/>
-          <w:u w:val="none" w:color="auto"/>
-          <w:bdr w:val="none" w:sz="0" w:space="0" w:color="auto"/>
-          <w:shd w:val="clear" w:color="auto" w:fill="auto"/>
-          <w:vertAlign w:val="baseline"/>
-          <w:rtl w:val="0"/>
-          <w:cs w:val="0"/>
-          <w:lang w:val="id-ID" w:eastAsia="en-US" w:bidi="ar-SA"/>
-        </w:rPr>
+        <w:t>Content Aggregation:</w:t>
+      </w:r>
+      <w:r>
         <w:t> </w:t>
       </w:r>
     </w:p>
@@ -842,79 +160,12 @@
         <w:tabs>
           <w:tab w:val="num" w:pos="720"/>
         </w:tabs>
-        <w:bidi w:val="0"/>
-      </w:pPr>
-      <w:r>
-        <w:rPr>
-          <w:rStyle w:val="DefaultParagraphFont"/>
-          <w:rFonts w:ascii="Aptos" w:eastAsia="Aptos" w:hAnsi="Aptos" w:cs="Times New Roman"/>
-          <w:b w:val="0"/>
-          <w:bCs w:val="0"/>
-          <w:i w:val="0"/>
-          <w:iCs w:val="0"/>
-          <w:caps w:val="0"/>
-          <w:smallCaps w:val="0"/>
-          <w:strike w:val="0"/>
-          <w:dstrike w:val="0"/>
-          <w:outline w:val="0"/>
-          <w:shadow w:val="0"/>
-          <w:emboss w:val="0"/>
-          <w:imprint w:val="0"/>
-          <w:noProof w:val="0"/>
-          <w:vanish w:val="0"/>
-          <w:color w:val="auto"/>
-          <w:spacing w:val="0"/>
-          <w:w w:val="100"/>
-          <w:kern w:val="0"/>
-          <w:position w:val="0"/>
-          <w:sz w:val="22"/>
-          <w:szCs w:val="22"/>
-          <w:highlight w:val="none"/>
-          <w:u w:val="none" w:color="auto"/>
-          <w:bdr w:val="none" w:sz="0" w:space="0" w:color="auto"/>
-          <w:shd w:val="clear" w:color="auto" w:fill="auto"/>
-          <w:vertAlign w:val="baseline"/>
-          <w:rtl w:val="0"/>
-          <w:cs w:val="0"/>
-          <w:lang w:val="id-ID" w:eastAsia="en-US" w:bidi="ar-SA"/>
-        </w:rPr>
-        <w:t>ContosoLearn mengagregasi konten pendidikan berkualitas tinggi dari berbagai sumber (misalnya, kursus daring, artikel, video, podcast).</w:t>
-      </w:r>
-      <w:r>
-        <w:rPr>
-          <w:rStyle w:val="DefaultParagraphFont"/>
-          <w:rFonts w:ascii="Aptos" w:eastAsia="Aptos" w:hAnsi="Aptos" w:cs="Times New Roman"/>
-          <w:b w:val="0"/>
-          <w:bCs w:val="0"/>
-          <w:i w:val="0"/>
-          <w:iCs w:val="0"/>
-          <w:caps w:val="0"/>
-          <w:smallCaps w:val="0"/>
-          <w:strike w:val="0"/>
-          <w:dstrike w:val="0"/>
-          <w:outline w:val="0"/>
-          <w:shadow w:val="0"/>
-          <w:emboss w:val="0"/>
-          <w:imprint w:val="0"/>
-          <w:noProof w:val="0"/>
-          <w:vanish w:val="0"/>
-          <w:color w:val="auto"/>
-          <w:spacing w:val="0"/>
-          <w:w w:val="100"/>
-          <w:kern w:val="0"/>
-          <w:position w:val="0"/>
-          <w:sz w:val="22"/>
-          <w:szCs w:val="22"/>
-          <w:highlight w:val="none"/>
-          <w:u w:val="none" w:color="auto"/>
-          <w:bdr w:val="none" w:sz="0" w:space="0" w:color="auto"/>
-          <w:shd w:val="clear" w:color="auto" w:fill="auto"/>
-          <w:vertAlign w:val="baseline"/>
-          <w:rtl w:val="0"/>
-          <w:cs w:val="0"/>
-          <w:lang w:val="id-ID" w:eastAsia="en-US" w:bidi="ar-SA"/>
-        </w:rPr>
-        <w:t> </w:t>
+      </w:pPr>
+      <w:r>
+        <w:t>ContosoLearn</w:t>
+      </w:r>
+      <w:r>
+        <w:t xml:space="preserve"> aggregates high-quality educational content from various sources (e.g., online courses, articles, videos, podcasts). </w:t>
       </w:r>
     </w:p>
     <w:p>
@@ -926,79 +177,17 @@
         <w:tabs>
           <w:tab w:val="num" w:pos="720"/>
         </w:tabs>
-        <w:bidi w:val="0"/>
-      </w:pPr>
-      <w:r>
-        <w:rPr>
-          <w:rStyle w:val="DefaultParagraphFont"/>
-          <w:rFonts w:ascii="Aptos" w:eastAsia="Aptos" w:hAnsi="Aptos" w:cs="Times New Roman"/>
-          <w:b w:val="0"/>
-          <w:bCs w:val="0"/>
-          <w:i w:val="0"/>
-          <w:iCs w:val="0"/>
-          <w:caps w:val="0"/>
-          <w:smallCaps w:val="0"/>
-          <w:strike w:val="0"/>
-          <w:dstrike w:val="0"/>
-          <w:outline w:val="0"/>
-          <w:shadow w:val="0"/>
-          <w:emboss w:val="0"/>
-          <w:imprint w:val="0"/>
-          <w:noProof w:val="0"/>
-          <w:vanish w:val="0"/>
-          <w:color w:val="auto"/>
-          <w:spacing w:val="0"/>
-          <w:w w:val="100"/>
-          <w:kern w:val="0"/>
-          <w:position w:val="0"/>
-          <w:sz w:val="22"/>
-          <w:szCs w:val="22"/>
-          <w:highlight w:val="none"/>
-          <w:u w:val="none" w:color="auto"/>
-          <w:bdr w:val="none" w:sz="0" w:space="0" w:color="auto"/>
-          <w:shd w:val="clear" w:color="auto" w:fill="auto"/>
-          <w:vertAlign w:val="baseline"/>
-          <w:rtl w:val="0"/>
-          <w:cs w:val="0"/>
-          <w:lang w:val="id-ID" w:eastAsia="en-US" w:bidi="ar-SA"/>
-        </w:rPr>
-        <w:t>Ini mengumpulkan konten yang relevan dengan keterampilan, industri, atau peran pekerjaan tertentu.</w:t>
-      </w:r>
-      <w:r>
-        <w:rPr>
-          <w:rStyle w:val="DefaultParagraphFont"/>
-          <w:rFonts w:ascii="Aptos" w:eastAsia="Aptos" w:hAnsi="Aptos" w:cs="Times New Roman"/>
-          <w:b w:val="0"/>
-          <w:bCs w:val="0"/>
-          <w:i w:val="0"/>
-          <w:iCs w:val="0"/>
-          <w:caps w:val="0"/>
-          <w:smallCaps w:val="0"/>
-          <w:strike w:val="0"/>
-          <w:dstrike w:val="0"/>
-          <w:outline w:val="0"/>
-          <w:shadow w:val="0"/>
-          <w:emboss w:val="0"/>
-          <w:imprint w:val="0"/>
-          <w:noProof w:val="0"/>
-          <w:vanish w:val="0"/>
-          <w:color w:val="auto"/>
-          <w:spacing w:val="0"/>
-          <w:w w:val="100"/>
-          <w:kern w:val="0"/>
-          <w:position w:val="0"/>
-          <w:sz w:val="22"/>
-          <w:szCs w:val="22"/>
-          <w:highlight w:val="none"/>
-          <w:u w:val="none" w:color="auto"/>
-          <w:bdr w:val="none" w:sz="0" w:space="0" w:color="auto"/>
-          <w:shd w:val="clear" w:color="auto" w:fill="auto"/>
-          <w:vertAlign w:val="baseline"/>
-          <w:rtl w:val="0"/>
-          <w:cs w:val="0"/>
-          <w:lang w:val="id-ID" w:eastAsia="en-US" w:bidi="ar-SA"/>
-        </w:rPr>
-        <w:t> </w:t>
+      </w:pPr>
+      <w:r>
+        <w:t xml:space="preserve">It </w:t>
+      </w:r>
+      <w:proofErr w:type="gramStart"/>
+      <w:r>
+        <w:t>curates</w:t>
+      </w:r>
+      <w:proofErr w:type="gramEnd"/>
+      <w:r>
+        <w:t xml:space="preserve"> content relevant to specific skills, industries, or job roles. </w:t>
       </w:r>
     </w:p>
     <w:p>
@@ -1010,79 +199,9 @@
         <w:tabs>
           <w:tab w:val="num" w:pos="720"/>
         </w:tabs>
-        <w:bidi w:val="0"/>
-      </w:pPr>
-      <w:r>
-        <w:rPr>
-          <w:rStyle w:val="DefaultParagraphFont"/>
-          <w:rFonts w:ascii="Aptos" w:eastAsia="Aptos" w:hAnsi="Aptos" w:cs="Times New Roman"/>
-          <w:b w:val="0"/>
-          <w:bCs w:val="0"/>
-          <w:i w:val="0"/>
-          <w:iCs w:val="0"/>
-          <w:caps w:val="0"/>
-          <w:smallCaps w:val="0"/>
-          <w:strike w:val="0"/>
-          <w:dstrike w:val="0"/>
-          <w:outline w:val="0"/>
-          <w:shadow w:val="0"/>
-          <w:emboss w:val="0"/>
-          <w:imprint w:val="0"/>
-          <w:noProof w:val="0"/>
-          <w:vanish w:val="0"/>
-          <w:color w:val="auto"/>
-          <w:spacing w:val="0"/>
-          <w:w w:val="100"/>
-          <w:kern w:val="0"/>
-          <w:position w:val="0"/>
-          <w:sz w:val="22"/>
-          <w:szCs w:val="22"/>
-          <w:highlight w:val="none"/>
-          <w:u w:val="none" w:color="auto"/>
-          <w:bdr w:val="none" w:sz="0" w:space="0" w:color="auto"/>
-          <w:shd w:val="clear" w:color="auto" w:fill="auto"/>
-          <w:vertAlign w:val="baseline"/>
-          <w:rtl w:val="0"/>
-          <w:cs w:val="0"/>
-          <w:lang w:val="id-ID" w:eastAsia="en-US" w:bidi="ar-SA"/>
-        </w:rPr>
-        <w:t>Pengguna dapat mengakses berbagai materi tanpa beralih antar berbagai platform.</w:t>
-      </w:r>
-      <w:r>
-        <w:rPr>
-          <w:rStyle w:val="DefaultParagraphFont"/>
-          <w:rFonts w:ascii="Aptos" w:eastAsia="Aptos" w:hAnsi="Aptos" w:cs="Times New Roman"/>
-          <w:b w:val="0"/>
-          <w:bCs w:val="0"/>
-          <w:i w:val="0"/>
-          <w:iCs w:val="0"/>
-          <w:caps w:val="0"/>
-          <w:smallCaps w:val="0"/>
-          <w:strike w:val="0"/>
-          <w:dstrike w:val="0"/>
-          <w:outline w:val="0"/>
-          <w:shadow w:val="0"/>
-          <w:emboss w:val="0"/>
-          <w:imprint w:val="0"/>
-          <w:noProof w:val="0"/>
-          <w:vanish w:val="0"/>
-          <w:color w:val="auto"/>
-          <w:spacing w:val="0"/>
-          <w:w w:val="100"/>
-          <w:kern w:val="0"/>
-          <w:position w:val="0"/>
-          <w:sz w:val="22"/>
-          <w:szCs w:val="22"/>
-          <w:highlight w:val="none"/>
-          <w:u w:val="none" w:color="auto"/>
-          <w:bdr w:val="none" w:sz="0" w:space="0" w:color="auto"/>
-          <w:shd w:val="clear" w:color="auto" w:fill="auto"/>
-          <w:vertAlign w:val="baseline"/>
-          <w:rtl w:val="0"/>
-          <w:cs w:val="0"/>
-          <w:lang w:val="id-ID" w:eastAsia="en-US" w:bidi="ar-SA"/>
-        </w:rPr>
-        <w:t> </w:t>
+      </w:pPr>
+      <w:r>
+        <w:t>Users can access a wide range of materials without switching between multiple platforms. </w:t>
       </w:r>
     </w:p>
     <w:p>
@@ -1091,78 +210,15 @@
           <w:ilvl w:val="0"/>
           <w:numId w:val="5"/>
         </w:numPr>
-        <w:bidi w:val="0"/>
       </w:pPr>
       <w:r>
         <w:rPr>
-          <w:rStyle w:val="DefaultParagraphFont"/>
-          <w:rFonts w:ascii="Aptos" w:eastAsia="Aptos" w:hAnsi="Aptos" w:cs="Times New Roman"/>
           <w:b/>
           <w:bCs/>
-          <w:i w:val="0"/>
-          <w:iCs w:val="0"/>
-          <w:caps w:val="0"/>
-          <w:smallCaps w:val="0"/>
-          <w:strike w:val="0"/>
-          <w:dstrike w:val="0"/>
-          <w:outline w:val="0"/>
-          <w:shadow w:val="0"/>
-          <w:emboss w:val="0"/>
-          <w:imprint w:val="0"/>
-          <w:noProof w:val="0"/>
-          <w:vanish w:val="0"/>
-          <w:color w:val="auto"/>
-          <w:spacing w:val="0"/>
-          <w:w w:val="100"/>
-          <w:kern w:val="0"/>
-          <w:position w:val="0"/>
-          <w:sz w:val="22"/>
-          <w:szCs w:val="22"/>
-          <w:highlight w:val="none"/>
-          <w:u w:val="none" w:color="auto"/>
-          <w:bdr w:val="none" w:sz="0" w:space="0" w:color="auto"/>
-          <w:shd w:val="clear" w:color="auto" w:fill="auto"/>
-          <w:vertAlign w:val="baseline"/>
-          <w:rtl w:val="0"/>
-          <w:cs w:val="0"/>
-          <w:lang w:val="id-ID" w:eastAsia="en-US" w:bidi="ar-SA"/>
         </w:rPr>
-        <w:t>Validasi dan Sertifikasi Keterampilan:</w:t>
-      </w:r>
-      <w:r>
-        <w:rPr>
-          <w:rStyle w:val="DefaultParagraphFont"/>
-          <w:rFonts w:ascii="Aptos" w:eastAsia="Aptos" w:hAnsi="Aptos" w:cs="Times New Roman"/>
-          <w:b w:val="0"/>
-          <w:bCs w:val="0"/>
-          <w:i w:val="0"/>
-          <w:iCs w:val="0"/>
-          <w:caps w:val="0"/>
-          <w:smallCaps w:val="0"/>
-          <w:strike w:val="0"/>
-          <w:dstrike w:val="0"/>
-          <w:outline w:val="0"/>
-          <w:shadow w:val="0"/>
-          <w:emboss w:val="0"/>
-          <w:imprint w:val="0"/>
-          <w:noProof w:val="0"/>
-          <w:vanish w:val="0"/>
-          <w:color w:val="auto"/>
-          <w:spacing w:val="0"/>
-          <w:w w:val="100"/>
-          <w:kern w:val="0"/>
-          <w:position w:val="0"/>
-          <w:sz w:val="22"/>
-          <w:szCs w:val="22"/>
-          <w:highlight w:val="none"/>
-          <w:u w:val="none" w:color="auto"/>
-          <w:bdr w:val="none" w:sz="0" w:space="0" w:color="auto"/>
-          <w:shd w:val="clear" w:color="auto" w:fill="auto"/>
-          <w:vertAlign w:val="baseline"/>
-          <w:rtl w:val="0"/>
-          <w:cs w:val="0"/>
-          <w:lang w:val="id-ID" w:eastAsia="en-US" w:bidi="ar-SA"/>
-        </w:rPr>
+        <w:t>Skill Validation and Certification:</w:t>
+      </w:r>
+      <w:r>
         <w:t> </w:t>
       </w:r>
     </w:p>
@@ -1175,79 +231,12 @@
         <w:tabs>
           <w:tab w:val="num" w:pos="720"/>
         </w:tabs>
-        <w:bidi w:val="0"/>
-      </w:pPr>
-      <w:r>
-        <w:rPr>
-          <w:rStyle w:val="DefaultParagraphFont"/>
-          <w:rFonts w:ascii="Aptos" w:eastAsia="Aptos" w:hAnsi="Aptos" w:cs="Times New Roman"/>
-          <w:b w:val="0"/>
-          <w:bCs w:val="0"/>
-          <w:i w:val="0"/>
-          <w:iCs w:val="0"/>
-          <w:caps w:val="0"/>
-          <w:smallCaps w:val="0"/>
-          <w:strike w:val="0"/>
-          <w:dstrike w:val="0"/>
-          <w:outline w:val="0"/>
-          <w:shadow w:val="0"/>
-          <w:emboss w:val="0"/>
-          <w:imprint w:val="0"/>
-          <w:noProof w:val="0"/>
-          <w:vanish w:val="0"/>
-          <w:color w:val="auto"/>
-          <w:spacing w:val="0"/>
-          <w:w w:val="100"/>
-          <w:kern w:val="0"/>
-          <w:position w:val="0"/>
-          <w:sz w:val="22"/>
-          <w:szCs w:val="22"/>
-          <w:highlight w:val="none"/>
-          <w:u w:val="none" w:color="auto"/>
-          <w:bdr w:val="none" w:sz="0" w:space="0" w:color="auto"/>
-          <w:shd w:val="clear" w:color="auto" w:fill="auto"/>
-          <w:vertAlign w:val="baseline"/>
-          <w:rtl w:val="0"/>
-          <w:cs w:val="0"/>
-          <w:lang w:val="id-ID" w:eastAsia="en-US" w:bidi="ar-SA"/>
-        </w:rPr>
-        <w:t>ContosoLearn terintegrasi dengan program sertifikasi standar industri.</w:t>
-      </w:r>
-      <w:r>
-        <w:rPr>
-          <w:rStyle w:val="DefaultParagraphFont"/>
-          <w:rFonts w:ascii="Aptos" w:eastAsia="Aptos" w:hAnsi="Aptos" w:cs="Times New Roman"/>
-          <w:b w:val="0"/>
-          <w:bCs w:val="0"/>
-          <w:i w:val="0"/>
-          <w:iCs w:val="0"/>
-          <w:caps w:val="0"/>
-          <w:smallCaps w:val="0"/>
-          <w:strike w:val="0"/>
-          <w:dstrike w:val="0"/>
-          <w:outline w:val="0"/>
-          <w:shadow w:val="0"/>
-          <w:emboss w:val="0"/>
-          <w:imprint w:val="0"/>
-          <w:noProof w:val="0"/>
-          <w:vanish w:val="0"/>
-          <w:color w:val="auto"/>
-          <w:spacing w:val="0"/>
-          <w:w w:val="100"/>
-          <w:kern w:val="0"/>
-          <w:position w:val="0"/>
-          <w:sz w:val="22"/>
-          <w:szCs w:val="22"/>
-          <w:highlight w:val="none"/>
-          <w:u w:val="none" w:color="auto"/>
-          <w:bdr w:val="none" w:sz="0" w:space="0" w:color="auto"/>
-          <w:shd w:val="clear" w:color="auto" w:fill="auto"/>
-          <w:vertAlign w:val="baseline"/>
-          <w:rtl w:val="0"/>
-          <w:cs w:val="0"/>
-          <w:lang w:val="id-ID" w:eastAsia="en-US" w:bidi="ar-SA"/>
-        </w:rPr>
-        <w:t> </w:t>
+      </w:pPr>
+      <w:r>
+        <w:t>ContosoLearn</w:t>
+      </w:r>
+      <w:r>
+        <w:t xml:space="preserve"> integrates with industry-standard certification programs. </w:t>
       </w:r>
     </w:p>
     <w:p>
@@ -1259,79 +248,9 @@
         <w:tabs>
           <w:tab w:val="num" w:pos="720"/>
         </w:tabs>
-        <w:bidi w:val="0"/>
-      </w:pPr>
-      <w:r>
-        <w:rPr>
-          <w:rStyle w:val="DefaultParagraphFont"/>
-          <w:rFonts w:ascii="Aptos" w:eastAsia="Aptos" w:hAnsi="Aptos" w:cs="Times New Roman"/>
-          <w:b w:val="0"/>
-          <w:bCs w:val="0"/>
-          <w:i w:val="0"/>
-          <w:iCs w:val="0"/>
-          <w:caps w:val="0"/>
-          <w:smallCaps w:val="0"/>
-          <w:strike w:val="0"/>
-          <w:dstrike w:val="0"/>
-          <w:outline w:val="0"/>
-          <w:shadow w:val="0"/>
-          <w:emboss w:val="0"/>
-          <w:imprint w:val="0"/>
-          <w:noProof w:val="0"/>
-          <w:vanish w:val="0"/>
-          <w:color w:val="auto"/>
-          <w:spacing w:val="0"/>
-          <w:w w:val="100"/>
-          <w:kern w:val="0"/>
-          <w:position w:val="0"/>
-          <w:sz w:val="22"/>
-          <w:szCs w:val="22"/>
-          <w:highlight w:val="none"/>
-          <w:u w:val="none" w:color="auto"/>
-          <w:bdr w:val="none" w:sz="0" w:space="0" w:color="auto"/>
-          <w:shd w:val="clear" w:color="auto" w:fill="auto"/>
-          <w:vertAlign w:val="baseline"/>
-          <w:rtl w:val="0"/>
-          <w:cs w:val="0"/>
-          <w:lang w:val="id-ID" w:eastAsia="en-US" w:bidi="ar-SA"/>
-        </w:rPr>
-        <w:t>Pengguna dapat memvalidasi keterampilannya dengan menyelesaikan penilaian dan mendapatkan sertifikat.</w:t>
-      </w:r>
-      <w:r>
-        <w:rPr>
-          <w:rStyle w:val="DefaultParagraphFont"/>
-          <w:rFonts w:ascii="Aptos" w:eastAsia="Aptos" w:hAnsi="Aptos" w:cs="Times New Roman"/>
-          <w:b w:val="0"/>
-          <w:bCs w:val="0"/>
-          <w:i w:val="0"/>
-          <w:iCs w:val="0"/>
-          <w:caps w:val="0"/>
-          <w:smallCaps w:val="0"/>
-          <w:strike w:val="0"/>
-          <w:dstrike w:val="0"/>
-          <w:outline w:val="0"/>
-          <w:shadow w:val="0"/>
-          <w:emboss w:val="0"/>
-          <w:imprint w:val="0"/>
-          <w:noProof w:val="0"/>
-          <w:vanish w:val="0"/>
-          <w:color w:val="auto"/>
-          <w:spacing w:val="0"/>
-          <w:w w:val="100"/>
-          <w:kern w:val="0"/>
-          <w:position w:val="0"/>
-          <w:sz w:val="22"/>
-          <w:szCs w:val="22"/>
-          <w:highlight w:val="none"/>
-          <w:u w:val="none" w:color="auto"/>
-          <w:bdr w:val="none" w:sz="0" w:space="0" w:color="auto"/>
-          <w:shd w:val="clear" w:color="auto" w:fill="auto"/>
-          <w:vertAlign w:val="baseline"/>
-          <w:rtl w:val="0"/>
-          <w:cs w:val="0"/>
-          <w:lang w:val="id-ID" w:eastAsia="en-US" w:bidi="ar-SA"/>
-        </w:rPr>
-        <w:t> </w:t>
+      </w:pPr>
+      <w:r>
+        <w:t>Users can validate their skills by completing assessments and earning certificates. </w:t>
       </w:r>
     </w:p>
     <w:p>
@@ -1343,79 +262,9 @@
         <w:tabs>
           <w:tab w:val="num" w:pos="720"/>
         </w:tabs>
-        <w:bidi w:val="0"/>
-      </w:pPr>
-      <w:r>
-        <w:rPr>
-          <w:rStyle w:val="DefaultParagraphFont"/>
-          <w:rFonts w:ascii="Aptos" w:eastAsia="Aptos" w:hAnsi="Aptos" w:cs="Times New Roman"/>
-          <w:b w:val="0"/>
-          <w:bCs w:val="0"/>
-          <w:i w:val="0"/>
-          <w:iCs w:val="0"/>
-          <w:caps w:val="0"/>
-          <w:smallCaps w:val="0"/>
-          <w:strike w:val="0"/>
-          <w:dstrike w:val="0"/>
-          <w:outline w:val="0"/>
-          <w:shadow w:val="0"/>
-          <w:emboss w:val="0"/>
-          <w:imprint w:val="0"/>
-          <w:noProof w:val="0"/>
-          <w:vanish w:val="0"/>
-          <w:color w:val="auto"/>
-          <w:spacing w:val="0"/>
-          <w:w w:val="100"/>
-          <w:kern w:val="0"/>
-          <w:position w:val="0"/>
-          <w:sz w:val="22"/>
-          <w:szCs w:val="22"/>
-          <w:highlight w:val="none"/>
-          <w:u w:val="none" w:color="auto"/>
-          <w:bdr w:val="none" w:sz="0" w:space="0" w:color="auto"/>
-          <w:shd w:val="clear" w:color="auto" w:fill="auto"/>
-          <w:vertAlign w:val="baseline"/>
-          <w:rtl w:val="0"/>
-          <w:cs w:val="0"/>
-          <w:lang w:val="id-ID" w:eastAsia="en-US" w:bidi="ar-SA"/>
-        </w:rPr>
-        <w:t>Pengusaha dapat memverifikasi keterampilan kandidat secara langsung melalui aplikasi.</w:t>
-      </w:r>
-      <w:r>
-        <w:rPr>
-          <w:rStyle w:val="DefaultParagraphFont"/>
-          <w:rFonts w:ascii="Aptos" w:eastAsia="Aptos" w:hAnsi="Aptos" w:cs="Times New Roman"/>
-          <w:b w:val="0"/>
-          <w:bCs w:val="0"/>
-          <w:i w:val="0"/>
-          <w:iCs w:val="0"/>
-          <w:caps w:val="0"/>
-          <w:smallCaps w:val="0"/>
-          <w:strike w:val="0"/>
-          <w:dstrike w:val="0"/>
-          <w:outline w:val="0"/>
-          <w:shadow w:val="0"/>
-          <w:emboss w:val="0"/>
-          <w:imprint w:val="0"/>
-          <w:noProof w:val="0"/>
-          <w:vanish w:val="0"/>
-          <w:color w:val="auto"/>
-          <w:spacing w:val="0"/>
-          <w:w w:val="100"/>
-          <w:kern w:val="0"/>
-          <w:position w:val="0"/>
-          <w:sz w:val="22"/>
-          <w:szCs w:val="22"/>
-          <w:highlight w:val="none"/>
-          <w:u w:val="none" w:color="auto"/>
-          <w:bdr w:val="none" w:sz="0" w:space="0" w:color="auto"/>
-          <w:shd w:val="clear" w:color="auto" w:fill="auto"/>
-          <w:vertAlign w:val="baseline"/>
-          <w:rtl w:val="0"/>
-          <w:cs w:val="0"/>
-          <w:lang w:val="id-ID" w:eastAsia="en-US" w:bidi="ar-SA"/>
-        </w:rPr>
-        <w:t> </w:t>
+      </w:pPr>
+      <w:r>
+        <w:t>Employers can verify candidates' skills directly through the app. </w:t>
       </w:r>
     </w:p>
     <w:p>
@@ -1424,78 +273,15 @@
           <w:ilvl w:val="0"/>
           <w:numId w:val="7"/>
         </w:numPr>
-        <w:bidi w:val="0"/>
       </w:pPr>
       <w:r>
         <w:rPr>
-          <w:rStyle w:val="DefaultParagraphFont"/>
-          <w:rFonts w:ascii="Aptos" w:eastAsia="Aptos" w:hAnsi="Aptos" w:cs="Times New Roman"/>
           <w:b/>
           <w:bCs/>
-          <w:i w:val="0"/>
-          <w:iCs w:val="0"/>
-          <w:caps w:val="0"/>
-          <w:smallCaps w:val="0"/>
-          <w:strike w:val="0"/>
-          <w:dstrike w:val="0"/>
-          <w:outline w:val="0"/>
-          <w:shadow w:val="0"/>
-          <w:emboss w:val="0"/>
-          <w:imprint w:val="0"/>
-          <w:noProof w:val="0"/>
-          <w:vanish w:val="0"/>
-          <w:color w:val="auto"/>
-          <w:spacing w:val="0"/>
-          <w:w w:val="100"/>
-          <w:kern w:val="0"/>
-          <w:position w:val="0"/>
-          <w:sz w:val="22"/>
-          <w:szCs w:val="22"/>
-          <w:highlight w:val="none"/>
-          <w:u w:val="none" w:color="auto"/>
-          <w:bdr w:val="none" w:sz="0" w:space="0" w:color="auto"/>
-          <w:shd w:val="clear" w:color="auto" w:fill="auto"/>
-          <w:vertAlign w:val="baseline"/>
-          <w:rtl w:val="0"/>
-          <w:cs w:val="0"/>
-          <w:lang w:val="id-ID" w:eastAsia="en-US" w:bidi="ar-SA"/>
         </w:rPr>
-        <w:t>Analisis Kesenjangan Keterampilan berbasis AI:</w:t>
-      </w:r>
-      <w:r>
-        <w:rPr>
-          <w:rStyle w:val="DefaultParagraphFont"/>
-          <w:rFonts w:ascii="Aptos" w:eastAsia="Aptos" w:hAnsi="Aptos" w:cs="Times New Roman"/>
-          <w:b w:val="0"/>
-          <w:bCs w:val="0"/>
-          <w:i w:val="0"/>
-          <w:iCs w:val="0"/>
-          <w:caps w:val="0"/>
-          <w:smallCaps w:val="0"/>
-          <w:strike w:val="0"/>
-          <w:dstrike w:val="0"/>
-          <w:outline w:val="0"/>
-          <w:shadow w:val="0"/>
-          <w:emboss w:val="0"/>
-          <w:imprint w:val="0"/>
-          <w:noProof w:val="0"/>
-          <w:vanish w:val="0"/>
-          <w:color w:val="auto"/>
-          <w:spacing w:val="0"/>
-          <w:w w:val="100"/>
-          <w:kern w:val="0"/>
-          <w:position w:val="0"/>
-          <w:sz w:val="22"/>
-          <w:szCs w:val="22"/>
-          <w:highlight w:val="none"/>
-          <w:u w:val="none" w:color="auto"/>
-          <w:bdr w:val="none" w:sz="0" w:space="0" w:color="auto"/>
-          <w:shd w:val="clear" w:color="auto" w:fill="auto"/>
-          <w:vertAlign w:val="baseline"/>
-          <w:rtl w:val="0"/>
-          <w:cs w:val="0"/>
-          <w:lang w:val="id-ID" w:eastAsia="en-US" w:bidi="ar-SA"/>
-        </w:rPr>
+        <w:t>AI-Driven Skill Gap Analysis:</w:t>
+      </w:r>
+      <w:r>
         <w:t> </w:t>
       </w:r>
     </w:p>
@@ -1509,80 +295,13 @@
           <w:tab w:val="clear" w:pos="720"/>
           <w:tab w:val="num" w:pos="1080"/>
         </w:tabs>
-        <w:bidi w:val="0"/>
         <w:ind w:left="1080"/>
       </w:pPr>
       <w:r>
-        <w:rPr>
-          <w:rStyle w:val="DefaultParagraphFont"/>
-          <w:rFonts w:ascii="Aptos" w:eastAsia="Aptos" w:hAnsi="Aptos" w:cs="Times New Roman"/>
-          <w:b w:val="0"/>
-          <w:bCs w:val="0"/>
-          <w:i w:val="0"/>
-          <w:iCs w:val="0"/>
-          <w:caps w:val="0"/>
-          <w:smallCaps w:val="0"/>
-          <w:strike w:val="0"/>
-          <w:dstrike w:val="0"/>
-          <w:outline w:val="0"/>
-          <w:shadow w:val="0"/>
-          <w:emboss w:val="0"/>
-          <w:imprint w:val="0"/>
-          <w:noProof w:val="0"/>
-          <w:vanish w:val="0"/>
-          <w:color w:val="auto"/>
-          <w:spacing w:val="0"/>
-          <w:w w:val="100"/>
-          <w:kern w:val="0"/>
-          <w:position w:val="0"/>
-          <w:sz w:val="22"/>
-          <w:szCs w:val="22"/>
-          <w:highlight w:val="none"/>
-          <w:u w:val="none" w:color="auto"/>
-          <w:bdr w:val="none" w:sz="0" w:space="0" w:color="auto"/>
-          <w:shd w:val="clear" w:color="auto" w:fill="auto"/>
-          <w:vertAlign w:val="baseline"/>
-          <w:rtl w:val="0"/>
-          <w:cs w:val="0"/>
-          <w:lang w:val="id-ID" w:eastAsia="en-US" w:bidi="ar-SA"/>
-        </w:rPr>
-        <w:t>ContosoLearn menganalisis profil pengguna, tujuan karier, dan tren pasar kerja.</w:t>
-      </w:r>
-      <w:r>
-        <w:rPr>
-          <w:rStyle w:val="DefaultParagraphFont"/>
-          <w:rFonts w:ascii="Aptos" w:eastAsia="Aptos" w:hAnsi="Aptos" w:cs="Times New Roman"/>
-          <w:b w:val="0"/>
-          <w:bCs w:val="0"/>
-          <w:i w:val="0"/>
-          <w:iCs w:val="0"/>
-          <w:caps w:val="0"/>
-          <w:smallCaps w:val="0"/>
-          <w:strike w:val="0"/>
-          <w:dstrike w:val="0"/>
-          <w:outline w:val="0"/>
-          <w:shadow w:val="0"/>
-          <w:emboss w:val="0"/>
-          <w:imprint w:val="0"/>
-          <w:noProof w:val="0"/>
-          <w:vanish w:val="0"/>
-          <w:color w:val="auto"/>
-          <w:spacing w:val="0"/>
-          <w:w w:val="100"/>
-          <w:kern w:val="0"/>
-          <w:position w:val="0"/>
-          <w:sz w:val="22"/>
-          <w:szCs w:val="22"/>
-          <w:highlight w:val="none"/>
-          <w:u w:val="none" w:color="auto"/>
-          <w:bdr w:val="none" w:sz="0" w:space="0" w:color="auto"/>
-          <w:shd w:val="clear" w:color="auto" w:fill="auto"/>
-          <w:vertAlign w:val="baseline"/>
-          <w:rtl w:val="0"/>
-          <w:cs w:val="0"/>
-          <w:lang w:val="id-ID" w:eastAsia="en-US" w:bidi="ar-SA"/>
-        </w:rPr>
-        <w:t> </w:t>
+        <w:t>ContosoLearn</w:t>
+      </w:r>
+      <w:r>
+        <w:t xml:space="preserve"> analyzes users' profiles, career goals, and job market trends. </w:t>
       </w:r>
     </w:p>
     <w:p>
@@ -1595,80 +314,10 @@
           <w:tab w:val="clear" w:pos="720"/>
           <w:tab w:val="num" w:pos="1080"/>
         </w:tabs>
-        <w:bidi w:val="0"/>
         <w:ind w:left="1080"/>
       </w:pPr>
       <w:r>
-        <w:rPr>
-          <w:rStyle w:val="DefaultParagraphFont"/>
-          <w:rFonts w:ascii="Aptos" w:eastAsia="Aptos" w:hAnsi="Aptos" w:cs="Times New Roman"/>
-          <w:b w:val="0"/>
-          <w:bCs w:val="0"/>
-          <w:i w:val="0"/>
-          <w:iCs w:val="0"/>
-          <w:caps w:val="0"/>
-          <w:smallCaps w:val="0"/>
-          <w:strike w:val="0"/>
-          <w:dstrike w:val="0"/>
-          <w:outline w:val="0"/>
-          <w:shadow w:val="0"/>
-          <w:emboss w:val="0"/>
-          <w:imprint w:val="0"/>
-          <w:noProof w:val="0"/>
-          <w:vanish w:val="0"/>
-          <w:color w:val="auto"/>
-          <w:spacing w:val="0"/>
-          <w:w w:val="100"/>
-          <w:kern w:val="0"/>
-          <w:position w:val="0"/>
-          <w:sz w:val="22"/>
-          <w:szCs w:val="22"/>
-          <w:highlight w:val="none"/>
-          <w:u w:val="none" w:color="auto"/>
-          <w:bdr w:val="none" w:sz="0" w:space="0" w:color="auto"/>
-          <w:shd w:val="clear" w:color="auto" w:fill="auto"/>
-          <w:vertAlign w:val="baseline"/>
-          <w:rtl w:val="0"/>
-          <w:cs w:val="0"/>
-          <w:lang w:val="id-ID" w:eastAsia="en-US" w:bidi="ar-SA"/>
-        </w:rPr>
-        <w:t>Ini mengidentifikasi kesenjangan keterampilan dan merekomendasikan jalur pembelajaran yang relevan.</w:t>
-      </w:r>
-      <w:r>
-        <w:rPr>
-          <w:rStyle w:val="DefaultParagraphFont"/>
-          <w:rFonts w:ascii="Aptos" w:eastAsia="Aptos" w:hAnsi="Aptos" w:cs="Times New Roman"/>
-          <w:b w:val="0"/>
-          <w:bCs w:val="0"/>
-          <w:i w:val="0"/>
-          <w:iCs w:val="0"/>
-          <w:caps w:val="0"/>
-          <w:smallCaps w:val="0"/>
-          <w:strike w:val="0"/>
-          <w:dstrike w:val="0"/>
-          <w:outline w:val="0"/>
-          <w:shadow w:val="0"/>
-          <w:emboss w:val="0"/>
-          <w:imprint w:val="0"/>
-          <w:noProof w:val="0"/>
-          <w:vanish w:val="0"/>
-          <w:color w:val="auto"/>
-          <w:spacing w:val="0"/>
-          <w:w w:val="100"/>
-          <w:kern w:val="0"/>
-          <w:position w:val="0"/>
-          <w:sz w:val="22"/>
-          <w:szCs w:val="22"/>
-          <w:highlight w:val="none"/>
-          <w:u w:val="none" w:color="auto"/>
-          <w:bdr w:val="none" w:sz="0" w:space="0" w:color="auto"/>
-          <w:shd w:val="clear" w:color="auto" w:fill="auto"/>
-          <w:vertAlign w:val="baseline"/>
-          <w:rtl w:val="0"/>
-          <w:cs w:val="0"/>
-          <w:lang w:val="id-ID" w:eastAsia="en-US" w:bidi="ar-SA"/>
-        </w:rPr>
-        <w:t> </w:t>
+        <w:t>It identifies skill gaps and recommends relevant learning paths. </w:t>
       </w:r>
     </w:p>
     <w:p>
@@ -1681,80 +330,10 @@
           <w:tab w:val="clear" w:pos="720"/>
           <w:tab w:val="num" w:pos="1080"/>
         </w:tabs>
-        <w:bidi w:val="0"/>
         <w:ind w:left="1080"/>
       </w:pPr>
       <w:r>
-        <w:rPr>
-          <w:rStyle w:val="DefaultParagraphFont"/>
-          <w:rFonts w:ascii="Aptos" w:eastAsia="Aptos" w:hAnsi="Aptos" w:cs="Times New Roman"/>
-          <w:b w:val="0"/>
-          <w:bCs w:val="0"/>
-          <w:i w:val="0"/>
-          <w:iCs w:val="0"/>
-          <w:caps w:val="0"/>
-          <w:smallCaps w:val="0"/>
-          <w:strike w:val="0"/>
-          <w:dstrike w:val="0"/>
-          <w:outline w:val="0"/>
-          <w:shadow w:val="0"/>
-          <w:emboss w:val="0"/>
-          <w:imprint w:val="0"/>
-          <w:noProof w:val="0"/>
-          <w:vanish w:val="0"/>
-          <w:color w:val="auto"/>
-          <w:spacing w:val="0"/>
-          <w:w w:val="100"/>
-          <w:kern w:val="0"/>
-          <w:position w:val="0"/>
-          <w:sz w:val="22"/>
-          <w:szCs w:val="22"/>
-          <w:highlight w:val="none"/>
-          <w:u w:val="none" w:color="auto"/>
-          <w:bdr w:val="none" w:sz="0" w:space="0" w:color="auto"/>
-          <w:shd w:val="clear" w:color="auto" w:fill="auto"/>
-          <w:vertAlign w:val="baseline"/>
-          <w:rtl w:val="0"/>
-          <w:cs w:val="0"/>
-          <w:lang w:val="id-ID" w:eastAsia="en-US" w:bidi="ar-SA"/>
-        </w:rPr>
-        <w:t>Pengguna menerima konten yang ditargetkan untuk mengatasi kelemahan tertentu.</w:t>
-      </w:r>
-      <w:r>
-        <w:rPr>
-          <w:rStyle w:val="DefaultParagraphFont"/>
-          <w:rFonts w:ascii="Aptos" w:eastAsia="Aptos" w:hAnsi="Aptos" w:cs="Times New Roman"/>
-          <w:b w:val="0"/>
-          <w:bCs w:val="0"/>
-          <w:i w:val="0"/>
-          <w:iCs w:val="0"/>
-          <w:caps w:val="0"/>
-          <w:smallCaps w:val="0"/>
-          <w:strike w:val="0"/>
-          <w:dstrike w:val="0"/>
-          <w:outline w:val="0"/>
-          <w:shadow w:val="0"/>
-          <w:emboss w:val="0"/>
-          <w:imprint w:val="0"/>
-          <w:noProof w:val="0"/>
-          <w:vanish w:val="0"/>
-          <w:color w:val="auto"/>
-          <w:spacing w:val="0"/>
-          <w:w w:val="100"/>
-          <w:kern w:val="0"/>
-          <w:position w:val="0"/>
-          <w:sz w:val="22"/>
-          <w:szCs w:val="22"/>
-          <w:highlight w:val="none"/>
-          <w:u w:val="none" w:color="auto"/>
-          <w:bdr w:val="none" w:sz="0" w:space="0" w:color="auto"/>
-          <w:shd w:val="clear" w:color="auto" w:fill="auto"/>
-          <w:vertAlign w:val="baseline"/>
-          <w:rtl w:val="0"/>
-          <w:cs w:val="0"/>
-          <w:lang w:val="id-ID" w:eastAsia="en-US" w:bidi="ar-SA"/>
-        </w:rPr>
-        <w:t> </w:t>
+        <w:t>Users receive targeted content to address specific weaknesses. </w:t>
       </w:r>
     </w:p>
     <w:p>
@@ -1763,78 +342,15 @@
           <w:ilvl w:val="0"/>
           <w:numId w:val="10"/>
         </w:numPr>
-        <w:bidi w:val="0"/>
       </w:pPr>
       <w:r>
         <w:rPr>
-          <w:rStyle w:val="DefaultParagraphFont"/>
-          <w:rFonts w:ascii="Aptos" w:eastAsia="Aptos" w:hAnsi="Aptos" w:cs="Times New Roman"/>
           <w:b/>
           <w:bCs/>
-          <w:i w:val="0"/>
-          <w:iCs w:val="0"/>
-          <w:caps w:val="0"/>
-          <w:smallCaps w:val="0"/>
-          <w:strike w:val="0"/>
-          <w:dstrike w:val="0"/>
-          <w:outline w:val="0"/>
-          <w:shadow w:val="0"/>
-          <w:emboss w:val="0"/>
-          <w:imprint w:val="0"/>
-          <w:noProof w:val="0"/>
-          <w:vanish w:val="0"/>
-          <w:color w:val="auto"/>
-          <w:spacing w:val="0"/>
-          <w:w w:val="100"/>
-          <w:kern w:val="0"/>
-          <w:position w:val="0"/>
-          <w:sz w:val="22"/>
-          <w:szCs w:val="22"/>
-          <w:highlight w:val="none"/>
-          <w:u w:val="none" w:color="auto"/>
-          <w:bdr w:val="none" w:sz="0" w:space="0" w:color="auto"/>
-          <w:shd w:val="clear" w:color="auto" w:fill="auto"/>
-          <w:vertAlign w:val="baseline"/>
-          <w:rtl w:val="0"/>
-          <w:cs w:val="0"/>
-          <w:lang w:val="id-ID" w:eastAsia="en-US" w:bidi="ar-SA"/>
         </w:rPr>
-        <w:t>Komunitas Pembelajaran Kolaboratif:</w:t>
-      </w:r>
-      <w:r>
-        <w:rPr>
-          <w:rStyle w:val="DefaultParagraphFont"/>
-          <w:rFonts w:ascii="Aptos" w:eastAsia="Aptos" w:hAnsi="Aptos" w:cs="Times New Roman"/>
-          <w:b w:val="0"/>
-          <w:bCs w:val="0"/>
-          <w:i w:val="0"/>
-          <w:iCs w:val="0"/>
-          <w:caps w:val="0"/>
-          <w:smallCaps w:val="0"/>
-          <w:strike w:val="0"/>
-          <w:dstrike w:val="0"/>
-          <w:outline w:val="0"/>
-          <w:shadow w:val="0"/>
-          <w:emboss w:val="0"/>
-          <w:imprint w:val="0"/>
-          <w:noProof w:val="0"/>
-          <w:vanish w:val="0"/>
-          <w:color w:val="auto"/>
-          <w:spacing w:val="0"/>
-          <w:w w:val="100"/>
-          <w:kern w:val="0"/>
-          <w:position w:val="0"/>
-          <w:sz w:val="22"/>
-          <w:szCs w:val="22"/>
-          <w:highlight w:val="none"/>
-          <w:u w:val="none" w:color="auto"/>
-          <w:bdr w:val="none" w:sz="0" w:space="0" w:color="auto"/>
-          <w:shd w:val="clear" w:color="auto" w:fill="auto"/>
-          <w:vertAlign w:val="baseline"/>
-          <w:rtl w:val="0"/>
-          <w:cs w:val="0"/>
-          <w:lang w:val="id-ID" w:eastAsia="en-US" w:bidi="ar-SA"/>
-        </w:rPr>
+        <w:t>Collaborative Learning Communities:</w:t>
+      </w:r>
+      <w:r>
         <w:t> </w:t>
       </w:r>
     </w:p>
@@ -1847,79 +363,12 @@
         <w:tabs>
           <w:tab w:val="num" w:pos="720"/>
         </w:tabs>
-        <w:bidi w:val="0"/>
-      </w:pPr>
-      <w:r>
-        <w:rPr>
-          <w:rStyle w:val="DefaultParagraphFont"/>
-          <w:rFonts w:ascii="Aptos" w:eastAsia="Aptos" w:hAnsi="Aptos" w:cs="Times New Roman"/>
-          <w:b w:val="0"/>
-          <w:bCs w:val="0"/>
-          <w:i w:val="0"/>
-          <w:iCs w:val="0"/>
-          <w:caps w:val="0"/>
-          <w:smallCaps w:val="0"/>
-          <w:strike w:val="0"/>
-          <w:dstrike w:val="0"/>
-          <w:outline w:val="0"/>
-          <w:shadow w:val="0"/>
-          <w:emboss w:val="0"/>
-          <w:imprint w:val="0"/>
-          <w:noProof w:val="0"/>
-          <w:vanish w:val="0"/>
-          <w:color w:val="auto"/>
-          <w:spacing w:val="0"/>
-          <w:w w:val="100"/>
-          <w:kern w:val="0"/>
-          <w:position w:val="0"/>
-          <w:sz w:val="22"/>
-          <w:szCs w:val="22"/>
-          <w:highlight w:val="none"/>
-          <w:u w:val="none" w:color="auto"/>
-          <w:bdr w:val="none" w:sz="0" w:space="0" w:color="auto"/>
-          <w:shd w:val="clear" w:color="auto" w:fill="auto"/>
-          <w:vertAlign w:val="baseline"/>
-          <w:rtl w:val="0"/>
-          <w:cs w:val="0"/>
-          <w:lang w:val="id-ID" w:eastAsia="en-US" w:bidi="ar-SA"/>
-        </w:rPr>
-        <w:t>ContosoLearn menumbuhkan pembelajaran peer-to-peer.</w:t>
-      </w:r>
-      <w:r>
-        <w:rPr>
-          <w:rStyle w:val="DefaultParagraphFont"/>
-          <w:rFonts w:ascii="Aptos" w:eastAsia="Aptos" w:hAnsi="Aptos" w:cs="Times New Roman"/>
-          <w:b w:val="0"/>
-          <w:bCs w:val="0"/>
-          <w:i w:val="0"/>
-          <w:iCs w:val="0"/>
-          <w:caps w:val="0"/>
-          <w:smallCaps w:val="0"/>
-          <w:strike w:val="0"/>
-          <w:dstrike w:val="0"/>
-          <w:outline w:val="0"/>
-          <w:shadow w:val="0"/>
-          <w:emboss w:val="0"/>
-          <w:imprint w:val="0"/>
-          <w:noProof w:val="0"/>
-          <w:vanish w:val="0"/>
-          <w:color w:val="auto"/>
-          <w:spacing w:val="0"/>
-          <w:w w:val="100"/>
-          <w:kern w:val="0"/>
-          <w:position w:val="0"/>
-          <w:sz w:val="22"/>
-          <w:szCs w:val="22"/>
-          <w:highlight w:val="none"/>
-          <w:u w:val="none" w:color="auto"/>
-          <w:bdr w:val="none" w:sz="0" w:space="0" w:color="auto"/>
-          <w:shd w:val="clear" w:color="auto" w:fill="auto"/>
-          <w:vertAlign w:val="baseline"/>
-          <w:rtl w:val="0"/>
-          <w:cs w:val="0"/>
-          <w:lang w:val="id-ID" w:eastAsia="en-US" w:bidi="ar-SA"/>
-        </w:rPr>
-        <w:t> </w:t>
+      </w:pPr>
+      <w:r>
+        <w:t>ContosoLearn</w:t>
+      </w:r>
+      <w:r>
+        <w:t xml:space="preserve"> fosters peer-to-peer learning. </w:t>
       </w:r>
     </w:p>
     <w:p>
@@ -1931,79 +380,9 @@
         <w:tabs>
           <w:tab w:val="num" w:pos="720"/>
         </w:tabs>
-        <w:bidi w:val="0"/>
-      </w:pPr>
-      <w:r>
-        <w:rPr>
-          <w:rStyle w:val="DefaultParagraphFont"/>
-          <w:rFonts w:ascii="Aptos" w:eastAsia="Aptos" w:hAnsi="Aptos" w:cs="Times New Roman"/>
-          <w:b w:val="0"/>
-          <w:bCs w:val="0"/>
-          <w:i w:val="0"/>
-          <w:iCs w:val="0"/>
-          <w:caps w:val="0"/>
-          <w:smallCaps w:val="0"/>
-          <w:strike w:val="0"/>
-          <w:dstrike w:val="0"/>
-          <w:outline w:val="0"/>
-          <w:shadow w:val="0"/>
-          <w:emboss w:val="0"/>
-          <w:imprint w:val="0"/>
-          <w:noProof w:val="0"/>
-          <w:vanish w:val="0"/>
-          <w:color w:val="auto"/>
-          <w:spacing w:val="0"/>
-          <w:w w:val="100"/>
-          <w:kern w:val="0"/>
-          <w:position w:val="0"/>
-          <w:sz w:val="22"/>
-          <w:szCs w:val="22"/>
-          <w:highlight w:val="none"/>
-          <w:u w:val="none" w:color="auto"/>
-          <w:bdr w:val="none" w:sz="0" w:space="0" w:color="auto"/>
-          <w:shd w:val="clear" w:color="auto" w:fill="auto"/>
-          <w:vertAlign w:val="baseline"/>
-          <w:rtl w:val="0"/>
-          <w:cs w:val="0"/>
-          <w:lang w:val="id-ID" w:eastAsia="en-US" w:bidi="ar-SA"/>
-        </w:rPr>
-        <w:t>Pengguna dapat bergabung dengan komunitas khusus topik, berpartisipasi dalam diskusi, dan berbagi wawasan.</w:t>
-      </w:r>
-      <w:r>
-        <w:rPr>
-          <w:rStyle w:val="DefaultParagraphFont"/>
-          <w:rFonts w:ascii="Aptos" w:eastAsia="Aptos" w:hAnsi="Aptos" w:cs="Times New Roman"/>
-          <w:b w:val="0"/>
-          <w:bCs w:val="0"/>
-          <w:i w:val="0"/>
-          <w:iCs w:val="0"/>
-          <w:caps w:val="0"/>
-          <w:smallCaps w:val="0"/>
-          <w:strike w:val="0"/>
-          <w:dstrike w:val="0"/>
-          <w:outline w:val="0"/>
-          <w:shadow w:val="0"/>
-          <w:emboss w:val="0"/>
-          <w:imprint w:val="0"/>
-          <w:noProof w:val="0"/>
-          <w:vanish w:val="0"/>
-          <w:color w:val="auto"/>
-          <w:spacing w:val="0"/>
-          <w:w w:val="100"/>
-          <w:kern w:val="0"/>
-          <w:position w:val="0"/>
-          <w:sz w:val="22"/>
-          <w:szCs w:val="22"/>
-          <w:highlight w:val="none"/>
-          <w:u w:val="none" w:color="auto"/>
-          <w:bdr w:val="none" w:sz="0" w:space="0" w:color="auto"/>
-          <w:shd w:val="clear" w:color="auto" w:fill="auto"/>
-          <w:vertAlign w:val="baseline"/>
-          <w:rtl w:val="0"/>
-          <w:cs w:val="0"/>
-          <w:lang w:val="id-ID" w:eastAsia="en-US" w:bidi="ar-SA"/>
-        </w:rPr>
-        <w:t> </w:t>
+      </w:pPr>
+      <w:r>
+        <w:t>Users can join topic-specific communities, participate in discussions, and share insights. </w:t>
       </w:r>
     </w:p>
     <w:p>
@@ -2015,79 +394,9 @@
         <w:tabs>
           <w:tab w:val="num" w:pos="720"/>
         </w:tabs>
-        <w:bidi w:val="0"/>
-      </w:pPr>
-      <w:r>
-        <w:rPr>
-          <w:rStyle w:val="DefaultParagraphFont"/>
-          <w:rFonts w:ascii="Aptos" w:eastAsia="Aptos" w:hAnsi="Aptos" w:cs="Times New Roman"/>
-          <w:b w:val="0"/>
-          <w:bCs w:val="0"/>
-          <w:i w:val="0"/>
-          <w:iCs w:val="0"/>
-          <w:caps w:val="0"/>
-          <w:smallCaps w:val="0"/>
-          <w:strike w:val="0"/>
-          <w:dstrike w:val="0"/>
-          <w:outline w:val="0"/>
-          <w:shadow w:val="0"/>
-          <w:emboss w:val="0"/>
-          <w:imprint w:val="0"/>
-          <w:noProof w:val="0"/>
-          <w:vanish w:val="0"/>
-          <w:color w:val="auto"/>
-          <w:spacing w:val="0"/>
-          <w:w w:val="100"/>
-          <w:kern w:val="0"/>
-          <w:position w:val="0"/>
-          <w:sz w:val="22"/>
-          <w:szCs w:val="22"/>
-          <w:highlight w:val="none"/>
-          <w:u w:val="none" w:color="auto"/>
-          <w:bdr w:val="none" w:sz="0" w:space="0" w:color="auto"/>
-          <w:shd w:val="clear" w:color="auto" w:fill="auto"/>
-          <w:vertAlign w:val="baseline"/>
-          <w:rtl w:val="0"/>
-          <w:cs w:val="0"/>
-          <w:lang w:val="id-ID" w:eastAsia="en-US" w:bidi="ar-SA"/>
-        </w:rPr>
-        <w:t>Algoritma AI mencocokkan pelajar dengan kelompok belajar yang kompatibel.</w:t>
-      </w:r>
-      <w:r>
-        <w:rPr>
-          <w:rStyle w:val="DefaultParagraphFont"/>
-          <w:rFonts w:ascii="Aptos" w:eastAsia="Aptos" w:hAnsi="Aptos" w:cs="Times New Roman"/>
-          <w:b w:val="0"/>
-          <w:bCs w:val="0"/>
-          <w:i w:val="0"/>
-          <w:iCs w:val="0"/>
-          <w:caps w:val="0"/>
-          <w:smallCaps w:val="0"/>
-          <w:strike w:val="0"/>
-          <w:dstrike w:val="0"/>
-          <w:outline w:val="0"/>
-          <w:shadow w:val="0"/>
-          <w:emboss w:val="0"/>
-          <w:imprint w:val="0"/>
-          <w:noProof w:val="0"/>
-          <w:vanish w:val="0"/>
-          <w:color w:val="auto"/>
-          <w:spacing w:val="0"/>
-          <w:w w:val="100"/>
-          <w:kern w:val="0"/>
-          <w:position w:val="0"/>
-          <w:sz w:val="22"/>
-          <w:szCs w:val="22"/>
-          <w:highlight w:val="none"/>
-          <w:u w:val="none" w:color="auto"/>
-          <w:bdr w:val="none" w:sz="0" w:space="0" w:color="auto"/>
-          <w:shd w:val="clear" w:color="auto" w:fill="auto"/>
-          <w:vertAlign w:val="baseline"/>
-          <w:rtl w:val="0"/>
-          <w:cs w:val="0"/>
-          <w:lang w:val="id-ID" w:eastAsia="en-US" w:bidi="ar-SA"/>
-        </w:rPr>
-        <w:t> </w:t>
+      </w:pPr>
+      <w:r>
+        <w:t>AI algorithms match learners with compatible study groups. </w:t>
       </w:r>
     </w:p>
     <w:p>
@@ -2096,78 +405,15 @@
           <w:ilvl w:val="0"/>
           <w:numId w:val="12"/>
         </w:numPr>
-        <w:bidi w:val="0"/>
       </w:pPr>
       <w:r>
         <w:rPr>
-          <w:rStyle w:val="DefaultParagraphFont"/>
-          <w:rFonts w:ascii="Aptos" w:eastAsia="Aptos" w:hAnsi="Aptos" w:cs="Times New Roman"/>
           <w:b/>
           <w:bCs/>
-          <w:i w:val="0"/>
-          <w:iCs w:val="0"/>
-          <w:caps w:val="0"/>
-          <w:smallCaps w:val="0"/>
-          <w:strike w:val="0"/>
-          <w:dstrike w:val="0"/>
-          <w:outline w:val="0"/>
-          <w:shadow w:val="0"/>
-          <w:emboss w:val="0"/>
-          <w:imprint w:val="0"/>
-          <w:noProof w:val="0"/>
-          <w:vanish w:val="0"/>
-          <w:color w:val="auto"/>
-          <w:spacing w:val="0"/>
-          <w:w w:val="100"/>
-          <w:kern w:val="0"/>
-          <w:position w:val="0"/>
-          <w:sz w:val="22"/>
-          <w:szCs w:val="22"/>
-          <w:highlight w:val="none"/>
-          <w:u w:val="none" w:color="auto"/>
-          <w:bdr w:val="none" w:sz="0" w:space="0" w:color="auto"/>
-          <w:shd w:val="clear" w:color="auto" w:fill="auto"/>
-          <w:vertAlign w:val="baseline"/>
-          <w:rtl w:val="0"/>
-          <w:cs w:val="0"/>
-          <w:lang w:val="id-ID" w:eastAsia="en-US" w:bidi="ar-SA"/>
         </w:rPr>
-        <w:t>Wawasan Pasar Kerja:</w:t>
-      </w:r>
-      <w:r>
-        <w:rPr>
-          <w:rStyle w:val="DefaultParagraphFont"/>
-          <w:rFonts w:ascii="Aptos" w:eastAsia="Aptos" w:hAnsi="Aptos" w:cs="Times New Roman"/>
-          <w:b w:val="0"/>
-          <w:bCs w:val="0"/>
-          <w:i w:val="0"/>
-          <w:iCs w:val="0"/>
-          <w:caps w:val="0"/>
-          <w:smallCaps w:val="0"/>
-          <w:strike w:val="0"/>
-          <w:dstrike w:val="0"/>
-          <w:outline w:val="0"/>
-          <w:shadow w:val="0"/>
-          <w:emboss w:val="0"/>
-          <w:imprint w:val="0"/>
-          <w:noProof w:val="0"/>
-          <w:vanish w:val="0"/>
-          <w:color w:val="auto"/>
-          <w:spacing w:val="0"/>
-          <w:w w:val="100"/>
-          <w:kern w:val="0"/>
-          <w:position w:val="0"/>
-          <w:sz w:val="22"/>
-          <w:szCs w:val="22"/>
-          <w:highlight w:val="none"/>
-          <w:u w:val="none" w:color="auto"/>
-          <w:bdr w:val="none" w:sz="0" w:space="0" w:color="auto"/>
-          <w:shd w:val="clear" w:color="auto" w:fill="auto"/>
-          <w:vertAlign w:val="baseline"/>
-          <w:rtl w:val="0"/>
-          <w:cs w:val="0"/>
-          <w:lang w:val="id-ID" w:eastAsia="en-US" w:bidi="ar-SA"/>
-        </w:rPr>
+        <w:t>Job Market Insights:</w:t>
+      </w:r>
+      <w:r>
         <w:t> </w:t>
       </w:r>
     </w:p>
@@ -2180,79 +426,13 @@
         <w:tabs>
           <w:tab w:val="num" w:pos="720"/>
         </w:tabs>
-        <w:bidi w:val="0"/>
-      </w:pPr>
-      <w:r>
-        <w:rPr>
-          <w:rStyle w:val="DefaultParagraphFont"/>
-          <w:rFonts w:ascii="Aptos" w:eastAsia="Aptos" w:hAnsi="Aptos" w:cs="Times New Roman"/>
-          <w:b w:val="0"/>
-          <w:bCs w:val="0"/>
-          <w:i w:val="0"/>
-          <w:iCs w:val="0"/>
-          <w:caps w:val="0"/>
-          <w:smallCaps w:val="0"/>
-          <w:strike w:val="0"/>
-          <w:dstrike w:val="0"/>
-          <w:outline w:val="0"/>
-          <w:shadow w:val="0"/>
-          <w:emboss w:val="0"/>
-          <w:imprint w:val="0"/>
-          <w:noProof w:val="0"/>
-          <w:vanish w:val="0"/>
-          <w:color w:val="auto"/>
-          <w:spacing w:val="0"/>
-          <w:w w:val="100"/>
-          <w:kern w:val="0"/>
-          <w:position w:val="0"/>
-          <w:sz w:val="22"/>
-          <w:szCs w:val="22"/>
-          <w:highlight w:val="none"/>
-          <w:u w:val="none" w:color="auto"/>
-          <w:bdr w:val="none" w:sz="0" w:space="0" w:color="auto"/>
-          <w:shd w:val="clear" w:color="auto" w:fill="auto"/>
-          <w:vertAlign w:val="baseline"/>
-          <w:rtl w:val="0"/>
-          <w:cs w:val="0"/>
-          <w:lang w:val="id-ID" w:eastAsia="en-US" w:bidi="ar-SA"/>
-        </w:rPr>
-        <w:t>ContosoLearn menyediakan data real time tentang keterampilan sesuai permintaan dan peluang kerja.</w:t>
-      </w:r>
-      <w:r>
-        <w:rPr>
-          <w:rStyle w:val="DefaultParagraphFont"/>
-          <w:rFonts w:ascii="Aptos" w:eastAsia="Aptos" w:hAnsi="Aptos" w:cs="Times New Roman"/>
-          <w:b w:val="0"/>
-          <w:bCs w:val="0"/>
-          <w:i w:val="0"/>
-          <w:iCs w:val="0"/>
-          <w:caps w:val="0"/>
-          <w:smallCaps w:val="0"/>
-          <w:strike w:val="0"/>
-          <w:dstrike w:val="0"/>
-          <w:outline w:val="0"/>
-          <w:shadow w:val="0"/>
-          <w:emboss w:val="0"/>
-          <w:imprint w:val="0"/>
-          <w:noProof w:val="0"/>
-          <w:vanish w:val="0"/>
-          <w:color w:val="auto"/>
-          <w:spacing w:val="0"/>
-          <w:w w:val="100"/>
-          <w:kern w:val="0"/>
-          <w:position w:val="0"/>
-          <w:sz w:val="22"/>
-          <w:szCs w:val="22"/>
-          <w:highlight w:val="none"/>
-          <w:u w:val="none" w:color="auto"/>
-          <w:bdr w:val="none" w:sz="0" w:space="0" w:color="auto"/>
-          <w:shd w:val="clear" w:color="auto" w:fill="auto"/>
-          <w:vertAlign w:val="baseline"/>
-          <w:rtl w:val="0"/>
-          <w:cs w:val="0"/>
-          <w:lang w:val="id-ID" w:eastAsia="en-US" w:bidi="ar-SA"/>
-        </w:rPr>
-        <w:t> </w:t>
+      </w:pPr>
+      <w:r>
+        <w:lastRenderedPageBreak/>
+        <w:t>ContosoLearn</w:t>
+      </w:r>
+      <w:r>
+        <w:t xml:space="preserve"> provides real-time data on in-demand skills and job opportunities. </w:t>
       </w:r>
     </w:p>
     <w:p>
@@ -2264,79 +444,9 @@
         <w:tabs>
           <w:tab w:val="num" w:pos="720"/>
         </w:tabs>
-        <w:bidi w:val="0"/>
-      </w:pPr>
-      <w:r>
-        <w:rPr>
-          <w:rStyle w:val="DefaultParagraphFont"/>
-          <w:rFonts w:ascii="Aptos" w:eastAsia="Aptos" w:hAnsi="Aptos" w:cs="Times New Roman"/>
-          <w:b w:val="0"/>
-          <w:bCs w:val="0"/>
-          <w:i w:val="0"/>
-          <w:iCs w:val="0"/>
-          <w:caps w:val="0"/>
-          <w:smallCaps w:val="0"/>
-          <w:strike w:val="0"/>
-          <w:dstrike w:val="0"/>
-          <w:outline w:val="0"/>
-          <w:shadow w:val="0"/>
-          <w:emboss w:val="0"/>
-          <w:imprint w:val="0"/>
-          <w:noProof w:val="0"/>
-          <w:vanish w:val="0"/>
-          <w:color w:val="auto"/>
-          <w:spacing w:val="0"/>
-          <w:w w:val="100"/>
-          <w:kern w:val="0"/>
-          <w:position w:val="0"/>
-          <w:sz w:val="22"/>
-          <w:szCs w:val="22"/>
-          <w:highlight w:val="none"/>
-          <w:u w:val="none" w:color="auto"/>
-          <w:bdr w:val="none" w:sz="0" w:space="0" w:color="auto"/>
-          <w:shd w:val="clear" w:color="auto" w:fill="auto"/>
-          <w:vertAlign w:val="baseline"/>
-          <w:rtl w:val="0"/>
-          <w:cs w:val="0"/>
-          <w:lang w:val="id-ID" w:eastAsia="en-US" w:bidi="ar-SA"/>
-        </w:rPr>
-        <w:t>Pengguna menerima pemberitahuan tentang tren dan persyaratan keterampilan yang muncul.</w:t>
-      </w:r>
-      <w:r>
-        <w:rPr>
-          <w:rStyle w:val="DefaultParagraphFont"/>
-          <w:rFonts w:ascii="Aptos" w:eastAsia="Aptos" w:hAnsi="Aptos" w:cs="Times New Roman"/>
-          <w:b w:val="0"/>
-          <w:bCs w:val="0"/>
-          <w:i w:val="0"/>
-          <w:iCs w:val="0"/>
-          <w:caps w:val="0"/>
-          <w:smallCaps w:val="0"/>
-          <w:strike w:val="0"/>
-          <w:dstrike w:val="0"/>
-          <w:outline w:val="0"/>
-          <w:shadow w:val="0"/>
-          <w:emboss w:val="0"/>
-          <w:imprint w:val="0"/>
-          <w:noProof w:val="0"/>
-          <w:vanish w:val="0"/>
-          <w:color w:val="auto"/>
-          <w:spacing w:val="0"/>
-          <w:w w:val="100"/>
-          <w:kern w:val="0"/>
-          <w:position w:val="0"/>
-          <w:sz w:val="22"/>
-          <w:szCs w:val="22"/>
-          <w:highlight w:val="none"/>
-          <w:u w:val="none" w:color="auto"/>
-          <w:bdr w:val="none" w:sz="0" w:space="0" w:color="auto"/>
-          <w:shd w:val="clear" w:color="auto" w:fill="auto"/>
-          <w:vertAlign w:val="baseline"/>
-          <w:rtl w:val="0"/>
-          <w:cs w:val="0"/>
-          <w:lang w:val="id-ID" w:eastAsia="en-US" w:bidi="ar-SA"/>
-        </w:rPr>
-        <w:t> </w:t>
+      </w:pPr>
+      <w:r>
+        <w:t>Users receive alerts about emerging trends and skill requirements. </w:t>
       </w:r>
     </w:p>
     <w:p>
@@ -2348,79 +458,9 @@
         <w:tabs>
           <w:tab w:val="num" w:pos="720"/>
         </w:tabs>
-        <w:bidi w:val="0"/>
-      </w:pPr>
-      <w:r>
-        <w:rPr>
-          <w:rStyle w:val="DefaultParagraphFont"/>
-          <w:rFonts w:ascii="Aptos" w:eastAsia="Aptos" w:hAnsi="Aptos" w:cs="Times New Roman"/>
-          <w:b w:val="0"/>
-          <w:bCs w:val="0"/>
-          <w:i w:val="0"/>
-          <w:iCs w:val="0"/>
-          <w:caps w:val="0"/>
-          <w:smallCaps w:val="0"/>
-          <w:strike w:val="0"/>
-          <w:dstrike w:val="0"/>
-          <w:outline w:val="0"/>
-          <w:shadow w:val="0"/>
-          <w:emboss w:val="0"/>
-          <w:imprint w:val="0"/>
-          <w:noProof w:val="0"/>
-          <w:vanish w:val="0"/>
-          <w:color w:val="auto"/>
-          <w:spacing w:val="0"/>
-          <w:w w:val="100"/>
-          <w:kern w:val="0"/>
-          <w:position w:val="0"/>
-          <w:sz w:val="22"/>
-          <w:szCs w:val="22"/>
-          <w:highlight w:val="none"/>
-          <w:u w:val="none" w:color="auto"/>
-          <w:bdr w:val="none" w:sz="0" w:space="0" w:color="auto"/>
-          <w:shd w:val="clear" w:color="auto" w:fill="auto"/>
-          <w:vertAlign w:val="baseline"/>
-          <w:rtl w:val="0"/>
-          <w:cs w:val="0"/>
-          <w:lang w:val="id-ID" w:eastAsia="en-US" w:bidi="ar-SA"/>
-        </w:rPr>
-        <w:t>Ini dapat membantu pelajar untuk tetap maju dalam karier mereka.</w:t>
-      </w:r>
-      <w:r>
-        <w:rPr>
-          <w:rStyle w:val="DefaultParagraphFont"/>
-          <w:rFonts w:ascii="Aptos" w:eastAsia="Aptos" w:hAnsi="Aptos" w:cs="Times New Roman"/>
-          <w:b w:val="0"/>
-          <w:bCs w:val="0"/>
-          <w:i w:val="0"/>
-          <w:iCs w:val="0"/>
-          <w:caps w:val="0"/>
-          <w:smallCaps w:val="0"/>
-          <w:strike w:val="0"/>
-          <w:dstrike w:val="0"/>
-          <w:outline w:val="0"/>
-          <w:shadow w:val="0"/>
-          <w:emboss w:val="0"/>
-          <w:imprint w:val="0"/>
-          <w:noProof w:val="0"/>
-          <w:vanish w:val="0"/>
-          <w:color w:val="auto"/>
-          <w:spacing w:val="0"/>
-          <w:w w:val="100"/>
-          <w:kern w:val="0"/>
-          <w:position w:val="0"/>
-          <w:sz w:val="22"/>
-          <w:szCs w:val="22"/>
-          <w:highlight w:val="none"/>
-          <w:u w:val="none" w:color="auto"/>
-          <w:bdr w:val="none" w:sz="0" w:space="0" w:color="auto"/>
-          <w:shd w:val="clear" w:color="auto" w:fill="auto"/>
-          <w:vertAlign w:val="baseline"/>
-          <w:rtl w:val="0"/>
-          <w:cs w:val="0"/>
-          <w:lang w:val="id-ID" w:eastAsia="en-US" w:bidi="ar-SA"/>
-        </w:rPr>
-        <w:t> </w:t>
+      </w:pPr>
+      <w:r>
+        <w:t>It helps learners stay ahead in their careers. </w:t>
       </w:r>
     </w:p>
     <w:p>
@@ -2429,78 +469,15 @@
           <w:ilvl w:val="0"/>
           <w:numId w:val="14"/>
         </w:numPr>
-        <w:bidi w:val="0"/>
       </w:pPr>
       <w:r>
         <w:rPr>
-          <w:rStyle w:val="DefaultParagraphFont"/>
-          <w:rFonts w:ascii="Aptos" w:eastAsia="Aptos" w:hAnsi="Aptos" w:cs="Times New Roman"/>
           <w:b/>
           <w:bCs/>
-          <w:i w:val="0"/>
-          <w:iCs w:val="0"/>
-          <w:caps w:val="0"/>
-          <w:smallCaps w:val="0"/>
-          <w:strike w:val="0"/>
-          <w:dstrike w:val="0"/>
-          <w:outline w:val="0"/>
-          <w:shadow w:val="0"/>
-          <w:emboss w:val="0"/>
-          <w:imprint w:val="0"/>
-          <w:noProof w:val="0"/>
-          <w:vanish w:val="0"/>
-          <w:color w:val="auto"/>
-          <w:spacing w:val="0"/>
-          <w:w w:val="100"/>
-          <w:kern w:val="0"/>
-          <w:position w:val="0"/>
-          <w:sz w:val="22"/>
-          <w:szCs w:val="22"/>
-          <w:highlight w:val="none"/>
-          <w:u w:val="none" w:color="auto"/>
-          <w:bdr w:val="none" w:sz="0" w:space="0" w:color="auto"/>
-          <w:shd w:val="clear" w:color="auto" w:fill="auto"/>
-          <w:vertAlign w:val="baseline"/>
-          <w:rtl w:val="0"/>
-          <w:cs w:val="0"/>
-          <w:lang w:val="id-ID" w:eastAsia="en-US" w:bidi="ar-SA"/>
         </w:rPr>
-        <w:t>Tutor AI Interaktif:</w:t>
-      </w:r>
-      <w:r>
-        <w:rPr>
-          <w:rStyle w:val="DefaultParagraphFont"/>
-          <w:rFonts w:ascii="Aptos" w:eastAsia="Aptos" w:hAnsi="Aptos" w:cs="Times New Roman"/>
-          <w:b w:val="0"/>
-          <w:bCs w:val="0"/>
-          <w:i w:val="0"/>
-          <w:iCs w:val="0"/>
-          <w:caps w:val="0"/>
-          <w:smallCaps w:val="0"/>
-          <w:strike w:val="0"/>
-          <w:dstrike w:val="0"/>
-          <w:outline w:val="0"/>
-          <w:shadow w:val="0"/>
-          <w:emboss w:val="0"/>
-          <w:imprint w:val="0"/>
-          <w:noProof w:val="0"/>
-          <w:vanish w:val="0"/>
-          <w:color w:val="auto"/>
-          <w:spacing w:val="0"/>
-          <w:w w:val="100"/>
-          <w:kern w:val="0"/>
-          <w:position w:val="0"/>
-          <w:sz w:val="22"/>
-          <w:szCs w:val="22"/>
-          <w:highlight w:val="none"/>
-          <w:u w:val="none" w:color="auto"/>
-          <w:bdr w:val="none" w:sz="0" w:space="0" w:color="auto"/>
-          <w:shd w:val="clear" w:color="auto" w:fill="auto"/>
-          <w:vertAlign w:val="baseline"/>
-          <w:rtl w:val="0"/>
-          <w:cs w:val="0"/>
-          <w:lang w:val="id-ID" w:eastAsia="en-US" w:bidi="ar-SA"/>
-        </w:rPr>
+        <w:t>Interactive AI Tutors:</w:t>
+      </w:r>
+      <w:r>
         <w:t> </w:t>
       </w:r>
     </w:p>
@@ -2513,79 +490,12 @@
         <w:tabs>
           <w:tab w:val="num" w:pos="720"/>
         </w:tabs>
-        <w:bidi w:val="0"/>
-      </w:pPr>
-      <w:r>
-        <w:rPr>
-          <w:rStyle w:val="DefaultParagraphFont"/>
-          <w:rFonts w:ascii="Aptos" w:eastAsia="Aptos" w:hAnsi="Aptos" w:cs="Times New Roman"/>
-          <w:b w:val="0"/>
-          <w:bCs w:val="0"/>
-          <w:i w:val="0"/>
-          <w:iCs w:val="0"/>
-          <w:caps w:val="0"/>
-          <w:smallCaps w:val="0"/>
-          <w:strike w:val="0"/>
-          <w:dstrike w:val="0"/>
-          <w:outline w:val="0"/>
-          <w:shadow w:val="0"/>
-          <w:emboss w:val="0"/>
-          <w:imprint w:val="0"/>
-          <w:noProof w:val="0"/>
-          <w:vanish w:val="0"/>
-          <w:color w:val="auto"/>
-          <w:spacing w:val="0"/>
-          <w:w w:val="100"/>
-          <w:kern w:val="0"/>
-          <w:position w:val="0"/>
-          <w:sz w:val="22"/>
-          <w:szCs w:val="22"/>
-          <w:highlight w:val="none"/>
-          <w:u w:val="none" w:color="auto"/>
-          <w:bdr w:val="none" w:sz="0" w:space="0" w:color="auto"/>
-          <w:shd w:val="clear" w:color="auto" w:fill="auto"/>
-          <w:vertAlign w:val="baseline"/>
-          <w:rtl w:val="0"/>
-          <w:cs w:val="0"/>
-          <w:lang w:val="id-ID" w:eastAsia="en-US" w:bidi="ar-SA"/>
-        </w:rPr>
-        <w:t>ContosoLearn menawarkan chatbot interaktif dan tutor virtual.</w:t>
-      </w:r>
-      <w:r>
-        <w:rPr>
-          <w:rStyle w:val="DefaultParagraphFont"/>
-          <w:rFonts w:ascii="Aptos" w:eastAsia="Aptos" w:hAnsi="Aptos" w:cs="Times New Roman"/>
-          <w:b w:val="0"/>
-          <w:bCs w:val="0"/>
-          <w:i w:val="0"/>
-          <w:iCs w:val="0"/>
-          <w:caps w:val="0"/>
-          <w:smallCaps w:val="0"/>
-          <w:strike w:val="0"/>
-          <w:dstrike w:val="0"/>
-          <w:outline w:val="0"/>
-          <w:shadow w:val="0"/>
-          <w:emboss w:val="0"/>
-          <w:imprint w:val="0"/>
-          <w:noProof w:val="0"/>
-          <w:vanish w:val="0"/>
-          <w:color w:val="auto"/>
-          <w:spacing w:val="0"/>
-          <w:w w:val="100"/>
-          <w:kern w:val="0"/>
-          <w:position w:val="0"/>
-          <w:sz w:val="22"/>
-          <w:szCs w:val="22"/>
-          <w:highlight w:val="none"/>
-          <w:u w:val="none" w:color="auto"/>
-          <w:bdr w:val="none" w:sz="0" w:space="0" w:color="auto"/>
-          <w:shd w:val="clear" w:color="auto" w:fill="auto"/>
-          <w:vertAlign w:val="baseline"/>
-          <w:rtl w:val="0"/>
-          <w:cs w:val="0"/>
-          <w:lang w:val="id-ID" w:eastAsia="en-US" w:bidi="ar-SA"/>
-        </w:rPr>
-        <w:t> </w:t>
+      </w:pPr>
+      <w:r>
+        <w:t>ContosoLearn</w:t>
+      </w:r>
+      <w:r>
+        <w:t xml:space="preserve"> offers interactive chatbots and virtual tutors. </w:t>
       </w:r>
     </w:p>
     <w:p>
@@ -2597,79 +507,9 @@
         <w:tabs>
           <w:tab w:val="num" w:pos="720"/>
         </w:tabs>
-        <w:bidi w:val="0"/>
-      </w:pPr>
-      <w:r>
-        <w:rPr>
-          <w:rStyle w:val="DefaultParagraphFont"/>
-          <w:rFonts w:ascii="Aptos" w:eastAsia="Aptos" w:hAnsi="Aptos" w:cs="Times New Roman"/>
-          <w:b w:val="0"/>
-          <w:bCs w:val="0"/>
-          <w:i w:val="0"/>
-          <w:iCs w:val="0"/>
-          <w:caps w:val="0"/>
-          <w:smallCaps w:val="0"/>
-          <w:strike w:val="0"/>
-          <w:dstrike w:val="0"/>
-          <w:outline w:val="0"/>
-          <w:shadow w:val="0"/>
-          <w:emboss w:val="0"/>
-          <w:imprint w:val="0"/>
-          <w:noProof w:val="0"/>
-          <w:vanish w:val="0"/>
-          <w:color w:val="auto"/>
-          <w:spacing w:val="0"/>
-          <w:w w:val="100"/>
-          <w:kern w:val="0"/>
-          <w:position w:val="0"/>
-          <w:sz w:val="22"/>
-          <w:szCs w:val="22"/>
-          <w:highlight w:val="none"/>
-          <w:u w:val="none" w:color="auto"/>
-          <w:bdr w:val="none" w:sz="0" w:space="0" w:color="auto"/>
-          <w:shd w:val="clear" w:color="auto" w:fill="auto"/>
-          <w:vertAlign w:val="baseline"/>
-          <w:rtl w:val="0"/>
-          <w:cs w:val="0"/>
-          <w:lang w:val="id-ID" w:eastAsia="en-US" w:bidi="ar-SA"/>
-        </w:rPr>
-        <w:t>Pengguna dapat mengajukan pertanyaan, mencari penjelasan, dan menerima umpan balik secara instan.</w:t>
-      </w:r>
-      <w:r>
-        <w:rPr>
-          <w:rStyle w:val="DefaultParagraphFont"/>
-          <w:rFonts w:ascii="Aptos" w:eastAsia="Aptos" w:hAnsi="Aptos" w:cs="Times New Roman"/>
-          <w:b w:val="0"/>
-          <w:bCs w:val="0"/>
-          <w:i w:val="0"/>
-          <w:iCs w:val="0"/>
-          <w:caps w:val="0"/>
-          <w:smallCaps w:val="0"/>
-          <w:strike w:val="0"/>
-          <w:dstrike w:val="0"/>
-          <w:outline w:val="0"/>
-          <w:shadow w:val="0"/>
-          <w:emboss w:val="0"/>
-          <w:imprint w:val="0"/>
-          <w:noProof w:val="0"/>
-          <w:vanish w:val="0"/>
-          <w:color w:val="auto"/>
-          <w:spacing w:val="0"/>
-          <w:w w:val="100"/>
-          <w:kern w:val="0"/>
-          <w:position w:val="0"/>
-          <w:sz w:val="22"/>
-          <w:szCs w:val="22"/>
-          <w:highlight w:val="none"/>
-          <w:u w:val="none" w:color="auto"/>
-          <w:bdr w:val="none" w:sz="0" w:space="0" w:color="auto"/>
-          <w:shd w:val="clear" w:color="auto" w:fill="auto"/>
-          <w:vertAlign w:val="baseline"/>
-          <w:rtl w:val="0"/>
-          <w:cs w:val="0"/>
-          <w:lang w:val="id-ID" w:eastAsia="en-US" w:bidi="ar-SA"/>
-        </w:rPr>
-        <w:t> </w:t>
+      </w:pPr>
+      <w:r>
+        <w:t>Users can ask questions, seek explanations, and receive instant feedback. </w:t>
       </w:r>
     </w:p>
     <w:p>
@@ -2681,155 +521,20 @@
         <w:tabs>
           <w:tab w:val="num" w:pos="720"/>
         </w:tabs>
-        <w:bidi w:val="0"/>
-      </w:pPr>
-      <w:r>
-        <w:rPr>
-          <w:rStyle w:val="DefaultParagraphFont"/>
-          <w:rFonts w:ascii="Aptos" w:eastAsia="Aptos" w:hAnsi="Aptos" w:cs="Times New Roman"/>
-          <w:b w:val="0"/>
-          <w:bCs w:val="0"/>
-          <w:i w:val="0"/>
-          <w:iCs w:val="0"/>
-          <w:caps w:val="0"/>
-          <w:smallCaps w:val="0"/>
-          <w:strike w:val="0"/>
-          <w:dstrike w:val="0"/>
-          <w:outline w:val="0"/>
-          <w:shadow w:val="0"/>
-          <w:emboss w:val="0"/>
-          <w:imprint w:val="0"/>
-          <w:noProof w:val="0"/>
-          <w:vanish w:val="0"/>
-          <w:color w:val="auto"/>
-          <w:spacing w:val="0"/>
-          <w:w w:val="100"/>
-          <w:kern w:val="0"/>
-          <w:position w:val="0"/>
-          <w:sz w:val="22"/>
-          <w:szCs w:val="22"/>
-          <w:highlight w:val="none"/>
-          <w:u w:val="none" w:color="auto"/>
-          <w:bdr w:val="none" w:sz="0" w:space="0" w:color="auto"/>
-          <w:shd w:val="clear" w:color="auto" w:fill="auto"/>
-          <w:vertAlign w:val="baseline"/>
-          <w:rtl w:val="0"/>
-          <w:cs w:val="0"/>
-          <w:lang w:val="id-ID" w:eastAsia="en-US" w:bidi="ar-SA"/>
-        </w:rPr>
-        <w:t>Tutor AI beradaptasi dengan gaya dan kecepatan pembelajaran pengguna.</w:t>
-      </w:r>
-      <w:r>
-        <w:rPr>
-          <w:rStyle w:val="DefaultParagraphFont"/>
-          <w:rFonts w:ascii="Aptos" w:eastAsia="Aptos" w:hAnsi="Aptos" w:cs="Times New Roman"/>
-          <w:b w:val="0"/>
-          <w:bCs w:val="0"/>
-          <w:i w:val="0"/>
-          <w:iCs w:val="0"/>
-          <w:caps w:val="0"/>
-          <w:smallCaps w:val="0"/>
-          <w:strike w:val="0"/>
-          <w:dstrike w:val="0"/>
-          <w:outline w:val="0"/>
-          <w:shadow w:val="0"/>
-          <w:emboss w:val="0"/>
-          <w:imprint w:val="0"/>
-          <w:noProof w:val="0"/>
-          <w:vanish w:val="0"/>
-          <w:color w:val="auto"/>
-          <w:spacing w:val="0"/>
-          <w:w w:val="100"/>
-          <w:kern w:val="0"/>
-          <w:position w:val="0"/>
-          <w:sz w:val="22"/>
-          <w:szCs w:val="22"/>
-          <w:highlight w:val="none"/>
-          <w:u w:val="none" w:color="auto"/>
-          <w:bdr w:val="none" w:sz="0" w:space="0" w:color="auto"/>
-          <w:shd w:val="clear" w:color="auto" w:fill="auto"/>
-          <w:vertAlign w:val="baseline"/>
-          <w:rtl w:val="0"/>
-          <w:cs w:val="0"/>
-          <w:lang w:val="id-ID" w:eastAsia="en-US" w:bidi="ar-SA"/>
-        </w:rPr>
-        <w:t> </w:t>
+      </w:pPr>
+      <w:r>
+        <w:t>AI tutors adapt to users' learning styles and pace. </w:t>
       </w:r>
     </w:p>
     <w:p>
-      <w:pPr>
-        <w:bidi w:val="0"/>
-      </w:pPr>
       <w:r>
         <w:rPr>
-          <w:rStyle w:val="DefaultParagraphFont"/>
-          <w:rFonts w:ascii="Aptos" w:eastAsia="Aptos" w:hAnsi="Aptos" w:cs="Times New Roman"/>
           <w:b/>
           <w:bCs/>
-          <w:i w:val="0"/>
-          <w:iCs w:val="0"/>
-          <w:caps w:val="0"/>
-          <w:smallCaps w:val="0"/>
-          <w:strike w:val="0"/>
-          <w:dstrike w:val="0"/>
-          <w:outline w:val="0"/>
-          <w:shadow w:val="0"/>
-          <w:emboss w:val="0"/>
-          <w:imprint w:val="0"/>
-          <w:noProof w:val="0"/>
-          <w:vanish w:val="0"/>
-          <w:color w:val="auto"/>
-          <w:spacing w:val="0"/>
-          <w:w w:val="100"/>
-          <w:kern w:val="0"/>
-          <w:position w:val="0"/>
-          <w:sz w:val="22"/>
-          <w:szCs w:val="22"/>
-          <w:highlight w:val="none"/>
-          <w:u w:val="none" w:color="auto"/>
-          <w:bdr w:val="none" w:sz="0" w:space="0" w:color="auto"/>
-          <w:shd w:val="clear" w:color="auto" w:fill="auto"/>
-          <w:vertAlign w:val="baseline"/>
-          <w:rtl w:val="0"/>
-          <w:cs w:val="0"/>
-          <w:lang w:val="id-ID" w:eastAsia="en-US" w:bidi="ar-SA"/>
         </w:rPr>
-        <w:t>Monetisasi:</w:t>
-      </w:r>
-      <w:r>
-        <w:rPr>
-          <w:rStyle w:val="DefaultParagraphFont"/>
-          <w:rFonts w:ascii="Aptos" w:eastAsia="Aptos" w:hAnsi="Aptos" w:cs="Times New Roman"/>
-          <w:b w:val="0"/>
-          <w:bCs w:val="0"/>
-          <w:i w:val="0"/>
-          <w:iCs w:val="0"/>
-          <w:caps w:val="0"/>
-          <w:smallCaps w:val="0"/>
-          <w:strike w:val="0"/>
-          <w:dstrike w:val="0"/>
-          <w:outline w:val="0"/>
-          <w:shadow w:val="0"/>
-          <w:emboss w:val="0"/>
-          <w:imprint w:val="0"/>
-          <w:noProof w:val="0"/>
-          <w:vanish w:val="0"/>
-          <w:color w:val="auto"/>
-          <w:spacing w:val="0"/>
-          <w:w w:val="100"/>
-          <w:kern w:val="0"/>
-          <w:position w:val="0"/>
-          <w:sz w:val="22"/>
-          <w:szCs w:val="22"/>
-          <w:highlight w:val="none"/>
-          <w:u w:val="none" w:color="auto"/>
-          <w:bdr w:val="none" w:sz="0" w:space="0" w:color="auto"/>
-          <w:shd w:val="clear" w:color="auto" w:fill="auto"/>
-          <w:vertAlign w:val="baseline"/>
-          <w:rtl w:val="0"/>
-          <w:cs w:val="0"/>
-          <w:lang w:val="id-ID" w:eastAsia="en-US" w:bidi="ar-SA"/>
-        </w:rPr>
+        <w:t>Monetization:</w:t>
+      </w:r>
+      <w:r>
         <w:t> </w:t>
       </w:r>
     </w:p>
@@ -2842,79 +547,9 @@
         <w:tabs>
           <w:tab w:val="num" w:pos="720"/>
         </w:tabs>
-        <w:bidi w:val="0"/>
-      </w:pPr>
-      <w:r>
-        <w:rPr>
-          <w:rStyle w:val="DefaultParagraphFont"/>
-          <w:rFonts w:ascii="Aptos" w:eastAsia="Aptos" w:hAnsi="Aptos" w:cs="Times New Roman"/>
-          <w:b w:val="0"/>
-          <w:bCs w:val="0"/>
-          <w:i w:val="0"/>
-          <w:iCs w:val="0"/>
-          <w:caps w:val="0"/>
-          <w:smallCaps w:val="0"/>
-          <w:strike w:val="0"/>
-          <w:dstrike w:val="0"/>
-          <w:outline w:val="0"/>
-          <w:shadow w:val="0"/>
-          <w:emboss w:val="0"/>
-          <w:imprint w:val="0"/>
-          <w:noProof w:val="0"/>
-          <w:vanish w:val="0"/>
-          <w:color w:val="auto"/>
-          <w:spacing w:val="0"/>
-          <w:w w:val="100"/>
-          <w:kern w:val="0"/>
-          <w:position w:val="0"/>
-          <w:sz w:val="22"/>
-          <w:szCs w:val="22"/>
-          <w:highlight w:val="none"/>
-          <w:u w:val="none" w:color="auto"/>
-          <w:bdr w:val="none" w:sz="0" w:space="0" w:color="auto"/>
-          <w:shd w:val="clear" w:color="auto" w:fill="auto"/>
-          <w:vertAlign w:val="baseline"/>
-          <w:rtl w:val="0"/>
-          <w:cs w:val="0"/>
-          <w:lang w:val="id-ID" w:eastAsia="en-US" w:bidi="ar-SA"/>
-        </w:rPr>
-        <w:t>Model freemium dengan fitur dasar tersedia secara gratis.</w:t>
-      </w:r>
-      <w:r>
-        <w:rPr>
-          <w:rStyle w:val="DefaultParagraphFont"/>
-          <w:rFonts w:ascii="Aptos" w:eastAsia="Aptos" w:hAnsi="Aptos" w:cs="Times New Roman"/>
-          <w:b w:val="0"/>
-          <w:bCs w:val="0"/>
-          <w:i w:val="0"/>
-          <w:iCs w:val="0"/>
-          <w:caps w:val="0"/>
-          <w:smallCaps w:val="0"/>
-          <w:strike w:val="0"/>
-          <w:dstrike w:val="0"/>
-          <w:outline w:val="0"/>
-          <w:shadow w:val="0"/>
-          <w:emboss w:val="0"/>
-          <w:imprint w:val="0"/>
-          <w:noProof w:val="0"/>
-          <w:vanish w:val="0"/>
-          <w:color w:val="auto"/>
-          <w:spacing w:val="0"/>
-          <w:w w:val="100"/>
-          <w:kern w:val="0"/>
-          <w:position w:val="0"/>
-          <w:sz w:val="22"/>
-          <w:szCs w:val="22"/>
-          <w:highlight w:val="none"/>
-          <w:u w:val="none" w:color="auto"/>
-          <w:bdr w:val="none" w:sz="0" w:space="0" w:color="auto"/>
-          <w:shd w:val="clear" w:color="auto" w:fill="auto"/>
-          <w:vertAlign w:val="baseline"/>
-          <w:rtl w:val="0"/>
-          <w:cs w:val="0"/>
-          <w:lang w:val="id-ID" w:eastAsia="en-US" w:bidi="ar-SA"/>
-        </w:rPr>
-        <w:t> </w:t>
+      </w:pPr>
+      <w:r>
+        <w:t>Freemium model with basic features available for free. </w:t>
       </w:r>
     </w:p>
     <w:p>
@@ -2926,79 +561,9 @@
         <w:tabs>
           <w:tab w:val="num" w:pos="720"/>
         </w:tabs>
-        <w:bidi w:val="0"/>
-      </w:pPr>
-      <w:r>
-        <w:rPr>
-          <w:rStyle w:val="DefaultParagraphFont"/>
-          <w:rFonts w:ascii="Aptos" w:eastAsia="Aptos" w:hAnsi="Aptos" w:cs="Times New Roman"/>
-          <w:b w:val="0"/>
-          <w:bCs w:val="0"/>
-          <w:i w:val="0"/>
-          <w:iCs w:val="0"/>
-          <w:caps w:val="0"/>
-          <w:smallCaps w:val="0"/>
-          <w:strike w:val="0"/>
-          <w:dstrike w:val="0"/>
-          <w:outline w:val="0"/>
-          <w:shadow w:val="0"/>
-          <w:emboss w:val="0"/>
-          <w:imprint w:val="0"/>
-          <w:noProof w:val="0"/>
-          <w:vanish w:val="0"/>
-          <w:color w:val="auto"/>
-          <w:spacing w:val="0"/>
-          <w:w w:val="100"/>
-          <w:kern w:val="0"/>
-          <w:position w:val="0"/>
-          <w:sz w:val="22"/>
-          <w:szCs w:val="22"/>
-          <w:highlight w:val="none"/>
-          <w:u w:val="none" w:color="auto"/>
-          <w:bdr w:val="none" w:sz="0" w:space="0" w:color="auto"/>
-          <w:shd w:val="clear" w:color="auto" w:fill="auto"/>
-          <w:vertAlign w:val="baseline"/>
-          <w:rtl w:val="0"/>
-          <w:cs w:val="0"/>
-          <w:lang w:val="id-ID" w:eastAsia="en-US" w:bidi="ar-SA"/>
-        </w:rPr>
-        <w:t>Langganan premium untuk jalur pembelajaran yang dipersonalisasi, analitik tingkat lanjut, dan konten eksklusif.</w:t>
-      </w:r>
-      <w:r>
-        <w:rPr>
-          <w:rStyle w:val="DefaultParagraphFont"/>
-          <w:rFonts w:ascii="Aptos" w:eastAsia="Aptos" w:hAnsi="Aptos" w:cs="Times New Roman"/>
-          <w:b w:val="0"/>
-          <w:bCs w:val="0"/>
-          <w:i w:val="0"/>
-          <w:iCs w:val="0"/>
-          <w:caps w:val="0"/>
-          <w:smallCaps w:val="0"/>
-          <w:strike w:val="0"/>
-          <w:dstrike w:val="0"/>
-          <w:outline w:val="0"/>
-          <w:shadow w:val="0"/>
-          <w:emboss w:val="0"/>
-          <w:imprint w:val="0"/>
-          <w:noProof w:val="0"/>
-          <w:vanish w:val="0"/>
-          <w:color w:val="auto"/>
-          <w:spacing w:val="0"/>
-          <w:w w:val="100"/>
-          <w:kern w:val="0"/>
-          <w:position w:val="0"/>
-          <w:sz w:val="22"/>
-          <w:szCs w:val="22"/>
-          <w:highlight w:val="none"/>
-          <w:u w:val="none" w:color="auto"/>
-          <w:bdr w:val="none" w:sz="0" w:space="0" w:color="auto"/>
-          <w:shd w:val="clear" w:color="auto" w:fill="auto"/>
-          <w:vertAlign w:val="baseline"/>
-          <w:rtl w:val="0"/>
-          <w:cs w:val="0"/>
-          <w:lang w:val="id-ID" w:eastAsia="en-US" w:bidi="ar-SA"/>
-        </w:rPr>
-        <w:t> </w:t>
+      </w:pPr>
+      <w:r>
+        <w:t>Premium subscription for personalized learning paths, advanced analytics, and exclusive content. </w:t>
       </w:r>
     </w:p>
     <w:p>
@@ -3010,264 +575,27 @@
         <w:tabs>
           <w:tab w:val="num" w:pos="720"/>
         </w:tabs>
-        <w:bidi w:val="0"/>
-      </w:pPr>
-      <w:r>
-        <w:rPr>
-          <w:rStyle w:val="DefaultParagraphFont"/>
-          <w:rFonts w:ascii="Aptos" w:eastAsia="Aptos" w:hAnsi="Aptos" w:cs="Times New Roman"/>
-          <w:b w:val="0"/>
-          <w:bCs w:val="0"/>
-          <w:i w:val="0"/>
-          <w:iCs w:val="0"/>
-          <w:caps w:val="0"/>
-          <w:smallCaps w:val="0"/>
-          <w:strike w:val="0"/>
-          <w:dstrike w:val="0"/>
-          <w:outline w:val="0"/>
-          <w:shadow w:val="0"/>
-          <w:emboss w:val="0"/>
-          <w:imprint w:val="0"/>
-          <w:noProof w:val="0"/>
-          <w:vanish w:val="0"/>
-          <w:color w:val="auto"/>
-          <w:spacing w:val="0"/>
-          <w:w w:val="100"/>
-          <w:kern w:val="0"/>
-          <w:position w:val="0"/>
-          <w:sz w:val="22"/>
-          <w:szCs w:val="22"/>
-          <w:highlight w:val="none"/>
-          <w:u w:val="none" w:color="auto"/>
-          <w:bdr w:val="none" w:sz="0" w:space="0" w:color="auto"/>
-          <w:shd w:val="clear" w:color="auto" w:fill="auto"/>
-          <w:vertAlign w:val="baseline"/>
-          <w:rtl w:val="0"/>
-          <w:cs w:val="0"/>
-          <w:lang w:val="id-ID" w:eastAsia="en-US" w:bidi="ar-SA"/>
-        </w:rPr>
-        <w:t>Kemitraan dengan lembaga pendidikan dan perusahaan untuk lisensi perusahaan.</w:t>
-      </w:r>
-      <w:r>
-        <w:rPr>
-          <w:rStyle w:val="DefaultParagraphFont"/>
-          <w:rFonts w:ascii="Aptos" w:eastAsia="Aptos" w:hAnsi="Aptos" w:cs="Times New Roman"/>
-          <w:b w:val="0"/>
-          <w:bCs w:val="0"/>
-          <w:i w:val="0"/>
-          <w:iCs w:val="0"/>
-          <w:caps w:val="0"/>
-          <w:smallCaps w:val="0"/>
-          <w:strike w:val="0"/>
-          <w:dstrike w:val="0"/>
-          <w:outline w:val="0"/>
-          <w:shadow w:val="0"/>
-          <w:emboss w:val="0"/>
-          <w:imprint w:val="0"/>
-          <w:noProof w:val="0"/>
-          <w:vanish w:val="0"/>
-          <w:color w:val="auto"/>
-          <w:spacing w:val="0"/>
-          <w:w w:val="100"/>
-          <w:kern w:val="0"/>
-          <w:position w:val="0"/>
-          <w:sz w:val="22"/>
-          <w:szCs w:val="22"/>
-          <w:highlight w:val="none"/>
-          <w:u w:val="none" w:color="auto"/>
-          <w:bdr w:val="none" w:sz="0" w:space="0" w:color="auto"/>
-          <w:shd w:val="clear" w:color="auto" w:fill="auto"/>
-          <w:vertAlign w:val="baseline"/>
-          <w:rtl w:val="0"/>
-          <w:cs w:val="0"/>
-          <w:lang w:val="id-ID" w:eastAsia="en-US" w:bidi="ar-SA"/>
-        </w:rPr>
-        <w:t> </w:t>
+      </w:pPr>
+      <w:r>
+        <w:t>Partnerships with educational institutions and companies for enterprise licensing. </w:t>
       </w:r>
     </w:p>
     <w:p>
-      <w:pPr>
-        <w:bidi w:val="0"/>
-      </w:pPr>
       <w:r>
         <w:rPr>
-          <w:rStyle w:val="DefaultParagraphFont"/>
-          <w:rFonts w:ascii="Aptos" w:eastAsia="Aptos" w:hAnsi="Aptos" w:cs="Times New Roman"/>
           <w:b/>
           <w:bCs/>
-          <w:i w:val="0"/>
-          <w:iCs w:val="0"/>
-          <w:caps w:val="0"/>
-          <w:smallCaps w:val="0"/>
-          <w:strike w:val="0"/>
-          <w:dstrike w:val="0"/>
-          <w:outline w:val="0"/>
-          <w:shadow w:val="0"/>
-          <w:emboss w:val="0"/>
-          <w:imprint w:val="0"/>
-          <w:noProof w:val="0"/>
-          <w:vanish w:val="0"/>
-          <w:color w:val="auto"/>
-          <w:spacing w:val="0"/>
-          <w:w w:val="100"/>
-          <w:kern w:val="0"/>
-          <w:position w:val="0"/>
-          <w:sz w:val="22"/>
-          <w:szCs w:val="22"/>
-          <w:highlight w:val="none"/>
-          <w:u w:val="none" w:color="auto"/>
-          <w:bdr w:val="none" w:sz="0" w:space="0" w:color="auto"/>
-          <w:shd w:val="clear" w:color="auto" w:fill="auto"/>
-          <w:vertAlign w:val="baseline"/>
-          <w:rtl w:val="0"/>
-          <w:cs w:val="0"/>
-          <w:lang w:val="id-ID" w:eastAsia="en-US" w:bidi="ar-SA"/>
         </w:rPr>
-        <w:t>Mengapa Mengisi Kesenjangan:</w:t>
-      </w:r>
-      <w:r>
-        <w:rPr>
-          <w:rStyle w:val="DefaultParagraphFont"/>
-          <w:rFonts w:ascii="Aptos" w:eastAsia="Aptos" w:hAnsi="Aptos" w:cs="Times New Roman"/>
-          <w:b w:val="0"/>
-          <w:bCs w:val="0"/>
-          <w:i w:val="0"/>
-          <w:iCs w:val="0"/>
-          <w:caps w:val="0"/>
-          <w:smallCaps w:val="0"/>
-          <w:strike w:val="0"/>
-          <w:dstrike w:val="0"/>
-          <w:outline w:val="0"/>
-          <w:shadow w:val="0"/>
-          <w:emboss w:val="0"/>
-          <w:imprint w:val="0"/>
-          <w:noProof w:val="0"/>
-          <w:vanish w:val="0"/>
-          <w:color w:val="auto"/>
-          <w:spacing w:val="0"/>
-          <w:w w:val="100"/>
-          <w:kern w:val="0"/>
-          <w:position w:val="0"/>
-          <w:sz w:val="22"/>
-          <w:szCs w:val="22"/>
-          <w:highlight w:val="none"/>
-          <w:u w:val="none" w:color="auto"/>
-          <w:bdr w:val="none" w:sz="0" w:space="0" w:color="auto"/>
-          <w:shd w:val="clear" w:color="auto" w:fill="auto"/>
-          <w:vertAlign w:val="baseline"/>
-          <w:rtl w:val="0"/>
-          <w:cs w:val="0"/>
-          <w:lang w:val="id-ID" w:eastAsia="en-US" w:bidi="ar-SA"/>
-        </w:rPr>
-        <w:t xml:space="preserve"> Pendidikan tradisional sering kali tidak memiliki personalisasi, relevansi dunia nyata, dan konten yang terbaru.</w:t>
-      </w:r>
-      <w:r>
-        <w:rPr>
-          <w:rStyle w:val="DefaultParagraphFont"/>
-          <w:rFonts w:ascii="Aptos" w:eastAsia="Aptos" w:hAnsi="Aptos" w:cs="Times New Roman"/>
-          <w:b w:val="0"/>
-          <w:bCs w:val="0"/>
-          <w:i w:val="0"/>
-          <w:iCs w:val="0"/>
-          <w:caps w:val="0"/>
-          <w:smallCaps w:val="0"/>
-          <w:strike w:val="0"/>
-          <w:dstrike w:val="0"/>
-          <w:outline w:val="0"/>
-          <w:shadow w:val="0"/>
-          <w:emboss w:val="0"/>
-          <w:imprint w:val="0"/>
-          <w:noProof w:val="0"/>
-          <w:vanish w:val="0"/>
-          <w:color w:val="auto"/>
-          <w:spacing w:val="0"/>
-          <w:w w:val="100"/>
-          <w:kern w:val="0"/>
-          <w:position w:val="0"/>
-          <w:sz w:val="22"/>
-          <w:szCs w:val="22"/>
-          <w:highlight w:val="none"/>
-          <w:u w:val="none" w:color="auto"/>
-          <w:bdr w:val="none" w:sz="0" w:space="0" w:color="auto"/>
-          <w:shd w:val="clear" w:color="auto" w:fill="auto"/>
-          <w:vertAlign w:val="baseline"/>
-          <w:rtl w:val="0"/>
-          <w:cs w:val="0"/>
-          <w:lang w:val="id-ID" w:eastAsia="en-US" w:bidi="ar-SA"/>
-        </w:rPr>
-        <w:t xml:space="preserve"> </w:t>
-      </w:r>
-      <w:r>
-        <w:rPr>
-          <w:rStyle w:val="DefaultParagraphFont"/>
-          <w:rFonts w:ascii="Aptos" w:eastAsia="Aptos" w:hAnsi="Aptos" w:cs="Times New Roman"/>
-          <w:b w:val="0"/>
-          <w:bCs w:val="0"/>
-          <w:i w:val="0"/>
-          <w:iCs w:val="0"/>
-          <w:caps w:val="0"/>
-          <w:smallCaps w:val="0"/>
-          <w:strike w:val="0"/>
-          <w:dstrike w:val="0"/>
-          <w:outline w:val="0"/>
-          <w:shadow w:val="0"/>
-          <w:emboss w:val="0"/>
-          <w:imprint w:val="0"/>
-          <w:noProof w:val="0"/>
-          <w:vanish w:val="0"/>
-          <w:color w:val="auto"/>
-          <w:spacing w:val="0"/>
-          <w:w w:val="100"/>
-          <w:kern w:val="0"/>
-          <w:position w:val="0"/>
-          <w:sz w:val="22"/>
-          <w:szCs w:val="22"/>
-          <w:highlight w:val="none"/>
-          <w:u w:val="none" w:color="auto"/>
-          <w:bdr w:val="none" w:sz="0" w:space="0" w:color="auto"/>
-          <w:shd w:val="clear" w:color="auto" w:fill="auto"/>
-          <w:vertAlign w:val="baseline"/>
-          <w:rtl w:val="0"/>
-          <w:cs w:val="0"/>
-          <w:lang w:val="id-ID" w:eastAsia="en-US" w:bidi="ar-SA"/>
-        </w:rPr>
-        <w:t>ContosoLearn menjembatani kesenjangan ini dengan memanfaatkan AI, membuat pembelajaran lebih efisien, praktis, dan disesuaikan dengan kebutuhan individu.</w:t>
-      </w:r>
-      <w:r>
-        <w:rPr>
-          <w:rStyle w:val="DefaultParagraphFont"/>
-          <w:rFonts w:ascii="Aptos" w:eastAsia="Aptos" w:hAnsi="Aptos" w:cs="Times New Roman"/>
-          <w:b w:val="0"/>
-          <w:bCs w:val="0"/>
-          <w:i w:val="0"/>
-          <w:iCs w:val="0"/>
-          <w:caps w:val="0"/>
-          <w:smallCaps w:val="0"/>
-          <w:strike w:val="0"/>
-          <w:dstrike w:val="0"/>
-          <w:outline w:val="0"/>
-          <w:shadow w:val="0"/>
-          <w:emboss w:val="0"/>
-          <w:imprint w:val="0"/>
-          <w:noProof w:val="0"/>
-          <w:vanish w:val="0"/>
-          <w:color w:val="auto"/>
-          <w:spacing w:val="0"/>
-          <w:w w:val="100"/>
-          <w:kern w:val="0"/>
-          <w:position w:val="0"/>
-          <w:sz w:val="22"/>
-          <w:szCs w:val="22"/>
-          <w:highlight w:val="none"/>
-          <w:u w:val="none" w:color="auto"/>
-          <w:bdr w:val="none" w:sz="0" w:space="0" w:color="auto"/>
-          <w:shd w:val="clear" w:color="auto" w:fill="auto"/>
-          <w:vertAlign w:val="baseline"/>
-          <w:rtl w:val="0"/>
-          <w:cs w:val="0"/>
-          <w:lang w:val="id-ID" w:eastAsia="en-US" w:bidi="ar-SA"/>
-        </w:rPr>
-        <w:t> </w:t>
+        <w:t>Why It Fills a Gap:</w:t>
+      </w:r>
+      <w:r>
+        <w:t xml:space="preserve"> Traditional education often lacks personalization, real-world relevance, and up-to-date content. </w:t>
+      </w:r>
+      <w:r>
+        <w:t>ContosoLearn</w:t>
+      </w:r>
+      <w:r>
+        <w:t xml:space="preserve"> bridges these gaps by leveraging AI, making learning more efficient, practical, and tailored to individual needs. </w:t>
       </w:r>
     </w:p>
     <w:p/>
@@ -3282,8 +610,8 @@
 </file>
 
 <file path=word/numbering.xml><?xml version="1.0" encoding="utf-8"?>
-<w:numbering xmlns:wpc="http://schemas.microsoft.com/office/word/2010/wordprocessingCanvas" xmlns:cx="http://schemas.microsoft.com/office/drawing/2014/chartex" xmlns:cx1="http://schemas.microsoft.com/office/drawing/2015/9/8/chartex" xmlns:cx2="http://schemas.microsoft.com/office/drawing/2015/10/21/chartex" xmlns:cx3="http://schemas.microsoft.com/office/drawing/2016/5/9/chartex" xmlns:cx4="http://schemas.microsoft.com/office/drawing/2016/5/10/chartex" xmlns:cx5="http://schemas.microsoft.com/office/drawing/2016/5/11/chartex" xmlns:mc="http://schemas.openxmlformats.org/markup-compatibility/2006" xmlns:o="urn:schemas-microsoft-com:office:office" xmlns:r="http://schemas.openxmlformats.org/officeDocument/2006/relationships" xmlns:m="http://schemas.openxmlformats.org/officeDocument/2006/math" xmlns:v="urn:schemas-microsoft-com:vml" xmlns:wp14="http://schemas.microsoft.com/office/word/2010/wordprocessingDrawing" xmlns:wp="http://schemas.openxmlformats.org/drawingml/2006/wordprocessingDrawing" xmlns:w10="urn:schemas-microsoft-com:office:word" xmlns:w="http://schemas.openxmlformats.org/wordprocessingml/2006/main" xmlns:w14="http://schemas.microsoft.com/office/word/2010/wordml" xmlns:w15="http://schemas.microsoft.com/office/word/2012/wordml" xmlns:wne="http://schemas.microsoft.com/office/word/2006/wordml" xmlns:w16cid="http://schemas.microsoft.com/office/word/2016/wordml/cid" xmlns:w16se="http://schemas.microsoft.com/office/word/2015/wordml/symex" xmlns:wpg="http://schemas.microsoft.com/office/word/2010/wordprocessingGroup" xmlns:wpi="http://schemas.microsoft.com/office/word/2010/wordprocessingInk" xmlns:wps="http://schemas.microsoft.com/office/word/2010/wordprocessingShape" mc:Ignorable="w14 w15 wp14 w16se w16cid">
-  <w:abstractNum w:abstractNumId="0">
+<w:numbering xmlns:wpc="http://schemas.microsoft.com/office/word/2010/wordprocessingCanvas" xmlns:cx="http://schemas.microsoft.com/office/drawing/2014/chartex" xmlns:cx1="http://schemas.microsoft.com/office/drawing/2015/9/8/chartex" xmlns:cx2="http://schemas.microsoft.com/office/drawing/2015/10/21/chartex" xmlns:cx3="http://schemas.microsoft.com/office/drawing/2016/5/9/chartex" xmlns:cx4="http://schemas.microsoft.com/office/drawing/2016/5/10/chartex" xmlns:cx5="http://schemas.microsoft.com/office/drawing/2016/5/11/chartex" xmlns:cx6="http://schemas.microsoft.com/office/drawing/2016/5/12/chartex" xmlns:cx7="http://schemas.microsoft.com/office/drawing/2016/5/13/chartex" xmlns:cx8="http://schemas.microsoft.com/office/drawing/2016/5/14/chartex" xmlns:mc="http://schemas.openxmlformats.org/markup-compatibility/2006" xmlns:aink="http://schemas.microsoft.com/office/drawing/2016/ink" xmlns:am3d="http://schemas.microsoft.com/office/drawing/2017/model3d" xmlns:o="urn:schemas-microsoft-com:office:office" xmlns:oel="http://schemas.microsoft.com/office/2019/extlst" xmlns:r="http://schemas.openxmlformats.org/officeDocument/2006/relationships" xmlns:m="http://schemas.openxmlformats.org/officeDocument/2006/math" xmlns:v="urn:schemas-microsoft-com:vml" xmlns:wp14="http://schemas.microsoft.com/office/word/2010/wordprocessingDrawing" xmlns:wp="http://schemas.openxmlformats.org/drawingml/2006/wordprocessingDrawing" xmlns:w10="urn:schemas-microsoft-com:office:word" xmlns:w="http://schemas.openxmlformats.org/wordprocessingml/2006/main" xmlns:w14="http://schemas.microsoft.com/office/word/2010/wordml" xmlns:w15="http://schemas.microsoft.com/office/word/2012/wordml" xmlns:w16cex="http://schemas.microsoft.com/office/word/2018/wordml/cex" xmlns:w16cid="http://schemas.microsoft.com/office/word/2016/wordml/cid" xmlns:w16="http://schemas.microsoft.com/office/word/2018/wordml" xmlns:w16du="http://schemas.microsoft.com/office/word/2023/wordml/word16du" xmlns:w16sdtdh="http://schemas.microsoft.com/office/word/2020/wordml/sdtdatahash" xmlns:w16se="http://schemas.microsoft.com/office/word/2015/wordml/symex" xmlns:wpg="http://schemas.microsoft.com/office/word/2010/wordprocessingGroup" xmlns:wpi="http://schemas.microsoft.com/office/word/2010/wordprocessingInk" xmlns:wne="http://schemas.microsoft.com/office/word/2006/wordml" xmlns:wps="http://schemas.microsoft.com/office/word/2010/wordprocessingShape" mc:Ignorable="w14 w15 w16se w16cid w16 w16cex w16sdtdh w16du wp14">
+  <w:abstractNum w:abstractNumId="0" w15:restartNumberingAfterBreak="0">
     <w:nsid w:val="13537909"/>
     <w:multiLevelType w:val="multilevel"/>
     <w:tmpl w:val="54908BBC"/>
@@ -3396,7 +724,7 @@
       </w:pPr>
     </w:lvl>
   </w:abstractNum>
-  <w:abstractNum w:abstractNumId="1">
+  <w:abstractNum w:abstractNumId="1" w15:restartNumberingAfterBreak="0">
     <w:nsid w:val="14702EBB"/>
     <w:multiLevelType w:val="multilevel"/>
     <w:tmpl w:val="04B8507C"/>
@@ -3545,7 +873,7 @@
       </w:rPr>
     </w:lvl>
   </w:abstractNum>
-  <w:abstractNum w:abstractNumId="2">
+  <w:abstractNum w:abstractNumId="2" w15:restartNumberingAfterBreak="0">
     <w:nsid w:val="247728D5"/>
     <w:multiLevelType w:val="multilevel"/>
     <w:tmpl w:val="5CEE757A"/>
@@ -3658,7 +986,7 @@
       </w:pPr>
     </w:lvl>
   </w:abstractNum>
-  <w:abstractNum w:abstractNumId="3">
+  <w:abstractNum w:abstractNumId="3" w15:restartNumberingAfterBreak="0">
     <w:nsid w:val="32A22E78"/>
     <w:multiLevelType w:val="multilevel"/>
     <w:tmpl w:val="B6C638F4"/>
@@ -3807,7 +1135,7 @@
       </w:rPr>
     </w:lvl>
   </w:abstractNum>
-  <w:abstractNum w:abstractNumId="4">
+  <w:abstractNum w:abstractNumId="4" w15:restartNumberingAfterBreak="0">
     <w:nsid w:val="3548539D"/>
     <w:multiLevelType w:val="multilevel"/>
     <w:tmpl w:val="E98080CC"/>
@@ -3956,7 +1284,7 @@
       </w:rPr>
     </w:lvl>
   </w:abstractNum>
-  <w:abstractNum w:abstractNumId="5">
+  <w:abstractNum w:abstractNumId="5" w15:restartNumberingAfterBreak="0">
     <w:nsid w:val="36B91017"/>
     <w:multiLevelType w:val="multilevel"/>
     <w:tmpl w:val="0038C0D2"/>
@@ -4105,7 +1433,7 @@
       </w:rPr>
     </w:lvl>
   </w:abstractNum>
-  <w:abstractNum w:abstractNumId="6">
+  <w:abstractNum w:abstractNumId="6" w15:restartNumberingAfterBreak="0">
     <w:nsid w:val="3C4B5CAD"/>
     <w:multiLevelType w:val="multilevel"/>
     <w:tmpl w:val="5636AF48"/>
@@ -4254,7 +1582,7 @@
       </w:rPr>
     </w:lvl>
   </w:abstractNum>
-  <w:abstractNum w:abstractNumId="7">
+  <w:abstractNum w:abstractNumId="7" w15:restartNumberingAfterBreak="0">
     <w:nsid w:val="3F7951C9"/>
     <w:multiLevelType w:val="multilevel"/>
     <w:tmpl w:val="8F94CC6C"/>
@@ -4367,7 +1695,7 @@
       </w:pPr>
     </w:lvl>
   </w:abstractNum>
-  <w:abstractNum w:abstractNumId="8">
+  <w:abstractNum w:abstractNumId="8" w15:restartNumberingAfterBreak="0">
     <w:nsid w:val="3FBE10A8"/>
     <w:multiLevelType w:val="multilevel"/>
     <w:tmpl w:val="83E0AFE6"/>
@@ -4516,7 +1844,7 @@
       </w:rPr>
     </w:lvl>
   </w:abstractNum>
-  <w:abstractNum w:abstractNumId="9">
+  <w:abstractNum w:abstractNumId="9" w15:restartNumberingAfterBreak="0">
     <w:nsid w:val="45365E5B"/>
     <w:multiLevelType w:val="multilevel"/>
     <w:tmpl w:val="07CA4E0A"/>
@@ -4629,7 +1957,7 @@
       </w:pPr>
     </w:lvl>
   </w:abstractNum>
-  <w:abstractNum w:abstractNumId="10">
+  <w:abstractNum w:abstractNumId="10" w15:restartNumberingAfterBreak="0">
     <w:nsid w:val="4AF56534"/>
     <w:multiLevelType w:val="multilevel"/>
     <w:tmpl w:val="71DA56B0"/>
@@ -4742,7 +2070,7 @@
       </w:pPr>
     </w:lvl>
   </w:abstractNum>
-  <w:abstractNum w:abstractNumId="11">
+  <w:abstractNum w:abstractNumId="11" w15:restartNumberingAfterBreak="0">
     <w:nsid w:val="4FDE375E"/>
     <w:multiLevelType w:val="multilevel"/>
     <w:tmpl w:val="8526A73A"/>
@@ -4855,7 +2183,7 @@
       </w:pPr>
     </w:lvl>
   </w:abstractNum>
-  <w:abstractNum w:abstractNumId="12">
+  <w:abstractNum w:abstractNumId="12" w15:restartNumberingAfterBreak="0">
     <w:nsid w:val="57FC339B"/>
     <w:multiLevelType w:val="multilevel"/>
     <w:tmpl w:val="012C5764"/>
@@ -5004,7 +2332,7 @@
       </w:rPr>
     </w:lvl>
   </w:abstractNum>
-  <w:abstractNum w:abstractNumId="13">
+  <w:abstractNum w:abstractNumId="13" w15:restartNumberingAfterBreak="0">
     <w:nsid w:val="5C4812EF"/>
     <w:multiLevelType w:val="multilevel"/>
     <w:tmpl w:val="261EA5B8"/>
@@ -5153,7 +2481,7 @@
       </w:rPr>
     </w:lvl>
   </w:abstractNum>
-  <w:abstractNum w:abstractNumId="14">
+  <w:abstractNum w:abstractNumId="14" w15:restartNumberingAfterBreak="0">
     <w:nsid w:val="63755440"/>
     <w:multiLevelType w:val="multilevel"/>
     <w:tmpl w:val="D7BA73F6"/>
@@ -5266,7 +2594,7 @@
       </w:pPr>
     </w:lvl>
   </w:abstractNum>
-  <w:abstractNum w:abstractNumId="15">
+  <w:abstractNum w:abstractNumId="15" w15:restartNumberingAfterBreak="0">
     <w:nsid w:val="65C339C9"/>
     <w:multiLevelType w:val="multilevel"/>
     <w:tmpl w:val="294E15CE"/>
@@ -5379,7 +2707,7 @@
       </w:pPr>
     </w:lvl>
   </w:abstractNum>
-  <w:abstractNum w:abstractNumId="16">
+  <w:abstractNum w:abstractNumId="16" w15:restartNumberingAfterBreak="0">
     <w:nsid w:val="684617BD"/>
     <w:multiLevelType w:val="multilevel"/>
     <w:tmpl w:val="DF80B846"/>
@@ -5528,7 +2856,7 @@
       </w:rPr>
     </w:lvl>
   </w:abstractNum>
-  <w:abstractNum w:abstractNumId="17">
+  <w:abstractNum w:abstractNumId="17" w15:restartNumberingAfterBreak="0">
     <w:nsid w:val="68DE52BD"/>
     <w:multiLevelType w:val="multilevel"/>
     <w:tmpl w:val="A532193E"/>
@@ -5641,7 +2969,7 @@
       </w:pPr>
     </w:lvl>
   </w:abstractNum>
-  <w:abstractNum w:abstractNumId="18">
+  <w:abstractNum w:abstractNumId="18" w15:restartNumberingAfterBreak="0">
     <w:nsid w:val="6DDD0347"/>
     <w:multiLevelType w:val="multilevel"/>
     <w:tmpl w:val="F9AAB3D4"/>
@@ -5754,7 +3082,7 @@
       </w:pPr>
     </w:lvl>
   </w:abstractNum>
-  <w:abstractNum w:abstractNumId="19">
+  <w:abstractNum w:abstractNumId="19" w15:restartNumberingAfterBreak="0">
     <w:nsid w:val="7C255AC4"/>
     <w:multiLevelType w:val="multilevel"/>
     <w:tmpl w:val="95AC8534"/>
@@ -5931,7 +3259,7 @@
 </file>
 
 <file path=word/styles.xml><?xml version="1.0" encoding="utf-8"?>
-<w:styles xmlns:mc="http://schemas.openxmlformats.org/markup-compatibility/2006" xmlns:r="http://schemas.openxmlformats.org/officeDocument/2006/relationships" xmlns:w="http://schemas.openxmlformats.org/wordprocessingml/2006/main" xmlns:w14="http://schemas.microsoft.com/office/word/2010/wordml" xmlns:w15="http://schemas.microsoft.com/office/word/2012/wordml" xmlns:w16cid="http://schemas.microsoft.com/office/word/2016/wordml/cid" xmlns:w16se="http://schemas.microsoft.com/office/word/2015/wordml/symex" mc:Ignorable="w14 w15 w16se w16cid">
+<w:styles xmlns:mc="http://schemas.openxmlformats.org/markup-compatibility/2006" xmlns:r="http://schemas.openxmlformats.org/officeDocument/2006/relationships" xmlns:w="http://schemas.openxmlformats.org/wordprocessingml/2006/main" xmlns:w14="http://schemas.microsoft.com/office/word/2010/wordml" xmlns:w15="http://schemas.microsoft.com/office/word/2012/wordml" xmlns:w16cex="http://schemas.microsoft.com/office/word/2018/wordml/cex" xmlns:w16cid="http://schemas.microsoft.com/office/word/2016/wordml/cid" xmlns:w16="http://schemas.microsoft.com/office/word/2018/wordml" xmlns:w16du="http://schemas.microsoft.com/office/word/2023/wordml/word16du" xmlns:w16sdtdh="http://schemas.microsoft.com/office/word/2020/wordml/sdtdatahash" xmlns:w16se="http://schemas.microsoft.com/office/word/2015/wordml/symex" mc:Ignorable="w14 w15 w16se w16cid w16 w16cex w16sdtdh w16du">
   <w:docDefaults>
     <w:rPrDefault>
       <w:rPr>
@@ -6319,11 +3647,11 @@
     <w:lsdException w:name="List Table 5 Dark Accent 6" w:uiPriority="50"/>
     <w:lsdException w:name="List Table 6 Colorful Accent 6" w:uiPriority="51"/>
     <w:lsdException w:name="List Table 7 Colorful Accent 6" w:uiPriority="52"/>
-    <w:lsdException w:name="Smart Link" w:semiHidden="1" w:unhideWhenUsed="1"/>
     <w:lsdException w:name="Mention" w:semiHidden="1" w:unhideWhenUsed="1"/>
     <w:lsdException w:name="Smart Hyperlink" w:semiHidden="1" w:unhideWhenUsed="1"/>
     <w:lsdException w:name="Hashtag" w:semiHidden="1" w:unhideWhenUsed="1"/>
     <w:lsdException w:name="Unresolved Mention" w:semiHidden="1" w:unhideWhenUsed="1"/>
+    <w:lsdException w:name="Smart Link" w:semiHidden="1" w:unhideWhenUsed="1"/>
   </w:latentStyles>
   <w:style w:type="paragraph" w:default="1" w:styleId="Normal">
     <w:name w:val="Normal"/>

</xml_diff>